<commit_message>
Algebra 1 - Chapter 8: Exponential Equations - 8.2 Graphing Solution Sets to Two-Variable Exponential Equations
</commit_message>
<xml_diff>
--- a/Algebra-1/ch08/Albebra 1 - Chapter 8.docx
+++ b/Algebra-1/ch08/Albebra 1 - Chapter 8.docx
@@ -518,6 +518,9 @@
             </m:den>
           </m:f>
           <m:r>
+            <m:rPr>
+              <m:sty m:val="p"/>
+            </m:rPr>
             <w:rPr>
               <w:rFonts w:eastAsiaTheme="minorEastAsia"/>
             </w:rPr>
@@ -555,15 +558,12 @@
             <w:rPr>
               <w:rFonts w:ascii="Cambria Math" w:hAnsi="Cambria Math"/>
             </w:rPr>
-            <m:t>=</m:t>
+            <m:t>=16</m:t>
           </m:r>
           <m:r>
-            <w:rPr>
-              <w:rFonts w:ascii="Cambria Math" w:hAnsi="Cambria Math"/>
-            </w:rPr>
-            <m:t>16</m:t>
-          </m:r>
-          <m:r>
+            <m:rPr>
+              <m:sty m:val="p"/>
+            </m:rPr>
             <w:rPr>
               <w:rFonts w:eastAsiaTheme="minorEastAsia"/>
             </w:rPr>
@@ -578,6 +578,9 @@
             <m:t>x=2</m:t>
           </m:r>
           <m:r>
+            <m:rPr>
+              <m:sty m:val="p"/>
+            </m:rPr>
             <w:rPr>
               <w:rFonts w:eastAsiaTheme="minorEastAsia"/>
             </w:rPr>
@@ -594,17 +597,14 @@
     </w:p>
     <w:p>
       <w:pPr>
-        <w:rPr>
-          <w:rFonts w:eastAsiaTheme="minorEastAsia"/>
-          <w:b/>
-          <w:bCs/>
-        </w:rPr>
-      </w:pPr>
-      <w:r>
-        <w:rPr>
-          <w:rFonts w:eastAsiaTheme="minorEastAsia"/>
-          <w:b/>
-          <w:bCs/>
+        <w:pStyle w:val="Heading3"/>
+        <w:rPr>
+          <w:rFonts w:eastAsiaTheme="minorEastAsia"/>
+        </w:rPr>
+      </w:pPr>
+      <w:r>
+        <w:rPr>
+          <w:rFonts w:eastAsiaTheme="minorEastAsia"/>
         </w:rPr>
         <w:t>Check Your Understanding of Section 8.1</w:t>
       </w:r>
@@ -1879,6 +1879,9 @@
             <m:t>=10,000∙1.2553</m:t>
           </m:r>
           <m:r>
+            <m:rPr>
+              <m:sty m:val="p"/>
+            </m:rPr>
             <w:rPr>
               <w:rFonts w:ascii="Cambria Math" w:hAnsi="Cambria Math"/>
             </w:rPr>
@@ -1953,15 +1956,12 @@
             <w:rPr>
               <w:rFonts w:ascii="Cambria Math" w:hAnsi="Cambria Math"/>
             </w:rPr>
-            <m:t>=10,000∙1.406</m:t>
+            <m:t>=10,000∙1.4065</m:t>
           </m:r>
           <m:r>
-            <w:rPr>
-              <w:rFonts w:ascii="Cambria Math" w:hAnsi="Cambria Math"/>
-            </w:rPr>
-            <m:t>5</m:t>
-          </m:r>
-          <m:r>
+            <m:rPr>
+              <m:sty m:val="p"/>
+            </m:rPr>
             <w:rPr>
               <w:rFonts w:eastAsiaTheme="minorEastAsia"/>
             </w:rPr>
@@ -2202,6 +2202,9 @@
             </m:sup>
           </m:sSup>
           <m:r>
+            <m:rPr>
+              <m:sty m:val="p"/>
+            </m:rPr>
             <w:rPr>
               <w:rFonts w:ascii="Cambria Math" w:eastAsiaTheme="minorEastAsia" w:hAnsi="Cambria Math"/>
             </w:rPr>
@@ -2357,15 +2360,42 @@
             <w:rPr>
               <w:rFonts w:ascii="Cambria Math" w:eastAsiaTheme="minorEastAsia" w:hAnsi="Cambria Math"/>
             </w:rPr>
-            <m:t>+30</m:t>
+            <m:t>+30=80∙0.02824+30=</m:t>
           </m:r>
+        </m:oMath>
+      </m:oMathPara>
+    </w:p>
+    <w:p>
+      <w:pPr>
+        <w:pStyle w:val="ListParagraph"/>
+        <w:numPr>
+          <w:ilvl w:val="0"/>
+          <w:numId w:val="42"/>
+        </w:numPr>
+      </w:pPr>
+      <m:oMath>
+        <m:r>
+          <m:rPr>
+            <m:sty m:val="p"/>
+          </m:rPr>
+          <w:rPr>
+            <w:rFonts w:ascii="Cambria Math" w:eastAsiaTheme="minorEastAsia" w:hAnsi="Cambria Math"/>
+          </w:rPr>
+          <w:br/>
+        </m:r>
+      </m:oMath>
+      <m:oMathPara>
+        <m:oMath>
           <m:r>
             <w:rPr>
               <w:rFonts w:ascii="Cambria Math" w:eastAsiaTheme="minorEastAsia" w:hAnsi="Cambria Math"/>
             </w:rPr>
-            <m:t>=80∙0.02824+30=</m:t>
+            <m:t>T=2.26+30=32.26℉</m:t>
           </m:r>
           <m:r>
+            <m:rPr>
+              <m:sty m:val="p"/>
+            </m:rPr>
             <w:rPr>
               <w:rFonts w:eastAsiaTheme="minorEastAsia"/>
             </w:rPr>
@@ -2374,24 +2404,9 @@
         </m:oMath>
         <m:oMath>
           <m:r>
-            <w:rPr>
-              <w:rFonts w:ascii="Cambria Math" w:eastAsiaTheme="minorEastAsia" w:hAnsi="Cambria Math"/>
-            </w:rPr>
-            <m:t>T=2.26+30=32.26</m:t>
-          </m:r>
-          <m:r>
-            <w:rPr>
-              <w:rFonts w:ascii="Cambria Math" w:eastAsiaTheme="minorEastAsia" w:hAnsi="Cambria Math"/>
-            </w:rPr>
-            <m:t>℉</m:t>
-          </m:r>
-          <m:r>
-            <w:rPr>
-              <w:rFonts w:eastAsiaTheme="minorEastAsia"/>
-            </w:rPr>
-            <w:br/>
-          </m:r>
-          <m:r>
+            <m:rPr>
+              <m:sty m:val="p"/>
+            </m:rPr>
             <w:rPr>
               <w:rFonts w:eastAsiaTheme="minorEastAsia"/>
             </w:rPr>
@@ -2435,15 +2450,12 @@
             <w:rPr>
               <w:rFonts w:ascii="Cambria Math" w:eastAsiaTheme="minorEastAsia" w:hAnsi="Cambria Math"/>
             </w:rPr>
-            <m:t>+30</m:t>
+            <m:t>+30=80∙0.01977+30</m:t>
           </m:r>
           <m:r>
-            <w:rPr>
-              <w:rFonts w:ascii="Cambria Math" w:eastAsiaTheme="minorEastAsia" w:hAnsi="Cambria Math"/>
-            </w:rPr>
-            <m:t>=80∙0.01977+30</m:t>
-          </m:r>
-          <m:r>
+            <m:rPr>
+              <m:sty m:val="p"/>
+            </m:rPr>
             <w:rPr>
               <w:rFonts w:ascii="Cambria Math" w:eastAsiaTheme="minorEastAsia" w:hAnsi="Cambria Math"/>
             </w:rPr>
@@ -2833,7 +2845,3667 @@
     </w:p>
     <w:p>
       <w:pPr>
+        <w:pStyle w:val="Heading2"/>
+      </w:pPr>
+      <w:r>
+        <w:t>8.2 Graphing Solution Sets to Two-Variable Exponential Equations</w:t>
+      </w:r>
+    </w:p>
+    <w:p>
+      <w:r>
+        <w:t xml:space="preserve">The solution set to a two-variable exponential equation, like </w:t>
+      </w:r>
+      <m:oMath>
+        <m:r>
+          <w:rPr>
+            <w:rFonts w:ascii="Cambria Math" w:hAnsi="Cambria Math"/>
+          </w:rPr>
+          <m:t>y=3∙</m:t>
+        </m:r>
+        <m:sSup>
+          <m:sSupPr>
+            <m:ctrlPr>
+              <w:rPr>
+                <w:rFonts w:ascii="Cambria Math" w:hAnsi="Cambria Math"/>
+                <w:i/>
+              </w:rPr>
+            </m:ctrlPr>
+          </m:sSupPr>
+          <m:e>
+            <m:r>
+              <w:rPr>
+                <w:rFonts w:ascii="Cambria Math" w:hAnsi="Cambria Math"/>
+              </w:rPr>
+              <m:t>2</m:t>
+            </m:r>
+          </m:e>
+          <m:sup>
+            <m:r>
+              <w:rPr>
+                <w:rFonts w:ascii="Cambria Math" w:hAnsi="Cambria Math"/>
+              </w:rPr>
+              <m:t>x</m:t>
+            </m:r>
+          </m:sup>
+        </m:sSup>
+      </m:oMath>
+      <w:r>
+        <w:t>, can be produced with a table or with a graphing calculator. The shape of the graph is not a line or a parabola but is a distinctive shape that looks a bit like a playground slide.</w:t>
+      </w:r>
+    </w:p>
+    <w:p>
+      <w:pPr>
+        <w:jc w:val="center"/>
+      </w:pPr>
+      <w:r>
+        <w:rPr>
+          <w:noProof/>
+        </w:rPr>
+        <w:drawing>
+          <wp:inline distT="0" distB="0" distL="0" distR="0" wp14:anchorId="18CE7428" wp14:editId="30A0EE19">
+            <wp:extent cx="786384" cy="338328"/>
+            <wp:effectExtent l="0" t="0" r="0" b="5080"/>
+            <wp:docPr id="1105171225" name="Picture 1" descr="A blue rectangle with black text&#10;&#10;AI-generated content may be incorrect."/>
+            <wp:cNvGraphicFramePr>
+              <a:graphicFrameLocks xmlns:a="http://schemas.openxmlformats.org/drawingml/2006/main" noChangeAspect="1"/>
+            </wp:cNvGraphicFramePr>
+            <a:graphic xmlns:a="http://schemas.openxmlformats.org/drawingml/2006/main">
+              <a:graphicData uri="http://schemas.openxmlformats.org/drawingml/2006/picture">
+                <pic:pic xmlns:pic="http://schemas.openxmlformats.org/drawingml/2006/picture">
+                  <pic:nvPicPr>
+                    <pic:cNvPr id="1105171225" name="Picture 1" descr="A blue rectangle with black text&#10;&#10;AI-generated content may be incorrect."/>
+                    <pic:cNvPicPr/>
+                  </pic:nvPicPr>
+                  <pic:blipFill>
+                    <a:blip r:embed="rId6"/>
+                    <a:stretch>
+                      <a:fillRect/>
+                    </a:stretch>
+                  </pic:blipFill>
+                  <pic:spPr>
+                    <a:xfrm>
+                      <a:off x="0" y="0"/>
+                      <a:ext cx="786384" cy="338328"/>
+                    </a:xfrm>
+                    <a:prstGeom prst="rect">
+                      <a:avLst/>
+                    </a:prstGeom>
+                  </pic:spPr>
+                </pic:pic>
+              </a:graphicData>
+            </a:graphic>
+          </wp:inline>
+        </w:drawing>
+      </w:r>
+    </w:p>
+    <w:p>
+      <w:pPr>
+        <w:jc w:val="center"/>
+      </w:pPr>
+      <w:r>
+        <w:rPr>
+          <w:noProof/>
+        </w:rPr>
+        <w:drawing>
+          <wp:inline distT="0" distB="0" distL="0" distR="0" wp14:anchorId="5E576472" wp14:editId="5820C268">
+            <wp:extent cx="1005840" cy="1307592"/>
+            <wp:effectExtent l="0" t="0" r="3810" b="6985"/>
+            <wp:docPr id="1981260891" name="Picture 1" descr="A graph with a line drawn on it&#10;&#10;AI-generated content may be incorrect."/>
+            <wp:cNvGraphicFramePr>
+              <a:graphicFrameLocks xmlns:a="http://schemas.openxmlformats.org/drawingml/2006/main" noChangeAspect="1"/>
+            </wp:cNvGraphicFramePr>
+            <a:graphic xmlns:a="http://schemas.openxmlformats.org/drawingml/2006/main">
+              <a:graphicData uri="http://schemas.openxmlformats.org/drawingml/2006/picture">
+                <pic:pic xmlns:pic="http://schemas.openxmlformats.org/drawingml/2006/picture">
+                  <pic:nvPicPr>
+                    <pic:cNvPr id="1981260891" name="Picture 1" descr="A graph with a line drawn on it&#10;&#10;AI-generated content may be incorrect."/>
+                    <pic:cNvPicPr/>
+                  </pic:nvPicPr>
+                  <pic:blipFill>
+                    <a:blip r:embed="rId7"/>
+                    <a:stretch>
+                      <a:fillRect/>
+                    </a:stretch>
+                  </pic:blipFill>
+                  <pic:spPr>
+                    <a:xfrm>
+                      <a:off x="0" y="0"/>
+                      <a:ext cx="1005840" cy="1307592"/>
+                    </a:xfrm>
+                    <a:prstGeom prst="rect">
+                      <a:avLst/>
+                    </a:prstGeom>
+                  </pic:spPr>
+                </pic:pic>
+              </a:graphicData>
+            </a:graphic>
+          </wp:inline>
+        </w:drawing>
+      </w:r>
+    </w:p>
+    <w:p>
+      <w:pPr>
+        <w:rPr>
+          <w:b/>
+          <w:bCs/>
+        </w:rPr>
+      </w:pPr>
+      <w:r>
+        <w:rPr>
+          <w:b/>
+          <w:bCs/>
+        </w:rPr>
+        <w:t>Graphing the Solution Set to an Exponential Equation with a Table</w:t>
+      </w:r>
+    </w:p>
+    <w:p>
+      <w:r>
+        <w:t>Five points are generally sufficient for graphing the solution set for an exponential equation. x-values of 2, 1, 0, -1, and -2 should produce enough points for an accurate graph.</w:t>
+      </w:r>
+    </w:p>
+    <w:p>
+      <w:pPr>
+        <w:rPr>
+          <w:b/>
+          <w:bCs/>
+        </w:rPr>
+      </w:pPr>
+      <w:r>
+        <w:rPr>
+          <w:b/>
+          <w:bCs/>
+        </w:rPr>
+        <w:t>Example 1</w:t>
+      </w:r>
+    </w:p>
+    <w:p>
+      <w:pPr>
+        <w:rPr>
+          <w:rFonts w:eastAsiaTheme="minorEastAsia"/>
+        </w:rPr>
+      </w:pPr>
+      <w:r>
+        <w:t xml:space="preserve">Make a table of solutions to </w:t>
+      </w:r>
+      <m:oMath>
+        <m:r>
+          <w:rPr>
+            <w:rFonts w:ascii="Cambria Math" w:hAnsi="Cambria Math"/>
+          </w:rPr>
+          <m:t>y=3∙</m:t>
+        </m:r>
+        <m:sSup>
+          <m:sSupPr>
+            <m:ctrlPr>
+              <w:rPr>
+                <w:rFonts w:ascii="Cambria Math" w:hAnsi="Cambria Math"/>
+                <w:i/>
+              </w:rPr>
+            </m:ctrlPr>
+          </m:sSupPr>
+          <m:e>
+            <m:r>
+              <w:rPr>
+                <w:rFonts w:ascii="Cambria Math" w:hAnsi="Cambria Math"/>
+              </w:rPr>
+              <m:t>2</m:t>
+            </m:r>
+          </m:e>
+          <m:sup>
+            <m:r>
+              <w:rPr>
+                <w:rFonts w:ascii="Cambria Math" w:hAnsi="Cambria Math"/>
+              </w:rPr>
+              <m:t>x</m:t>
+            </m:r>
+          </m:sup>
+        </m:sSup>
+      </m:oMath>
+      <w:r>
+        <w:rPr>
+          <w:rFonts w:eastAsiaTheme="minorEastAsia"/>
+        </w:rPr>
+        <w:t>, and use them to make a sketch of the graph of the solution set.</w:t>
+      </w:r>
+    </w:p>
+    <w:tbl>
+      <w:tblPr>
+        <w:tblStyle w:val="TableGrid"/>
+        <w:tblW w:w="0" w:type="auto"/>
+        <w:jc w:val="center"/>
+        <w:tblLook w:val="04A0" w:firstRow="1" w:lastRow="0" w:firstColumn="1" w:lastColumn="0" w:noHBand="0" w:noVBand="1"/>
+      </w:tblPr>
+      <w:tblGrid>
+        <w:gridCol w:w="720"/>
+        <w:gridCol w:w="720"/>
+      </w:tblGrid>
+      <w:tr>
+        <w:trPr>
+          <w:jc w:val="center"/>
+        </w:trPr>
+        <w:tc>
+          <w:tcPr>
+            <w:tcW w:w="720" w:type="dxa"/>
+          </w:tcPr>
+          <w:p>
+            <w:pPr>
+              <w:jc w:val="center"/>
+            </w:pPr>
+            <w:r>
+              <w:t>x</w:t>
+            </w:r>
+          </w:p>
+        </w:tc>
+        <w:tc>
+          <w:tcPr>
+            <w:tcW w:w="720" w:type="dxa"/>
+          </w:tcPr>
+          <w:p>
+            <w:pPr>
+              <w:jc w:val="center"/>
+            </w:pPr>
+            <w:r>
+              <w:t>y</w:t>
+            </w:r>
+          </w:p>
+        </w:tc>
+      </w:tr>
+      <w:tr>
+        <w:trPr>
+          <w:jc w:val="center"/>
+        </w:trPr>
+        <w:tc>
+          <w:tcPr>
+            <w:tcW w:w="720" w:type="dxa"/>
+          </w:tcPr>
+          <w:p>
+            <w:pPr>
+              <w:jc w:val="center"/>
+            </w:pPr>
+            <w:r>
+              <w:t>2</w:t>
+            </w:r>
+          </w:p>
+        </w:tc>
+        <w:tc>
+          <w:tcPr>
+            <w:tcW w:w="720" w:type="dxa"/>
+          </w:tcPr>
+          <w:p>
+            <w:pPr>
+              <w:jc w:val="center"/>
+            </w:pPr>
+            <w:r>
+              <w:t>12</w:t>
+            </w:r>
+          </w:p>
+        </w:tc>
+      </w:tr>
+      <w:tr>
+        <w:trPr>
+          <w:jc w:val="center"/>
+        </w:trPr>
+        <w:tc>
+          <w:tcPr>
+            <w:tcW w:w="720" w:type="dxa"/>
+          </w:tcPr>
+          <w:p>
+            <w:pPr>
+              <w:jc w:val="center"/>
+            </w:pPr>
+            <w:r>
+              <w:t>1</w:t>
+            </w:r>
+          </w:p>
+        </w:tc>
+        <w:tc>
+          <w:tcPr>
+            <w:tcW w:w="720" w:type="dxa"/>
+          </w:tcPr>
+          <w:p>
+            <w:pPr>
+              <w:jc w:val="center"/>
+            </w:pPr>
+            <w:r>
+              <w:t>6</w:t>
+            </w:r>
+          </w:p>
+        </w:tc>
+      </w:tr>
+      <w:tr>
+        <w:trPr>
+          <w:jc w:val="center"/>
+        </w:trPr>
+        <w:tc>
+          <w:tcPr>
+            <w:tcW w:w="720" w:type="dxa"/>
+          </w:tcPr>
+          <w:p>
+            <w:pPr>
+              <w:jc w:val="center"/>
+            </w:pPr>
+            <w:r>
+              <w:t>0</w:t>
+            </w:r>
+          </w:p>
+        </w:tc>
+        <w:tc>
+          <w:tcPr>
+            <w:tcW w:w="720" w:type="dxa"/>
+          </w:tcPr>
+          <w:p>
+            <w:pPr>
+              <w:jc w:val="center"/>
+            </w:pPr>
+            <w:r>
+              <w:t>3</w:t>
+            </w:r>
+          </w:p>
+        </w:tc>
+      </w:tr>
+      <w:tr>
+        <w:trPr>
+          <w:jc w:val="center"/>
+        </w:trPr>
+        <w:tc>
+          <w:tcPr>
+            <w:tcW w:w="720" w:type="dxa"/>
+          </w:tcPr>
+          <w:p>
+            <w:pPr>
+              <w:jc w:val="center"/>
+            </w:pPr>
+            <w:r>
+              <w:t>-1</w:t>
+            </w:r>
+          </w:p>
+        </w:tc>
+        <w:tc>
+          <w:tcPr>
+            <w:tcW w:w="720" w:type="dxa"/>
+          </w:tcPr>
+          <w:p>
+            <w:pPr>
+              <w:jc w:val="center"/>
+            </w:pPr>
+            <w:r>
+              <w:t>1.5</w:t>
+            </w:r>
+          </w:p>
+        </w:tc>
+      </w:tr>
+      <w:tr>
+        <w:trPr>
+          <w:jc w:val="center"/>
+        </w:trPr>
+        <w:tc>
+          <w:tcPr>
+            <w:tcW w:w="720" w:type="dxa"/>
+          </w:tcPr>
+          <w:p>
+            <w:pPr>
+              <w:jc w:val="center"/>
+            </w:pPr>
+            <w:r>
+              <w:t>-2</w:t>
+            </w:r>
+          </w:p>
+        </w:tc>
+        <w:tc>
+          <w:tcPr>
+            <w:tcW w:w="720" w:type="dxa"/>
+          </w:tcPr>
+          <w:p>
+            <w:pPr>
+              <w:jc w:val="center"/>
+            </w:pPr>
+            <w:r>
+              <w:t>0.75</w:t>
+            </w:r>
+          </w:p>
+        </w:tc>
+      </w:tr>
+    </w:tbl>
+    <w:p/>
+    <w:p>
+      <w:pPr>
+        <w:jc w:val="center"/>
+      </w:pPr>
+      <w:r>
+        <w:rPr>
+          <w:noProof/>
+        </w:rPr>
+        <w:drawing>
+          <wp:inline distT="0" distB="0" distL="0" distR="0" wp14:anchorId="6D9563D9" wp14:editId="3D771961">
+            <wp:extent cx="1088136" cy="1060704"/>
+            <wp:effectExtent l="0" t="0" r="0" b="6350"/>
+            <wp:docPr id="1980699067" name="Picture 1"/>
+            <wp:cNvGraphicFramePr>
+              <a:graphicFrameLocks xmlns:a="http://schemas.openxmlformats.org/drawingml/2006/main" noChangeAspect="1"/>
+            </wp:cNvGraphicFramePr>
+            <a:graphic xmlns:a="http://schemas.openxmlformats.org/drawingml/2006/main">
+              <a:graphicData uri="http://schemas.openxmlformats.org/drawingml/2006/picture">
+                <pic:pic xmlns:pic="http://schemas.openxmlformats.org/drawingml/2006/picture">
+                  <pic:nvPicPr>
+                    <pic:cNvPr id="0" name="Picture 1"/>
+                    <pic:cNvPicPr>
+                      <a:picLocks noChangeAspect="1" noChangeArrowheads="1"/>
+                    </pic:cNvPicPr>
+                  </pic:nvPicPr>
+                  <pic:blipFill>
+                    <a:blip r:embed="rId8" cstate="print">
+                      <a:extLst>
+                        <a:ext uri="{28A0092B-C50C-407E-A947-70E740481C1C}">
+                          <a14:useLocalDpi xmlns:a14="http://schemas.microsoft.com/office/drawing/2010/main" val="0"/>
+                        </a:ext>
+                      </a:extLst>
+                    </a:blip>
+                    <a:srcRect/>
+                    <a:stretch>
+                      <a:fillRect/>
+                    </a:stretch>
+                  </pic:blipFill>
+                  <pic:spPr bwMode="auto">
+                    <a:xfrm>
+                      <a:off x="0" y="0"/>
+                      <a:ext cx="1088136" cy="1060704"/>
+                    </a:xfrm>
+                    <a:prstGeom prst="rect">
+                      <a:avLst/>
+                    </a:prstGeom>
+                    <a:noFill/>
+                    <a:ln>
+                      <a:noFill/>
+                    </a:ln>
+                  </pic:spPr>
+                </pic:pic>
+              </a:graphicData>
+            </a:graphic>
+          </wp:inline>
+        </w:drawing>
+      </w:r>
+    </w:p>
+    <w:p>
+      <w:pPr>
+        <w:rPr>
+          <w:b/>
+          <w:bCs/>
+        </w:rPr>
+      </w:pPr>
+      <w:r>
+        <w:rPr>
+          <w:b/>
+          <w:bCs/>
+        </w:rPr>
+        <w:t>Making Tables and Graphs on the Graphing Calculator</w:t>
+      </w:r>
+    </w:p>
+    <w:p>
+      <w:pPr>
+        <w:rPr>
+          <w:b/>
+          <w:bCs/>
+        </w:rPr>
+      </w:pPr>
+      <w:r>
+        <w:rPr>
+          <w:b/>
+          <w:bCs/>
+        </w:rPr>
+        <w:t>Example 2</w:t>
+      </w:r>
+    </w:p>
+    <w:p>
+      <w:pPr>
+        <w:rPr>
+          <w:rFonts w:eastAsiaTheme="minorEastAsia"/>
+        </w:rPr>
+      </w:pPr>
+      <m:oMathPara>
+        <m:oMath>
+          <m:r>
+            <w:rPr>
+              <w:rFonts w:ascii="Cambria Math" w:hAnsi="Cambria Math"/>
+            </w:rPr>
+            <m:t>y=4∙</m:t>
+          </m:r>
+          <m:sSup>
+            <m:sSupPr>
+              <m:ctrlPr>
+                <w:rPr>
+                  <w:rFonts w:ascii="Cambria Math" w:hAnsi="Cambria Math"/>
+                  <w:i/>
+                </w:rPr>
+              </m:ctrlPr>
+            </m:sSupPr>
+            <m:e>
+              <m:r>
+                <w:rPr>
+                  <w:rFonts w:ascii="Cambria Math" w:hAnsi="Cambria Math"/>
+                </w:rPr>
+                <m:t>0.5</m:t>
+              </m:r>
+            </m:e>
+            <m:sup>
+              <m:r>
+                <w:rPr>
+                  <w:rFonts w:ascii="Cambria Math" w:hAnsi="Cambria Math"/>
+                </w:rPr>
+                <m:t>x</m:t>
+              </m:r>
+            </m:sup>
+          </m:sSup>
+        </m:oMath>
+      </m:oMathPara>
+    </w:p>
+    <w:p>
+      <w:pPr>
+        <w:jc w:val="center"/>
+      </w:pPr>
+      <w:r>
+        <w:rPr>
+          <w:noProof/>
+        </w:rPr>
+        <w:drawing>
+          <wp:inline distT="0" distB="0" distL="0" distR="0" wp14:anchorId="698CB224" wp14:editId="1FFDAEF5">
+            <wp:extent cx="850392" cy="338328"/>
+            <wp:effectExtent l="0" t="0" r="6985" b="5080"/>
+            <wp:docPr id="1674980450" name="Picture 1" descr="A blue rectangular object with black text&#10;&#10;AI-generated content may be incorrect."/>
+            <wp:cNvGraphicFramePr>
+              <a:graphicFrameLocks xmlns:a="http://schemas.openxmlformats.org/drawingml/2006/main" noChangeAspect="1"/>
+            </wp:cNvGraphicFramePr>
+            <a:graphic xmlns:a="http://schemas.openxmlformats.org/drawingml/2006/main">
+              <a:graphicData uri="http://schemas.openxmlformats.org/drawingml/2006/picture">
+                <pic:pic xmlns:pic="http://schemas.openxmlformats.org/drawingml/2006/picture">
+                  <pic:nvPicPr>
+                    <pic:cNvPr id="1674980450" name="Picture 1" descr="A blue rectangular object with black text&#10;&#10;AI-generated content may be incorrect."/>
+                    <pic:cNvPicPr/>
+                  </pic:nvPicPr>
+                  <pic:blipFill>
+                    <a:blip r:embed="rId9"/>
+                    <a:stretch>
+                      <a:fillRect/>
+                    </a:stretch>
+                  </pic:blipFill>
+                  <pic:spPr>
+                    <a:xfrm>
+                      <a:off x="0" y="0"/>
+                      <a:ext cx="850392" cy="338328"/>
+                    </a:xfrm>
+                    <a:prstGeom prst="rect">
+                      <a:avLst/>
+                    </a:prstGeom>
+                  </pic:spPr>
+                </pic:pic>
+              </a:graphicData>
+            </a:graphic>
+          </wp:inline>
+        </w:drawing>
+      </w:r>
+    </w:p>
+    <w:p>
+      <w:pPr>
+        <w:jc w:val="center"/>
+      </w:pPr>
+      <w:r>
+        <w:rPr>
+          <w:noProof/>
+        </w:rPr>
+        <w:drawing>
+          <wp:inline distT="0" distB="0" distL="0" distR="0" wp14:anchorId="404BBE17" wp14:editId="683D5B52">
+            <wp:extent cx="1527048" cy="2011680"/>
+            <wp:effectExtent l="0" t="0" r="0" b="7620"/>
+            <wp:docPr id="799189134" name="Picture 1" descr="A graph with a line&#10;&#10;AI-generated content may be incorrect."/>
+            <wp:cNvGraphicFramePr>
+              <a:graphicFrameLocks xmlns:a="http://schemas.openxmlformats.org/drawingml/2006/main" noChangeAspect="1"/>
+            </wp:cNvGraphicFramePr>
+            <a:graphic xmlns:a="http://schemas.openxmlformats.org/drawingml/2006/main">
+              <a:graphicData uri="http://schemas.openxmlformats.org/drawingml/2006/picture">
+                <pic:pic xmlns:pic="http://schemas.openxmlformats.org/drawingml/2006/picture">
+                  <pic:nvPicPr>
+                    <pic:cNvPr id="799189134" name="Picture 1" descr="A graph with a line&#10;&#10;AI-generated content may be incorrect."/>
+                    <pic:cNvPicPr/>
+                  </pic:nvPicPr>
+                  <pic:blipFill>
+                    <a:blip r:embed="rId10"/>
+                    <a:stretch>
+                      <a:fillRect/>
+                    </a:stretch>
+                  </pic:blipFill>
+                  <pic:spPr>
+                    <a:xfrm>
+                      <a:off x="0" y="0"/>
+                      <a:ext cx="1527048" cy="2011680"/>
+                    </a:xfrm>
+                    <a:prstGeom prst="rect">
+                      <a:avLst/>
+                    </a:prstGeom>
+                  </pic:spPr>
+                </pic:pic>
+              </a:graphicData>
+            </a:graphic>
+          </wp:inline>
+        </w:drawing>
+      </w:r>
+    </w:p>
+    <w:p>
+      <w:pPr>
+        <w:jc w:val="center"/>
+        <w:rPr>
+          <w:b/>
+          <w:bCs/>
+        </w:rPr>
+      </w:pPr>
+      <w:r>
+        <w:rPr>
+          <w:b/>
+          <w:bCs/>
+        </w:rPr>
+        <w:t>Math Facts</w:t>
+      </w:r>
+    </w:p>
+    <w:p>
+      <w:r>
+        <w:t xml:space="preserve">In an exponential equation, the thing being raised to the power is called the </w:t>
+      </w:r>
+      <w:r>
+        <w:rPr>
+          <w:i/>
+          <w:iCs/>
+        </w:rPr>
+        <w:t>base</w:t>
+      </w:r>
+      <w:r>
+        <w:t xml:space="preserve">. When the base of an exponential equation is between 0 and 1, the graph </w:t>
+      </w:r>
+      <w:r>
+        <w:lastRenderedPageBreak/>
+        <w:t xml:space="preserve">shows exponential </w:t>
+      </w:r>
+      <w:r>
+        <w:rPr>
+          <w:i/>
+          <w:iCs/>
+        </w:rPr>
+        <w:t>decay</w:t>
+      </w:r>
+      <w:r>
+        <w:t xml:space="preserve">. When the base is greater than 1, the graph shows exponential </w:t>
+      </w:r>
+      <w:r>
+        <w:rPr>
+          <w:i/>
+          <w:iCs/>
+        </w:rPr>
+        <w:t>growth</w:t>
+      </w:r>
+      <w:r>
+        <w:t>.</w:t>
+      </w:r>
+    </w:p>
+    <w:p>
+      <w:pPr>
+        <w:pStyle w:val="Heading3"/>
+      </w:pPr>
+      <w:r>
+        <w:t>Check Your Understanding of Section 8.2</w:t>
+      </w:r>
+    </w:p>
+    <w:p>
+      <w:pPr>
+        <w:pStyle w:val="ListParagraph"/>
+        <w:numPr>
+          <w:ilvl w:val="0"/>
+          <w:numId w:val="43"/>
+        </w:numPr>
+      </w:pPr>
+      <w:r>
+        <w:t>Multiple-Choice</w:t>
+      </w:r>
+    </w:p>
+    <w:p>
+      <w:pPr>
+        <w:pStyle w:val="ListParagraph"/>
+        <w:numPr>
+          <w:ilvl w:val="0"/>
+          <w:numId w:val="44"/>
+        </w:numPr>
+        <w:rPr>
+          <w:b/>
+          <w:bCs/>
+        </w:rPr>
+      </w:pPr>
+      <w:r>
+        <w:t xml:space="preserve">Which ordered pair is in the solution set of </w:t>
+      </w:r>
+      <m:oMath>
+        <m:r>
+          <w:rPr>
+            <w:rFonts w:ascii="Cambria Math" w:hAnsi="Cambria Math"/>
+          </w:rPr>
+          <m:t>y=</m:t>
+        </m:r>
+        <m:sSup>
+          <m:sSupPr>
+            <m:ctrlPr>
+              <w:rPr>
+                <w:rFonts w:ascii="Cambria Math" w:hAnsi="Cambria Math"/>
+                <w:i/>
+              </w:rPr>
+            </m:ctrlPr>
+          </m:sSupPr>
+          <m:e>
+            <m:r>
+              <w:rPr>
+                <w:rFonts w:ascii="Cambria Math" w:hAnsi="Cambria Math"/>
+              </w:rPr>
+              <m:t>3</m:t>
+            </m:r>
+          </m:e>
+          <m:sup>
+            <m:r>
+              <w:rPr>
+                <w:rFonts w:ascii="Cambria Math" w:hAnsi="Cambria Math"/>
+              </w:rPr>
+              <m:t>x</m:t>
+            </m:r>
+          </m:sup>
+        </m:sSup>
+      </m:oMath>
+      <w:r>
+        <w:rPr>
+          <w:rFonts w:eastAsiaTheme="minorEastAsia"/>
+        </w:rPr>
+        <w:t>?</w:t>
+      </w:r>
+      <w:r>
+        <w:rPr>
+          <w:rFonts w:eastAsiaTheme="minorEastAsia"/>
+        </w:rPr>
+        <w:br/>
+      </w:r>
+      <w:r>
+        <w:rPr>
+          <w:rFonts w:eastAsiaTheme="minorEastAsia"/>
+          <w:b/>
+          <w:bCs/>
+        </w:rPr>
+        <w:t>(4) (4, 81)</w:t>
+      </w:r>
+    </w:p>
+    <w:p>
+      <w:pPr>
+        <w:pStyle w:val="ListParagraph"/>
+        <w:numPr>
+          <w:ilvl w:val="0"/>
+          <w:numId w:val="44"/>
+        </w:numPr>
+        <w:rPr>
+          <w:b/>
+          <w:bCs/>
+        </w:rPr>
+      </w:pPr>
+      <w:r>
+        <w:rPr>
+          <w:rFonts w:eastAsiaTheme="minorEastAsia"/>
+        </w:rPr>
+        <w:t xml:space="preserve">Which ordered pair is in the solution set of </w:t>
+      </w:r>
+      <m:oMath>
+        <m:r>
+          <w:rPr>
+            <w:rFonts w:ascii="Cambria Math" w:eastAsiaTheme="minorEastAsia" w:hAnsi="Cambria Math"/>
+          </w:rPr>
+          <m:t>y=5∙</m:t>
+        </m:r>
+        <m:sSup>
+          <m:sSupPr>
+            <m:ctrlPr>
+              <w:rPr>
+                <w:rFonts w:ascii="Cambria Math" w:eastAsiaTheme="minorEastAsia" w:hAnsi="Cambria Math"/>
+                <w:i/>
+              </w:rPr>
+            </m:ctrlPr>
+          </m:sSupPr>
+          <m:e>
+            <m:r>
+              <w:rPr>
+                <w:rFonts w:ascii="Cambria Math" w:eastAsiaTheme="minorEastAsia" w:hAnsi="Cambria Math"/>
+              </w:rPr>
+              <m:t>2</m:t>
+            </m:r>
+          </m:e>
+          <m:sup>
+            <m:r>
+              <w:rPr>
+                <w:rFonts w:ascii="Cambria Math" w:eastAsiaTheme="minorEastAsia" w:hAnsi="Cambria Math"/>
+              </w:rPr>
+              <m:t>x</m:t>
+            </m:r>
+          </m:sup>
+        </m:sSup>
+      </m:oMath>
+      <w:r>
+        <w:rPr>
+          <w:rFonts w:eastAsiaTheme="minorEastAsia"/>
+        </w:rPr>
+        <w:t>?</w:t>
+      </w:r>
+      <w:r>
+        <w:rPr>
+          <w:rFonts w:eastAsiaTheme="minorEastAsia"/>
+        </w:rPr>
+        <w:br/>
+      </w:r>
+      <w:r>
+        <w:rPr>
+          <w:rFonts w:eastAsiaTheme="minorEastAsia"/>
+          <w:b/>
+          <w:bCs/>
+        </w:rPr>
+        <w:t>(3) (3, 40)</w:t>
+      </w:r>
+    </w:p>
+    <w:p>
+      <w:pPr>
+        <w:pStyle w:val="ListParagraph"/>
+        <w:numPr>
+          <w:ilvl w:val="0"/>
+          <w:numId w:val="44"/>
+        </w:numPr>
+        <w:rPr>
+          <w:b/>
+          <w:bCs/>
+        </w:rPr>
+      </w:pPr>
+      <w:r>
+        <w:rPr>
+          <w:rFonts w:eastAsiaTheme="minorEastAsia"/>
+        </w:rPr>
+        <w:t xml:space="preserve">What is the graph of </w:t>
+      </w:r>
+      <m:oMath>
+        <m:r>
+          <w:rPr>
+            <w:rFonts w:ascii="Cambria Math" w:eastAsiaTheme="minorEastAsia" w:hAnsi="Cambria Math"/>
+          </w:rPr>
+          <m:t>y=</m:t>
+        </m:r>
+        <m:sSup>
+          <m:sSupPr>
+            <m:ctrlPr>
+              <w:rPr>
+                <w:rFonts w:ascii="Cambria Math" w:eastAsiaTheme="minorEastAsia" w:hAnsi="Cambria Math"/>
+                <w:i/>
+              </w:rPr>
+            </m:ctrlPr>
+          </m:sSupPr>
+          <m:e>
+            <m:r>
+              <w:rPr>
+                <w:rFonts w:ascii="Cambria Math" w:eastAsiaTheme="minorEastAsia" w:hAnsi="Cambria Math"/>
+              </w:rPr>
+              <m:t>2</m:t>
+            </m:r>
+          </m:e>
+          <m:sup>
+            <m:r>
+              <w:rPr>
+                <w:rFonts w:ascii="Cambria Math" w:eastAsiaTheme="minorEastAsia" w:hAnsi="Cambria Math"/>
+              </w:rPr>
+              <m:t>x</m:t>
+            </m:r>
+          </m:sup>
+        </m:sSup>
+        <m:r>
+          <w:rPr>
+            <w:rFonts w:ascii="Cambria Math" w:eastAsiaTheme="minorEastAsia" w:hAnsi="Cambria Math"/>
+          </w:rPr>
+          <m:t>?</m:t>
+        </m:r>
+      </m:oMath>
+      <w:r>
+        <w:rPr>
+          <w:rFonts w:eastAsiaTheme="minorEastAsia"/>
+        </w:rPr>
+        <w:br/>
+        <w:t>Points: (-1, 0.5), (0, 1), (2, 4), (3, 8)</w:t>
+      </w:r>
+      <m:oMath>
+        <m:r>
+          <w:rPr>
+            <w:rFonts w:ascii="Cambria Math" w:eastAsiaTheme="minorEastAsia" w:hAnsi="Cambria Math"/>
+          </w:rPr>
+          <w:br/>
+        </m:r>
+      </m:oMath>
+      <w:r>
+        <w:rPr>
+          <w:b/>
+          <w:bCs/>
+        </w:rPr>
+        <w:t>(3)</w:t>
+      </w:r>
+    </w:p>
+    <w:p>
+      <w:pPr>
+        <w:pStyle w:val="ListParagraph"/>
+        <w:numPr>
+          <w:ilvl w:val="0"/>
+          <w:numId w:val="44"/>
+        </w:numPr>
+        <w:rPr>
+          <w:b/>
+          <w:bCs/>
+        </w:rPr>
+      </w:pPr>
+      <w:r>
+        <w:t xml:space="preserve">Which is the graph of </w:t>
+      </w:r>
+      <m:oMath>
+        <m:r>
+          <w:rPr>
+            <w:rFonts w:ascii="Cambria Math" w:hAnsi="Cambria Math"/>
+          </w:rPr>
+          <m:t>y=</m:t>
+        </m:r>
+        <m:sSup>
+          <m:sSupPr>
+            <m:ctrlPr>
+              <w:rPr>
+                <w:rFonts w:ascii="Cambria Math" w:hAnsi="Cambria Math"/>
+                <w:i/>
+              </w:rPr>
+            </m:ctrlPr>
+          </m:sSupPr>
+          <m:e>
+            <m:r>
+              <w:rPr>
+                <w:rFonts w:ascii="Cambria Math" w:hAnsi="Cambria Math"/>
+              </w:rPr>
+              <m:t>(</m:t>
+            </m:r>
+            <m:f>
+              <m:fPr>
+                <m:ctrlPr>
+                  <w:rPr>
+                    <w:rFonts w:ascii="Cambria Math" w:hAnsi="Cambria Math"/>
+                    <w:i/>
+                  </w:rPr>
+                </m:ctrlPr>
+              </m:fPr>
+              <m:num>
+                <m:r>
+                  <w:rPr>
+                    <w:rFonts w:ascii="Cambria Math" w:hAnsi="Cambria Math"/>
+                  </w:rPr>
+                  <m:t>1</m:t>
+                </m:r>
+              </m:num>
+              <m:den>
+                <m:r>
+                  <w:rPr>
+                    <w:rFonts w:ascii="Cambria Math" w:hAnsi="Cambria Math"/>
+                  </w:rPr>
+                  <m:t>2</m:t>
+                </m:r>
+              </m:den>
+            </m:f>
+            <m:r>
+              <w:rPr>
+                <w:rFonts w:ascii="Cambria Math" w:hAnsi="Cambria Math"/>
+              </w:rPr>
+              <m:t>)</m:t>
+            </m:r>
+          </m:e>
+          <m:sup>
+            <m:r>
+              <w:rPr>
+                <w:rFonts w:ascii="Cambria Math" w:hAnsi="Cambria Math"/>
+              </w:rPr>
+              <m:t>x</m:t>
+            </m:r>
+          </m:sup>
+        </m:sSup>
+      </m:oMath>
+      <w:r>
+        <w:rPr>
+          <w:rFonts w:eastAsiaTheme="minorEastAsia"/>
+        </w:rPr>
+        <w:t>?</w:t>
+      </w:r>
+      <w:r>
+        <w:rPr>
+          <w:rFonts w:eastAsiaTheme="minorEastAsia"/>
+        </w:rPr>
+        <w:br/>
+        <w:t>Points: (-1, 2), (0, 1), (1, 0.5), (2, 0.25)</w:t>
+      </w:r>
+      <w:r>
+        <w:rPr>
+          <w:rFonts w:eastAsiaTheme="minorEastAsia"/>
+        </w:rPr>
+        <w:br/>
+      </w:r>
+      <w:r>
+        <w:rPr>
+          <w:rFonts w:eastAsiaTheme="minorEastAsia"/>
+          <w:b/>
+          <w:bCs/>
+        </w:rPr>
+        <w:t>(1)</w:t>
+      </w:r>
+    </w:p>
+    <w:p>
+      <w:pPr>
+        <w:pStyle w:val="ListParagraph"/>
+        <w:numPr>
+          <w:ilvl w:val="0"/>
+          <w:numId w:val="44"/>
+        </w:numPr>
+        <w:rPr>
+          <w:b/>
+          <w:bCs/>
+        </w:rPr>
+      </w:pPr>
+      <w:r>
+        <w:rPr>
+          <w:rFonts w:eastAsiaTheme="minorEastAsia"/>
+        </w:rPr>
+        <w:t>Below is the graph of which equation?</w:t>
+      </w:r>
+      <w:r>
+        <w:rPr>
+          <w:rFonts w:eastAsiaTheme="minorEastAsia"/>
+        </w:rPr>
+        <w:br/>
+        <w:t>Points (-1, 0.33), (0, 1), (1, 3), (2, 9)</w:t>
+      </w:r>
+      <w:r>
+        <w:rPr>
+          <w:rFonts w:eastAsiaTheme="minorEastAsia"/>
+        </w:rPr>
+        <w:br/>
+      </w:r>
+      <w:r>
+        <w:rPr>
+          <w:rFonts w:eastAsiaTheme="minorEastAsia"/>
+          <w:b/>
+          <w:bCs/>
+        </w:rPr>
+        <w:t xml:space="preserve">(4) </w:t>
+      </w:r>
+      <m:oMath>
+        <m:r>
+          <m:rPr>
+            <m:sty m:val="bi"/>
+          </m:rPr>
+          <w:rPr>
+            <w:rFonts w:ascii="Cambria Math" w:eastAsiaTheme="minorEastAsia" w:hAnsi="Cambria Math"/>
+          </w:rPr>
+          <m:t>y=</m:t>
+        </m:r>
+        <m:sSup>
+          <m:sSupPr>
+            <m:ctrlPr>
+              <w:rPr>
+                <w:rFonts w:ascii="Cambria Math" w:eastAsiaTheme="minorEastAsia" w:hAnsi="Cambria Math"/>
+                <w:b/>
+                <w:bCs/>
+                <w:i/>
+              </w:rPr>
+            </m:ctrlPr>
+          </m:sSupPr>
+          <m:e>
+            <m:r>
+              <m:rPr>
+                <m:sty m:val="bi"/>
+              </m:rPr>
+              <w:rPr>
+                <w:rFonts w:ascii="Cambria Math" w:eastAsiaTheme="minorEastAsia" w:hAnsi="Cambria Math"/>
+              </w:rPr>
+              <m:t>3</m:t>
+            </m:r>
+          </m:e>
+          <m:sup>
+            <m:r>
+              <m:rPr>
+                <m:sty m:val="bi"/>
+              </m:rPr>
+              <w:rPr>
+                <w:rFonts w:ascii="Cambria Math" w:eastAsiaTheme="minorEastAsia" w:hAnsi="Cambria Math"/>
+              </w:rPr>
+              <m:t>x</m:t>
+            </m:r>
+          </m:sup>
+        </m:sSup>
+      </m:oMath>
+    </w:p>
+    <w:p>
+      <w:pPr>
+        <w:pStyle w:val="ListParagraph"/>
+        <w:numPr>
+          <w:ilvl w:val="0"/>
+          <w:numId w:val="44"/>
+        </w:numPr>
+        <w:rPr>
+          <w:b/>
+          <w:bCs/>
+        </w:rPr>
+      </w:pPr>
+      <w:r>
+        <w:rPr>
+          <w:rFonts w:eastAsiaTheme="minorEastAsia"/>
+        </w:rPr>
+        <w:t>Below is a graph of</w:t>
+      </w:r>
+      <w:r>
+        <w:rPr>
+          <w:rFonts w:eastAsiaTheme="minorEastAsia"/>
+        </w:rPr>
+        <w:br/>
+        <w:t>Points: (-2, 9), (-1, 3), (0, 1), (1, 0.33)</w:t>
+      </w:r>
+      <w:r>
+        <w:rPr>
+          <w:rFonts w:eastAsiaTheme="minorEastAsia"/>
+        </w:rPr>
+        <w:br/>
+      </w:r>
+      <w:r>
+        <w:rPr>
+          <w:rFonts w:eastAsiaTheme="minorEastAsia"/>
+          <w:b/>
+          <w:bCs/>
+        </w:rPr>
+        <w:t xml:space="preserve">(1) </w:t>
+      </w:r>
+      <m:oMath>
+        <m:r>
+          <m:rPr>
+            <m:sty m:val="bi"/>
+          </m:rPr>
+          <w:rPr>
+            <w:rFonts w:ascii="Cambria Math" w:eastAsiaTheme="minorEastAsia" w:hAnsi="Cambria Math"/>
+          </w:rPr>
+          <m:t>y=</m:t>
+        </m:r>
+        <m:sSup>
+          <m:sSupPr>
+            <m:ctrlPr>
+              <w:rPr>
+                <w:rFonts w:ascii="Cambria Math" w:eastAsiaTheme="minorEastAsia" w:hAnsi="Cambria Math"/>
+                <w:b/>
+                <w:bCs/>
+                <w:i/>
+              </w:rPr>
+            </m:ctrlPr>
+          </m:sSupPr>
+          <m:e>
+            <m:r>
+              <m:rPr>
+                <m:sty m:val="bi"/>
+              </m:rPr>
+              <w:rPr>
+                <w:rFonts w:ascii="Cambria Math" w:eastAsiaTheme="minorEastAsia" w:hAnsi="Cambria Math"/>
+              </w:rPr>
+              <m:t>(</m:t>
+            </m:r>
+            <m:f>
+              <m:fPr>
+                <m:ctrlPr>
+                  <w:rPr>
+                    <w:rFonts w:ascii="Cambria Math" w:eastAsiaTheme="minorEastAsia" w:hAnsi="Cambria Math"/>
+                    <w:b/>
+                    <w:bCs/>
+                    <w:i/>
+                  </w:rPr>
+                </m:ctrlPr>
+              </m:fPr>
+              <m:num>
+                <m:r>
+                  <m:rPr>
+                    <m:sty m:val="bi"/>
+                  </m:rPr>
+                  <w:rPr>
+                    <w:rFonts w:ascii="Cambria Math" w:eastAsiaTheme="minorEastAsia" w:hAnsi="Cambria Math"/>
+                  </w:rPr>
+                  <m:t>1</m:t>
+                </m:r>
+              </m:num>
+              <m:den>
+                <m:r>
+                  <m:rPr>
+                    <m:sty m:val="bi"/>
+                  </m:rPr>
+                  <w:rPr>
+                    <w:rFonts w:ascii="Cambria Math" w:eastAsiaTheme="minorEastAsia" w:hAnsi="Cambria Math"/>
+                  </w:rPr>
+                  <m:t>3</m:t>
+                </m:r>
+              </m:den>
+            </m:f>
+            <m:r>
+              <m:rPr>
+                <m:sty m:val="bi"/>
+              </m:rPr>
+              <w:rPr>
+                <w:rFonts w:ascii="Cambria Math" w:eastAsiaTheme="minorEastAsia" w:hAnsi="Cambria Math"/>
+              </w:rPr>
+              <m:t>)</m:t>
+            </m:r>
+          </m:e>
+          <m:sup>
+            <m:r>
+              <m:rPr>
+                <m:sty m:val="bi"/>
+              </m:rPr>
+              <w:rPr>
+                <w:rFonts w:ascii="Cambria Math" w:eastAsiaTheme="minorEastAsia" w:hAnsi="Cambria Math"/>
+              </w:rPr>
+              <m:t>x</m:t>
+            </m:r>
+          </m:sup>
+        </m:sSup>
+      </m:oMath>
+    </w:p>
+    <w:p>
+      <w:pPr>
+        <w:pStyle w:val="ListParagraph"/>
+        <w:numPr>
+          <w:ilvl w:val="0"/>
+          <w:numId w:val="44"/>
+        </w:numPr>
+      </w:pPr>
+      <w:r>
+        <w:rPr>
+          <w:rFonts w:eastAsiaTheme="minorEastAsia"/>
+        </w:rPr>
+        <w:t>The chart below has ordered pairs for which equation?</w:t>
+      </w:r>
+    </w:p>
+    <w:tbl>
+      <w:tblPr>
+        <w:tblStyle w:val="TableGrid"/>
+        <w:tblW w:w="0" w:type="auto"/>
+        <w:jc w:val="center"/>
+        <w:tblLook w:val="04A0" w:firstRow="1" w:lastRow="0" w:firstColumn="1" w:lastColumn="0" w:noHBand="0" w:noVBand="1"/>
+      </w:tblPr>
+      <w:tblGrid>
+        <w:gridCol w:w="720"/>
+        <w:gridCol w:w="720"/>
+      </w:tblGrid>
+      <w:tr>
+        <w:trPr>
+          <w:jc w:val="center"/>
+        </w:trPr>
+        <w:tc>
+          <w:tcPr>
+            <w:tcW w:w="720" w:type="dxa"/>
+          </w:tcPr>
+          <w:p>
+            <w:pPr>
+              <w:jc w:val="center"/>
+            </w:pPr>
+            <w:r>
+              <w:t>x</w:t>
+            </w:r>
+          </w:p>
+        </w:tc>
+        <w:tc>
+          <w:tcPr>
+            <w:tcW w:w="720" w:type="dxa"/>
+          </w:tcPr>
+          <w:p>
+            <w:pPr>
+              <w:jc w:val="center"/>
+            </w:pPr>
+            <w:r>
+              <w:t>y</w:t>
+            </w:r>
+          </w:p>
+        </w:tc>
+      </w:tr>
+      <w:tr>
+        <w:trPr>
+          <w:jc w:val="center"/>
+        </w:trPr>
+        <w:tc>
+          <w:tcPr>
+            <w:tcW w:w="720" w:type="dxa"/>
+          </w:tcPr>
+          <w:p>
+            <w:pPr>
+              <w:jc w:val="center"/>
+            </w:pPr>
+            <w:r>
+              <w:t>0</w:t>
+            </w:r>
+          </w:p>
+        </w:tc>
+        <w:tc>
+          <w:tcPr>
+            <w:tcW w:w="720" w:type="dxa"/>
+          </w:tcPr>
+          <w:p>
+            <w:pPr>
+              <w:jc w:val="center"/>
+            </w:pPr>
+            <w:r>
+              <w:t>6</w:t>
+            </w:r>
+          </w:p>
+        </w:tc>
+      </w:tr>
+      <w:tr>
+        <w:trPr>
+          <w:jc w:val="center"/>
+        </w:trPr>
+        <w:tc>
+          <w:tcPr>
+            <w:tcW w:w="720" w:type="dxa"/>
+          </w:tcPr>
+          <w:p>
+            <w:pPr>
+              <w:jc w:val="center"/>
+            </w:pPr>
+            <w:r>
+              <w:t>1</w:t>
+            </w:r>
+          </w:p>
+        </w:tc>
+        <w:tc>
+          <w:tcPr>
+            <w:tcW w:w="720" w:type="dxa"/>
+          </w:tcPr>
+          <w:p>
+            <w:pPr>
+              <w:jc w:val="center"/>
+            </w:pPr>
+            <w:r>
+              <w:t>12</w:t>
+            </w:r>
+          </w:p>
+        </w:tc>
+      </w:tr>
+      <w:tr>
+        <w:trPr>
+          <w:jc w:val="center"/>
+        </w:trPr>
+        <w:tc>
+          <w:tcPr>
+            <w:tcW w:w="720" w:type="dxa"/>
+          </w:tcPr>
+          <w:p>
+            <w:pPr>
+              <w:jc w:val="center"/>
+            </w:pPr>
+            <w:r>
+              <w:t>2</w:t>
+            </w:r>
+          </w:p>
+        </w:tc>
+        <w:tc>
+          <w:tcPr>
+            <w:tcW w:w="720" w:type="dxa"/>
+          </w:tcPr>
+          <w:p>
+            <w:pPr>
+              <w:jc w:val="center"/>
+            </w:pPr>
+            <w:r>
+              <w:t>24</w:t>
+            </w:r>
+          </w:p>
+        </w:tc>
+      </w:tr>
+      <w:tr>
+        <w:trPr>
+          <w:jc w:val="center"/>
+        </w:trPr>
+        <w:tc>
+          <w:tcPr>
+            <w:tcW w:w="720" w:type="dxa"/>
+          </w:tcPr>
+          <w:p>
+            <w:pPr>
+              <w:jc w:val="center"/>
+            </w:pPr>
+            <w:r>
+              <w:t>3</w:t>
+            </w:r>
+          </w:p>
+        </w:tc>
+        <w:tc>
+          <w:tcPr>
+            <w:tcW w:w="720" w:type="dxa"/>
+          </w:tcPr>
+          <w:p>
+            <w:pPr>
+              <w:jc w:val="center"/>
+            </w:pPr>
+            <w:r>
+              <w:t>48</w:t>
+            </w:r>
+          </w:p>
+        </w:tc>
+      </w:tr>
+    </w:tbl>
+    <w:p>
+      <w:pPr>
+        <w:pStyle w:val="ListParagraph"/>
+        <w:rPr>
+          <w:rFonts w:eastAsiaTheme="minorEastAsia"/>
+          <w:b/>
+          <w:bCs/>
+        </w:rPr>
+      </w:pPr>
+      <w:r>
+        <w:rPr>
+          <w:b/>
+          <w:bCs/>
+        </w:rPr>
+        <w:t xml:space="preserve">(4) </w:t>
+      </w:r>
+      <m:oMath>
+        <m:r>
+          <m:rPr>
+            <m:sty m:val="bi"/>
+          </m:rPr>
+          <w:rPr>
+            <w:rFonts w:ascii="Cambria Math" w:hAnsi="Cambria Math"/>
+          </w:rPr>
+          <m:t>y=6∙</m:t>
+        </m:r>
+        <m:sSup>
+          <m:sSupPr>
+            <m:ctrlPr>
+              <w:rPr>
+                <w:rFonts w:ascii="Cambria Math" w:hAnsi="Cambria Math"/>
+                <w:b/>
+                <w:bCs/>
+                <w:i/>
+              </w:rPr>
+            </m:ctrlPr>
+          </m:sSupPr>
+          <m:e>
+            <m:r>
+              <m:rPr>
+                <m:sty m:val="bi"/>
+              </m:rPr>
+              <w:rPr>
+                <w:rFonts w:ascii="Cambria Math" w:hAnsi="Cambria Math"/>
+              </w:rPr>
+              <m:t>2</m:t>
+            </m:r>
+          </m:e>
+          <m:sup>
+            <m:r>
+              <m:rPr>
+                <m:sty m:val="bi"/>
+              </m:rPr>
+              <w:rPr>
+                <w:rFonts w:ascii="Cambria Math" w:hAnsi="Cambria Math"/>
+              </w:rPr>
+              <m:t>x</m:t>
+            </m:r>
+          </m:sup>
+        </m:sSup>
+      </m:oMath>
+    </w:p>
+    <w:p>
+      <w:pPr>
+        <w:pStyle w:val="ListParagraph"/>
+        <w:numPr>
+          <w:ilvl w:val="0"/>
+          <w:numId w:val="44"/>
+        </w:numPr>
+      </w:pPr>
+      <w:r>
+        <w:t>The chart below has ordered pairs for which equation?</w:t>
+      </w:r>
+      <w:r>
+        <w:br/>
+      </w:r>
+    </w:p>
+    <w:tbl>
+      <w:tblPr>
+        <w:tblStyle w:val="TableGrid"/>
+        <w:tblW w:w="0" w:type="auto"/>
+        <w:jc w:val="center"/>
+        <w:tblLook w:val="04A0" w:firstRow="1" w:lastRow="0" w:firstColumn="1" w:lastColumn="0" w:noHBand="0" w:noVBand="1"/>
+      </w:tblPr>
+      <w:tblGrid>
+        <w:gridCol w:w="720"/>
+        <w:gridCol w:w="720"/>
+      </w:tblGrid>
+      <w:tr>
+        <w:trPr>
+          <w:jc w:val="center"/>
+        </w:trPr>
+        <w:tc>
+          <w:tcPr>
+            <w:tcW w:w="720" w:type="dxa"/>
+          </w:tcPr>
+          <w:p>
+            <w:pPr>
+              <w:jc w:val="center"/>
+            </w:pPr>
+            <w:r>
+              <w:t>x</w:t>
+            </w:r>
+          </w:p>
+        </w:tc>
+        <w:tc>
+          <w:tcPr>
+            <w:tcW w:w="720" w:type="dxa"/>
+          </w:tcPr>
+          <w:p>
+            <w:pPr>
+              <w:jc w:val="center"/>
+            </w:pPr>
+            <w:r>
+              <w:t>y</w:t>
+            </w:r>
+          </w:p>
+        </w:tc>
+      </w:tr>
+      <w:tr>
+        <w:trPr>
+          <w:jc w:val="center"/>
+        </w:trPr>
+        <w:tc>
+          <w:tcPr>
+            <w:tcW w:w="720" w:type="dxa"/>
+          </w:tcPr>
+          <w:p>
+            <w:pPr>
+              <w:jc w:val="center"/>
+            </w:pPr>
+            <w:r>
+              <w:t>0</w:t>
+            </w:r>
+          </w:p>
+        </w:tc>
+        <w:tc>
+          <w:tcPr>
+            <w:tcW w:w="720" w:type="dxa"/>
+          </w:tcPr>
+          <w:p>
+            <w:pPr>
+              <w:jc w:val="center"/>
+            </w:pPr>
+            <w:r>
+              <w:t>6</w:t>
+            </w:r>
+          </w:p>
+        </w:tc>
+      </w:tr>
+      <w:tr>
+        <w:trPr>
+          <w:jc w:val="center"/>
+        </w:trPr>
+        <w:tc>
+          <w:tcPr>
+            <w:tcW w:w="720" w:type="dxa"/>
+          </w:tcPr>
+          <w:p>
+            <w:pPr>
+              <w:jc w:val="center"/>
+            </w:pPr>
+            <w:r>
+              <w:t>1</w:t>
+            </w:r>
+          </w:p>
+        </w:tc>
+        <w:tc>
+          <w:tcPr>
+            <w:tcW w:w="720" w:type="dxa"/>
+          </w:tcPr>
+          <w:p>
+            <w:pPr>
+              <w:jc w:val="center"/>
+            </w:pPr>
+            <w:r>
+              <w:t>3</w:t>
+            </w:r>
+          </w:p>
+        </w:tc>
+      </w:tr>
+      <w:tr>
+        <w:trPr>
+          <w:jc w:val="center"/>
+        </w:trPr>
+        <w:tc>
+          <w:tcPr>
+            <w:tcW w:w="720" w:type="dxa"/>
+          </w:tcPr>
+          <w:p>
+            <w:pPr>
+              <w:jc w:val="center"/>
+            </w:pPr>
+            <w:r>
+              <w:t>2</w:t>
+            </w:r>
+          </w:p>
+        </w:tc>
+        <w:tc>
+          <w:tcPr>
+            <w:tcW w:w="720" w:type="dxa"/>
+          </w:tcPr>
+          <w:p>
+            <w:pPr>
+              <w:jc w:val="center"/>
+            </w:pPr>
+            <w:r>
+              <w:t>1.5</w:t>
+            </w:r>
+          </w:p>
+        </w:tc>
+      </w:tr>
+      <w:tr>
+        <w:trPr>
+          <w:jc w:val="center"/>
+        </w:trPr>
+        <w:tc>
+          <w:tcPr>
+            <w:tcW w:w="720" w:type="dxa"/>
+          </w:tcPr>
+          <w:p>
+            <w:pPr>
+              <w:jc w:val="center"/>
+            </w:pPr>
+            <w:r>
+              <w:t>3</w:t>
+            </w:r>
+          </w:p>
+        </w:tc>
+        <w:tc>
+          <w:tcPr>
+            <w:tcW w:w="720" w:type="dxa"/>
+          </w:tcPr>
+          <w:p>
+            <w:pPr>
+              <w:jc w:val="center"/>
+            </w:pPr>
+            <w:r>
+              <w:t>0.75</w:t>
+            </w:r>
+          </w:p>
+        </w:tc>
+      </w:tr>
+    </w:tbl>
+    <w:p>
+      <w:pPr>
+        <w:pStyle w:val="ListParagraph"/>
+        <w:rPr>
+          <w:rFonts w:eastAsiaTheme="minorEastAsia"/>
+          <w:b/>
+          <w:bCs/>
+        </w:rPr>
+      </w:pPr>
+      <w:r>
+        <w:br/>
+      </w:r>
+      <w:r>
+        <w:rPr>
+          <w:rFonts w:eastAsiaTheme="minorEastAsia"/>
+          <w:b/>
+          <w:bCs/>
+        </w:rPr>
+        <w:t xml:space="preserve">(2) </w:t>
+      </w:r>
+      <m:oMath>
+        <m:r>
+          <m:rPr>
+            <m:sty m:val="bi"/>
+          </m:rPr>
+          <w:rPr>
+            <w:rFonts w:ascii="Cambria Math" w:eastAsiaTheme="minorEastAsia" w:hAnsi="Cambria Math"/>
+          </w:rPr>
+          <m:t>y=6∙</m:t>
+        </m:r>
+        <m:sSup>
+          <m:sSupPr>
+            <m:ctrlPr>
+              <w:rPr>
+                <w:rFonts w:ascii="Cambria Math" w:eastAsiaTheme="minorEastAsia" w:hAnsi="Cambria Math"/>
+                <w:b/>
+                <w:bCs/>
+                <w:i/>
+              </w:rPr>
+            </m:ctrlPr>
+          </m:sSupPr>
+          <m:e>
+            <m:r>
+              <m:rPr>
+                <m:sty m:val="bi"/>
+              </m:rPr>
+              <w:rPr>
+                <w:rFonts w:ascii="Cambria Math" w:eastAsiaTheme="minorEastAsia" w:hAnsi="Cambria Math"/>
+              </w:rPr>
+              <m:t>(</m:t>
+            </m:r>
+            <m:f>
+              <m:fPr>
+                <m:ctrlPr>
+                  <w:rPr>
+                    <w:rFonts w:ascii="Cambria Math" w:eastAsiaTheme="minorEastAsia" w:hAnsi="Cambria Math"/>
+                    <w:b/>
+                    <w:bCs/>
+                    <w:i/>
+                  </w:rPr>
+                </m:ctrlPr>
+              </m:fPr>
+              <m:num>
+                <m:r>
+                  <m:rPr>
+                    <m:sty m:val="bi"/>
+                  </m:rPr>
+                  <w:rPr>
+                    <w:rFonts w:ascii="Cambria Math" w:eastAsiaTheme="minorEastAsia" w:hAnsi="Cambria Math"/>
+                  </w:rPr>
+                  <m:t>1</m:t>
+                </m:r>
+              </m:num>
+              <m:den>
+                <m:r>
+                  <m:rPr>
+                    <m:sty m:val="bi"/>
+                  </m:rPr>
+                  <w:rPr>
+                    <w:rFonts w:ascii="Cambria Math" w:eastAsiaTheme="minorEastAsia" w:hAnsi="Cambria Math"/>
+                  </w:rPr>
+                  <m:t>2</m:t>
+                </m:r>
+              </m:den>
+            </m:f>
+            <m:r>
+              <m:rPr>
+                <m:sty m:val="bi"/>
+              </m:rPr>
+              <w:rPr>
+                <w:rFonts w:ascii="Cambria Math" w:eastAsiaTheme="minorEastAsia" w:hAnsi="Cambria Math"/>
+              </w:rPr>
+              <m:t>)</m:t>
+            </m:r>
+          </m:e>
+          <m:sup>
+            <m:r>
+              <m:rPr>
+                <m:sty m:val="bi"/>
+              </m:rPr>
+              <w:rPr>
+                <w:rFonts w:ascii="Cambria Math" w:eastAsiaTheme="minorEastAsia" w:hAnsi="Cambria Math"/>
+              </w:rPr>
+              <m:t>x</m:t>
+            </m:r>
+          </m:sup>
+        </m:sSup>
+      </m:oMath>
+    </w:p>
+    <w:p>
+      <w:pPr>
+        <w:pStyle w:val="ListParagraph"/>
+        <w:numPr>
+          <w:ilvl w:val="0"/>
+          <w:numId w:val="44"/>
+        </w:numPr>
+        <w:rPr>
+          <w:rFonts w:eastAsiaTheme="minorEastAsia"/>
+          <w:b/>
+          <w:bCs/>
+        </w:rPr>
+      </w:pPr>
+      <w:r>
+        <w:rPr>
+          <w:rFonts w:eastAsiaTheme="minorEastAsia"/>
+        </w:rPr>
+        <w:t xml:space="preserve">In what interval is the graph of </w:t>
+      </w:r>
+      <m:oMath>
+        <m:r>
+          <w:rPr>
+            <w:rFonts w:ascii="Cambria Math" w:eastAsiaTheme="minorEastAsia" w:hAnsi="Cambria Math"/>
+          </w:rPr>
+          <m:t>y=</m:t>
+        </m:r>
+        <m:sSup>
+          <m:sSupPr>
+            <m:ctrlPr>
+              <w:rPr>
+                <w:rFonts w:ascii="Cambria Math" w:eastAsiaTheme="minorEastAsia" w:hAnsi="Cambria Math"/>
+                <w:i/>
+              </w:rPr>
+            </m:ctrlPr>
+          </m:sSupPr>
+          <m:e>
+            <m:r>
+              <w:rPr>
+                <w:rFonts w:ascii="Cambria Math" w:eastAsiaTheme="minorEastAsia" w:hAnsi="Cambria Math"/>
+              </w:rPr>
+              <m:t>1.5</m:t>
+            </m:r>
+          </m:e>
+          <m:sup>
+            <m:r>
+              <w:rPr>
+                <w:rFonts w:ascii="Cambria Math" w:eastAsiaTheme="minorEastAsia" w:hAnsi="Cambria Math"/>
+              </w:rPr>
+              <m:t>x</m:t>
+            </m:r>
+          </m:sup>
+        </m:sSup>
+      </m:oMath>
+      <w:r>
+        <w:rPr>
+          <w:rFonts w:eastAsiaTheme="minorEastAsia"/>
+        </w:rPr>
+        <w:t xml:space="preserve"> increasing?</w:t>
+      </w:r>
+      <w:r>
+        <w:rPr>
+          <w:rFonts w:eastAsiaTheme="minorEastAsia"/>
+        </w:rPr>
+        <w:br/>
+      </w:r>
+      <w:r>
+        <w:rPr>
+          <w:rFonts w:eastAsiaTheme="minorEastAsia"/>
+          <w:b/>
+          <w:bCs/>
+        </w:rPr>
+        <w:t>(1) Always</w:t>
+      </w:r>
+    </w:p>
+    <w:p>
+      <w:pPr>
+        <w:pStyle w:val="ListParagraph"/>
+        <w:numPr>
+          <w:ilvl w:val="0"/>
+          <w:numId w:val="44"/>
+        </w:numPr>
+        <w:rPr>
+          <w:rFonts w:eastAsiaTheme="minorEastAsia"/>
+          <w:b/>
+          <w:bCs/>
+        </w:rPr>
+      </w:pPr>
+      <w:r>
+        <w:rPr>
+          <w:rFonts w:eastAsiaTheme="minorEastAsia"/>
+        </w:rPr>
+        <w:t xml:space="preserve">Below is the graph of </w:t>
+      </w:r>
+      <m:oMath>
+        <m:r>
+          <w:rPr>
+            <w:rFonts w:ascii="Cambria Math" w:eastAsiaTheme="minorEastAsia" w:hAnsi="Cambria Math"/>
+          </w:rPr>
+          <m:t>y=</m:t>
+        </m:r>
+        <m:sSup>
+          <m:sSupPr>
+            <m:ctrlPr>
+              <w:rPr>
+                <w:rFonts w:ascii="Cambria Math" w:eastAsiaTheme="minorEastAsia" w:hAnsi="Cambria Math"/>
+                <w:i/>
+              </w:rPr>
+            </m:ctrlPr>
+          </m:sSupPr>
+          <m:e>
+            <m:r>
+              <w:rPr>
+                <w:rFonts w:ascii="Cambria Math" w:eastAsiaTheme="minorEastAsia" w:hAnsi="Cambria Math"/>
+              </w:rPr>
+              <m:t>b</m:t>
+            </m:r>
+          </m:e>
+          <m:sup>
+            <m:r>
+              <w:rPr>
+                <w:rFonts w:ascii="Cambria Math" w:eastAsiaTheme="minorEastAsia" w:hAnsi="Cambria Math"/>
+              </w:rPr>
+              <m:t>x</m:t>
+            </m:r>
+          </m:sup>
+        </m:sSup>
+      </m:oMath>
+      <w:r>
+        <w:rPr>
+          <w:rFonts w:eastAsiaTheme="minorEastAsia"/>
+        </w:rPr>
+        <w:t>. What is true about the value of b?</w:t>
+      </w:r>
+      <w:r>
+        <w:rPr>
+          <w:rFonts w:eastAsiaTheme="minorEastAsia"/>
+        </w:rPr>
+        <w:br/>
+      </w:r>
+      <w:r>
+        <w:rPr>
+          <w:rFonts w:eastAsiaTheme="minorEastAsia"/>
+          <w:b/>
+          <w:bCs/>
+        </w:rPr>
+        <w:t>(2) b must be less than 1 and greater than 0.</w:t>
+      </w:r>
+    </w:p>
+    <w:p>
+      <w:pPr>
+        <w:pStyle w:val="ListParagraph"/>
+        <w:numPr>
+          <w:ilvl w:val="0"/>
+          <w:numId w:val="43"/>
+        </w:numPr>
+        <w:rPr>
+          <w:rFonts w:eastAsiaTheme="minorEastAsia"/>
+        </w:rPr>
+      </w:pPr>
+      <w:r>
+        <w:rPr>
+          <w:rFonts w:eastAsiaTheme="minorEastAsia"/>
+        </w:rPr>
+        <w:t>Show how you arrived at your answers.</w:t>
+      </w:r>
+    </w:p>
+    <w:p>
+      <w:pPr>
+        <w:pStyle w:val="ListParagraph"/>
+        <w:numPr>
+          <w:ilvl w:val="0"/>
+          <w:numId w:val="46"/>
+        </w:numPr>
+        <w:rPr>
+          <w:rFonts w:eastAsiaTheme="minorEastAsia"/>
+        </w:rPr>
+      </w:pPr>
+      <w:r>
+        <w:rPr>
+          <w:rFonts w:eastAsiaTheme="minorEastAsia"/>
+        </w:rPr>
+        <w:t xml:space="preserve">The graph of </w:t>
+      </w:r>
+      <m:oMath>
+        <m:r>
+          <w:rPr>
+            <w:rFonts w:ascii="Cambria Math" w:eastAsiaTheme="minorEastAsia" w:hAnsi="Cambria Math"/>
+          </w:rPr>
+          <m:t>y=</m:t>
+        </m:r>
+        <m:sSup>
+          <m:sSupPr>
+            <m:ctrlPr>
+              <w:rPr>
+                <w:rFonts w:ascii="Cambria Math" w:eastAsiaTheme="minorEastAsia" w:hAnsi="Cambria Math"/>
+                <w:i/>
+              </w:rPr>
+            </m:ctrlPr>
+          </m:sSupPr>
+          <m:e>
+            <m:r>
+              <w:rPr>
+                <w:rFonts w:ascii="Cambria Math" w:eastAsiaTheme="minorEastAsia" w:hAnsi="Cambria Math"/>
+              </w:rPr>
+              <m:t>b</m:t>
+            </m:r>
+          </m:e>
+          <m:sup>
+            <m:r>
+              <w:rPr>
+                <w:rFonts w:ascii="Cambria Math" w:eastAsiaTheme="minorEastAsia" w:hAnsi="Cambria Math"/>
+              </w:rPr>
+              <m:t>x</m:t>
+            </m:r>
+          </m:sup>
+        </m:sSup>
+      </m:oMath>
+      <w:r>
+        <w:rPr>
+          <w:rFonts w:eastAsiaTheme="minorEastAsia"/>
+        </w:rPr>
+        <w:t xml:space="preserve"> passes through the point (5, 243). What must the value of b be?</w:t>
+      </w:r>
+      <w:r>
+        <w:rPr>
+          <w:rFonts w:eastAsiaTheme="minorEastAsia"/>
+        </w:rPr>
+        <w:br/>
+      </w:r>
+      <w:r>
+        <w:rPr>
+          <w:rFonts w:eastAsiaTheme="minorEastAsia"/>
+        </w:rPr>
+        <w:br/>
+      </w:r>
+      <w:r>
+        <w:rPr>
+          <w:rFonts w:eastAsiaTheme="minorEastAsia"/>
+          <w:b/>
+          <w:bCs/>
+        </w:rPr>
+        <w:t xml:space="preserve">Answer: </w:t>
+      </w:r>
+      <w:r>
+        <w:rPr>
+          <w:rFonts w:eastAsiaTheme="minorEastAsia"/>
+          <w:b/>
+          <w:bCs/>
+        </w:rPr>
+        <w:t xml:space="preserve">b = </w:t>
+      </w:r>
+      <w:r>
+        <w:rPr>
+          <w:rFonts w:eastAsiaTheme="minorEastAsia"/>
+          <w:b/>
+          <w:bCs/>
+        </w:rPr>
+        <w:t>3</w:t>
+      </w:r>
+    </w:p>
+    <w:tbl>
+      <w:tblPr>
+        <w:tblStyle w:val="TableGrid"/>
+        <w:tblW w:w="0" w:type="auto"/>
+        <w:jc w:val="center"/>
+        <w:tblLook w:val="04A0" w:firstRow="1" w:lastRow="0" w:firstColumn="1" w:lastColumn="0" w:noHBand="0" w:noVBand="1"/>
+      </w:tblPr>
+      <w:tblGrid>
+        <w:gridCol w:w="720"/>
+        <w:gridCol w:w="720"/>
+      </w:tblGrid>
+      <w:tr>
+        <w:trPr>
+          <w:jc w:val="center"/>
+        </w:trPr>
+        <w:tc>
+          <w:tcPr>
+            <w:tcW w:w="720" w:type="dxa"/>
+          </w:tcPr>
+          <w:p>
+            <w:pPr>
+              <w:jc w:val="center"/>
+            </w:pPr>
+            <w:r>
+              <w:t>x</w:t>
+            </w:r>
+          </w:p>
+        </w:tc>
+        <w:tc>
+          <w:tcPr>
+            <w:tcW w:w="720" w:type="dxa"/>
+          </w:tcPr>
+          <w:p>
+            <w:pPr>
+              <w:jc w:val="center"/>
+            </w:pPr>
+            <w:r>
+              <w:t>y</w:t>
+            </w:r>
+          </w:p>
+        </w:tc>
+      </w:tr>
+      <w:tr>
+        <w:trPr>
+          <w:jc w:val="center"/>
+        </w:trPr>
+        <w:tc>
+          <w:tcPr>
+            <w:tcW w:w="720" w:type="dxa"/>
+          </w:tcPr>
+          <w:p>
+            <w:pPr>
+              <w:jc w:val="center"/>
+            </w:pPr>
+            <w:r>
+              <w:t>1</w:t>
+            </w:r>
+          </w:p>
+        </w:tc>
+        <w:tc>
+          <w:tcPr>
+            <w:tcW w:w="720" w:type="dxa"/>
+          </w:tcPr>
+          <w:p>
+            <w:pPr>
+              <w:jc w:val="center"/>
+            </w:pPr>
+            <w:r>
+              <w:t>1</w:t>
+            </w:r>
+          </w:p>
+        </w:tc>
+      </w:tr>
+      <w:tr>
+        <w:trPr>
+          <w:jc w:val="center"/>
+        </w:trPr>
+        <w:tc>
+          <w:tcPr>
+            <w:tcW w:w="720" w:type="dxa"/>
+          </w:tcPr>
+          <w:p>
+            <w:pPr>
+              <w:jc w:val="center"/>
+            </w:pPr>
+            <w:r>
+              <w:t>2</w:t>
+            </w:r>
+          </w:p>
+        </w:tc>
+        <w:tc>
+          <w:tcPr>
+            <w:tcW w:w="720" w:type="dxa"/>
+          </w:tcPr>
+          <w:p>
+            <w:pPr>
+              <w:jc w:val="center"/>
+            </w:pPr>
+            <w:r>
+              <w:t>32</w:t>
+            </w:r>
+          </w:p>
+        </w:tc>
+      </w:tr>
+      <w:tr>
+        <w:trPr>
+          <w:jc w:val="center"/>
+        </w:trPr>
+        <w:tc>
+          <w:tcPr>
+            <w:tcW w:w="720" w:type="dxa"/>
+          </w:tcPr>
+          <w:p>
+            <w:pPr>
+              <w:jc w:val="center"/>
+            </w:pPr>
+            <w:r>
+              <w:t>3</w:t>
+            </w:r>
+          </w:p>
+        </w:tc>
+        <w:tc>
+          <w:tcPr>
+            <w:tcW w:w="720" w:type="dxa"/>
+          </w:tcPr>
+          <w:p>
+            <w:pPr>
+              <w:jc w:val="center"/>
+            </w:pPr>
+            <w:r>
+              <w:t>243</w:t>
+            </w:r>
+          </w:p>
+        </w:tc>
+      </w:tr>
+    </w:tbl>
+    <w:p>
+      <w:pPr>
+        <w:pStyle w:val="ListParagraph"/>
+        <w:numPr>
+          <w:ilvl w:val="0"/>
+          <w:numId w:val="46"/>
+        </w:numPr>
+        <w:rPr>
+          <w:rFonts w:eastAsiaTheme="minorEastAsia"/>
+        </w:rPr>
+      </w:pPr>
+      <w:r>
+        <w:rPr>
+          <w:rFonts w:eastAsiaTheme="minorEastAsia"/>
+        </w:rPr>
+        <w:t xml:space="preserve">After putting $200 into the bank, the amount of money Xavier has after 5 years is </w:t>
+      </w:r>
+      <m:oMath>
+        <m:r>
+          <w:rPr>
+            <w:rFonts w:ascii="Cambria Math" w:eastAsiaTheme="minorEastAsia" w:hAnsi="Cambria Math"/>
+          </w:rPr>
+          <m:t>P=200∙</m:t>
+        </m:r>
+        <m:sSup>
+          <m:sSupPr>
+            <m:ctrlPr>
+              <w:rPr>
+                <w:rFonts w:ascii="Cambria Math" w:eastAsiaTheme="minorEastAsia" w:hAnsi="Cambria Math"/>
+                <w:i/>
+              </w:rPr>
+            </m:ctrlPr>
+          </m:sSupPr>
+          <m:e>
+            <m:r>
+              <w:rPr>
+                <w:rFonts w:ascii="Cambria Math" w:eastAsiaTheme="minorEastAsia" w:hAnsi="Cambria Math"/>
+              </w:rPr>
+              <m:t>1.15</m:t>
+            </m:r>
+          </m:e>
+          <m:sup>
+            <m:r>
+              <w:rPr>
+                <w:rFonts w:ascii="Cambria Math" w:eastAsiaTheme="minorEastAsia" w:hAnsi="Cambria Math"/>
+              </w:rPr>
+              <m:t>t</m:t>
+            </m:r>
+          </m:sup>
+        </m:sSup>
+      </m:oMath>
+      <w:r>
+        <w:rPr>
+          <w:rFonts w:eastAsiaTheme="minorEastAsia"/>
+        </w:rPr>
+        <w:t xml:space="preserve">. Make a graph showing how the money </w:t>
+      </w:r>
+      <w:proofErr w:type="gramStart"/>
+      <w:r>
+        <w:rPr>
+          <w:rFonts w:eastAsiaTheme="minorEastAsia"/>
+        </w:rPr>
+        <w:t>grows</w:t>
+      </w:r>
+      <w:proofErr w:type="gramEnd"/>
+      <w:r>
+        <w:rPr>
+          <w:rFonts w:eastAsiaTheme="minorEastAsia"/>
+        </w:rPr>
+        <w:t xml:space="preserve"> for 5 years.</w:t>
+      </w:r>
+    </w:p>
+    <w:p>
+      <w:pPr>
+        <w:pStyle w:val="ListParagraph"/>
+        <w:rPr>
+          <w:rFonts w:eastAsiaTheme="minorEastAsia"/>
+        </w:rPr>
+      </w:pPr>
+      <m:oMathPara>
+        <m:oMath>
+          <m:r>
+            <w:rPr>
+              <w:rFonts w:ascii="Cambria Math" w:eastAsiaTheme="minorEastAsia" w:hAnsi="Cambria Math"/>
+            </w:rPr>
+            <m:t>y=200∙</m:t>
+          </m:r>
+          <m:sSup>
+            <m:sSupPr>
+              <m:ctrlPr>
+                <w:rPr>
+                  <w:rFonts w:ascii="Cambria Math" w:eastAsiaTheme="minorEastAsia" w:hAnsi="Cambria Math"/>
+                  <w:i/>
+                </w:rPr>
+              </m:ctrlPr>
+            </m:sSupPr>
+            <m:e>
+              <m:r>
+                <w:rPr>
+                  <w:rFonts w:ascii="Cambria Math" w:eastAsiaTheme="minorEastAsia" w:hAnsi="Cambria Math"/>
+                </w:rPr>
+                <m:t>1.15</m:t>
+              </m:r>
+            </m:e>
+            <m:sup>
+              <m:r>
+                <w:rPr>
+                  <w:rFonts w:ascii="Cambria Math" w:eastAsiaTheme="minorEastAsia" w:hAnsi="Cambria Math"/>
+                </w:rPr>
+                <m:t>x</m:t>
+              </m:r>
+            </m:sup>
+          </m:sSup>
+        </m:oMath>
+      </m:oMathPara>
+    </w:p>
+    <w:p>
+      <w:pPr>
+        <w:pStyle w:val="ListParagraph"/>
+        <w:jc w:val="center"/>
+        <w:rPr>
+          <w:rFonts w:eastAsiaTheme="minorEastAsia"/>
+        </w:rPr>
+      </w:pPr>
+      <w:r>
+        <w:rPr>
+          <w:noProof/>
+        </w:rPr>
+        <w:drawing>
+          <wp:inline distT="0" distB="0" distL="0" distR="0" wp14:anchorId="7A9B9623" wp14:editId="1AF26C5A">
+            <wp:extent cx="1527048" cy="2011680"/>
+            <wp:effectExtent l="0" t="0" r="0" b="7620"/>
+            <wp:docPr id="1361101002" name="Picture 1" descr="A graph with a line going up&#10;&#10;AI-generated content may be incorrect."/>
+            <wp:cNvGraphicFramePr>
+              <a:graphicFrameLocks xmlns:a="http://schemas.openxmlformats.org/drawingml/2006/main" noChangeAspect="1"/>
+            </wp:cNvGraphicFramePr>
+            <a:graphic xmlns:a="http://schemas.openxmlformats.org/drawingml/2006/main">
+              <a:graphicData uri="http://schemas.openxmlformats.org/drawingml/2006/picture">
+                <pic:pic xmlns:pic="http://schemas.openxmlformats.org/drawingml/2006/picture">
+                  <pic:nvPicPr>
+                    <pic:cNvPr id="1361101002" name="Picture 1" descr="A graph with a line going up&#10;&#10;AI-generated content may be incorrect."/>
+                    <pic:cNvPicPr/>
+                  </pic:nvPicPr>
+                  <pic:blipFill>
+                    <a:blip r:embed="rId11"/>
+                    <a:stretch>
+                      <a:fillRect/>
+                    </a:stretch>
+                  </pic:blipFill>
+                  <pic:spPr>
+                    <a:xfrm>
+                      <a:off x="0" y="0"/>
+                      <a:ext cx="1527048" cy="2011680"/>
+                    </a:xfrm>
+                    <a:prstGeom prst="rect">
+                      <a:avLst/>
+                    </a:prstGeom>
+                  </pic:spPr>
+                </pic:pic>
+              </a:graphicData>
+            </a:graphic>
+          </wp:inline>
+        </w:drawing>
+      </w:r>
+    </w:p>
+    <w:p>
+      <w:pPr>
+        <w:pStyle w:val="ListParagraph"/>
+        <w:rPr>
+          <w:rFonts w:eastAsiaTheme="minorEastAsia"/>
+        </w:rPr>
+      </w:pPr>
+    </w:p>
+    <w:p>
+      <w:pPr>
         <w:pStyle w:val="NoSpacing"/>
+        <w:numPr>
+          <w:ilvl w:val="0"/>
+          <w:numId w:val="46"/>
+        </w:numPr>
+      </w:pPr>
+      <w:r>
+        <w:br w:type="column"/>
+      </w:r>
+      <w:r>
+        <w:lastRenderedPageBreak/>
+        <w:t xml:space="preserve">Below is the graph of </w:t>
+      </w:r>
+      <m:oMath>
+        <m:r>
+          <w:rPr>
+            <w:rFonts w:ascii="Cambria Math" w:hAnsi="Cambria Math"/>
+          </w:rPr>
+          <m:t>y=</m:t>
+        </m:r>
+        <m:sSup>
+          <m:sSupPr>
+            <m:ctrlPr>
+              <w:rPr>
+                <w:rFonts w:ascii="Cambria Math" w:hAnsi="Cambria Math"/>
+                <w:i/>
+              </w:rPr>
+            </m:ctrlPr>
+          </m:sSupPr>
+          <m:e>
+            <m:r>
+              <w:rPr>
+                <w:rFonts w:ascii="Cambria Math" w:hAnsi="Cambria Math"/>
+              </w:rPr>
+              <m:t>2</m:t>
+            </m:r>
+          </m:e>
+          <m:sup>
+            <m:r>
+              <w:rPr>
+                <w:rFonts w:ascii="Cambria Math" w:hAnsi="Cambria Math"/>
+              </w:rPr>
+              <m:t>x</m:t>
+            </m:r>
+          </m:sup>
+        </m:sSup>
+      </m:oMath>
+      <w:r>
+        <w:rPr>
+          <w:rFonts w:eastAsiaTheme="minorEastAsia"/>
+        </w:rPr>
+        <w:t xml:space="preserve"> and </w:t>
+      </w:r>
+      <m:oMath>
+        <m:r>
+          <w:rPr>
+            <w:rFonts w:ascii="Cambria Math" w:eastAsiaTheme="minorEastAsia" w:hAnsi="Cambria Math"/>
+          </w:rPr>
+          <m:t>y=</m:t>
+        </m:r>
+        <m:sSup>
+          <m:sSupPr>
+            <m:ctrlPr>
+              <w:rPr>
+                <w:rFonts w:ascii="Cambria Math" w:eastAsiaTheme="minorEastAsia" w:hAnsi="Cambria Math"/>
+                <w:i/>
+              </w:rPr>
+            </m:ctrlPr>
+          </m:sSupPr>
+          <m:e>
+            <m:r>
+              <w:rPr>
+                <w:rFonts w:ascii="Cambria Math" w:eastAsiaTheme="minorEastAsia" w:hAnsi="Cambria Math"/>
+              </w:rPr>
+              <m:t>3</m:t>
+            </m:r>
+          </m:e>
+          <m:sup>
+            <m:r>
+              <w:rPr>
+                <w:rFonts w:ascii="Cambria Math" w:eastAsiaTheme="minorEastAsia" w:hAnsi="Cambria Math"/>
+              </w:rPr>
+              <m:t>x</m:t>
+            </m:r>
+          </m:sup>
+        </m:sSup>
+      </m:oMath>
+      <w:r>
+        <w:rPr>
+          <w:rFonts w:eastAsiaTheme="minorEastAsia"/>
+        </w:rPr>
+        <w:t xml:space="preserve"> on the same set of axes.</w:t>
+      </w:r>
+      <w:r>
+        <w:rPr>
+          <w:rFonts w:eastAsiaTheme="minorEastAsia"/>
+        </w:rPr>
+        <w:br/>
+      </w:r>
+      <w:r>
+        <w:rPr>
+          <w:rFonts w:eastAsiaTheme="minorEastAsia"/>
+        </w:rPr>
+        <w:br/>
+      </w:r>
+      <w:r>
+        <w:rPr>
+          <w:noProof/>
+        </w:rPr>
+        <w:drawing>
+          <wp:inline distT="0" distB="0" distL="0" distR="0" wp14:anchorId="0B911BDA" wp14:editId="7AA81D0A">
+            <wp:extent cx="1527048" cy="2011680"/>
+            <wp:effectExtent l="0" t="0" r="0" b="7620"/>
+            <wp:docPr id="251830572" name="Picture 1" descr="A graph of a function&#10;&#10;AI-generated content may be incorrect."/>
+            <wp:cNvGraphicFramePr>
+              <a:graphicFrameLocks xmlns:a="http://schemas.openxmlformats.org/drawingml/2006/main" noChangeAspect="1"/>
+            </wp:cNvGraphicFramePr>
+            <a:graphic xmlns:a="http://schemas.openxmlformats.org/drawingml/2006/main">
+              <a:graphicData uri="http://schemas.openxmlformats.org/drawingml/2006/picture">
+                <pic:pic xmlns:pic="http://schemas.openxmlformats.org/drawingml/2006/picture">
+                  <pic:nvPicPr>
+                    <pic:cNvPr id="251830572" name="Picture 1" descr="A graph of a function&#10;&#10;AI-generated content may be incorrect."/>
+                    <pic:cNvPicPr/>
+                  </pic:nvPicPr>
+                  <pic:blipFill>
+                    <a:blip r:embed="rId12"/>
+                    <a:stretch>
+                      <a:fillRect/>
+                    </a:stretch>
+                  </pic:blipFill>
+                  <pic:spPr>
+                    <a:xfrm>
+                      <a:off x="0" y="0"/>
+                      <a:ext cx="1527048" cy="2011680"/>
+                    </a:xfrm>
+                    <a:prstGeom prst="rect">
+                      <a:avLst/>
+                    </a:prstGeom>
+                  </pic:spPr>
+                </pic:pic>
+              </a:graphicData>
+            </a:graphic>
+          </wp:inline>
+        </w:drawing>
+      </w:r>
+      <w:r>
+        <w:rPr>
+          <w:rFonts w:eastAsiaTheme="minorEastAsia"/>
+        </w:rPr>
+        <w:br/>
+      </w:r>
+      <w:r>
+        <w:rPr>
+          <w:rFonts w:eastAsiaTheme="minorEastAsia"/>
+        </w:rPr>
+        <w:br/>
+        <w:t xml:space="preserve">Is it true that </w:t>
+      </w:r>
+      <m:oMath>
+        <m:sSup>
+          <m:sSupPr>
+            <m:ctrlPr>
+              <w:rPr>
+                <w:rFonts w:ascii="Cambria Math" w:eastAsiaTheme="minorEastAsia" w:hAnsi="Cambria Math"/>
+                <w:i/>
+              </w:rPr>
+            </m:ctrlPr>
+          </m:sSupPr>
+          <m:e>
+            <m:r>
+              <w:rPr>
+                <w:rFonts w:ascii="Cambria Math" w:eastAsiaTheme="minorEastAsia" w:hAnsi="Cambria Math"/>
+              </w:rPr>
+              <m:t>3</m:t>
+            </m:r>
+          </m:e>
+          <m:sup>
+            <m:r>
+              <w:rPr>
+                <w:rFonts w:ascii="Cambria Math" w:eastAsiaTheme="minorEastAsia" w:hAnsi="Cambria Math"/>
+              </w:rPr>
+              <m:t>x</m:t>
+            </m:r>
+          </m:sup>
+        </m:sSup>
+        <m:r>
+          <w:rPr>
+            <w:rFonts w:ascii="Cambria Math" w:eastAsiaTheme="minorEastAsia" w:hAnsi="Cambria Math"/>
+          </w:rPr>
+          <m:t xml:space="preserve">≥ </m:t>
+        </m:r>
+        <m:sSup>
+          <m:sSupPr>
+            <m:ctrlPr>
+              <w:rPr>
+                <w:rFonts w:ascii="Cambria Math" w:eastAsiaTheme="minorEastAsia" w:hAnsi="Cambria Math"/>
+                <w:i/>
+              </w:rPr>
+            </m:ctrlPr>
+          </m:sSupPr>
+          <m:e>
+            <m:r>
+              <w:rPr>
+                <w:rFonts w:ascii="Cambria Math" w:eastAsiaTheme="minorEastAsia" w:hAnsi="Cambria Math"/>
+              </w:rPr>
+              <m:t>2</m:t>
+            </m:r>
+          </m:e>
+          <m:sup>
+            <m:r>
+              <w:rPr>
+                <w:rFonts w:ascii="Cambria Math" w:eastAsiaTheme="minorEastAsia" w:hAnsi="Cambria Math"/>
+              </w:rPr>
+              <m:t>x</m:t>
+            </m:r>
+          </m:sup>
+        </m:sSup>
+      </m:oMath>
+      <w:r>
+        <w:rPr>
+          <w:rFonts w:eastAsiaTheme="minorEastAsia"/>
+        </w:rPr>
+        <w:t xml:space="preserve"> for all values of x? Explain.</w:t>
+      </w:r>
+      <w:r>
+        <w:rPr>
+          <w:rFonts w:eastAsiaTheme="minorEastAsia"/>
+        </w:rPr>
+        <w:br/>
+      </w:r>
+      <w:r>
+        <w:rPr>
+          <w:rFonts w:eastAsiaTheme="minorEastAsia"/>
+        </w:rPr>
+        <w:br/>
+      </w:r>
+      <w:r>
+        <w:rPr>
+          <w:rFonts w:eastAsiaTheme="minorEastAsia"/>
+          <w:b/>
+          <w:bCs/>
+        </w:rPr>
+        <w:t xml:space="preserve">No. </w:t>
+      </w:r>
+      <m:oMath>
+        <m:sSup>
+          <m:sSupPr>
+            <m:ctrlPr>
+              <w:rPr>
+                <w:rFonts w:ascii="Cambria Math" w:eastAsiaTheme="minorEastAsia" w:hAnsi="Cambria Math"/>
+                <w:b/>
+                <w:bCs/>
+                <w:i/>
+              </w:rPr>
+            </m:ctrlPr>
+          </m:sSupPr>
+          <m:e>
+            <m:r>
+              <m:rPr>
+                <m:sty m:val="bi"/>
+              </m:rPr>
+              <w:rPr>
+                <w:rFonts w:ascii="Cambria Math" w:eastAsiaTheme="minorEastAsia" w:hAnsi="Cambria Math"/>
+              </w:rPr>
+              <m:t>3</m:t>
+            </m:r>
+          </m:e>
+          <m:sup>
+            <m:r>
+              <m:rPr>
+                <m:sty m:val="bi"/>
+              </m:rPr>
+              <w:rPr>
+                <w:rFonts w:ascii="Cambria Math" w:eastAsiaTheme="minorEastAsia" w:hAnsi="Cambria Math"/>
+              </w:rPr>
+              <m:t>x</m:t>
+            </m:r>
+          </m:sup>
+        </m:sSup>
+        <m:r>
+          <m:rPr>
+            <m:sty m:val="bi"/>
+          </m:rPr>
+          <w:rPr>
+            <w:rFonts w:ascii="Cambria Math" w:eastAsiaTheme="minorEastAsia" w:hAnsi="Cambria Math"/>
+          </w:rPr>
+          <m:t xml:space="preserve">&lt; </m:t>
+        </m:r>
+        <m:sSup>
+          <m:sSupPr>
+            <m:ctrlPr>
+              <w:rPr>
+                <w:rFonts w:ascii="Cambria Math" w:eastAsiaTheme="minorEastAsia" w:hAnsi="Cambria Math"/>
+                <w:b/>
+                <w:bCs/>
+                <w:i/>
+              </w:rPr>
+            </m:ctrlPr>
+          </m:sSupPr>
+          <m:e>
+            <m:r>
+              <m:rPr>
+                <m:sty m:val="bi"/>
+              </m:rPr>
+              <w:rPr>
+                <w:rFonts w:ascii="Cambria Math" w:eastAsiaTheme="minorEastAsia" w:hAnsi="Cambria Math"/>
+              </w:rPr>
+              <m:t>2</m:t>
+            </m:r>
+          </m:e>
+          <m:sup>
+            <m:r>
+              <m:rPr>
+                <m:sty m:val="bi"/>
+              </m:rPr>
+              <w:rPr>
+                <w:rFonts w:ascii="Cambria Math" w:eastAsiaTheme="minorEastAsia" w:hAnsi="Cambria Math"/>
+              </w:rPr>
+              <m:t>x</m:t>
+            </m:r>
+          </m:sup>
+        </m:sSup>
+      </m:oMath>
+      <w:r>
+        <w:rPr>
+          <w:rFonts w:eastAsiaTheme="minorEastAsia"/>
+          <w:b/>
+          <w:bCs/>
+        </w:rPr>
+        <w:t xml:space="preserve"> for x less than 0.</w:t>
+      </w:r>
+      <w:r>
+        <w:rPr>
+          <w:rFonts w:eastAsiaTheme="minorEastAsia"/>
+          <w:b/>
+          <w:bCs/>
+        </w:rPr>
+        <w:br/>
+      </w:r>
+    </w:p>
+    <w:tbl>
+      <w:tblPr>
+        <w:tblStyle w:val="TableGrid"/>
+        <w:tblW w:w="0" w:type="auto"/>
+        <w:jc w:val="center"/>
+        <w:tblLook w:val="04A0" w:firstRow="1" w:lastRow="0" w:firstColumn="1" w:lastColumn="0" w:noHBand="0" w:noVBand="1"/>
+      </w:tblPr>
+      <w:tblGrid>
+        <w:gridCol w:w="409"/>
+        <w:gridCol w:w="984"/>
+        <w:gridCol w:w="984"/>
+      </w:tblGrid>
+      <w:tr>
+        <w:trPr>
+          <w:jc w:val="center"/>
+        </w:trPr>
+        <w:tc>
+          <w:tcPr>
+            <w:tcW w:w="0" w:type="auto"/>
+          </w:tcPr>
+          <w:p>
+            <w:pPr>
+              <w:pStyle w:val="NoSpacing"/>
+              <w:jc w:val="center"/>
+            </w:pPr>
+            <w:r>
+              <w:t>x</w:t>
+            </w:r>
+          </w:p>
+        </w:tc>
+        <w:tc>
+          <w:tcPr>
+            <w:tcW w:w="0" w:type="auto"/>
+          </w:tcPr>
+          <w:p>
+            <w:pPr>
+              <w:pStyle w:val="NoSpacing"/>
+              <w:jc w:val="center"/>
+            </w:pPr>
+            <w:r>
+              <w:t>2^x</w:t>
+            </w:r>
+          </w:p>
+        </w:tc>
+        <w:tc>
+          <w:tcPr>
+            <w:tcW w:w="0" w:type="auto"/>
+          </w:tcPr>
+          <w:p>
+            <w:pPr>
+              <w:pStyle w:val="NoSpacing"/>
+              <w:jc w:val="center"/>
+            </w:pPr>
+            <w:r>
+              <w:t>3^x</w:t>
+            </w:r>
+          </w:p>
+        </w:tc>
+      </w:tr>
+      <w:tr>
+        <w:trPr>
+          <w:jc w:val="center"/>
+        </w:trPr>
+        <w:tc>
+          <w:tcPr>
+            <w:tcW w:w="0" w:type="auto"/>
+          </w:tcPr>
+          <w:p>
+            <w:pPr>
+              <w:pStyle w:val="NoSpacing"/>
+              <w:jc w:val="right"/>
+            </w:pPr>
+            <w:r>
+              <w:t>-1</w:t>
+            </w:r>
+          </w:p>
+        </w:tc>
+        <w:tc>
+          <w:tcPr>
+            <w:tcW w:w="0" w:type="auto"/>
+          </w:tcPr>
+          <w:p>
+            <w:pPr>
+              <w:pStyle w:val="NoSpacing"/>
+            </w:pPr>
+            <w:r>
+              <w:t>0.50000</w:t>
+            </w:r>
+          </w:p>
+        </w:tc>
+        <w:tc>
+          <w:tcPr>
+            <w:tcW w:w="0" w:type="auto"/>
+          </w:tcPr>
+          <w:p>
+            <w:pPr>
+              <w:pStyle w:val="NoSpacing"/>
+            </w:pPr>
+            <w:r>
+              <w:t>0.33333</w:t>
+            </w:r>
+          </w:p>
+        </w:tc>
+      </w:tr>
+      <w:tr>
+        <w:trPr>
+          <w:jc w:val="center"/>
+        </w:trPr>
+        <w:tc>
+          <w:tcPr>
+            <w:tcW w:w="0" w:type="auto"/>
+          </w:tcPr>
+          <w:p>
+            <w:pPr>
+              <w:pStyle w:val="NoSpacing"/>
+              <w:jc w:val="right"/>
+            </w:pPr>
+            <w:r>
+              <w:t>-2</w:t>
+            </w:r>
+          </w:p>
+        </w:tc>
+        <w:tc>
+          <w:tcPr>
+            <w:tcW w:w="0" w:type="auto"/>
+          </w:tcPr>
+          <w:p>
+            <w:pPr>
+              <w:pStyle w:val="NoSpacing"/>
+            </w:pPr>
+            <w:r>
+              <w:t>0.25000</w:t>
+            </w:r>
+          </w:p>
+        </w:tc>
+        <w:tc>
+          <w:tcPr>
+            <w:tcW w:w="0" w:type="auto"/>
+          </w:tcPr>
+          <w:p>
+            <w:pPr>
+              <w:pStyle w:val="NoSpacing"/>
+            </w:pPr>
+            <w:r>
+              <w:t>0.11111</w:t>
+            </w:r>
+          </w:p>
+        </w:tc>
+      </w:tr>
+      <w:tr>
+        <w:trPr>
+          <w:jc w:val="center"/>
+        </w:trPr>
+        <w:tc>
+          <w:tcPr>
+            <w:tcW w:w="0" w:type="auto"/>
+          </w:tcPr>
+          <w:p>
+            <w:pPr>
+              <w:pStyle w:val="NoSpacing"/>
+              <w:jc w:val="right"/>
+            </w:pPr>
+            <w:r>
+              <w:t>-3</w:t>
+            </w:r>
+          </w:p>
+        </w:tc>
+        <w:tc>
+          <w:tcPr>
+            <w:tcW w:w="0" w:type="auto"/>
+          </w:tcPr>
+          <w:p>
+            <w:pPr>
+              <w:pStyle w:val="NoSpacing"/>
+            </w:pPr>
+            <w:r>
+              <w:t>0.12500</w:t>
+            </w:r>
+          </w:p>
+        </w:tc>
+        <w:tc>
+          <w:tcPr>
+            <w:tcW w:w="0" w:type="auto"/>
+          </w:tcPr>
+          <w:p>
+            <w:pPr>
+              <w:pStyle w:val="NoSpacing"/>
+            </w:pPr>
+            <w:r>
+              <w:t>0.03704</w:t>
+            </w:r>
+          </w:p>
+        </w:tc>
+      </w:tr>
+      <w:tr>
+        <w:trPr>
+          <w:jc w:val="center"/>
+        </w:trPr>
+        <w:tc>
+          <w:tcPr>
+            <w:tcW w:w="0" w:type="auto"/>
+          </w:tcPr>
+          <w:p>
+            <w:pPr>
+              <w:pStyle w:val="NoSpacing"/>
+              <w:jc w:val="right"/>
+            </w:pPr>
+            <w:r>
+              <w:t>-4</w:t>
+            </w:r>
+          </w:p>
+        </w:tc>
+        <w:tc>
+          <w:tcPr>
+            <w:tcW w:w="0" w:type="auto"/>
+          </w:tcPr>
+          <w:p>
+            <w:pPr>
+              <w:pStyle w:val="NoSpacing"/>
+            </w:pPr>
+            <w:r>
+              <w:t>0.06250</w:t>
+            </w:r>
+          </w:p>
+        </w:tc>
+        <w:tc>
+          <w:tcPr>
+            <w:tcW w:w="0" w:type="auto"/>
+          </w:tcPr>
+          <w:p>
+            <w:pPr>
+              <w:pStyle w:val="NoSpacing"/>
+            </w:pPr>
+            <w:r>
+              <w:t>0.01235</w:t>
+            </w:r>
+          </w:p>
+        </w:tc>
+      </w:tr>
+    </w:tbl>
+    <w:p>
+      <w:pPr>
+        <w:pStyle w:val="NoSpacing"/>
+        <w:numPr>
+          <w:ilvl w:val="0"/>
+          <w:numId w:val="46"/>
+        </w:numPr>
+      </w:pPr>
+      <w:r>
+        <w:t>What is the solution to this system of equations?</w:t>
+      </w:r>
+      <w:r>
+        <w:br/>
+      </w:r>
+      <m:oMathPara>
+        <m:oMath>
+          <m:r>
+            <w:rPr>
+              <w:rFonts w:ascii="Cambria Math" w:hAnsi="Cambria Math"/>
+            </w:rPr>
+            <m:t>y=</m:t>
+          </m:r>
+          <m:sSup>
+            <m:sSupPr>
+              <m:ctrlPr>
+                <w:rPr>
+                  <w:rFonts w:ascii="Cambria Math" w:hAnsi="Cambria Math"/>
+                  <w:i/>
+                </w:rPr>
+              </m:ctrlPr>
+            </m:sSupPr>
+            <m:e>
+              <m:r>
+                <w:rPr>
+                  <w:rFonts w:ascii="Cambria Math" w:hAnsi="Cambria Math"/>
+                </w:rPr>
+                <m:t>2</m:t>
+              </m:r>
+            </m:e>
+            <m:sup>
+              <m:r>
+                <w:rPr>
+                  <w:rFonts w:ascii="Cambria Math" w:hAnsi="Cambria Math"/>
+                </w:rPr>
+                <m:t>x</m:t>
+              </m:r>
+            </m:sup>
+          </m:sSup>
+          <m:r>
+            <w:rPr>
+              <w:rFonts w:eastAsiaTheme="minorEastAsia"/>
+            </w:rPr>
+            <w:br/>
+          </m:r>
+        </m:oMath>
+        <m:oMath>
+          <m:r>
+            <w:rPr>
+              <w:rFonts w:ascii="Cambria Math" w:hAnsi="Cambria Math"/>
+            </w:rPr>
+            <m:t>y=</m:t>
+          </m:r>
+          <m:sSup>
+            <m:sSupPr>
+              <m:ctrlPr>
+                <w:rPr>
+                  <w:rFonts w:ascii="Cambria Math" w:hAnsi="Cambria Math"/>
+                  <w:i/>
+                </w:rPr>
+              </m:ctrlPr>
+            </m:sSupPr>
+            <m:e>
+              <m:r>
+                <w:rPr>
+                  <w:rFonts w:ascii="Cambria Math" w:hAnsi="Cambria Math"/>
+                </w:rPr>
+                <m:t>3</m:t>
+              </m:r>
+            </m:e>
+            <m:sup>
+              <m:r>
+                <w:rPr>
+                  <w:rFonts w:ascii="Cambria Math" w:hAnsi="Cambria Math"/>
+                </w:rPr>
+                <m:t>x</m:t>
+              </m:r>
+            </m:sup>
+          </m:sSup>
+          <m:r>
+            <w:rPr>
+              <w:rFonts w:eastAsiaTheme="minorEastAsia"/>
+            </w:rPr>
+            <w:br/>
+          </m:r>
+          <m:r>
+            <w:rPr>
+              <w:rFonts w:eastAsiaTheme="minorEastAsia"/>
+            </w:rPr>
+            <w:br/>
+          </m:r>
+        </m:oMath>
+      </m:oMathPara>
+      <w:r>
+        <w:rPr>
+          <w:rFonts w:eastAsiaTheme="minorEastAsia"/>
+          <w:b/>
+          <w:bCs/>
+        </w:rPr>
+        <w:t>Answer: x = 0, y = 1</w:t>
+      </w:r>
+      <w:r>
+        <w:rPr>
+          <w:rFonts w:eastAsiaTheme="minorEastAsia"/>
+          <w:b/>
+          <w:bCs/>
+        </w:rPr>
+        <w:br/>
+      </w:r>
+      <w:r>
+        <w:rPr>
+          <w:rFonts w:eastAsiaTheme="minorEastAsia"/>
+        </w:rPr>
+        <w:br/>
+      </w:r>
+      <w:r>
+        <w:rPr>
+          <w:noProof/>
+        </w:rPr>
+        <w:drawing>
+          <wp:inline distT="0" distB="0" distL="0" distR="0" wp14:anchorId="0F691A6F" wp14:editId="2BC20FD9">
+            <wp:extent cx="1225296" cy="585216"/>
+            <wp:effectExtent l="0" t="0" r="0" b="5715"/>
+            <wp:docPr id="586126235" name="Picture 1"/>
+            <wp:cNvGraphicFramePr>
+              <a:graphicFrameLocks xmlns:a="http://schemas.openxmlformats.org/drawingml/2006/main" noChangeAspect="1"/>
+            </wp:cNvGraphicFramePr>
+            <a:graphic xmlns:a="http://schemas.openxmlformats.org/drawingml/2006/main">
+              <a:graphicData uri="http://schemas.openxmlformats.org/drawingml/2006/picture">
+                <pic:pic xmlns:pic="http://schemas.openxmlformats.org/drawingml/2006/picture">
+                  <pic:nvPicPr>
+                    <pic:cNvPr id="586126235" name=""/>
+                    <pic:cNvPicPr/>
+                  </pic:nvPicPr>
+                  <pic:blipFill>
+                    <a:blip r:embed="rId13"/>
+                    <a:stretch>
+                      <a:fillRect/>
+                    </a:stretch>
+                  </pic:blipFill>
+                  <pic:spPr>
+                    <a:xfrm>
+                      <a:off x="0" y="0"/>
+                      <a:ext cx="1225296" cy="585216"/>
+                    </a:xfrm>
+                    <a:prstGeom prst="rect">
+                      <a:avLst/>
+                    </a:prstGeom>
+                  </pic:spPr>
+                </pic:pic>
+              </a:graphicData>
+            </a:graphic>
+          </wp:inline>
+        </w:drawing>
+      </w:r>
+      <w:r>
+        <w:rPr>
+          <w:rFonts w:eastAsiaTheme="minorEastAsia"/>
+        </w:rPr>
+        <w:br/>
+      </w:r>
+      <w:r>
+        <w:rPr>
+          <w:noProof/>
+        </w:rPr>
+        <w:drawing>
+          <wp:inline distT="0" distB="0" distL="0" distR="0" wp14:anchorId="01DBF860" wp14:editId="6ED42D4D">
+            <wp:extent cx="1527048" cy="2011680"/>
+            <wp:effectExtent l="0" t="0" r="0" b="7620"/>
+            <wp:docPr id="1140797027" name="Picture 1" descr="A graph of a function&#10;&#10;AI-generated content may be incorrect."/>
+            <wp:cNvGraphicFramePr>
+              <a:graphicFrameLocks xmlns:a="http://schemas.openxmlformats.org/drawingml/2006/main" noChangeAspect="1"/>
+            </wp:cNvGraphicFramePr>
+            <a:graphic xmlns:a="http://schemas.openxmlformats.org/drawingml/2006/main">
+              <a:graphicData uri="http://schemas.openxmlformats.org/drawingml/2006/picture">
+                <pic:pic xmlns:pic="http://schemas.openxmlformats.org/drawingml/2006/picture">
+                  <pic:nvPicPr>
+                    <pic:cNvPr id="251830572" name="Picture 1" descr="A graph of a function&#10;&#10;AI-generated content may be incorrect."/>
+                    <pic:cNvPicPr/>
+                  </pic:nvPicPr>
+                  <pic:blipFill>
+                    <a:blip r:embed="rId12"/>
+                    <a:stretch>
+                      <a:fillRect/>
+                    </a:stretch>
+                  </pic:blipFill>
+                  <pic:spPr>
+                    <a:xfrm>
+                      <a:off x="0" y="0"/>
+                      <a:ext cx="1527048" cy="2011680"/>
+                    </a:xfrm>
+                    <a:prstGeom prst="rect">
+                      <a:avLst/>
+                    </a:prstGeom>
+                  </pic:spPr>
+                </pic:pic>
+              </a:graphicData>
+            </a:graphic>
+          </wp:inline>
+        </w:drawing>
+      </w:r>
+    </w:p>
+    <w:p>
+      <w:pPr>
+        <w:pStyle w:val="NoSpacing"/>
+        <w:numPr>
+          <w:ilvl w:val="0"/>
+          <w:numId w:val="46"/>
+        </w:numPr>
+      </w:pPr>
+      <w:r>
+        <w:rPr>
+          <w:rFonts w:eastAsiaTheme="minorEastAsia"/>
+        </w:rPr>
+        <w:br w:type="column"/>
+      </w:r>
+      <w:r>
+        <w:rPr>
+          <w:rFonts w:eastAsiaTheme="minorEastAsia"/>
+        </w:rPr>
+        <w:t xml:space="preserve">Below are the graphs of </w:t>
+      </w:r>
+      <m:oMath>
+        <m:r>
+          <w:rPr>
+            <w:rFonts w:ascii="Cambria Math" w:eastAsiaTheme="minorEastAsia" w:hAnsi="Cambria Math"/>
+          </w:rPr>
+          <m:t>y=</m:t>
+        </m:r>
+        <m:sSup>
+          <m:sSupPr>
+            <m:ctrlPr>
+              <w:rPr>
+                <w:rFonts w:ascii="Cambria Math" w:eastAsiaTheme="minorEastAsia" w:hAnsi="Cambria Math"/>
+                <w:i/>
+              </w:rPr>
+            </m:ctrlPr>
+          </m:sSupPr>
+          <m:e>
+            <m:r>
+              <w:rPr>
+                <w:rFonts w:ascii="Cambria Math" w:eastAsiaTheme="minorEastAsia" w:hAnsi="Cambria Math"/>
+              </w:rPr>
+              <m:t>x</m:t>
+            </m:r>
+          </m:e>
+          <m:sup>
+            <m:r>
+              <w:rPr>
+                <w:rFonts w:ascii="Cambria Math" w:eastAsiaTheme="minorEastAsia" w:hAnsi="Cambria Math"/>
+              </w:rPr>
+              <m:t>2</m:t>
+            </m:r>
+          </m:sup>
+        </m:sSup>
+        <m:r>
+          <w:rPr>
+            <w:rFonts w:ascii="Cambria Math" w:eastAsiaTheme="minorEastAsia" w:hAnsi="Cambria Math"/>
+          </w:rPr>
+          <m:t>+1</m:t>
+        </m:r>
+      </m:oMath>
+      <w:r>
+        <w:rPr>
+          <w:rFonts w:eastAsiaTheme="minorEastAsia"/>
+        </w:rPr>
+        <w:t xml:space="preserve"> and </w:t>
+      </w:r>
+      <w:r>
+        <w:rPr>
+          <w:rFonts w:eastAsiaTheme="minorEastAsia"/>
+        </w:rPr>
+        <w:br/>
+      </w:r>
+      <m:oMath>
+        <m:r>
+          <w:rPr>
+            <w:rFonts w:ascii="Cambria Math" w:eastAsiaTheme="minorEastAsia" w:hAnsi="Cambria Math"/>
+          </w:rPr>
+          <m:t>y=</m:t>
+        </m:r>
+        <m:sSup>
+          <m:sSupPr>
+            <m:ctrlPr>
+              <w:rPr>
+                <w:rFonts w:ascii="Cambria Math" w:eastAsiaTheme="minorEastAsia" w:hAnsi="Cambria Math"/>
+                <w:i/>
+              </w:rPr>
+            </m:ctrlPr>
+          </m:sSupPr>
+          <m:e>
+            <m:r>
+              <w:rPr>
+                <w:rFonts w:ascii="Cambria Math" w:eastAsiaTheme="minorEastAsia" w:hAnsi="Cambria Math"/>
+              </w:rPr>
+              <m:t>2</m:t>
+            </m:r>
+          </m:e>
+          <m:sup>
+            <m:r>
+              <w:rPr>
+                <w:rFonts w:ascii="Cambria Math" w:eastAsiaTheme="minorEastAsia" w:hAnsi="Cambria Math"/>
+              </w:rPr>
+              <m:t>x</m:t>
+            </m:r>
+          </m:sup>
+        </m:sSup>
+      </m:oMath>
+      <w:r>
+        <w:rPr>
+          <w:rFonts w:eastAsiaTheme="minorEastAsia"/>
+        </w:rPr>
+        <w:t>. They both contain the point (0, 1</w:t>
+      </w:r>
+      <w:r>
+        <w:rPr>
+          <w:rFonts w:eastAsiaTheme="minorEastAsia"/>
+        </w:rPr>
+        <w:t xml:space="preserve">). Is it true that </w:t>
+      </w:r>
+      <m:oMath>
+        <m:sSup>
+          <m:sSupPr>
+            <m:ctrlPr>
+              <w:rPr>
+                <w:rFonts w:ascii="Cambria Math" w:eastAsiaTheme="minorEastAsia" w:hAnsi="Cambria Math"/>
+                <w:i/>
+              </w:rPr>
+            </m:ctrlPr>
+          </m:sSupPr>
+          <m:e>
+            <m:r>
+              <w:rPr>
+                <w:rFonts w:ascii="Cambria Math" w:eastAsiaTheme="minorEastAsia" w:hAnsi="Cambria Math"/>
+              </w:rPr>
+              <m:t>2</m:t>
+            </m:r>
+          </m:e>
+          <m:sup>
+            <m:r>
+              <w:rPr>
+                <w:rFonts w:ascii="Cambria Math" w:eastAsiaTheme="minorEastAsia" w:hAnsi="Cambria Math"/>
+              </w:rPr>
+              <m:t>x</m:t>
+            </m:r>
+          </m:sup>
+        </m:sSup>
+        <m:r>
+          <w:rPr>
+            <w:rFonts w:ascii="Cambria Math" w:eastAsiaTheme="minorEastAsia" w:hAnsi="Cambria Math"/>
+          </w:rPr>
+          <m:t xml:space="preserve">&lt; </m:t>
+        </m:r>
+        <m:sSup>
+          <m:sSupPr>
+            <m:ctrlPr>
+              <w:rPr>
+                <w:rFonts w:ascii="Cambria Math" w:eastAsiaTheme="minorEastAsia" w:hAnsi="Cambria Math"/>
+                <w:i/>
+              </w:rPr>
+            </m:ctrlPr>
+          </m:sSupPr>
+          <m:e>
+            <m:r>
+              <w:rPr>
+                <w:rFonts w:ascii="Cambria Math" w:eastAsiaTheme="minorEastAsia" w:hAnsi="Cambria Math"/>
+              </w:rPr>
+              <m:t>x</m:t>
+            </m:r>
+          </m:e>
+          <m:sup>
+            <m:r>
+              <w:rPr>
+                <w:rFonts w:ascii="Cambria Math" w:eastAsiaTheme="minorEastAsia" w:hAnsi="Cambria Math"/>
+              </w:rPr>
+              <m:t>2</m:t>
+            </m:r>
+          </m:sup>
+        </m:sSup>
+        <m:r>
+          <w:rPr>
+            <w:rFonts w:ascii="Cambria Math" w:eastAsiaTheme="minorEastAsia" w:hAnsi="Cambria Math"/>
+          </w:rPr>
+          <m:t>+1</m:t>
+        </m:r>
+      </m:oMath>
+      <w:r>
+        <w:rPr>
+          <w:rFonts w:eastAsiaTheme="minorEastAsia"/>
+        </w:rPr>
+        <w:t xml:space="preserve"> for all values of </w:t>
+      </w:r>
+      <m:oMath>
+        <m:r>
+          <w:rPr>
+            <w:rFonts w:ascii="Cambria Math" w:eastAsiaTheme="minorEastAsia" w:hAnsi="Cambria Math"/>
+          </w:rPr>
+          <m:t>x&gt;0</m:t>
+        </m:r>
+      </m:oMath>
+      <w:r>
+        <w:rPr>
+          <w:rFonts w:eastAsiaTheme="minorEastAsia"/>
+        </w:rPr>
+        <w:t>? Explain.</w:t>
+      </w:r>
+      <w:r>
+        <w:rPr>
+          <w:rFonts w:eastAsiaTheme="minorEastAsia"/>
+        </w:rPr>
+        <w:br/>
+      </w:r>
+      <w:r>
+        <w:rPr>
+          <w:rFonts w:eastAsiaTheme="minorEastAsia"/>
+        </w:rPr>
+        <w:br/>
+      </w:r>
+      <w:r>
+        <w:rPr>
+          <w:noProof/>
+        </w:rPr>
+        <w:drawing>
+          <wp:inline distT="0" distB="0" distL="0" distR="0" wp14:anchorId="442E1A5D" wp14:editId="43682802">
+            <wp:extent cx="859536" cy="658368"/>
+            <wp:effectExtent l="0" t="0" r="0" b="8890"/>
+            <wp:docPr id="1969999168" name="Picture 1"/>
+            <wp:cNvGraphicFramePr>
+              <a:graphicFrameLocks xmlns:a="http://schemas.openxmlformats.org/drawingml/2006/main" noChangeAspect="1"/>
+            </wp:cNvGraphicFramePr>
+            <a:graphic xmlns:a="http://schemas.openxmlformats.org/drawingml/2006/main">
+              <a:graphicData uri="http://schemas.openxmlformats.org/drawingml/2006/picture">
+                <pic:pic xmlns:pic="http://schemas.openxmlformats.org/drawingml/2006/picture">
+                  <pic:nvPicPr>
+                    <pic:cNvPr id="1969999168" name=""/>
+                    <pic:cNvPicPr/>
+                  </pic:nvPicPr>
+                  <pic:blipFill>
+                    <a:blip r:embed="rId14"/>
+                    <a:stretch>
+                      <a:fillRect/>
+                    </a:stretch>
+                  </pic:blipFill>
+                  <pic:spPr>
+                    <a:xfrm>
+                      <a:off x="0" y="0"/>
+                      <a:ext cx="859536" cy="658368"/>
+                    </a:xfrm>
+                    <a:prstGeom prst="rect">
+                      <a:avLst/>
+                    </a:prstGeom>
+                  </pic:spPr>
+                </pic:pic>
+              </a:graphicData>
+            </a:graphic>
+          </wp:inline>
+        </w:drawing>
+      </w:r>
+      <w:r>
+        <w:rPr>
+          <w:rFonts w:eastAsiaTheme="minorEastAsia"/>
+        </w:rPr>
+        <w:br/>
+      </w:r>
+      <w:r>
+        <w:rPr>
+          <w:noProof/>
+        </w:rPr>
+        <w:drawing>
+          <wp:inline distT="0" distB="0" distL="0" distR="0" wp14:anchorId="56B489FC" wp14:editId="4560272B">
+            <wp:extent cx="1527048" cy="2011680"/>
+            <wp:effectExtent l="0" t="0" r="0" b="7620"/>
+            <wp:docPr id="1394957440" name="Picture 1" descr="A graph of a function&#10;&#10;AI-generated content may be incorrect."/>
+            <wp:cNvGraphicFramePr>
+              <a:graphicFrameLocks xmlns:a="http://schemas.openxmlformats.org/drawingml/2006/main" noChangeAspect="1"/>
+            </wp:cNvGraphicFramePr>
+            <a:graphic xmlns:a="http://schemas.openxmlformats.org/drawingml/2006/main">
+              <a:graphicData uri="http://schemas.openxmlformats.org/drawingml/2006/picture">
+                <pic:pic xmlns:pic="http://schemas.openxmlformats.org/drawingml/2006/picture">
+                  <pic:nvPicPr>
+                    <pic:cNvPr id="1394957440" name="Picture 1" descr="A graph of a function&#10;&#10;AI-generated content may be incorrect."/>
+                    <pic:cNvPicPr/>
+                  </pic:nvPicPr>
+                  <pic:blipFill>
+                    <a:blip r:embed="rId15"/>
+                    <a:stretch>
+                      <a:fillRect/>
+                    </a:stretch>
+                  </pic:blipFill>
+                  <pic:spPr>
+                    <a:xfrm>
+                      <a:off x="0" y="0"/>
+                      <a:ext cx="1527048" cy="2011680"/>
+                    </a:xfrm>
+                    <a:prstGeom prst="rect">
+                      <a:avLst/>
+                    </a:prstGeom>
+                  </pic:spPr>
+                </pic:pic>
+              </a:graphicData>
+            </a:graphic>
+          </wp:inline>
+        </w:drawing>
+      </w:r>
+      <w:r>
+        <w:rPr>
+          <w:rFonts w:eastAsiaTheme="minorEastAsia"/>
+        </w:rPr>
+        <w:br/>
+      </w:r>
+    </w:p>
+    <w:p>
+      <w:pPr>
+        <w:pStyle w:val="NoSpacing"/>
+        <w:ind w:left="720"/>
+        <w:rPr>
+          <w:rFonts w:eastAsiaTheme="minorEastAsia"/>
+        </w:rPr>
+      </w:pPr>
+      <w:r>
+        <w:t>The graphs intersect at points (0, 1) and (1, 2).</w:t>
+      </w:r>
+      <w:r>
+        <w:br/>
+        <w:t xml:space="preserve">From x = 0 to 1, </w:t>
+      </w:r>
+      <m:oMath>
+        <m:sSup>
+          <m:sSupPr>
+            <m:ctrlPr>
+              <w:rPr>
+                <w:rFonts w:ascii="Cambria Math" w:hAnsi="Cambria Math"/>
+                <w:i/>
+              </w:rPr>
+            </m:ctrlPr>
+          </m:sSupPr>
+          <m:e>
+            <m:r>
+              <w:rPr>
+                <w:rFonts w:ascii="Cambria Math" w:hAnsi="Cambria Math"/>
+              </w:rPr>
+              <m:t>2</m:t>
+            </m:r>
+          </m:e>
+          <m:sup>
+            <m:r>
+              <w:rPr>
+                <w:rFonts w:ascii="Cambria Math" w:hAnsi="Cambria Math"/>
+              </w:rPr>
+              <m:t>x</m:t>
+            </m:r>
+          </m:sup>
+        </m:sSup>
+        <m:r>
+          <w:rPr>
+            <w:rFonts w:ascii="Cambria Math" w:hAnsi="Cambria Math"/>
+          </w:rPr>
+          <m:t xml:space="preserve">&gt; </m:t>
+        </m:r>
+        <m:sSup>
+          <m:sSupPr>
+            <m:ctrlPr>
+              <w:rPr>
+                <w:rFonts w:ascii="Cambria Math" w:hAnsi="Cambria Math"/>
+                <w:i/>
+              </w:rPr>
+            </m:ctrlPr>
+          </m:sSupPr>
+          <m:e>
+            <m:r>
+              <w:rPr>
+                <w:rFonts w:ascii="Cambria Math" w:hAnsi="Cambria Math"/>
+              </w:rPr>
+              <m:t>x</m:t>
+            </m:r>
+          </m:e>
+          <m:sup>
+            <m:r>
+              <w:rPr>
+                <w:rFonts w:ascii="Cambria Math" w:hAnsi="Cambria Math"/>
+              </w:rPr>
+              <m:t>2</m:t>
+            </m:r>
+          </m:sup>
+        </m:sSup>
+        <m:r>
+          <w:rPr>
+            <w:rFonts w:ascii="Cambria Math" w:hAnsi="Cambria Math"/>
+          </w:rPr>
+          <m:t>+1</m:t>
+        </m:r>
+      </m:oMath>
+      <w:r>
+        <w:rPr>
+          <w:rFonts w:eastAsiaTheme="minorEastAsia"/>
+        </w:rPr>
+        <w:t>.</w:t>
+      </w:r>
+      <w:r>
+        <w:rPr>
+          <w:rFonts w:eastAsiaTheme="minorEastAsia"/>
+        </w:rPr>
+        <w:br/>
+      </w:r>
+      <w:proofErr w:type="gramStart"/>
+      <w:r>
+        <w:rPr>
+          <w:rFonts w:eastAsiaTheme="minorEastAsia"/>
+        </w:rPr>
+        <w:t>From  x</w:t>
+      </w:r>
+      <w:proofErr w:type="gramEnd"/>
+      <w:r>
+        <w:rPr>
+          <w:rFonts w:eastAsiaTheme="minorEastAsia"/>
+        </w:rPr>
+        <w:t xml:space="preserve"> &gt; 1, </w:t>
+      </w:r>
+      <m:oMath>
+        <m:sSup>
+          <m:sSupPr>
+            <m:ctrlPr>
+              <w:rPr>
+                <w:rFonts w:ascii="Cambria Math" w:eastAsiaTheme="minorEastAsia" w:hAnsi="Cambria Math"/>
+                <w:i/>
+              </w:rPr>
+            </m:ctrlPr>
+          </m:sSupPr>
+          <m:e>
+            <m:r>
+              <w:rPr>
+                <w:rFonts w:ascii="Cambria Math" w:eastAsiaTheme="minorEastAsia" w:hAnsi="Cambria Math"/>
+              </w:rPr>
+              <m:t>x</m:t>
+            </m:r>
+          </m:e>
+          <m:sup>
+            <m:r>
+              <w:rPr>
+                <w:rFonts w:ascii="Cambria Math" w:eastAsiaTheme="minorEastAsia" w:hAnsi="Cambria Math"/>
+              </w:rPr>
+              <m:t>2</m:t>
+            </m:r>
+          </m:sup>
+        </m:sSup>
+        <m:r>
+          <w:rPr>
+            <w:rFonts w:ascii="Cambria Math" w:eastAsiaTheme="minorEastAsia" w:hAnsi="Cambria Math"/>
+          </w:rPr>
+          <m:t xml:space="preserve">+1&gt; </m:t>
+        </m:r>
+        <m:sSup>
+          <m:sSupPr>
+            <m:ctrlPr>
+              <w:rPr>
+                <w:rFonts w:ascii="Cambria Math" w:eastAsiaTheme="minorEastAsia" w:hAnsi="Cambria Math"/>
+                <w:i/>
+              </w:rPr>
+            </m:ctrlPr>
+          </m:sSupPr>
+          <m:e>
+            <m:r>
+              <w:rPr>
+                <w:rFonts w:ascii="Cambria Math" w:eastAsiaTheme="minorEastAsia" w:hAnsi="Cambria Math"/>
+              </w:rPr>
+              <m:t>2</m:t>
+            </m:r>
+          </m:e>
+          <m:sup>
+            <m:r>
+              <w:rPr>
+                <w:rFonts w:ascii="Cambria Math" w:eastAsiaTheme="minorEastAsia" w:hAnsi="Cambria Math"/>
+              </w:rPr>
+              <m:t>x</m:t>
+            </m:r>
+          </m:sup>
+        </m:sSup>
+      </m:oMath>
+      <w:r>
+        <w:rPr>
+          <w:rFonts w:eastAsiaTheme="minorEastAsia"/>
+        </w:rPr>
+        <w:t>.</w:t>
+      </w:r>
+      <w:r>
+        <w:rPr>
+          <w:rFonts w:eastAsiaTheme="minorEastAsia"/>
+        </w:rPr>
+        <w:br/>
+      </w:r>
+      <w:r>
+        <w:rPr>
+          <w:rFonts w:eastAsiaTheme="minorEastAsia"/>
+        </w:rPr>
+        <w:br/>
+        <w:t>Note: Book answer says x &gt; 4.3, which appears to be incorrect.</w:t>
+      </w:r>
+    </w:p>
+    <w:p>
+      <w:pPr>
+        <w:pStyle w:val="NoSpacing"/>
+        <w:ind w:left="720"/>
       </w:pPr>
     </w:p>
     <w:sectPr>
@@ -3502,6 +7174,92 @@
     </w:lvl>
   </w:abstractNum>
   <w:abstractNum w:abstractNumId="7" w15:restartNumberingAfterBreak="0">
+    <w:nsid w:val="08BD7A34"/>
+    <w:multiLevelType w:val="hybridMultilevel"/>
+    <w:tmpl w:val="ECC8620A"/>
+    <w:lvl w:ilvl="0" w:tplc="0409000F">
+      <w:start w:val="1"/>
+      <w:numFmt w:val="decimal"/>
+      <w:lvlText w:val="%1."/>
+      <w:lvlJc w:val="left"/>
+      <w:pPr>
+        <w:ind w:left="720" w:hanging="360"/>
+      </w:pPr>
+    </w:lvl>
+    <w:lvl w:ilvl="1" w:tplc="04090019" w:tentative="1">
+      <w:start w:val="1"/>
+      <w:numFmt w:val="lowerLetter"/>
+      <w:lvlText w:val="%2."/>
+      <w:lvlJc w:val="left"/>
+      <w:pPr>
+        <w:ind w:left="1440" w:hanging="360"/>
+      </w:pPr>
+    </w:lvl>
+    <w:lvl w:ilvl="2" w:tplc="0409001B" w:tentative="1">
+      <w:start w:val="1"/>
+      <w:numFmt w:val="lowerRoman"/>
+      <w:lvlText w:val="%3."/>
+      <w:lvlJc w:val="right"/>
+      <w:pPr>
+        <w:ind w:left="2160" w:hanging="180"/>
+      </w:pPr>
+    </w:lvl>
+    <w:lvl w:ilvl="3" w:tplc="0409000F" w:tentative="1">
+      <w:start w:val="1"/>
+      <w:numFmt w:val="decimal"/>
+      <w:lvlText w:val="%4."/>
+      <w:lvlJc w:val="left"/>
+      <w:pPr>
+        <w:ind w:left="2880" w:hanging="360"/>
+      </w:pPr>
+    </w:lvl>
+    <w:lvl w:ilvl="4" w:tplc="04090019" w:tentative="1">
+      <w:start w:val="1"/>
+      <w:numFmt w:val="lowerLetter"/>
+      <w:lvlText w:val="%5."/>
+      <w:lvlJc w:val="left"/>
+      <w:pPr>
+        <w:ind w:left="3600" w:hanging="360"/>
+      </w:pPr>
+    </w:lvl>
+    <w:lvl w:ilvl="5" w:tplc="0409001B" w:tentative="1">
+      <w:start w:val="1"/>
+      <w:numFmt w:val="lowerRoman"/>
+      <w:lvlText w:val="%6."/>
+      <w:lvlJc w:val="right"/>
+      <w:pPr>
+        <w:ind w:left="4320" w:hanging="180"/>
+      </w:pPr>
+    </w:lvl>
+    <w:lvl w:ilvl="6" w:tplc="0409000F" w:tentative="1">
+      <w:start w:val="1"/>
+      <w:numFmt w:val="decimal"/>
+      <w:lvlText w:val="%7."/>
+      <w:lvlJc w:val="left"/>
+      <w:pPr>
+        <w:ind w:left="5040" w:hanging="360"/>
+      </w:pPr>
+    </w:lvl>
+    <w:lvl w:ilvl="7" w:tplc="04090019" w:tentative="1">
+      <w:start w:val="1"/>
+      <w:numFmt w:val="lowerLetter"/>
+      <w:lvlText w:val="%8."/>
+      <w:lvlJc w:val="left"/>
+      <w:pPr>
+        <w:ind w:left="5760" w:hanging="360"/>
+      </w:pPr>
+    </w:lvl>
+    <w:lvl w:ilvl="8" w:tplc="0409001B" w:tentative="1">
+      <w:start w:val="1"/>
+      <w:numFmt w:val="lowerRoman"/>
+      <w:lvlText w:val="%9."/>
+      <w:lvlJc w:val="right"/>
+      <w:pPr>
+        <w:ind w:left="6480" w:hanging="180"/>
+      </w:pPr>
+    </w:lvl>
+  </w:abstractNum>
+  <w:abstractNum w:abstractNumId="8" w15:restartNumberingAfterBreak="0">
     <w:nsid w:val="0A725618"/>
     <w:multiLevelType w:val="hybridMultilevel"/>
     <w:tmpl w:val="ED72CCC2"/>
@@ -3590,7 +7348,7 @@
       </w:pPr>
     </w:lvl>
   </w:abstractNum>
-  <w:abstractNum w:abstractNumId="8" w15:restartNumberingAfterBreak="0">
+  <w:abstractNum w:abstractNumId="9" w15:restartNumberingAfterBreak="0">
     <w:nsid w:val="0B6D7B4C"/>
     <w:multiLevelType w:val="hybridMultilevel"/>
     <w:tmpl w:val="3124964A"/>
@@ -3679,7 +7437,7 @@
       </w:pPr>
     </w:lvl>
   </w:abstractNum>
-  <w:abstractNum w:abstractNumId="9" w15:restartNumberingAfterBreak="0">
+  <w:abstractNum w:abstractNumId="10" w15:restartNumberingAfterBreak="0">
     <w:nsid w:val="0FE56476"/>
     <w:multiLevelType w:val="hybridMultilevel"/>
     <w:tmpl w:val="EEA6D90E"/>
@@ -3768,7 +7526,7 @@
       </w:pPr>
     </w:lvl>
   </w:abstractNum>
-  <w:abstractNum w:abstractNumId="10" w15:restartNumberingAfterBreak="0">
+  <w:abstractNum w:abstractNumId="11" w15:restartNumberingAfterBreak="0">
     <w:nsid w:val="11FE00E8"/>
     <w:multiLevelType w:val="hybridMultilevel"/>
     <w:tmpl w:val="1E946718"/>
@@ -3857,7 +7615,7 @@
       </w:pPr>
     </w:lvl>
   </w:abstractNum>
-  <w:abstractNum w:abstractNumId="11" w15:restartNumberingAfterBreak="0">
+  <w:abstractNum w:abstractNumId="12" w15:restartNumberingAfterBreak="0">
     <w:nsid w:val="1691759B"/>
     <w:multiLevelType w:val="hybridMultilevel"/>
     <w:tmpl w:val="167E3802"/>
@@ -3946,7 +7704,7 @@
       </w:pPr>
     </w:lvl>
   </w:abstractNum>
-  <w:abstractNum w:abstractNumId="12" w15:restartNumberingAfterBreak="0">
+  <w:abstractNum w:abstractNumId="13" w15:restartNumberingAfterBreak="0">
     <w:nsid w:val="18436641"/>
     <w:multiLevelType w:val="hybridMultilevel"/>
     <w:tmpl w:val="6A3CF6E8"/>
@@ -4035,7 +7793,7 @@
       </w:pPr>
     </w:lvl>
   </w:abstractNum>
-  <w:abstractNum w:abstractNumId="13" w15:restartNumberingAfterBreak="0">
+  <w:abstractNum w:abstractNumId="14" w15:restartNumberingAfterBreak="0">
     <w:nsid w:val="197250EE"/>
     <w:multiLevelType w:val="hybridMultilevel"/>
     <w:tmpl w:val="D8E20C04"/>
@@ -4124,7 +7882,7 @@
       </w:pPr>
     </w:lvl>
   </w:abstractNum>
-  <w:abstractNum w:abstractNumId="14" w15:restartNumberingAfterBreak="0">
+  <w:abstractNum w:abstractNumId="15" w15:restartNumberingAfterBreak="0">
     <w:nsid w:val="1D1F694E"/>
     <w:multiLevelType w:val="hybridMultilevel"/>
     <w:tmpl w:val="AD702FD4"/>
@@ -4213,7 +7971,7 @@
       </w:pPr>
     </w:lvl>
   </w:abstractNum>
-  <w:abstractNum w:abstractNumId="15" w15:restartNumberingAfterBreak="0">
+  <w:abstractNum w:abstractNumId="16" w15:restartNumberingAfterBreak="0">
     <w:nsid w:val="26C104E4"/>
     <w:multiLevelType w:val="hybridMultilevel"/>
     <w:tmpl w:val="B798CCC8"/>
@@ -4302,7 +8060,7 @@
       </w:pPr>
     </w:lvl>
   </w:abstractNum>
-  <w:abstractNum w:abstractNumId="16" w15:restartNumberingAfterBreak="0">
+  <w:abstractNum w:abstractNumId="17" w15:restartNumberingAfterBreak="0">
     <w:nsid w:val="2BD1247C"/>
     <w:multiLevelType w:val="hybridMultilevel"/>
     <w:tmpl w:val="80B40B74"/>
@@ -4391,7 +8149,7 @@
       </w:pPr>
     </w:lvl>
   </w:abstractNum>
-  <w:abstractNum w:abstractNumId="17" w15:restartNumberingAfterBreak="0">
+  <w:abstractNum w:abstractNumId="18" w15:restartNumberingAfterBreak="0">
     <w:nsid w:val="2C090F97"/>
     <w:multiLevelType w:val="hybridMultilevel"/>
     <w:tmpl w:val="83FA82EE"/>
@@ -4480,7 +8238,96 @@
       </w:pPr>
     </w:lvl>
   </w:abstractNum>
-  <w:abstractNum w:abstractNumId="18" w15:restartNumberingAfterBreak="0">
+  <w:abstractNum w:abstractNumId="19" w15:restartNumberingAfterBreak="0">
+    <w:nsid w:val="2E536DA6"/>
+    <w:multiLevelType w:val="hybridMultilevel"/>
+    <w:tmpl w:val="7D386948"/>
+    <w:lvl w:ilvl="0" w:tplc="5CA0F23A">
+      <w:start w:val="1"/>
+      <w:numFmt w:val="decimal"/>
+      <w:lvlText w:val="%1."/>
+      <w:lvlJc w:val="left"/>
+      <w:pPr>
+        <w:ind w:left="720" w:hanging="360"/>
+      </w:pPr>
+      <w:rPr>
+        <w:rFonts w:hint="default"/>
+      </w:rPr>
+    </w:lvl>
+    <w:lvl w:ilvl="1" w:tplc="04090019">
+      <w:start w:val="1"/>
+      <w:numFmt w:val="lowerLetter"/>
+      <w:lvlText w:val="%2."/>
+      <w:lvlJc w:val="left"/>
+      <w:pPr>
+        <w:ind w:left="1440" w:hanging="360"/>
+      </w:pPr>
+    </w:lvl>
+    <w:lvl w:ilvl="2" w:tplc="0409001B" w:tentative="1">
+      <w:start w:val="1"/>
+      <w:numFmt w:val="lowerRoman"/>
+      <w:lvlText w:val="%3."/>
+      <w:lvlJc w:val="right"/>
+      <w:pPr>
+        <w:ind w:left="2160" w:hanging="180"/>
+      </w:pPr>
+    </w:lvl>
+    <w:lvl w:ilvl="3" w:tplc="0409000F" w:tentative="1">
+      <w:start w:val="1"/>
+      <w:numFmt w:val="decimal"/>
+      <w:lvlText w:val="%4."/>
+      <w:lvlJc w:val="left"/>
+      <w:pPr>
+        <w:ind w:left="2880" w:hanging="360"/>
+      </w:pPr>
+    </w:lvl>
+    <w:lvl w:ilvl="4" w:tplc="04090019" w:tentative="1">
+      <w:start w:val="1"/>
+      <w:numFmt w:val="lowerLetter"/>
+      <w:lvlText w:val="%5."/>
+      <w:lvlJc w:val="left"/>
+      <w:pPr>
+        <w:ind w:left="3600" w:hanging="360"/>
+      </w:pPr>
+    </w:lvl>
+    <w:lvl w:ilvl="5" w:tplc="0409001B" w:tentative="1">
+      <w:start w:val="1"/>
+      <w:numFmt w:val="lowerRoman"/>
+      <w:lvlText w:val="%6."/>
+      <w:lvlJc w:val="right"/>
+      <w:pPr>
+        <w:ind w:left="4320" w:hanging="180"/>
+      </w:pPr>
+    </w:lvl>
+    <w:lvl w:ilvl="6" w:tplc="0409000F" w:tentative="1">
+      <w:start w:val="1"/>
+      <w:numFmt w:val="decimal"/>
+      <w:lvlText w:val="%7."/>
+      <w:lvlJc w:val="left"/>
+      <w:pPr>
+        <w:ind w:left="5040" w:hanging="360"/>
+      </w:pPr>
+    </w:lvl>
+    <w:lvl w:ilvl="7" w:tplc="04090019" w:tentative="1">
+      <w:start w:val="1"/>
+      <w:numFmt w:val="lowerLetter"/>
+      <w:lvlText w:val="%8."/>
+      <w:lvlJc w:val="left"/>
+      <w:pPr>
+        <w:ind w:left="5760" w:hanging="360"/>
+      </w:pPr>
+    </w:lvl>
+    <w:lvl w:ilvl="8" w:tplc="0409001B" w:tentative="1">
+      <w:start w:val="1"/>
+      <w:numFmt w:val="lowerRoman"/>
+      <w:lvlText w:val="%9."/>
+      <w:lvlJc w:val="right"/>
+      <w:pPr>
+        <w:ind w:left="6480" w:hanging="180"/>
+      </w:pPr>
+    </w:lvl>
+  </w:abstractNum>
+  <w:abstractNum w:abstractNumId="20" w15:restartNumberingAfterBreak="0">
     <w:nsid w:val="32052917"/>
     <w:multiLevelType w:val="hybridMultilevel"/>
     <w:tmpl w:val="7322407C"/>
@@ -4569,7 +8416,7 @@
       </w:pPr>
     </w:lvl>
   </w:abstractNum>
-  <w:abstractNum w:abstractNumId="19" w15:restartNumberingAfterBreak="0">
+  <w:abstractNum w:abstractNumId="21" w15:restartNumberingAfterBreak="0">
     <w:nsid w:val="3A411680"/>
     <w:multiLevelType w:val="hybridMultilevel"/>
     <w:tmpl w:val="2C6699C6"/>
@@ -4660,7 +8507,7 @@
       </w:pPr>
     </w:lvl>
   </w:abstractNum>
-  <w:abstractNum w:abstractNumId="20" w15:restartNumberingAfterBreak="0">
+  <w:abstractNum w:abstractNumId="22" w15:restartNumberingAfterBreak="0">
     <w:nsid w:val="3CC75517"/>
     <w:multiLevelType w:val="hybridMultilevel"/>
     <w:tmpl w:val="ABBE29D8"/>
@@ -4749,7 +8596,7 @@
       </w:pPr>
     </w:lvl>
   </w:abstractNum>
-  <w:abstractNum w:abstractNumId="21" w15:restartNumberingAfterBreak="0">
+  <w:abstractNum w:abstractNumId="23" w15:restartNumberingAfterBreak="0">
     <w:nsid w:val="40415072"/>
     <w:multiLevelType w:val="hybridMultilevel"/>
     <w:tmpl w:val="CC2C3296"/>
@@ -4838,7 +8685,7 @@
       </w:pPr>
     </w:lvl>
   </w:abstractNum>
-  <w:abstractNum w:abstractNumId="22" w15:restartNumberingAfterBreak="0">
+  <w:abstractNum w:abstractNumId="24" w15:restartNumberingAfterBreak="0">
     <w:nsid w:val="44DF63BA"/>
     <w:multiLevelType w:val="hybridMultilevel"/>
     <w:tmpl w:val="1B864EDC"/>
@@ -4927,7 +8774,7 @@
       </w:pPr>
     </w:lvl>
   </w:abstractNum>
-  <w:abstractNum w:abstractNumId="23" w15:restartNumberingAfterBreak="0">
+  <w:abstractNum w:abstractNumId="25" w15:restartNumberingAfterBreak="0">
     <w:nsid w:val="46863DEC"/>
     <w:multiLevelType w:val="hybridMultilevel"/>
     <w:tmpl w:val="FF9C9F36"/>
@@ -5016,7 +8863,7 @@
       </w:pPr>
     </w:lvl>
   </w:abstractNum>
-  <w:abstractNum w:abstractNumId="24" w15:restartNumberingAfterBreak="0">
+  <w:abstractNum w:abstractNumId="26" w15:restartNumberingAfterBreak="0">
     <w:nsid w:val="478C0B0F"/>
     <w:multiLevelType w:val="hybridMultilevel"/>
     <w:tmpl w:val="3D3698E6"/>
@@ -5105,7 +8952,7 @@
       </w:pPr>
     </w:lvl>
   </w:abstractNum>
-  <w:abstractNum w:abstractNumId="25" w15:restartNumberingAfterBreak="0">
+  <w:abstractNum w:abstractNumId="27" w15:restartNumberingAfterBreak="0">
     <w:nsid w:val="4DDC2A89"/>
     <w:multiLevelType w:val="hybridMultilevel"/>
     <w:tmpl w:val="0DE6782E"/>
@@ -5194,7 +9041,7 @@
       </w:pPr>
     </w:lvl>
   </w:abstractNum>
-  <w:abstractNum w:abstractNumId="26" w15:restartNumberingAfterBreak="0">
+  <w:abstractNum w:abstractNumId="28" w15:restartNumberingAfterBreak="0">
     <w:nsid w:val="50603D11"/>
     <w:multiLevelType w:val="hybridMultilevel"/>
     <w:tmpl w:val="5C908BA8"/>
@@ -5283,7 +9130,7 @@
       </w:pPr>
     </w:lvl>
   </w:abstractNum>
-  <w:abstractNum w:abstractNumId="27" w15:restartNumberingAfterBreak="0">
+  <w:abstractNum w:abstractNumId="29" w15:restartNumberingAfterBreak="0">
     <w:nsid w:val="523B67BA"/>
     <w:multiLevelType w:val="hybridMultilevel"/>
     <w:tmpl w:val="E1041966"/>
@@ -5372,7 +9219,7 @@
       </w:pPr>
     </w:lvl>
   </w:abstractNum>
-  <w:abstractNum w:abstractNumId="28" w15:restartNumberingAfterBreak="0">
+  <w:abstractNum w:abstractNumId="30" w15:restartNumberingAfterBreak="0">
     <w:nsid w:val="536A5950"/>
     <w:multiLevelType w:val="hybridMultilevel"/>
     <w:tmpl w:val="C17AFC0A"/>
@@ -5461,7 +9308,7 @@
       </w:pPr>
     </w:lvl>
   </w:abstractNum>
-  <w:abstractNum w:abstractNumId="29" w15:restartNumberingAfterBreak="0">
+  <w:abstractNum w:abstractNumId="31" w15:restartNumberingAfterBreak="0">
     <w:nsid w:val="55393753"/>
     <w:multiLevelType w:val="hybridMultilevel"/>
     <w:tmpl w:val="6C1A97E0"/>
@@ -5550,7 +9397,7 @@
       </w:pPr>
     </w:lvl>
   </w:abstractNum>
-  <w:abstractNum w:abstractNumId="30" w15:restartNumberingAfterBreak="0">
+  <w:abstractNum w:abstractNumId="32" w15:restartNumberingAfterBreak="0">
     <w:nsid w:val="55A6798B"/>
     <w:multiLevelType w:val="multilevel"/>
     <w:tmpl w:val="D35268B0"/>
@@ -5671,7 +9518,7 @@
       </w:rPr>
     </w:lvl>
   </w:abstractNum>
-  <w:abstractNum w:abstractNumId="31" w15:restartNumberingAfterBreak="0">
+  <w:abstractNum w:abstractNumId="33" w15:restartNumberingAfterBreak="0">
     <w:nsid w:val="55E2772E"/>
     <w:multiLevelType w:val="hybridMultilevel"/>
     <w:tmpl w:val="FE9AF276"/>
@@ -5760,7 +9607,7 @@
       </w:pPr>
     </w:lvl>
   </w:abstractNum>
-  <w:abstractNum w:abstractNumId="32" w15:restartNumberingAfterBreak="0">
+  <w:abstractNum w:abstractNumId="34" w15:restartNumberingAfterBreak="0">
     <w:nsid w:val="564567B2"/>
     <w:multiLevelType w:val="hybridMultilevel"/>
     <w:tmpl w:val="B270EE0A"/>
@@ -5849,7 +9696,93 @@
       </w:pPr>
     </w:lvl>
   </w:abstractNum>
-  <w:abstractNum w:abstractNumId="33" w15:restartNumberingAfterBreak="0">
+  <w:abstractNum w:abstractNumId="35" w15:restartNumberingAfterBreak="0">
+    <w:nsid w:val="5C092144"/>
+    <w:multiLevelType w:val="hybridMultilevel"/>
+    <w:tmpl w:val="DBC4ADF2"/>
+    <w:lvl w:ilvl="0" w:tplc="04090019">
+      <w:start w:val="1"/>
+      <w:numFmt w:val="lowerLetter"/>
+      <w:lvlText w:val="%1."/>
+      <w:lvlJc w:val="left"/>
+      <w:pPr>
+        <w:ind w:left="1080" w:hanging="360"/>
+      </w:pPr>
+    </w:lvl>
+    <w:lvl w:ilvl="1" w:tplc="04090019" w:tentative="1">
+      <w:start w:val="1"/>
+      <w:numFmt w:val="lowerLetter"/>
+      <w:lvlText w:val="%2."/>
+      <w:lvlJc w:val="left"/>
+      <w:pPr>
+        <w:ind w:left="1800" w:hanging="360"/>
+      </w:pPr>
+    </w:lvl>
+    <w:lvl w:ilvl="2" w:tplc="0409001B" w:tentative="1">
+      <w:start w:val="1"/>
+      <w:numFmt w:val="lowerRoman"/>
+      <w:lvlText w:val="%3."/>
+      <w:lvlJc w:val="right"/>
+      <w:pPr>
+        <w:ind w:left="2520" w:hanging="180"/>
+      </w:pPr>
+    </w:lvl>
+    <w:lvl w:ilvl="3" w:tplc="0409000F" w:tentative="1">
+      <w:start w:val="1"/>
+      <w:numFmt w:val="decimal"/>
+      <w:lvlText w:val="%4."/>
+      <w:lvlJc w:val="left"/>
+      <w:pPr>
+        <w:ind w:left="3240" w:hanging="360"/>
+      </w:pPr>
+    </w:lvl>
+    <w:lvl w:ilvl="4" w:tplc="04090019" w:tentative="1">
+      <w:start w:val="1"/>
+      <w:numFmt w:val="lowerLetter"/>
+      <w:lvlText w:val="%5."/>
+      <w:lvlJc w:val="left"/>
+      <w:pPr>
+        <w:ind w:left="3960" w:hanging="360"/>
+      </w:pPr>
+    </w:lvl>
+    <w:lvl w:ilvl="5" w:tplc="0409001B" w:tentative="1">
+      <w:start w:val="1"/>
+      <w:numFmt w:val="lowerRoman"/>
+      <w:lvlText w:val="%6."/>
+      <w:lvlJc w:val="right"/>
+      <w:pPr>
+        <w:ind w:left="4680" w:hanging="180"/>
+      </w:pPr>
+    </w:lvl>
+    <w:lvl w:ilvl="6" w:tplc="0409000F" w:tentative="1">
+      <w:start w:val="1"/>
+      <w:numFmt w:val="decimal"/>
+      <w:lvlText w:val="%7."/>
+      <w:lvlJc w:val="left"/>
+      <w:pPr>
+        <w:ind w:left="5400" w:hanging="360"/>
+      </w:pPr>
+    </w:lvl>
+    <w:lvl w:ilvl="7" w:tplc="04090019" w:tentative="1">
+      <w:start w:val="1"/>
+      <w:numFmt w:val="lowerLetter"/>
+      <w:lvlText w:val="%8."/>
+      <w:lvlJc w:val="left"/>
+      <w:pPr>
+        <w:ind w:left="6120" w:hanging="360"/>
+      </w:pPr>
+    </w:lvl>
+    <w:lvl w:ilvl="8" w:tplc="0409001B" w:tentative="1">
+      <w:start w:val="1"/>
+      <w:numFmt w:val="lowerRoman"/>
+      <w:lvlText w:val="%9."/>
+      <w:lvlJc w:val="right"/>
+      <w:pPr>
+        <w:ind w:left="6840" w:hanging="180"/>
+      </w:pPr>
+    </w:lvl>
+  </w:abstractNum>
+  <w:abstractNum w:abstractNumId="36" w15:restartNumberingAfterBreak="0">
     <w:nsid w:val="691228FC"/>
     <w:multiLevelType w:val="hybridMultilevel"/>
     <w:tmpl w:val="6BE24058"/>
@@ -5938,7 +9871,7 @@
       </w:pPr>
     </w:lvl>
   </w:abstractNum>
-  <w:abstractNum w:abstractNumId="34" w15:restartNumberingAfterBreak="0">
+  <w:abstractNum w:abstractNumId="37" w15:restartNumberingAfterBreak="0">
     <w:nsid w:val="6DE8237C"/>
     <w:multiLevelType w:val="hybridMultilevel"/>
     <w:tmpl w:val="60285DD8"/>
@@ -6027,7 +9960,7 @@
       </w:pPr>
     </w:lvl>
   </w:abstractNum>
-  <w:abstractNum w:abstractNumId="35" w15:restartNumberingAfterBreak="0">
+  <w:abstractNum w:abstractNumId="38" w15:restartNumberingAfterBreak="0">
     <w:nsid w:val="6F501202"/>
     <w:multiLevelType w:val="hybridMultilevel"/>
     <w:tmpl w:val="BFE682C2"/>
@@ -6116,7 +10049,7 @@
       </w:pPr>
     </w:lvl>
   </w:abstractNum>
-  <w:abstractNum w:abstractNumId="36" w15:restartNumberingAfterBreak="0">
+  <w:abstractNum w:abstractNumId="39" w15:restartNumberingAfterBreak="0">
     <w:nsid w:val="6FAE2998"/>
     <w:multiLevelType w:val="hybridMultilevel"/>
     <w:tmpl w:val="B2920DE6"/>
@@ -6205,7 +10138,7 @@
       </w:pPr>
     </w:lvl>
   </w:abstractNum>
-  <w:abstractNum w:abstractNumId="37" w15:restartNumberingAfterBreak="0">
+  <w:abstractNum w:abstractNumId="40" w15:restartNumberingAfterBreak="0">
     <w:nsid w:val="71313208"/>
     <w:multiLevelType w:val="hybridMultilevel"/>
     <w:tmpl w:val="2C5C4264"/>
@@ -6294,7 +10227,7 @@
       </w:pPr>
     </w:lvl>
   </w:abstractNum>
-  <w:abstractNum w:abstractNumId="38" w15:restartNumberingAfterBreak="0">
+  <w:abstractNum w:abstractNumId="41" w15:restartNumberingAfterBreak="0">
     <w:nsid w:val="731C57E5"/>
     <w:multiLevelType w:val="multilevel"/>
     <w:tmpl w:val="7B447906"/>
@@ -6415,7 +10348,7 @@
       </w:rPr>
     </w:lvl>
   </w:abstractNum>
-  <w:abstractNum w:abstractNumId="39" w15:restartNumberingAfterBreak="0">
+  <w:abstractNum w:abstractNumId="42" w15:restartNumberingAfterBreak="0">
     <w:nsid w:val="73CA633D"/>
     <w:multiLevelType w:val="hybridMultilevel"/>
     <w:tmpl w:val="B2C6DA1E"/>
@@ -6504,7 +10437,7 @@
       </w:pPr>
     </w:lvl>
   </w:abstractNum>
-  <w:abstractNum w:abstractNumId="40" w15:restartNumberingAfterBreak="0">
+  <w:abstractNum w:abstractNumId="43" w15:restartNumberingAfterBreak="0">
     <w:nsid w:val="77C46980"/>
     <w:multiLevelType w:val="hybridMultilevel"/>
     <w:tmpl w:val="0DE6782E"/>
@@ -6593,7 +10526,185 @@
       </w:pPr>
     </w:lvl>
   </w:abstractNum>
-  <w:abstractNum w:abstractNumId="41" w15:restartNumberingAfterBreak="0">
+  <w:abstractNum w:abstractNumId="44" w15:restartNumberingAfterBreak="0">
+    <w:nsid w:val="7A58647C"/>
+    <w:multiLevelType w:val="hybridMultilevel"/>
+    <w:tmpl w:val="56325508"/>
+    <w:lvl w:ilvl="0" w:tplc="04090015">
+      <w:start w:val="1"/>
+      <w:numFmt w:val="upperLetter"/>
+      <w:lvlText w:val="%1."/>
+      <w:lvlJc w:val="left"/>
+      <w:pPr>
+        <w:ind w:left="360" w:hanging="360"/>
+      </w:pPr>
+      <w:rPr>
+        <w:rFonts w:hint="default"/>
+      </w:rPr>
+    </w:lvl>
+    <w:lvl w:ilvl="1" w:tplc="04090019" w:tentative="1">
+      <w:start w:val="1"/>
+      <w:numFmt w:val="lowerLetter"/>
+      <w:lvlText w:val="%2."/>
+      <w:lvlJc w:val="left"/>
+      <w:pPr>
+        <w:ind w:left="1080" w:hanging="360"/>
+      </w:pPr>
+    </w:lvl>
+    <w:lvl w:ilvl="2" w:tplc="0409001B" w:tentative="1">
+      <w:start w:val="1"/>
+      <w:numFmt w:val="lowerRoman"/>
+      <w:lvlText w:val="%3."/>
+      <w:lvlJc w:val="right"/>
+      <w:pPr>
+        <w:ind w:left="1800" w:hanging="180"/>
+      </w:pPr>
+    </w:lvl>
+    <w:lvl w:ilvl="3" w:tplc="0409000F" w:tentative="1">
+      <w:start w:val="1"/>
+      <w:numFmt w:val="decimal"/>
+      <w:lvlText w:val="%4."/>
+      <w:lvlJc w:val="left"/>
+      <w:pPr>
+        <w:ind w:left="2520" w:hanging="360"/>
+      </w:pPr>
+    </w:lvl>
+    <w:lvl w:ilvl="4" w:tplc="04090019" w:tentative="1">
+      <w:start w:val="1"/>
+      <w:numFmt w:val="lowerLetter"/>
+      <w:lvlText w:val="%5."/>
+      <w:lvlJc w:val="left"/>
+      <w:pPr>
+        <w:ind w:left="3240" w:hanging="360"/>
+      </w:pPr>
+    </w:lvl>
+    <w:lvl w:ilvl="5" w:tplc="0409001B" w:tentative="1">
+      <w:start w:val="1"/>
+      <w:numFmt w:val="lowerRoman"/>
+      <w:lvlText w:val="%6."/>
+      <w:lvlJc w:val="right"/>
+      <w:pPr>
+        <w:ind w:left="3960" w:hanging="180"/>
+      </w:pPr>
+    </w:lvl>
+    <w:lvl w:ilvl="6" w:tplc="0409000F" w:tentative="1">
+      <w:start w:val="1"/>
+      <w:numFmt w:val="decimal"/>
+      <w:lvlText w:val="%7."/>
+      <w:lvlJc w:val="left"/>
+      <w:pPr>
+        <w:ind w:left="4680" w:hanging="360"/>
+      </w:pPr>
+    </w:lvl>
+    <w:lvl w:ilvl="7" w:tplc="04090019" w:tentative="1">
+      <w:start w:val="1"/>
+      <w:numFmt w:val="lowerLetter"/>
+      <w:lvlText w:val="%8."/>
+      <w:lvlJc w:val="left"/>
+      <w:pPr>
+        <w:ind w:left="5400" w:hanging="360"/>
+      </w:pPr>
+    </w:lvl>
+    <w:lvl w:ilvl="8" w:tplc="0409001B" w:tentative="1">
+      <w:start w:val="1"/>
+      <w:numFmt w:val="lowerRoman"/>
+      <w:lvlText w:val="%9."/>
+      <w:lvlJc w:val="right"/>
+      <w:pPr>
+        <w:ind w:left="6120" w:hanging="180"/>
+      </w:pPr>
+    </w:lvl>
+  </w:abstractNum>
+  <w:abstractNum w:abstractNumId="45" w15:restartNumberingAfterBreak="0">
+    <w:nsid w:val="7A5A1E66"/>
+    <w:multiLevelType w:val="hybridMultilevel"/>
+    <w:tmpl w:val="7B7842EC"/>
+    <w:lvl w:ilvl="0" w:tplc="5CA0F23A">
+      <w:start w:val="1"/>
+      <w:numFmt w:val="decimal"/>
+      <w:lvlText w:val="%1."/>
+      <w:lvlJc w:val="left"/>
+      <w:pPr>
+        <w:ind w:left="720" w:hanging="360"/>
+      </w:pPr>
+      <w:rPr>
+        <w:rFonts w:hint="default"/>
+      </w:rPr>
+    </w:lvl>
+    <w:lvl w:ilvl="1" w:tplc="04090019" w:tentative="1">
+      <w:start w:val="1"/>
+      <w:numFmt w:val="lowerLetter"/>
+      <w:lvlText w:val="%2."/>
+      <w:lvlJc w:val="left"/>
+      <w:pPr>
+        <w:ind w:left="1440" w:hanging="360"/>
+      </w:pPr>
+    </w:lvl>
+    <w:lvl w:ilvl="2" w:tplc="0409001B" w:tentative="1">
+      <w:start w:val="1"/>
+      <w:numFmt w:val="lowerRoman"/>
+      <w:lvlText w:val="%3."/>
+      <w:lvlJc w:val="right"/>
+      <w:pPr>
+        <w:ind w:left="2160" w:hanging="180"/>
+      </w:pPr>
+    </w:lvl>
+    <w:lvl w:ilvl="3" w:tplc="0409000F" w:tentative="1">
+      <w:start w:val="1"/>
+      <w:numFmt w:val="decimal"/>
+      <w:lvlText w:val="%4."/>
+      <w:lvlJc w:val="left"/>
+      <w:pPr>
+        <w:ind w:left="2880" w:hanging="360"/>
+      </w:pPr>
+    </w:lvl>
+    <w:lvl w:ilvl="4" w:tplc="04090019" w:tentative="1">
+      <w:start w:val="1"/>
+      <w:numFmt w:val="lowerLetter"/>
+      <w:lvlText w:val="%5."/>
+      <w:lvlJc w:val="left"/>
+      <w:pPr>
+        <w:ind w:left="3600" w:hanging="360"/>
+      </w:pPr>
+    </w:lvl>
+    <w:lvl w:ilvl="5" w:tplc="0409001B" w:tentative="1">
+      <w:start w:val="1"/>
+      <w:numFmt w:val="lowerRoman"/>
+      <w:lvlText w:val="%6."/>
+      <w:lvlJc w:val="right"/>
+      <w:pPr>
+        <w:ind w:left="4320" w:hanging="180"/>
+      </w:pPr>
+    </w:lvl>
+    <w:lvl w:ilvl="6" w:tplc="0409000F" w:tentative="1">
+      <w:start w:val="1"/>
+      <w:numFmt w:val="decimal"/>
+      <w:lvlText w:val="%7."/>
+      <w:lvlJc w:val="left"/>
+      <w:pPr>
+        <w:ind w:left="5040" w:hanging="360"/>
+      </w:pPr>
+    </w:lvl>
+    <w:lvl w:ilvl="7" w:tplc="04090019" w:tentative="1">
+      <w:start w:val="1"/>
+      <w:numFmt w:val="lowerLetter"/>
+      <w:lvlText w:val="%8."/>
+      <w:lvlJc w:val="left"/>
+      <w:pPr>
+        <w:ind w:left="5760" w:hanging="360"/>
+      </w:pPr>
+    </w:lvl>
+    <w:lvl w:ilvl="8" w:tplc="0409001B" w:tentative="1">
+      <w:start w:val="1"/>
+      <w:numFmt w:val="lowerRoman"/>
+      <w:lvlText w:val="%9."/>
+      <w:lvlJc w:val="right"/>
+      <w:pPr>
+        <w:ind w:left="6480" w:hanging="180"/>
+      </w:pPr>
+    </w:lvl>
+  </w:abstractNum>
+  <w:abstractNum w:abstractNumId="46" w15:restartNumberingAfterBreak="0">
     <w:nsid w:val="7BE25AC5"/>
     <w:multiLevelType w:val="hybridMultilevel"/>
     <w:tmpl w:val="E1449AE8"/>
@@ -6685,129 +10796,144 @@
     </w:lvl>
   </w:abstractNum>
   <w:num w:numId="1" w16cid:durableId="492599774">
-    <w:abstractNumId w:val="8"/>
+    <w:abstractNumId w:val="9"/>
   </w:num>
   <w:num w:numId="2" w16cid:durableId="168519596">
     <w:abstractNumId w:val="4"/>
   </w:num>
   <w:num w:numId="3" w16cid:durableId="1030951891">
-    <w:abstractNumId w:val="26"/>
+    <w:abstractNumId w:val="28"/>
   </w:num>
   <w:num w:numId="4" w16cid:durableId="281231831">
-    <w:abstractNumId w:val="10"/>
+    <w:abstractNumId w:val="11"/>
   </w:num>
   <w:num w:numId="5" w16cid:durableId="130172555">
-    <w:abstractNumId w:val="7"/>
+    <w:abstractNumId w:val="8"/>
   </w:num>
   <w:num w:numId="6" w16cid:durableId="58019669">
     <w:abstractNumId w:val="2"/>
   </w:num>
   <w:num w:numId="7" w16cid:durableId="619413073">
-    <w:abstractNumId w:val="18"/>
+    <w:abstractNumId w:val="20"/>
   </w:num>
   <w:num w:numId="8" w16cid:durableId="1757020580">
-    <w:abstractNumId w:val="39"/>
+    <w:abstractNumId w:val="42"/>
   </w:num>
   <w:num w:numId="9" w16cid:durableId="207375291">
+    <w:abstractNumId w:val="43"/>
+  </w:num>
+  <w:num w:numId="10" w16cid:durableId="362873295">
+    <w:abstractNumId w:val="32"/>
+  </w:num>
+  <w:num w:numId="11" w16cid:durableId="11492151">
+    <w:abstractNumId w:val="27"/>
+  </w:num>
+  <w:num w:numId="12" w16cid:durableId="238053451">
+    <w:abstractNumId w:val="30"/>
+  </w:num>
+  <w:num w:numId="13" w16cid:durableId="1262566017">
     <w:abstractNumId w:val="40"/>
   </w:num>
-  <w:num w:numId="10" w16cid:durableId="362873295">
-    <w:abstractNumId w:val="30"/>
-  </w:num>
-  <w:num w:numId="11" w16cid:durableId="11492151">
-    <w:abstractNumId w:val="25"/>
-  </w:num>
-  <w:num w:numId="12" w16cid:durableId="238053451">
-    <w:abstractNumId w:val="28"/>
-  </w:num>
-  <w:num w:numId="13" w16cid:durableId="1262566017">
-    <w:abstractNumId w:val="37"/>
-  </w:num>
   <w:num w:numId="14" w16cid:durableId="1429232206">
-    <w:abstractNumId w:val="38"/>
+    <w:abstractNumId w:val="41"/>
   </w:num>
   <w:num w:numId="15" w16cid:durableId="267351934">
     <w:abstractNumId w:val="1"/>
   </w:num>
   <w:num w:numId="16" w16cid:durableId="1726298465">
-    <w:abstractNumId w:val="9"/>
+    <w:abstractNumId w:val="10"/>
   </w:num>
   <w:num w:numId="17" w16cid:durableId="412161570">
-    <w:abstractNumId w:val="24"/>
+    <w:abstractNumId w:val="26"/>
   </w:num>
   <w:num w:numId="18" w16cid:durableId="307174898">
     <w:abstractNumId w:val="5"/>
   </w:num>
   <w:num w:numId="19" w16cid:durableId="443154894">
-    <w:abstractNumId w:val="27"/>
+    <w:abstractNumId w:val="29"/>
   </w:num>
   <w:num w:numId="20" w16cid:durableId="908228912">
+    <w:abstractNumId w:val="25"/>
+  </w:num>
+  <w:num w:numId="21" w16cid:durableId="973944934">
+    <w:abstractNumId w:val="39"/>
+  </w:num>
+  <w:num w:numId="22" w16cid:durableId="1843469038">
+    <w:abstractNumId w:val="15"/>
+  </w:num>
+  <w:num w:numId="23" w16cid:durableId="986399584">
+    <w:abstractNumId w:val="12"/>
+  </w:num>
+  <w:num w:numId="24" w16cid:durableId="1663506107">
+    <w:abstractNumId w:val="18"/>
+  </w:num>
+  <w:num w:numId="25" w16cid:durableId="1541551869">
+    <w:abstractNumId w:val="21"/>
+  </w:num>
+  <w:num w:numId="26" w16cid:durableId="1944528243">
+    <w:abstractNumId w:val="14"/>
+  </w:num>
+  <w:num w:numId="27" w16cid:durableId="1561329678">
+    <w:abstractNumId w:val="31"/>
+  </w:num>
+  <w:num w:numId="28" w16cid:durableId="754666643">
+    <w:abstractNumId w:val="33"/>
+  </w:num>
+  <w:num w:numId="29" w16cid:durableId="2012100127">
+    <w:abstractNumId w:val="13"/>
+  </w:num>
+  <w:num w:numId="30" w16cid:durableId="548348388">
     <w:abstractNumId w:val="23"/>
   </w:num>
-  <w:num w:numId="21" w16cid:durableId="973944934">
-    <w:abstractNumId w:val="36"/>
-  </w:num>
-  <w:num w:numId="22" w16cid:durableId="1843469038">
-    <w:abstractNumId w:val="14"/>
-  </w:num>
-  <w:num w:numId="23" w16cid:durableId="986399584">
-    <w:abstractNumId w:val="11"/>
-  </w:num>
-  <w:num w:numId="24" w16cid:durableId="1663506107">
-    <w:abstractNumId w:val="17"/>
-  </w:num>
-  <w:num w:numId="25" w16cid:durableId="1541551869">
-    <w:abstractNumId w:val="19"/>
-  </w:num>
-  <w:num w:numId="26" w16cid:durableId="1944528243">
-    <w:abstractNumId w:val="13"/>
-  </w:num>
-  <w:num w:numId="27" w16cid:durableId="1561329678">
-    <w:abstractNumId w:val="29"/>
-  </w:num>
-  <w:num w:numId="28" w16cid:durableId="754666643">
-    <w:abstractNumId w:val="31"/>
-  </w:num>
-  <w:num w:numId="29" w16cid:durableId="2012100127">
-    <w:abstractNumId w:val="12"/>
-  </w:num>
-  <w:num w:numId="30" w16cid:durableId="548348388">
-    <w:abstractNumId w:val="21"/>
-  </w:num>
   <w:num w:numId="31" w16cid:durableId="610865096">
-    <w:abstractNumId w:val="34"/>
+    <w:abstractNumId w:val="37"/>
   </w:num>
   <w:num w:numId="32" w16cid:durableId="388038687">
-    <w:abstractNumId w:val="41"/>
+    <w:abstractNumId w:val="46"/>
   </w:num>
   <w:num w:numId="33" w16cid:durableId="1377196231">
     <w:abstractNumId w:val="0"/>
   </w:num>
   <w:num w:numId="34" w16cid:durableId="1660965074">
-    <w:abstractNumId w:val="20"/>
+    <w:abstractNumId w:val="22"/>
   </w:num>
   <w:num w:numId="35" w16cid:durableId="722605231">
-    <w:abstractNumId w:val="32"/>
+    <w:abstractNumId w:val="34"/>
   </w:num>
   <w:num w:numId="36" w16cid:durableId="2019193403">
     <w:abstractNumId w:val="6"/>
   </w:num>
   <w:num w:numId="37" w16cid:durableId="1984771427">
-    <w:abstractNumId w:val="15"/>
+    <w:abstractNumId w:val="16"/>
   </w:num>
   <w:num w:numId="38" w16cid:durableId="287131812">
-    <w:abstractNumId w:val="33"/>
+    <w:abstractNumId w:val="36"/>
   </w:num>
   <w:num w:numId="39" w16cid:durableId="486675214">
-    <w:abstractNumId w:val="16"/>
+    <w:abstractNumId w:val="17"/>
   </w:num>
   <w:num w:numId="40" w16cid:durableId="758983635">
-    <w:abstractNumId w:val="22"/>
+    <w:abstractNumId w:val="24"/>
   </w:num>
   <w:num w:numId="41" w16cid:durableId="2047174361">
     <w:abstractNumId w:val="3"/>
   </w:num>
   <w:num w:numId="42" w16cid:durableId="1817334301">
+    <w:abstractNumId w:val="38"/>
+  </w:num>
+  <w:num w:numId="43" w16cid:durableId="1668090424">
+    <w:abstractNumId w:val="44"/>
+  </w:num>
+  <w:num w:numId="44" w16cid:durableId="709187225">
+    <w:abstractNumId w:val="45"/>
+  </w:num>
+  <w:num w:numId="45" w16cid:durableId="989359468">
+    <w:abstractNumId w:val="7"/>
+  </w:num>
+  <w:num w:numId="46" w16cid:durableId="1607345044">
+    <w:abstractNumId w:val="19"/>
+  </w:num>
+  <w:num w:numId="47" w16cid:durableId="1318144960">
     <w:abstractNumId w:val="35"/>
   </w:num>
   <w:numIdMacAtCleanup w:val="6"/>

</xml_diff>

<commit_message>
Algebra 1 - Chapter 8: Exponential Equations - 8.3 Distinguishing Among Linear, Quadratic, and Exponential Equations
</commit_message>
<xml_diff>
--- a/Algebra-1/ch08/Albebra 1 - Chapter 8.docx
+++ b/Algebra-1/ch08/Albebra 1 - Chapter 8.docx
@@ -1639,15 +1639,7 @@
         </w:numPr>
       </w:pPr>
       <w:r>
-        <w:t xml:space="preserve">Phoebe put $500 into the bank. The amount of money she has </w:t>
-      </w:r>
-      <w:proofErr w:type="gramStart"/>
-      <w:r>
-        <w:t>after t</w:t>
-      </w:r>
-      <w:proofErr w:type="gramEnd"/>
-      <w:r>
-        <w:t xml:space="preserve"> years is determined by the equation </w:t>
+        <w:t xml:space="preserve">Phoebe put $500 into the bank. The amount of money she has after t years is determined by the equation </w:t>
       </w:r>
       <m:oMath>
         <m:r>
@@ -1795,21 +1787,7 @@
         <w:rPr>
           <w:rFonts w:eastAsiaTheme="minorEastAsia"/>
         </w:rPr>
-        <w:t xml:space="preserve">. (a) According to the formula, what will the population of the town </w:t>
-      </w:r>
-      <w:proofErr w:type="gramStart"/>
-      <w:r>
-        <w:rPr>
-          <w:rFonts w:eastAsiaTheme="minorEastAsia"/>
-        </w:rPr>
-        <w:t>be</w:t>
-      </w:r>
-      <w:proofErr w:type="gramEnd"/>
-      <w:r>
-        <w:rPr>
-          <w:rFonts w:eastAsiaTheme="minorEastAsia"/>
-        </w:rPr>
-        <w:t xml:space="preserve"> after 10 years? (b) In what year will the population become 14,065?</w:t>
+        <w:t>. (a) According to the formula, what will the population of the town be after 10 years? (b) In what year will the population become 14,065?</w:t>
       </w:r>
       <w:r>
         <w:rPr>
@@ -3773,6 +3751,9 @@
       </w:r>
       <m:oMath>
         <m:r>
+          <m:rPr>
+            <m:sty m:val="p"/>
+          </m:rPr>
           <w:rPr>
             <w:rFonts w:ascii="Cambria Math" w:eastAsiaTheme="minorEastAsia" w:hAnsi="Cambria Math"/>
           </w:rPr>
@@ -5095,21 +5076,7 @@
         <w:rPr>
           <w:rFonts w:eastAsiaTheme="minorEastAsia"/>
         </w:rPr>
-        <w:t xml:space="preserve">. Make a graph showing how the money </w:t>
-      </w:r>
-      <w:proofErr w:type="gramStart"/>
-      <w:r>
-        <w:rPr>
-          <w:rFonts w:eastAsiaTheme="minorEastAsia"/>
-        </w:rPr>
-        <w:t>grows</w:t>
-      </w:r>
-      <w:proofErr w:type="gramEnd"/>
-      <w:r>
-        <w:rPr>
-          <w:rFonts w:eastAsiaTheme="minorEastAsia"/>
-        </w:rPr>
-        <w:t xml:space="preserve"> for 5 years.</w:t>
+        <w:t>. Make a graph showing how the money grows for 5 years.</w:t>
       </w:r>
     </w:p>
     <w:p>
@@ -5844,6 +5811,9 @@
             </m:sup>
           </m:sSup>
           <m:r>
+            <m:rPr>
+              <m:sty m:val="p"/>
+            </m:rPr>
             <w:rPr>
               <w:rFonts w:eastAsiaTheme="minorEastAsia"/>
             </w:rPr>
@@ -5884,12 +5854,20 @@
             </m:sup>
           </m:sSup>
           <m:r>
+            <m:rPr>
+              <m:sty m:val="p"/>
+            </m:rPr>
             <w:rPr>
               <w:rFonts w:eastAsiaTheme="minorEastAsia"/>
             </w:rPr>
             <w:br/>
           </m:r>
+        </m:oMath>
+        <m:oMath>
           <m:r>
+            <m:rPr>
+              <m:sty m:val="p"/>
+            </m:rPr>
             <w:rPr>
               <w:rFonts w:eastAsiaTheme="minorEastAsia"/>
             </w:rPr>
@@ -6116,13 +6094,7 @@
         <w:rPr>
           <w:rFonts w:eastAsiaTheme="minorEastAsia"/>
         </w:rPr>
-        <w:t>. They both contain the point (0, 1</w:t>
-      </w:r>
-      <w:r>
-        <w:rPr>
-          <w:rFonts w:eastAsiaTheme="minorEastAsia"/>
-        </w:rPr>
-        <w:t xml:space="preserve">). Is it true that </w:t>
+        <w:t xml:space="preserve">. They both contain the point (0, 1). Is it true that </w:t>
       </w:r>
       <m:oMath>
         <m:sSup>
@@ -6407,20 +6379,7 @@
           <w:rFonts w:eastAsiaTheme="minorEastAsia"/>
         </w:rPr>
         <w:br/>
-      </w:r>
-      <w:proofErr w:type="gramStart"/>
-      <w:r>
-        <w:rPr>
-          <w:rFonts w:eastAsiaTheme="minorEastAsia"/>
-        </w:rPr>
-        <w:t>From  x</w:t>
-      </w:r>
-      <w:proofErr w:type="gramEnd"/>
-      <w:r>
-        <w:rPr>
-          <w:rFonts w:eastAsiaTheme="minorEastAsia"/>
-        </w:rPr>
-        <w:t xml:space="preserve"> &gt; 1, </w:t>
+        <w:t xml:space="preserve">From  x &gt; 1, </w:t>
       </w:r>
       <m:oMath>
         <m:sSup>
@@ -6504,9 +6463,937 @@
     </w:p>
     <w:p>
       <w:pPr>
-        <w:pStyle w:val="NoSpacing"/>
-        <w:ind w:left="720"/>
-      </w:pPr>
+        <w:pStyle w:val="Heading2"/>
+      </w:pPr>
+      <w:r>
+        <w:br w:type="column"/>
+      </w:r>
+      <w:r>
+        <w:lastRenderedPageBreak/>
+        <w:t>8.3 Distinguishing Among Linear, Quadratic, and Exponential Equations</w:t>
+      </w:r>
+    </w:p>
+    <w:p>
+      <w:r>
+        <w:t xml:space="preserve">The graphs of the solution sets of linear, quadratic, and exponential equations are very distinctive. So it is possible to tell what type of equation a graph was </w:t>
+      </w:r>
+      <w:r>
+        <w:rPr>
+          <w:noProof/>
+        </w:rPr>
+        <w:drawing>
+          <wp:inline distT="0" distB="0" distL="0" distR="0" wp14:anchorId="1E4AA1E9" wp14:editId="19DBE3BE">
+            <wp:extent cx="3200400" cy="2989580"/>
+            <wp:effectExtent l="0" t="0" r="0" b="1270"/>
+            <wp:docPr id="1493263075" name="Picture 1" descr="A graph with a line and numbers in a chart&#10;&#10;AI-generated content may be incorrect."/>
+            <wp:cNvGraphicFramePr>
+              <a:graphicFrameLocks xmlns:a="http://schemas.openxmlformats.org/drawingml/2006/main" noChangeAspect="1"/>
+            </wp:cNvGraphicFramePr>
+            <a:graphic xmlns:a="http://schemas.openxmlformats.org/drawingml/2006/main">
+              <a:graphicData uri="http://schemas.openxmlformats.org/drawingml/2006/picture">
+                <pic:pic xmlns:pic="http://schemas.openxmlformats.org/drawingml/2006/picture">
+                  <pic:nvPicPr>
+                    <pic:cNvPr id="1493263075" name="Picture 1" descr="A graph with a line and numbers in a chart&#10;&#10;AI-generated content may be incorrect."/>
+                    <pic:cNvPicPr/>
+                  </pic:nvPicPr>
+                  <pic:blipFill>
+                    <a:blip r:embed="rId16"/>
+                    <a:stretch>
+                      <a:fillRect/>
+                    </a:stretch>
+                  </pic:blipFill>
+                  <pic:spPr>
+                    <a:xfrm>
+                      <a:off x="0" y="0"/>
+                      <a:ext cx="3200400" cy="2989580"/>
+                    </a:xfrm>
+                    <a:prstGeom prst="rect">
+                      <a:avLst/>
+                    </a:prstGeom>
+                  </pic:spPr>
+                </pic:pic>
+              </a:graphicData>
+            </a:graphic>
+          </wp:inline>
+        </w:drawing>
+      </w:r>
+      <w:r>
+        <w:t>produced from by just looking at it. When the solution set is in table form, it is possible to graph the data from the table or to determine which type of equation it came from with fast calculations.</w:t>
+      </w:r>
+    </w:p>
+    <w:p>
+      <w:pPr>
+        <w:rPr>
+          <w:b/>
+          <w:bCs/>
+        </w:rPr>
+      </w:pPr>
+      <w:r>
+        <w:rPr>
+          <w:b/>
+          <w:bCs/>
+        </w:rPr>
+        <w:t>Identifying What Type of Equation It Is By Looking at the Graph of the Solution Set</w:t>
+      </w:r>
+    </w:p>
+    <w:p>
+      <w:r>
+        <w:t>Linear equations have no exponents great than or equal to 1. The graph of a linear equation is always a line.</w:t>
+      </w:r>
+    </w:p>
+    <w:p>
+      <w:pPr>
+        <w:rPr>
+          <w:rFonts w:eastAsiaTheme="minorEastAsia"/>
+        </w:rPr>
+      </w:pPr>
+      <w:r>
+        <w:t xml:space="preserve">Quadratic equations have either an </w:t>
+      </w:r>
+      <m:oMath>
+        <m:sSup>
+          <m:sSupPr>
+            <m:ctrlPr>
+              <w:rPr>
+                <w:rFonts w:ascii="Cambria Math" w:hAnsi="Cambria Math"/>
+                <w:i/>
+              </w:rPr>
+            </m:ctrlPr>
+          </m:sSupPr>
+          <m:e>
+            <m:r>
+              <w:rPr>
+                <w:rFonts w:ascii="Cambria Math" w:hAnsi="Cambria Math"/>
+              </w:rPr>
+              <m:t>x</m:t>
+            </m:r>
+          </m:e>
+          <m:sup>
+            <m:r>
+              <w:rPr>
+                <w:rFonts w:ascii="Cambria Math" w:hAnsi="Cambria Math"/>
+              </w:rPr>
+              <m:t>2</m:t>
+            </m:r>
+          </m:sup>
+        </m:sSup>
+      </m:oMath>
+      <w:r>
+        <w:rPr>
+          <w:rFonts w:eastAsiaTheme="minorEastAsia"/>
+        </w:rPr>
+        <w:t xml:space="preserve">-term or a </w:t>
+      </w:r>
+      <m:oMath>
+        <m:sSup>
+          <m:sSupPr>
+            <m:ctrlPr>
+              <w:rPr>
+                <w:rFonts w:ascii="Cambria Math" w:eastAsiaTheme="minorEastAsia" w:hAnsi="Cambria Math"/>
+                <w:i/>
+              </w:rPr>
+            </m:ctrlPr>
+          </m:sSupPr>
+          <m:e>
+            <m:r>
+              <w:rPr>
+                <w:rFonts w:ascii="Cambria Math" w:eastAsiaTheme="minorEastAsia" w:hAnsi="Cambria Math"/>
+              </w:rPr>
+              <m:t>y</m:t>
+            </m:r>
+          </m:e>
+          <m:sup>
+            <m:r>
+              <w:rPr>
+                <w:rFonts w:ascii="Cambria Math" w:eastAsiaTheme="minorEastAsia" w:hAnsi="Cambria Math"/>
+              </w:rPr>
+              <m:t>2</m:t>
+            </m:r>
+          </m:sup>
+        </m:sSup>
+      </m:oMath>
+      <w:r>
+        <w:rPr>
+          <w:rFonts w:eastAsiaTheme="minorEastAsia"/>
+        </w:rPr>
+        <w:t>-term. The graph of a quadratic equation is a parabola.</w:t>
+      </w:r>
+    </w:p>
+    <w:p>
+      <w:pPr>
+        <w:rPr>
+          <w:rFonts w:eastAsiaTheme="minorEastAsia"/>
+        </w:rPr>
+      </w:pPr>
+      <w:r>
+        <w:rPr>
+          <w:rFonts w:eastAsiaTheme="minorEastAsia"/>
+        </w:rPr>
+        <w:t>Exponential equations have an x as an exponent. The graph of a exponential equation looks like a playground slide.</w:t>
+      </w:r>
+    </w:p>
+    <w:p>
+      <w:pPr>
+        <w:rPr>
+          <w:rFonts w:eastAsiaTheme="minorEastAsia"/>
+          <w:b/>
+          <w:bCs/>
+        </w:rPr>
+      </w:pPr>
+      <w:r>
+        <w:rPr>
+          <w:rFonts w:eastAsiaTheme="minorEastAsia"/>
+          <w:b/>
+          <w:bCs/>
+        </w:rPr>
+        <w:t>Identifying That an Equation Is Exponential By Looking at a Table of Values</w:t>
+      </w:r>
+    </w:p>
+    <w:p>
+      <w:pPr>
+        <w:rPr>
+          <w:b/>
+          <w:bCs/>
+        </w:rPr>
+      </w:pPr>
+      <w:r>
+        <w:rPr>
+          <w:b/>
+          <w:bCs/>
+        </w:rPr>
+        <w:t>Using the Graphing Calculator to Graph Tables of Values</w:t>
+      </w:r>
+    </w:p>
+    <w:p>
+      <w:pPr>
+        <w:rPr>
+          <w:b/>
+          <w:bCs/>
+        </w:rPr>
+      </w:pPr>
+      <w:r>
+        <w:rPr>
+          <w:b/>
+          <w:bCs/>
+        </w:rPr>
+        <w:t>Example 4</w:t>
+      </w:r>
+    </w:p>
+    <w:p/>
+    <w:p>
+      <w:pPr>
+        <w:rPr>
+          <w:b/>
+          <w:bCs/>
+        </w:rPr>
+      </w:pPr>
+      <w:r>
+        <w:br w:type="column"/>
+      </w:r>
+      <w:r>
+        <w:rPr>
+          <w:b/>
+          <w:bCs/>
+        </w:rPr>
+        <w:t>Identifying the Type of Equation from a Table Without Graphing</w:t>
+      </w:r>
+    </w:p>
+    <w:p>
+      <w:r>
+        <w:t>Since all the differences are the same, this is a linear equation.</w:t>
+      </w:r>
+    </w:p>
+    <w:p>
+      <w:r>
+        <w:rPr>
+          <w:noProof/>
+        </w:rPr>
+        <w:drawing>
+          <wp:inline distT="0" distB="0" distL="0" distR="0" wp14:anchorId="0EB79B85" wp14:editId="7E0EE22C">
+            <wp:extent cx="3200400" cy="2989580"/>
+            <wp:effectExtent l="0" t="0" r="0" b="1270"/>
+            <wp:docPr id="1578851818" name="Picture 1" descr="A graph with a line and numbers in a chart&#10;&#10;AI-generated content may be incorrect."/>
+            <wp:cNvGraphicFramePr>
+              <a:graphicFrameLocks xmlns:a="http://schemas.openxmlformats.org/drawingml/2006/main" noChangeAspect="1"/>
+            </wp:cNvGraphicFramePr>
+            <a:graphic xmlns:a="http://schemas.openxmlformats.org/drawingml/2006/main">
+              <a:graphicData uri="http://schemas.openxmlformats.org/drawingml/2006/picture">
+                <pic:pic xmlns:pic="http://schemas.openxmlformats.org/drawingml/2006/picture">
+                  <pic:nvPicPr>
+                    <pic:cNvPr id="1578851818" name="Picture 1" descr="A graph with a line and numbers in a chart&#10;&#10;AI-generated content may be incorrect."/>
+                    <pic:cNvPicPr/>
+                  </pic:nvPicPr>
+                  <pic:blipFill>
+                    <a:blip r:embed="rId16"/>
+                    <a:stretch>
+                      <a:fillRect/>
+                    </a:stretch>
+                  </pic:blipFill>
+                  <pic:spPr>
+                    <a:xfrm>
+                      <a:off x="0" y="0"/>
+                      <a:ext cx="3200400" cy="2989580"/>
+                    </a:xfrm>
+                    <a:prstGeom prst="rect">
+                      <a:avLst/>
+                    </a:prstGeom>
+                  </pic:spPr>
+                </pic:pic>
+              </a:graphicData>
+            </a:graphic>
+          </wp:inline>
+        </w:drawing>
+      </w:r>
+    </w:p>
+    <w:p>
+      <w:pPr>
+        <w:pStyle w:val="Heading3"/>
+      </w:pPr>
+      <w:r>
+        <w:br w:type="column"/>
+      </w:r>
+      <w:r>
+        <w:lastRenderedPageBreak/>
+        <w:t>Check Your Understanding of Section 8.3</w:t>
+      </w:r>
+    </w:p>
+    <w:p>
+      <w:pPr>
+        <w:pStyle w:val="ListParagraph"/>
+        <w:numPr>
+          <w:ilvl w:val="0"/>
+          <w:numId w:val="48"/>
+        </w:numPr>
+      </w:pPr>
+      <w:r>
+        <w:t>Multiple-Choice</w:t>
+      </w:r>
+    </w:p>
+    <w:p>
+      <w:pPr>
+        <w:pStyle w:val="ListParagraph"/>
+        <w:numPr>
+          <w:ilvl w:val="0"/>
+          <w:numId w:val="49"/>
+        </w:numPr>
+        <w:rPr>
+          <w:b/>
+          <w:bCs/>
+        </w:rPr>
+      </w:pPr>
+      <w:r>
+        <w:t>What type of equation has a graph like the one below?</w:t>
+      </w:r>
+      <w:r>
+        <w:br/>
+      </w:r>
+      <w:r>
+        <w:rPr>
+          <w:b/>
+          <w:bCs/>
+        </w:rPr>
+        <w:t>(1) Linear</w:t>
+      </w:r>
+    </w:p>
+    <w:p>
+      <w:pPr>
+        <w:pStyle w:val="ListParagraph"/>
+        <w:numPr>
+          <w:ilvl w:val="0"/>
+          <w:numId w:val="49"/>
+        </w:numPr>
+        <w:rPr>
+          <w:b/>
+          <w:bCs/>
+        </w:rPr>
+      </w:pPr>
+      <w:r>
+        <w:t>Why type of equation has a graph like the one below?</w:t>
+      </w:r>
+      <w:r>
+        <w:br/>
+      </w:r>
+      <w:r>
+        <w:rPr>
+          <w:b/>
+          <w:bCs/>
+        </w:rPr>
+        <w:t>(1) Quadratic</w:t>
+      </w:r>
+    </w:p>
+    <w:p>
+      <w:pPr>
+        <w:pStyle w:val="ListParagraph"/>
+        <w:numPr>
+          <w:ilvl w:val="0"/>
+          <w:numId w:val="49"/>
+        </w:numPr>
+        <w:rPr>
+          <w:b/>
+          <w:bCs/>
+        </w:rPr>
+      </w:pPr>
+      <w:r>
+        <w:t>What type of equation has a graph like the one below?</w:t>
+      </w:r>
+      <w:r>
+        <w:br/>
+      </w:r>
+      <w:r>
+        <w:rPr>
+          <w:b/>
+          <w:bCs/>
+        </w:rPr>
+        <w:t>(2) Exponential</w:t>
+      </w:r>
+    </w:p>
+    <w:p>
+      <w:pPr>
+        <w:pStyle w:val="ListParagraph"/>
+        <w:numPr>
+          <w:ilvl w:val="0"/>
+          <w:numId w:val="49"/>
+        </w:numPr>
+        <w:rPr>
+          <w:b/>
+          <w:bCs/>
+        </w:rPr>
+      </w:pPr>
+      <w:r>
+        <w:t>Which of the graphs below corresponds to a quadratic equation?</w:t>
+      </w:r>
+      <w:r>
+        <w:br/>
+      </w:r>
+      <w:r>
+        <w:rPr>
+          <w:b/>
+          <w:bCs/>
+        </w:rPr>
+        <w:t>(3)</w:t>
+      </w:r>
+    </w:p>
+    <w:p>
+      <w:pPr>
+        <w:pStyle w:val="ListParagraph"/>
+        <w:numPr>
+          <w:ilvl w:val="0"/>
+          <w:numId w:val="49"/>
+        </w:numPr>
+        <w:rPr>
+          <w:b/>
+          <w:bCs/>
+        </w:rPr>
+      </w:pPr>
+      <w:r>
+        <w:t>Which of the graphs below corresponds to an exponential equation?</w:t>
+      </w:r>
+      <w:r>
+        <w:br/>
+      </w:r>
+      <w:r>
+        <w:rPr>
+          <w:b/>
+          <w:bCs/>
+        </w:rPr>
+        <w:t>(2)</w:t>
+      </w:r>
+    </w:p>
+    <w:p>
+      <w:pPr>
+        <w:pStyle w:val="ListParagraph"/>
+        <w:numPr>
+          <w:ilvl w:val="0"/>
+          <w:numId w:val="49"/>
+        </w:numPr>
+        <w:rPr>
+          <w:b/>
+          <w:bCs/>
+        </w:rPr>
+      </w:pPr>
+      <w:r>
+        <w:t>The ordered pairs in the following chart satisfy which type of equation?</w:t>
+      </w:r>
+      <w:r>
+        <w:br/>
+      </w:r>
+      <w:r>
+        <w:rPr>
+          <w:b/>
+          <w:bCs/>
+        </w:rPr>
+        <w:t>(1) Linear</w:t>
+      </w:r>
+    </w:p>
+    <w:p>
+      <w:pPr>
+        <w:pStyle w:val="ListParagraph"/>
+        <w:numPr>
+          <w:ilvl w:val="0"/>
+          <w:numId w:val="49"/>
+        </w:numPr>
+        <w:rPr>
+          <w:b/>
+          <w:bCs/>
+        </w:rPr>
+      </w:pPr>
+      <w:r>
+        <w:t>Which type of graph below corresponds to a linear equation?</w:t>
+      </w:r>
+      <w:r>
+        <w:br/>
+      </w:r>
+      <w:r>
+        <w:rPr>
+          <w:b/>
+          <w:bCs/>
+        </w:rPr>
+        <w:t>(1)</w:t>
+      </w:r>
+    </w:p>
+    <w:p>
+      <w:pPr>
+        <w:pStyle w:val="ListParagraph"/>
+        <w:numPr>
+          <w:ilvl w:val="0"/>
+          <w:numId w:val="49"/>
+        </w:numPr>
+        <w:rPr>
+          <w:b/>
+          <w:bCs/>
+        </w:rPr>
+      </w:pPr>
+      <w:r>
+        <w:t>The ordered pairs in the following chart satisfy which type of equation?</w:t>
+      </w:r>
+      <w:r>
+        <w:br/>
+      </w:r>
+      <w:r>
+        <w:rPr>
+          <w:b/>
+          <w:bCs/>
+        </w:rPr>
+        <w:t>(3) Exponential</w:t>
+      </w:r>
+    </w:p>
+    <w:p>
+      <w:pPr>
+        <w:pStyle w:val="ListParagraph"/>
+        <w:numPr>
+          <w:ilvl w:val="0"/>
+          <w:numId w:val="49"/>
+        </w:numPr>
+        <w:rPr>
+          <w:b/>
+          <w:bCs/>
+        </w:rPr>
+      </w:pPr>
+      <w:r>
+        <w:t>The ordered pairs in the following chart satisfy which type of equation?</w:t>
+      </w:r>
+      <w:r>
+        <w:br/>
+      </w:r>
+      <w:r>
+        <w:rPr>
+          <w:b/>
+          <w:bCs/>
+        </w:rPr>
+        <w:t>(4) None of the above</w:t>
+      </w:r>
+    </w:p>
+    <w:p>
+      <w:pPr>
+        <w:pStyle w:val="ListParagraph"/>
+        <w:numPr>
+          <w:ilvl w:val="0"/>
+          <w:numId w:val="49"/>
+        </w:numPr>
+        <w:rPr>
+          <w:b/>
+          <w:bCs/>
+        </w:rPr>
+      </w:pPr>
+      <w:r>
+        <w:t>The following scatterplot can be best modeled with which type of equation?</w:t>
+      </w:r>
+      <w:r>
+        <w:br/>
+      </w:r>
+      <w:r>
+        <w:rPr>
+          <w:b/>
+          <w:bCs/>
+        </w:rPr>
+        <w:t>(3) Quadratic</w:t>
+      </w:r>
+    </w:p>
+    <w:p>
+      <w:pPr>
+        <w:pStyle w:val="ListParagraph"/>
+        <w:numPr>
+          <w:ilvl w:val="0"/>
+          <w:numId w:val="48"/>
+        </w:numPr>
+      </w:pPr>
+      <w:r>
+        <w:t>Show how you arrived at your answers.</w:t>
+      </w:r>
+    </w:p>
+    <w:p>
+      <w:pPr>
+        <w:pStyle w:val="ListParagraph"/>
+        <w:numPr>
+          <w:ilvl w:val="0"/>
+          <w:numId w:val="50"/>
+        </w:numPr>
+      </w:pPr>
+      <w:r>
+        <w:t>The population of a county for several different times is plotted on a graph where the x-axis represents years since the year 1990 and the y-axis represents the population in millions. The graph is below. What type of equation could be used to model this data? Explain.</w:t>
+      </w:r>
+      <w:r>
+        <w:br/>
+      </w:r>
+      <w:r>
+        <w:br/>
+        <w:t>An exponential equation can be best used to explain population increases, because population tends to increase by the same percentage each year.</w:t>
+      </w:r>
+      <w:r>
+        <w:br/>
+        <w:t>The graph is increasing each year.</w:t>
+      </w:r>
+    </w:p>
+    <w:p>
+      <w:pPr>
+        <w:pStyle w:val="ListParagraph"/>
+        <w:numPr>
+          <w:ilvl w:val="0"/>
+          <w:numId w:val="50"/>
+        </w:numPr>
+      </w:pPr>
+      <w:r>
+        <w:br w:type="column"/>
+      </w:r>
+      <w:r>
+        <w:t>Some data points on a graph are plotted.  Myah believes that this is a portion of a quadratic graph. Chloe believes that this is a portion of an exponential graph. Is there enough information to determine who is correct? If not, what more information would be needed?</w:t>
+      </w:r>
+      <w:r>
+        <w:br/>
+      </w:r>
+      <w:r>
+        <w:br/>
+        <w:t>Both Myah and Chloe could be correct, as the points could reflect that of a quadratic or exponential graph.</w:t>
+      </w:r>
+      <w:r>
+        <w:t xml:space="preserve"> There is not enough information.</w:t>
+      </w:r>
+      <w:r>
+        <w:br/>
+      </w:r>
+      <w:r>
+        <w:br/>
+        <w:t>More data about y-values for negative x-values would be helpful in determining whether it is a quadratic or exponential graph.</w:t>
+      </w:r>
+    </w:p>
+    <w:p>
+      <w:pPr>
+        <w:pStyle w:val="ListParagraph"/>
+      </w:pPr>
+    </w:p>
+    <w:p>
+      <w:pPr>
+        <w:pStyle w:val="ListParagraph"/>
+        <w:numPr>
+          <w:ilvl w:val="0"/>
+          <w:numId w:val="50"/>
+        </w:numPr>
+      </w:pPr>
+      <w:r>
+        <w:t>When the number of seats o na train is graphed as the y-coordinate and the time since 8:00 am is graphed as the x-coordinate, it makes the graph below. Which type of equation could be used to model this data? What details do you know about the equation besides just the type of equation it is?</w:t>
+      </w:r>
+      <w:r>
+        <w:br/>
+      </w:r>
+      <w:r>
+        <w:br/>
+        <w:t>It appears to be an exponential decay graph, because it is a curve that starts at a high value and decreases rapidly, approaching but never reaching the x-axis (horizontal asymptote), showing a decreasing trend over time.</w:t>
+      </w:r>
+      <w:r>
+        <w:br/>
+      </w:r>
+      <w:r>
+        <w:br/>
+        <w:t>For an exponential decay graph, the base will be between 0 and 1.</w:t>
+      </w:r>
+      <w:r>
+        <w:br/>
+      </w:r>
+      <w:r>
+        <w:br/>
+        <w:t>The starting value at time zero appears to be 100. It approaches nearly zero at 20 minutes.</w:t>
+      </w:r>
+    </w:p>
+    <w:p>
+      <w:pPr>
+        <w:pStyle w:val="ListParagraph"/>
+      </w:pPr>
+    </w:p>
+    <w:p>
+      <w:pPr>
+        <w:pStyle w:val="ListParagraph"/>
+        <w:numPr>
+          <w:ilvl w:val="0"/>
+          <w:numId w:val="50"/>
+        </w:numPr>
+      </w:pPr>
+      <w:r>
+        <w:br w:type="column"/>
+      </w:r>
+      <w:r>
+        <w:lastRenderedPageBreak/>
+        <w:t>Below is a chart with ordered pairs that satisfy an equation. The equation is linear, quadratic or exponential. Determine which type of equation it is, and fill in the missing number.</w:t>
+      </w:r>
+      <w:r>
+        <w:br/>
+      </w:r>
+      <w:r>
+        <w:br/>
+      </w:r>
+      <w:r>
+        <w:rPr>
+          <w:noProof/>
+        </w:rPr>
+        <w:drawing>
+          <wp:inline distT="0" distB="0" distL="0" distR="0" wp14:anchorId="07881007" wp14:editId="2FC85871">
+            <wp:extent cx="1276350" cy="990600"/>
+            <wp:effectExtent l="0" t="0" r="0" b="0"/>
+            <wp:docPr id="1540736513" name="Picture 1" descr="A screenshot of a calculator&#10;&#10;AI-generated content may be incorrect."/>
+            <wp:cNvGraphicFramePr>
+              <a:graphicFrameLocks xmlns:a="http://schemas.openxmlformats.org/drawingml/2006/main" noChangeAspect="1"/>
+            </wp:cNvGraphicFramePr>
+            <a:graphic xmlns:a="http://schemas.openxmlformats.org/drawingml/2006/main">
+              <a:graphicData uri="http://schemas.openxmlformats.org/drawingml/2006/picture">
+                <pic:pic xmlns:pic="http://schemas.openxmlformats.org/drawingml/2006/picture">
+                  <pic:nvPicPr>
+                    <pic:cNvPr id="1540736513" name="Picture 1" descr="A screenshot of a calculator&#10;&#10;AI-generated content may be incorrect."/>
+                    <pic:cNvPicPr/>
+                  </pic:nvPicPr>
+                  <pic:blipFill>
+                    <a:blip r:embed="rId17"/>
+                    <a:stretch>
+                      <a:fillRect/>
+                    </a:stretch>
+                  </pic:blipFill>
+                  <pic:spPr>
+                    <a:xfrm>
+                      <a:off x="0" y="0"/>
+                      <a:ext cx="1276350" cy="990600"/>
+                    </a:xfrm>
+                    <a:prstGeom prst="rect">
+                      <a:avLst/>
+                    </a:prstGeom>
+                  </pic:spPr>
+                </pic:pic>
+              </a:graphicData>
+            </a:graphic>
+          </wp:inline>
+        </w:drawing>
+      </w:r>
+      <w:r>
+        <w:br/>
+      </w:r>
+      <w:r>
+        <w:br/>
+        <w:t>The type of equation is exponential.</w:t>
+      </w:r>
+      <w:r>
+        <w:br/>
+      </w:r>
+      <w:r>
+        <w:br/>
+        <w:t>The missing point is estimated to be (3, 150) to (3, 165).</w:t>
+      </w:r>
+      <w:r>
+        <w:br/>
+      </w:r>
+      <w:r>
+        <w:br/>
+      </w:r>
+      <w:r>
+        <w:rPr>
+          <w:noProof/>
+        </w:rPr>
+        <w:drawing>
+          <wp:inline distT="0" distB="0" distL="0" distR="0" wp14:anchorId="2262AC96" wp14:editId="47868C8E">
+            <wp:extent cx="2706624" cy="1892808"/>
+            <wp:effectExtent l="0" t="0" r="0" b="0"/>
+            <wp:docPr id="823188520" name="Picture 1"/>
+            <wp:cNvGraphicFramePr>
+              <a:graphicFrameLocks xmlns:a="http://schemas.openxmlformats.org/drawingml/2006/main" noChangeAspect="1"/>
+            </wp:cNvGraphicFramePr>
+            <a:graphic xmlns:a="http://schemas.openxmlformats.org/drawingml/2006/main">
+              <a:graphicData uri="http://schemas.openxmlformats.org/drawingml/2006/picture">
+                <pic:pic xmlns:pic="http://schemas.openxmlformats.org/drawingml/2006/picture">
+                  <pic:nvPicPr>
+                    <pic:cNvPr id="0" name="Picture 1"/>
+                    <pic:cNvPicPr>
+                      <a:picLocks noChangeAspect="1" noChangeArrowheads="1"/>
+                    </pic:cNvPicPr>
+                  </pic:nvPicPr>
+                  <pic:blipFill>
+                    <a:blip r:embed="rId18" cstate="print">
+                      <a:extLst>
+                        <a:ext uri="{28A0092B-C50C-407E-A947-70E740481C1C}">
+                          <a14:useLocalDpi xmlns:a14="http://schemas.microsoft.com/office/drawing/2010/main" val="0"/>
+                        </a:ext>
+                      </a:extLst>
+                    </a:blip>
+                    <a:srcRect/>
+                    <a:stretch>
+                      <a:fillRect/>
+                    </a:stretch>
+                  </pic:blipFill>
+                  <pic:spPr bwMode="auto">
+                    <a:xfrm>
+                      <a:off x="0" y="0"/>
+                      <a:ext cx="2706624" cy="1892808"/>
+                    </a:xfrm>
+                    <a:prstGeom prst="rect">
+                      <a:avLst/>
+                    </a:prstGeom>
+                    <a:noFill/>
+                    <a:ln>
+                      <a:noFill/>
+                    </a:ln>
+                  </pic:spPr>
+                </pic:pic>
+              </a:graphicData>
+            </a:graphic>
+          </wp:inline>
+        </w:drawing>
+      </w:r>
+    </w:p>
+    <w:p>
+      <w:pPr>
+        <w:pStyle w:val="ListParagraph"/>
+      </w:pPr>
+    </w:p>
+    <w:p>
+      <w:pPr>
+        <w:pStyle w:val="ListParagraph"/>
+        <w:numPr>
+          <w:ilvl w:val="0"/>
+          <w:numId w:val="50"/>
+        </w:numPr>
+      </w:pPr>
+      <w:r>
+        <w:br w:type="column"/>
+      </w:r>
+      <w:r>
+        <w:t>A tennis ball is dropped from a height of 30 feet. After each bounce the highest point is 80% as heigh as the bounce before. If the height of each bounce is graphed as the y-coordinate and the bounce number is the x-coordinate, will the graph be linear, quadratic or exponential.</w:t>
+      </w:r>
+      <w:r>
+        <w:br/>
+      </w:r>
+      <w:r>
+        <w:br/>
+        <w:t>The graph will be an exponential decay graph with the initial point of (0, 30).</w:t>
+      </w:r>
+      <w:r>
+        <w:br/>
+      </w:r>
+      <w:r>
+        <w:br/>
+      </w:r>
+      <m:oMathPara>
+        <m:oMath>
+          <m:r>
+            <w:rPr>
+              <w:rFonts w:ascii="Cambria Math" w:hAnsi="Cambria Math"/>
+            </w:rPr>
+            <m:t>y=30∙</m:t>
+          </m:r>
+          <m:sSup>
+            <m:sSupPr>
+              <m:ctrlPr>
+                <w:rPr>
+                  <w:rFonts w:ascii="Cambria Math" w:hAnsi="Cambria Math"/>
+                  <w:i/>
+                </w:rPr>
+              </m:ctrlPr>
+            </m:sSupPr>
+            <m:e>
+              <m:r>
+                <w:rPr>
+                  <w:rFonts w:ascii="Cambria Math" w:hAnsi="Cambria Math"/>
+                </w:rPr>
+                <m:t>0.8</m:t>
+              </m:r>
+            </m:e>
+            <m:sup>
+              <m:r>
+                <w:rPr>
+                  <w:rFonts w:ascii="Cambria Math" w:hAnsi="Cambria Math"/>
+                </w:rPr>
+                <m:t>x</m:t>
+              </m:r>
+            </m:sup>
+          </m:sSup>
+          <m:r>
+            <w:rPr>
+              <w:rFonts w:eastAsiaTheme="minorEastAsia"/>
+            </w:rPr>
+            <w:br/>
+          </m:r>
+          <m:r>
+            <w:rPr>
+              <w:rFonts w:eastAsiaTheme="minorEastAsia"/>
+            </w:rPr>
+            <w:br/>
+          </m:r>
+        </m:oMath>
+      </m:oMathPara>
+      <w:r>
+        <w:rPr>
+          <w:noProof/>
+        </w:rPr>
+        <w:drawing>
+          <wp:inline distT="0" distB="0" distL="0" distR="0" wp14:anchorId="2390B1AE" wp14:editId="54729DC9">
+            <wp:extent cx="1527048" cy="2011680"/>
+            <wp:effectExtent l="0" t="0" r="0" b="7620"/>
+            <wp:docPr id="1468920200" name="Picture 1" descr="A graph with a blue line&#10;&#10;AI-generated content may be incorrect."/>
+            <wp:cNvGraphicFramePr>
+              <a:graphicFrameLocks xmlns:a="http://schemas.openxmlformats.org/drawingml/2006/main" noChangeAspect="1"/>
+            </wp:cNvGraphicFramePr>
+            <a:graphic xmlns:a="http://schemas.openxmlformats.org/drawingml/2006/main">
+              <a:graphicData uri="http://schemas.openxmlformats.org/drawingml/2006/picture">
+                <pic:pic xmlns:pic="http://schemas.openxmlformats.org/drawingml/2006/picture">
+                  <pic:nvPicPr>
+                    <pic:cNvPr id="1468920200" name="Picture 1" descr="A graph with a blue line&#10;&#10;AI-generated content may be incorrect."/>
+                    <pic:cNvPicPr/>
+                  </pic:nvPicPr>
+                  <pic:blipFill>
+                    <a:blip r:embed="rId19"/>
+                    <a:stretch>
+                      <a:fillRect/>
+                    </a:stretch>
+                  </pic:blipFill>
+                  <pic:spPr>
+                    <a:xfrm>
+                      <a:off x="0" y="0"/>
+                      <a:ext cx="1527048" cy="2011680"/>
+                    </a:xfrm>
+                    <a:prstGeom prst="rect">
+                      <a:avLst/>
+                    </a:prstGeom>
+                  </pic:spPr>
+                </pic:pic>
+              </a:graphicData>
+            </a:graphic>
+          </wp:inline>
+        </w:drawing>
+      </w:r>
     </w:p>
     <w:sectPr>
       <w:type w:val="continuous"/>
@@ -9783,6 +10670,95 @@
     </w:lvl>
   </w:abstractNum>
   <w:abstractNum w:abstractNumId="36" w15:restartNumberingAfterBreak="0">
+    <w:nsid w:val="61FE06D2"/>
+    <w:multiLevelType w:val="hybridMultilevel"/>
+    <w:tmpl w:val="DABA9182"/>
+    <w:lvl w:ilvl="0" w:tplc="0409000F">
+      <w:start w:val="1"/>
+      <w:numFmt w:val="decimal"/>
+      <w:lvlText w:val="%1."/>
+      <w:lvlJc w:val="left"/>
+      <w:pPr>
+        <w:ind w:left="720" w:hanging="360"/>
+      </w:pPr>
+      <w:rPr>
+        <w:rFonts w:hint="default"/>
+      </w:rPr>
+    </w:lvl>
+    <w:lvl w:ilvl="1" w:tplc="04090019" w:tentative="1">
+      <w:start w:val="1"/>
+      <w:numFmt w:val="lowerLetter"/>
+      <w:lvlText w:val="%2."/>
+      <w:lvlJc w:val="left"/>
+      <w:pPr>
+        <w:ind w:left="1440" w:hanging="360"/>
+      </w:pPr>
+    </w:lvl>
+    <w:lvl w:ilvl="2" w:tplc="0409001B" w:tentative="1">
+      <w:start w:val="1"/>
+      <w:numFmt w:val="lowerRoman"/>
+      <w:lvlText w:val="%3."/>
+      <w:lvlJc w:val="right"/>
+      <w:pPr>
+        <w:ind w:left="2160" w:hanging="180"/>
+      </w:pPr>
+    </w:lvl>
+    <w:lvl w:ilvl="3" w:tplc="0409000F" w:tentative="1">
+      <w:start w:val="1"/>
+      <w:numFmt w:val="decimal"/>
+      <w:lvlText w:val="%4."/>
+      <w:lvlJc w:val="left"/>
+      <w:pPr>
+        <w:ind w:left="2880" w:hanging="360"/>
+      </w:pPr>
+    </w:lvl>
+    <w:lvl w:ilvl="4" w:tplc="04090019" w:tentative="1">
+      <w:start w:val="1"/>
+      <w:numFmt w:val="lowerLetter"/>
+      <w:lvlText w:val="%5."/>
+      <w:lvlJc w:val="left"/>
+      <w:pPr>
+        <w:ind w:left="3600" w:hanging="360"/>
+      </w:pPr>
+    </w:lvl>
+    <w:lvl w:ilvl="5" w:tplc="0409001B" w:tentative="1">
+      <w:start w:val="1"/>
+      <w:numFmt w:val="lowerRoman"/>
+      <w:lvlText w:val="%6."/>
+      <w:lvlJc w:val="right"/>
+      <w:pPr>
+        <w:ind w:left="4320" w:hanging="180"/>
+      </w:pPr>
+    </w:lvl>
+    <w:lvl w:ilvl="6" w:tplc="0409000F" w:tentative="1">
+      <w:start w:val="1"/>
+      <w:numFmt w:val="decimal"/>
+      <w:lvlText w:val="%7."/>
+      <w:lvlJc w:val="left"/>
+      <w:pPr>
+        <w:ind w:left="5040" w:hanging="360"/>
+      </w:pPr>
+    </w:lvl>
+    <w:lvl w:ilvl="7" w:tplc="04090019" w:tentative="1">
+      <w:start w:val="1"/>
+      <w:numFmt w:val="lowerLetter"/>
+      <w:lvlText w:val="%8."/>
+      <w:lvlJc w:val="left"/>
+      <w:pPr>
+        <w:ind w:left="5760" w:hanging="360"/>
+      </w:pPr>
+    </w:lvl>
+    <w:lvl w:ilvl="8" w:tplc="0409001B" w:tentative="1">
+      <w:start w:val="1"/>
+      <w:numFmt w:val="lowerRoman"/>
+      <w:lvlText w:val="%9."/>
+      <w:lvlJc w:val="right"/>
+      <w:pPr>
+        <w:ind w:left="6480" w:hanging="180"/>
+      </w:pPr>
+    </w:lvl>
+  </w:abstractNum>
+  <w:abstractNum w:abstractNumId="37" w15:restartNumberingAfterBreak="0">
     <w:nsid w:val="691228FC"/>
     <w:multiLevelType w:val="hybridMultilevel"/>
     <w:tmpl w:val="6BE24058"/>
@@ -9871,7 +10847,7 @@
       </w:pPr>
     </w:lvl>
   </w:abstractNum>
-  <w:abstractNum w:abstractNumId="37" w15:restartNumberingAfterBreak="0">
+  <w:abstractNum w:abstractNumId="38" w15:restartNumberingAfterBreak="0">
     <w:nsid w:val="6DE8237C"/>
     <w:multiLevelType w:val="hybridMultilevel"/>
     <w:tmpl w:val="60285DD8"/>
@@ -9960,7 +10936,7 @@
       </w:pPr>
     </w:lvl>
   </w:abstractNum>
-  <w:abstractNum w:abstractNumId="38" w15:restartNumberingAfterBreak="0">
+  <w:abstractNum w:abstractNumId="39" w15:restartNumberingAfterBreak="0">
     <w:nsid w:val="6F501202"/>
     <w:multiLevelType w:val="hybridMultilevel"/>
     <w:tmpl w:val="BFE682C2"/>
@@ -10049,7 +11025,7 @@
       </w:pPr>
     </w:lvl>
   </w:abstractNum>
-  <w:abstractNum w:abstractNumId="39" w15:restartNumberingAfterBreak="0">
+  <w:abstractNum w:abstractNumId="40" w15:restartNumberingAfterBreak="0">
     <w:nsid w:val="6FAE2998"/>
     <w:multiLevelType w:val="hybridMultilevel"/>
     <w:tmpl w:val="B2920DE6"/>
@@ -10138,7 +11114,96 @@
       </w:pPr>
     </w:lvl>
   </w:abstractNum>
-  <w:abstractNum w:abstractNumId="40" w15:restartNumberingAfterBreak="0">
+  <w:abstractNum w:abstractNumId="41" w15:restartNumberingAfterBreak="0">
+    <w:nsid w:val="6FCC4394"/>
+    <w:multiLevelType w:val="hybridMultilevel"/>
+    <w:tmpl w:val="A4EA3158"/>
+    <w:lvl w:ilvl="0" w:tplc="0409000F">
+      <w:start w:val="1"/>
+      <w:numFmt w:val="decimal"/>
+      <w:lvlText w:val="%1."/>
+      <w:lvlJc w:val="left"/>
+      <w:pPr>
+        <w:ind w:left="720" w:hanging="360"/>
+      </w:pPr>
+      <w:rPr>
+        <w:rFonts w:hint="default"/>
+      </w:rPr>
+    </w:lvl>
+    <w:lvl w:ilvl="1" w:tplc="04090019" w:tentative="1">
+      <w:start w:val="1"/>
+      <w:numFmt w:val="lowerLetter"/>
+      <w:lvlText w:val="%2."/>
+      <w:lvlJc w:val="left"/>
+      <w:pPr>
+        <w:ind w:left="1440" w:hanging="360"/>
+      </w:pPr>
+    </w:lvl>
+    <w:lvl w:ilvl="2" w:tplc="0409001B" w:tentative="1">
+      <w:start w:val="1"/>
+      <w:numFmt w:val="lowerRoman"/>
+      <w:lvlText w:val="%3."/>
+      <w:lvlJc w:val="right"/>
+      <w:pPr>
+        <w:ind w:left="2160" w:hanging="180"/>
+      </w:pPr>
+    </w:lvl>
+    <w:lvl w:ilvl="3" w:tplc="0409000F" w:tentative="1">
+      <w:start w:val="1"/>
+      <w:numFmt w:val="decimal"/>
+      <w:lvlText w:val="%4."/>
+      <w:lvlJc w:val="left"/>
+      <w:pPr>
+        <w:ind w:left="2880" w:hanging="360"/>
+      </w:pPr>
+    </w:lvl>
+    <w:lvl w:ilvl="4" w:tplc="04090019" w:tentative="1">
+      <w:start w:val="1"/>
+      <w:numFmt w:val="lowerLetter"/>
+      <w:lvlText w:val="%5."/>
+      <w:lvlJc w:val="left"/>
+      <w:pPr>
+        <w:ind w:left="3600" w:hanging="360"/>
+      </w:pPr>
+    </w:lvl>
+    <w:lvl w:ilvl="5" w:tplc="0409001B" w:tentative="1">
+      <w:start w:val="1"/>
+      <w:numFmt w:val="lowerRoman"/>
+      <w:lvlText w:val="%6."/>
+      <w:lvlJc w:val="right"/>
+      <w:pPr>
+        <w:ind w:left="4320" w:hanging="180"/>
+      </w:pPr>
+    </w:lvl>
+    <w:lvl w:ilvl="6" w:tplc="0409000F" w:tentative="1">
+      <w:start w:val="1"/>
+      <w:numFmt w:val="decimal"/>
+      <w:lvlText w:val="%7."/>
+      <w:lvlJc w:val="left"/>
+      <w:pPr>
+        <w:ind w:left="5040" w:hanging="360"/>
+      </w:pPr>
+    </w:lvl>
+    <w:lvl w:ilvl="7" w:tplc="04090019" w:tentative="1">
+      <w:start w:val="1"/>
+      <w:numFmt w:val="lowerLetter"/>
+      <w:lvlText w:val="%8."/>
+      <w:lvlJc w:val="left"/>
+      <w:pPr>
+        <w:ind w:left="5760" w:hanging="360"/>
+      </w:pPr>
+    </w:lvl>
+    <w:lvl w:ilvl="8" w:tplc="0409001B" w:tentative="1">
+      <w:start w:val="1"/>
+      <w:numFmt w:val="lowerRoman"/>
+      <w:lvlText w:val="%9."/>
+      <w:lvlJc w:val="right"/>
+      <w:pPr>
+        <w:ind w:left="6480" w:hanging="180"/>
+      </w:pPr>
+    </w:lvl>
+  </w:abstractNum>
+  <w:abstractNum w:abstractNumId="42" w15:restartNumberingAfterBreak="0">
     <w:nsid w:val="71313208"/>
     <w:multiLevelType w:val="hybridMultilevel"/>
     <w:tmpl w:val="2C5C4264"/>
@@ -10227,7 +11292,7 @@
       </w:pPr>
     </w:lvl>
   </w:abstractNum>
-  <w:abstractNum w:abstractNumId="41" w15:restartNumberingAfterBreak="0">
+  <w:abstractNum w:abstractNumId="43" w15:restartNumberingAfterBreak="0">
     <w:nsid w:val="731C57E5"/>
     <w:multiLevelType w:val="multilevel"/>
     <w:tmpl w:val="7B447906"/>
@@ -10348,7 +11413,7 @@
       </w:rPr>
     </w:lvl>
   </w:abstractNum>
-  <w:abstractNum w:abstractNumId="42" w15:restartNumberingAfterBreak="0">
+  <w:abstractNum w:abstractNumId="44" w15:restartNumberingAfterBreak="0">
     <w:nsid w:val="73CA633D"/>
     <w:multiLevelType w:val="hybridMultilevel"/>
     <w:tmpl w:val="B2C6DA1E"/>
@@ -10437,7 +11502,7 @@
       </w:pPr>
     </w:lvl>
   </w:abstractNum>
-  <w:abstractNum w:abstractNumId="43" w15:restartNumberingAfterBreak="0">
+  <w:abstractNum w:abstractNumId="45" w15:restartNumberingAfterBreak="0">
     <w:nsid w:val="77C46980"/>
     <w:multiLevelType w:val="hybridMultilevel"/>
     <w:tmpl w:val="0DE6782E"/>
@@ -10526,7 +11591,7 @@
       </w:pPr>
     </w:lvl>
   </w:abstractNum>
-  <w:abstractNum w:abstractNumId="44" w15:restartNumberingAfterBreak="0">
+  <w:abstractNum w:abstractNumId="46" w15:restartNumberingAfterBreak="0">
     <w:nsid w:val="7A58647C"/>
     <w:multiLevelType w:val="hybridMultilevel"/>
     <w:tmpl w:val="56325508"/>
@@ -10615,7 +11680,7 @@
       </w:pPr>
     </w:lvl>
   </w:abstractNum>
-  <w:abstractNum w:abstractNumId="45" w15:restartNumberingAfterBreak="0">
+  <w:abstractNum w:abstractNumId="47" w15:restartNumberingAfterBreak="0">
     <w:nsid w:val="7A5A1E66"/>
     <w:multiLevelType w:val="hybridMultilevel"/>
     <w:tmpl w:val="7B7842EC"/>
@@ -10704,7 +11769,7 @@
       </w:pPr>
     </w:lvl>
   </w:abstractNum>
-  <w:abstractNum w:abstractNumId="46" w15:restartNumberingAfterBreak="0">
+  <w:abstractNum w:abstractNumId="48" w15:restartNumberingAfterBreak="0">
     <w:nsid w:val="7BE25AC5"/>
     <w:multiLevelType w:val="hybridMultilevel"/>
     <w:tmpl w:val="E1449AE8"/>
@@ -10792,6 +11857,95 @@
       <w:lvlJc w:val="right"/>
       <w:pPr>
         <w:ind w:left="6480" w:hanging="180"/>
+      </w:pPr>
+    </w:lvl>
+  </w:abstractNum>
+  <w:abstractNum w:abstractNumId="49" w15:restartNumberingAfterBreak="0">
+    <w:nsid w:val="7FA05FD2"/>
+    <w:multiLevelType w:val="hybridMultilevel"/>
+    <w:tmpl w:val="80C81604"/>
+    <w:lvl w:ilvl="0" w:tplc="04090015">
+      <w:start w:val="1"/>
+      <w:numFmt w:val="upperLetter"/>
+      <w:lvlText w:val="%1."/>
+      <w:lvlJc w:val="left"/>
+      <w:pPr>
+        <w:ind w:left="360" w:hanging="360"/>
+      </w:pPr>
+      <w:rPr>
+        <w:rFonts w:hint="default"/>
+      </w:rPr>
+    </w:lvl>
+    <w:lvl w:ilvl="1" w:tplc="04090019" w:tentative="1">
+      <w:start w:val="1"/>
+      <w:numFmt w:val="lowerLetter"/>
+      <w:lvlText w:val="%2."/>
+      <w:lvlJc w:val="left"/>
+      <w:pPr>
+        <w:ind w:left="1080" w:hanging="360"/>
+      </w:pPr>
+    </w:lvl>
+    <w:lvl w:ilvl="2" w:tplc="0409001B" w:tentative="1">
+      <w:start w:val="1"/>
+      <w:numFmt w:val="lowerRoman"/>
+      <w:lvlText w:val="%3."/>
+      <w:lvlJc w:val="right"/>
+      <w:pPr>
+        <w:ind w:left="1800" w:hanging="180"/>
+      </w:pPr>
+    </w:lvl>
+    <w:lvl w:ilvl="3" w:tplc="0409000F" w:tentative="1">
+      <w:start w:val="1"/>
+      <w:numFmt w:val="decimal"/>
+      <w:lvlText w:val="%4."/>
+      <w:lvlJc w:val="left"/>
+      <w:pPr>
+        <w:ind w:left="2520" w:hanging="360"/>
+      </w:pPr>
+    </w:lvl>
+    <w:lvl w:ilvl="4" w:tplc="04090019" w:tentative="1">
+      <w:start w:val="1"/>
+      <w:numFmt w:val="lowerLetter"/>
+      <w:lvlText w:val="%5."/>
+      <w:lvlJc w:val="left"/>
+      <w:pPr>
+        <w:ind w:left="3240" w:hanging="360"/>
+      </w:pPr>
+    </w:lvl>
+    <w:lvl w:ilvl="5" w:tplc="0409001B" w:tentative="1">
+      <w:start w:val="1"/>
+      <w:numFmt w:val="lowerRoman"/>
+      <w:lvlText w:val="%6."/>
+      <w:lvlJc w:val="right"/>
+      <w:pPr>
+        <w:ind w:left="3960" w:hanging="180"/>
+      </w:pPr>
+    </w:lvl>
+    <w:lvl w:ilvl="6" w:tplc="0409000F" w:tentative="1">
+      <w:start w:val="1"/>
+      <w:numFmt w:val="decimal"/>
+      <w:lvlText w:val="%7."/>
+      <w:lvlJc w:val="left"/>
+      <w:pPr>
+        <w:ind w:left="4680" w:hanging="360"/>
+      </w:pPr>
+    </w:lvl>
+    <w:lvl w:ilvl="7" w:tplc="04090019" w:tentative="1">
+      <w:start w:val="1"/>
+      <w:numFmt w:val="lowerLetter"/>
+      <w:lvlText w:val="%8."/>
+      <w:lvlJc w:val="left"/>
+      <w:pPr>
+        <w:ind w:left="5400" w:hanging="360"/>
+      </w:pPr>
+    </w:lvl>
+    <w:lvl w:ilvl="8" w:tplc="0409001B" w:tentative="1">
+      <w:start w:val="1"/>
+      <w:numFmt w:val="lowerRoman"/>
+      <w:lvlText w:val="%9."/>
+      <w:lvlJc w:val="right"/>
+      <w:pPr>
+        <w:ind w:left="6120" w:hanging="180"/>
       </w:pPr>
     </w:lvl>
   </w:abstractNum>
@@ -10817,10 +11971,10 @@
     <w:abstractNumId w:val="20"/>
   </w:num>
   <w:num w:numId="8" w16cid:durableId="1757020580">
-    <w:abstractNumId w:val="42"/>
+    <w:abstractNumId w:val="44"/>
   </w:num>
   <w:num w:numId="9" w16cid:durableId="207375291">
-    <w:abstractNumId w:val="43"/>
+    <w:abstractNumId w:val="45"/>
   </w:num>
   <w:num w:numId="10" w16cid:durableId="362873295">
     <w:abstractNumId w:val="32"/>
@@ -10832,10 +11986,10 @@
     <w:abstractNumId w:val="30"/>
   </w:num>
   <w:num w:numId="13" w16cid:durableId="1262566017">
-    <w:abstractNumId w:val="40"/>
+    <w:abstractNumId w:val="42"/>
   </w:num>
   <w:num w:numId="14" w16cid:durableId="1429232206">
-    <w:abstractNumId w:val="41"/>
+    <w:abstractNumId w:val="43"/>
   </w:num>
   <w:num w:numId="15" w16cid:durableId="267351934">
     <w:abstractNumId w:val="1"/>
@@ -10856,7 +12010,7 @@
     <w:abstractNumId w:val="25"/>
   </w:num>
   <w:num w:numId="21" w16cid:durableId="973944934">
-    <w:abstractNumId w:val="39"/>
+    <w:abstractNumId w:val="40"/>
   </w:num>
   <w:num w:numId="22" w16cid:durableId="1843469038">
     <w:abstractNumId w:val="15"/>
@@ -10886,10 +12040,10 @@
     <w:abstractNumId w:val="23"/>
   </w:num>
   <w:num w:numId="31" w16cid:durableId="610865096">
-    <w:abstractNumId w:val="37"/>
+    <w:abstractNumId w:val="38"/>
   </w:num>
   <w:num w:numId="32" w16cid:durableId="388038687">
-    <w:abstractNumId w:val="46"/>
+    <w:abstractNumId w:val="48"/>
   </w:num>
   <w:num w:numId="33" w16cid:durableId="1377196231">
     <w:abstractNumId w:val="0"/>
@@ -10907,7 +12061,7 @@
     <w:abstractNumId w:val="16"/>
   </w:num>
   <w:num w:numId="38" w16cid:durableId="287131812">
-    <w:abstractNumId w:val="36"/>
+    <w:abstractNumId w:val="37"/>
   </w:num>
   <w:num w:numId="39" w16cid:durableId="486675214">
     <w:abstractNumId w:val="17"/>
@@ -10919,13 +12073,13 @@
     <w:abstractNumId w:val="3"/>
   </w:num>
   <w:num w:numId="42" w16cid:durableId="1817334301">
-    <w:abstractNumId w:val="38"/>
+    <w:abstractNumId w:val="39"/>
   </w:num>
   <w:num w:numId="43" w16cid:durableId="1668090424">
-    <w:abstractNumId w:val="44"/>
+    <w:abstractNumId w:val="46"/>
   </w:num>
   <w:num w:numId="44" w16cid:durableId="709187225">
-    <w:abstractNumId w:val="45"/>
+    <w:abstractNumId w:val="47"/>
   </w:num>
   <w:num w:numId="45" w16cid:durableId="989359468">
     <w:abstractNumId w:val="7"/>
@@ -10935,6 +12089,15 @@
   </w:num>
   <w:num w:numId="47" w16cid:durableId="1318144960">
     <w:abstractNumId w:val="35"/>
+  </w:num>
+  <w:num w:numId="48" w16cid:durableId="1772429788">
+    <w:abstractNumId w:val="49"/>
+  </w:num>
+  <w:num w:numId="49" w16cid:durableId="1065032300">
+    <w:abstractNumId w:val="41"/>
+  </w:num>
+  <w:num w:numId="50" w16cid:durableId="2073040766">
+    <w:abstractNumId w:val="36"/>
   </w:num>
   <w:numIdMacAtCleanup w:val="6"/>
 </w:numbering>

</xml_diff>

<commit_message>
Algebra 1 - Chapter 8: Exponential Equations - 8.4 Real-World Problems Involving Exponential Equations
</commit_message>
<xml_diff>
--- a/Algebra-1/ch08/Albebra 1 - Chapter 8.docx
+++ b/Algebra-1/ch08/Albebra 1 - Chapter 8.docx
@@ -7225,7 +7225,7 @@
           <w:noProof/>
         </w:rPr>
         <w:drawing>
-          <wp:inline distT="0" distB="0" distL="0" distR="0" wp14:anchorId="2262AC96" wp14:editId="47868C8E">
+          <wp:inline distT="0" distB="0" distL="0" distR="0" wp14:anchorId="2262AC96" wp14:editId="309C1D8A">
             <wp:extent cx="2706624" cy="1892808"/>
             <wp:effectExtent l="0" t="0" r="0" b="0"/>
             <wp:docPr id="823188520" name="Picture 1"/>
@@ -7286,6 +7286,10 @@
           <w:ilvl w:val="0"/>
           <w:numId w:val="50"/>
         </w:numPr>
+        <w:rPr>
+          <w:rFonts w:eastAsiaTheme="minorEastAsia"/>
+          <w:noProof/>
+        </w:rPr>
       </w:pPr>
       <w:r>
         <w:br w:type="column"/>
@@ -7341,12 +7345,20 @@
             </m:sup>
           </m:sSup>
           <m:r>
+            <m:rPr>
+              <m:sty m:val="p"/>
+            </m:rPr>
             <w:rPr>
               <w:rFonts w:eastAsiaTheme="minorEastAsia"/>
             </w:rPr>
             <w:br/>
           </m:r>
+        </m:oMath>
+        <m:oMath>
           <m:r>
+            <m:rPr>
+              <m:sty m:val="p"/>
+            </m:rPr>
             <w:rPr>
               <w:rFonts w:eastAsiaTheme="minorEastAsia"/>
             </w:rPr>
@@ -7395,6 +7407,3937 @@
         </w:drawing>
       </w:r>
     </w:p>
+    <w:p>
+      <w:pPr>
+        <w:pStyle w:val="ListParagraph"/>
+        <w:rPr>
+          <w:rFonts w:eastAsiaTheme="minorEastAsia"/>
+          <w:noProof/>
+        </w:rPr>
+      </w:pPr>
+    </w:p>
+    <w:p>
+      <w:pPr>
+        <w:pStyle w:val="Heading2"/>
+        <w:rPr>
+          <w:rFonts w:eastAsiaTheme="minorEastAsia"/>
+          <w:noProof/>
+        </w:rPr>
+      </w:pPr>
+      <w:r>
+        <w:rPr>
+          <w:rFonts w:eastAsiaTheme="minorEastAsia"/>
+          <w:noProof/>
+        </w:rPr>
+        <w:br w:type="column"/>
+      </w:r>
+      <w:r>
+        <w:rPr>
+          <w:rFonts w:eastAsiaTheme="minorEastAsia"/>
+          <w:noProof/>
+        </w:rPr>
+        <w:lastRenderedPageBreak/>
+        <w:t>8.4 Real-World Pro</w:t>
+      </w:r>
+      <w:r>
+        <w:rPr>
+          <w:rFonts w:eastAsiaTheme="minorEastAsia"/>
+          <w:noProof/>
+        </w:rPr>
+        <w:t>bl</w:t>
+      </w:r>
+      <w:r>
+        <w:rPr>
+          <w:rFonts w:eastAsiaTheme="minorEastAsia"/>
+          <w:noProof/>
+        </w:rPr>
+        <w:t>ems Involving Exponential Equations</w:t>
+      </w:r>
+    </w:p>
+    <w:p>
+      <w:pPr>
+        <w:rPr>
+          <w:rFonts w:eastAsiaTheme="minorEastAsia"/>
+          <w:noProof/>
+        </w:rPr>
+      </w:pPr>
+      <w:r>
+        <w:rPr>
+          <w:rFonts w:eastAsiaTheme="minorEastAsia"/>
+          <w:noProof/>
+        </w:rPr>
+        <w:t>Exponential equations can be used to model many real-life situations ranging from the way that a cup of hot chocolate cools down to the way that the world population increases. If you are given an exponential equation that is a model for something in the real world, that equation can be used to answer questions about the real world.</w:t>
+      </w:r>
+    </w:p>
+    <w:p>
+      <w:pPr>
+        <w:rPr>
+          <w:rFonts w:eastAsiaTheme="minorEastAsia"/>
+          <w:b/>
+          <w:bCs/>
+          <w:noProof/>
+        </w:rPr>
+      </w:pPr>
+      <w:r>
+        <w:rPr>
+          <w:rFonts w:eastAsiaTheme="minorEastAsia"/>
+          <w:b/>
+          <w:bCs/>
+          <w:noProof/>
+        </w:rPr>
+        <w:t>Modeling a Population Increase</w:t>
+      </w:r>
+    </w:p>
+    <w:p>
+      <w:pPr>
+        <w:rPr>
+          <w:rFonts w:eastAsiaTheme="minorEastAsia"/>
+          <w:noProof/>
+        </w:rPr>
+      </w:pPr>
+      <w:r>
+        <w:rPr>
+          <w:rFonts w:eastAsiaTheme="minorEastAsia"/>
+          <w:noProof/>
+        </w:rPr>
+        <w:t xml:space="preserve">In a certain forest, the population of rabbits, in thousands, x years from now can be modeled by the equation </w:t>
+      </w:r>
+      <m:oMath>
+        <m:r>
+          <w:rPr>
+            <w:rFonts w:ascii="Cambria Math" w:eastAsiaTheme="minorEastAsia" w:hAnsi="Cambria Math"/>
+            <w:noProof/>
+          </w:rPr>
+          <m:t>y=3∙</m:t>
+        </m:r>
+        <m:sSup>
+          <m:sSupPr>
+            <m:ctrlPr>
+              <w:rPr>
+                <w:rFonts w:ascii="Cambria Math" w:eastAsiaTheme="minorEastAsia" w:hAnsi="Cambria Math"/>
+                <w:i/>
+                <w:noProof/>
+              </w:rPr>
+            </m:ctrlPr>
+          </m:sSupPr>
+          <m:e>
+            <m:r>
+              <w:rPr>
+                <w:rFonts w:ascii="Cambria Math" w:eastAsiaTheme="minorEastAsia" w:hAnsi="Cambria Math"/>
+                <w:noProof/>
+              </w:rPr>
+              <m:t>1.618</m:t>
+            </m:r>
+          </m:e>
+          <m:sup>
+            <m:r>
+              <w:rPr>
+                <w:rFonts w:ascii="Cambria Math" w:eastAsiaTheme="minorEastAsia" w:hAnsi="Cambria Math"/>
+                <w:noProof/>
+              </w:rPr>
+              <m:t>x</m:t>
+            </m:r>
+          </m:sup>
+        </m:sSup>
+      </m:oMath>
+      <w:r>
+        <w:rPr>
+          <w:rFonts w:eastAsiaTheme="minorEastAsia"/>
+          <w:noProof/>
+        </w:rPr>
+        <w:t>. With this equation, there are two main questions that can be asked: (1) What will the population be after a certain number of years? (2) In what year will the rabbit population reach a certain number?</w:t>
+      </w:r>
+    </w:p>
+    <w:p>
+      <w:pPr>
+        <w:rPr>
+          <w:rFonts w:eastAsiaTheme="minorEastAsia"/>
+          <w:noProof/>
+        </w:rPr>
+      </w:pPr>
+      <w:r>
+        <w:rPr>
+          <w:rFonts w:eastAsiaTheme="minorEastAsia"/>
+          <w:noProof/>
+        </w:rPr>
+        <w:t>What will the poplation be in 5 years?</w:t>
+      </w:r>
+      <w:r>
+        <w:rPr>
+          <w:rFonts w:eastAsiaTheme="minorEastAsia"/>
+          <w:noProof/>
+        </w:rPr>
+        <w:br/>
+      </w:r>
+      <m:oMathPara>
+        <m:oMath>
+          <m:r>
+            <w:rPr>
+              <w:rFonts w:ascii="Cambria Math" w:eastAsiaTheme="minorEastAsia" w:hAnsi="Cambria Math"/>
+              <w:noProof/>
+            </w:rPr>
+            <m:t>y=3∙</m:t>
+          </m:r>
+          <m:sSup>
+            <m:sSupPr>
+              <m:ctrlPr>
+                <w:rPr>
+                  <w:rFonts w:ascii="Cambria Math" w:eastAsiaTheme="minorEastAsia" w:hAnsi="Cambria Math"/>
+                  <w:i/>
+                  <w:noProof/>
+                </w:rPr>
+              </m:ctrlPr>
+            </m:sSupPr>
+            <m:e>
+              <m:r>
+                <w:rPr>
+                  <w:rFonts w:ascii="Cambria Math" w:eastAsiaTheme="minorEastAsia" w:hAnsi="Cambria Math"/>
+                  <w:noProof/>
+                </w:rPr>
+                <m:t>1.618</m:t>
+              </m:r>
+            </m:e>
+            <m:sup>
+              <m:r>
+                <w:rPr>
+                  <w:rFonts w:ascii="Cambria Math" w:eastAsiaTheme="minorEastAsia" w:hAnsi="Cambria Math"/>
+                  <w:noProof/>
+                </w:rPr>
+                <m:t>5</m:t>
+              </m:r>
+            </m:sup>
+          </m:sSup>
+          <m:r>
+            <w:rPr>
+              <w:rFonts w:ascii="Cambria Math" w:eastAsiaTheme="minorEastAsia" w:hAnsi="Cambria Math"/>
+              <w:noProof/>
+            </w:rPr>
+            <m:t>=3∙11.089=33.267 (thousand)</m:t>
+          </m:r>
+        </m:oMath>
+      </m:oMathPara>
+    </w:p>
+    <w:p>
+      <w:pPr>
+        <w:rPr>
+          <w:rFonts w:eastAsiaTheme="minorEastAsia"/>
+          <w:noProof/>
+        </w:rPr>
+      </w:pPr>
+      <w:r>
+        <w:rPr>
+          <w:rFonts w:eastAsiaTheme="minorEastAsia"/>
+          <w:noProof/>
+        </w:rPr>
+        <w:t>How many years will it take for the rabbit population to reach 150 thousand rabbits?</w:t>
+      </w:r>
+      <w:r>
+        <w:rPr>
+          <w:rFonts w:eastAsiaTheme="minorEastAsia"/>
+          <w:noProof/>
+        </w:rPr>
+        <w:t xml:space="preserve"> After year 8.</w:t>
+      </w:r>
+    </w:p>
+    <w:tbl>
+      <w:tblPr>
+        <w:tblStyle w:val="TableGrid"/>
+        <w:tblW w:w="0" w:type="auto"/>
+        <w:jc w:val="center"/>
+        <w:tblLook w:val="04A0" w:firstRow="1" w:lastRow="0" w:firstColumn="1" w:lastColumn="0" w:noHBand="0" w:noVBand="1"/>
+      </w:tblPr>
+      <w:tblGrid>
+        <w:gridCol w:w="1152"/>
+        <w:gridCol w:w="1310"/>
+      </w:tblGrid>
+      <w:tr>
+        <w:trPr>
+          <w:jc w:val="center"/>
+        </w:trPr>
+        <w:tc>
+          <w:tcPr>
+            <w:tcW w:w="1152" w:type="dxa"/>
+          </w:tcPr>
+          <w:p>
+            <w:pPr>
+              <w:pStyle w:val="NoSpacing"/>
+              <w:jc w:val="center"/>
+              <w:rPr>
+                <w:b/>
+                <w:bCs/>
+                <w:noProof/>
+              </w:rPr>
+            </w:pPr>
+            <w:r>
+              <w:rPr>
+                <w:b/>
+                <w:bCs/>
+                <w:noProof/>
+              </w:rPr>
+              <w:t>Year</w:t>
+            </w:r>
+          </w:p>
+        </w:tc>
+        <w:tc>
+          <w:tcPr>
+            <w:tcW w:w="1152" w:type="dxa"/>
+          </w:tcPr>
+          <w:p>
+            <w:pPr>
+              <w:pStyle w:val="NoSpacing"/>
+              <w:jc w:val="right"/>
+              <w:rPr>
+                <w:b/>
+                <w:bCs/>
+                <w:noProof/>
+              </w:rPr>
+            </w:pPr>
+            <w:r>
+              <w:rPr>
+                <w:b/>
+                <w:bCs/>
+                <w:noProof/>
+              </w:rPr>
+              <w:t>Population</w:t>
+            </w:r>
+          </w:p>
+        </w:tc>
+      </w:tr>
+      <w:tr>
+        <w:trPr>
+          <w:jc w:val="center"/>
+        </w:trPr>
+        <w:tc>
+          <w:tcPr>
+            <w:tcW w:w="1152" w:type="dxa"/>
+          </w:tcPr>
+          <w:p>
+            <w:pPr>
+              <w:pStyle w:val="NoSpacing"/>
+              <w:jc w:val="center"/>
+              <w:rPr>
+                <w:noProof/>
+              </w:rPr>
+            </w:pPr>
+            <w:r>
+              <w:rPr>
+                <w:noProof/>
+              </w:rPr>
+              <w:t>5</w:t>
+            </w:r>
+          </w:p>
+        </w:tc>
+        <w:tc>
+          <w:tcPr>
+            <w:tcW w:w="1152" w:type="dxa"/>
+          </w:tcPr>
+          <w:p>
+            <w:pPr>
+              <w:pStyle w:val="NoSpacing"/>
+              <w:jc w:val="right"/>
+              <w:rPr>
+                <w:noProof/>
+              </w:rPr>
+            </w:pPr>
+            <w:r>
+              <w:rPr>
+                <w:noProof/>
+              </w:rPr>
+              <w:t>33.26702</w:t>
+            </w:r>
+          </w:p>
+        </w:tc>
+      </w:tr>
+      <w:tr>
+        <w:trPr>
+          <w:jc w:val="center"/>
+        </w:trPr>
+        <w:tc>
+          <w:tcPr>
+            <w:tcW w:w="1152" w:type="dxa"/>
+          </w:tcPr>
+          <w:p>
+            <w:pPr>
+              <w:pStyle w:val="NoSpacing"/>
+              <w:jc w:val="center"/>
+              <w:rPr>
+                <w:noProof/>
+              </w:rPr>
+            </w:pPr>
+            <w:r>
+              <w:rPr>
+                <w:noProof/>
+              </w:rPr>
+              <w:t>6</w:t>
+            </w:r>
+          </w:p>
+        </w:tc>
+        <w:tc>
+          <w:tcPr>
+            <w:tcW w:w="1152" w:type="dxa"/>
+          </w:tcPr>
+          <w:p>
+            <w:pPr>
+              <w:pStyle w:val="NoSpacing"/>
+              <w:jc w:val="right"/>
+              <w:rPr>
+                <w:noProof/>
+              </w:rPr>
+            </w:pPr>
+            <w:r>
+              <w:rPr>
+                <w:noProof/>
+              </w:rPr>
+              <w:t>53.82603</w:t>
+            </w:r>
+          </w:p>
+        </w:tc>
+      </w:tr>
+      <w:tr>
+        <w:trPr>
+          <w:jc w:val="center"/>
+        </w:trPr>
+        <w:tc>
+          <w:tcPr>
+            <w:tcW w:w="1152" w:type="dxa"/>
+          </w:tcPr>
+          <w:p>
+            <w:pPr>
+              <w:pStyle w:val="NoSpacing"/>
+              <w:jc w:val="center"/>
+              <w:rPr>
+                <w:noProof/>
+              </w:rPr>
+            </w:pPr>
+            <w:r>
+              <w:rPr>
+                <w:noProof/>
+              </w:rPr>
+              <w:t>7</w:t>
+            </w:r>
+          </w:p>
+        </w:tc>
+        <w:tc>
+          <w:tcPr>
+            <w:tcW w:w="1152" w:type="dxa"/>
+          </w:tcPr>
+          <w:p>
+            <w:pPr>
+              <w:pStyle w:val="NoSpacing"/>
+              <w:jc w:val="right"/>
+              <w:rPr>
+                <w:noProof/>
+              </w:rPr>
+            </w:pPr>
+            <w:r>
+              <w:rPr>
+                <w:noProof/>
+              </w:rPr>
+              <w:t>87.09052</w:t>
+            </w:r>
+          </w:p>
+        </w:tc>
+      </w:tr>
+      <w:tr>
+        <w:trPr>
+          <w:jc w:val="center"/>
+        </w:trPr>
+        <w:tc>
+          <w:tcPr>
+            <w:tcW w:w="1152" w:type="dxa"/>
+          </w:tcPr>
+          <w:p>
+            <w:pPr>
+              <w:pStyle w:val="NoSpacing"/>
+              <w:jc w:val="center"/>
+              <w:rPr>
+                <w:noProof/>
+              </w:rPr>
+            </w:pPr>
+            <w:r>
+              <w:rPr>
+                <w:noProof/>
+              </w:rPr>
+              <w:t>8</w:t>
+            </w:r>
+          </w:p>
+        </w:tc>
+        <w:tc>
+          <w:tcPr>
+            <w:tcW w:w="1152" w:type="dxa"/>
+          </w:tcPr>
+          <w:p>
+            <w:pPr>
+              <w:pStyle w:val="NoSpacing"/>
+              <w:jc w:val="right"/>
+              <w:rPr>
+                <w:noProof/>
+              </w:rPr>
+            </w:pPr>
+            <w:r>
+              <w:rPr>
+                <w:noProof/>
+              </w:rPr>
+              <w:t>140.91246</w:t>
+            </w:r>
+          </w:p>
+        </w:tc>
+      </w:tr>
+      <w:tr>
+        <w:trPr>
+          <w:jc w:val="center"/>
+        </w:trPr>
+        <w:tc>
+          <w:tcPr>
+            <w:tcW w:w="1152" w:type="dxa"/>
+          </w:tcPr>
+          <w:p>
+            <w:pPr>
+              <w:pStyle w:val="NoSpacing"/>
+              <w:jc w:val="center"/>
+              <w:rPr>
+                <w:noProof/>
+              </w:rPr>
+            </w:pPr>
+            <w:r>
+              <w:rPr>
+                <w:noProof/>
+              </w:rPr>
+              <w:t>9</w:t>
+            </w:r>
+          </w:p>
+        </w:tc>
+        <w:tc>
+          <w:tcPr>
+            <w:tcW w:w="1152" w:type="dxa"/>
+          </w:tcPr>
+          <w:p>
+            <w:pPr>
+              <w:pStyle w:val="NoSpacing"/>
+              <w:jc w:val="right"/>
+              <w:rPr>
+                <w:noProof/>
+              </w:rPr>
+            </w:pPr>
+            <w:r>
+              <w:rPr>
+                <w:noProof/>
+              </w:rPr>
+              <w:t>227.99636</w:t>
+            </w:r>
+          </w:p>
+        </w:tc>
+      </w:tr>
+      <w:tr>
+        <w:trPr>
+          <w:jc w:val="center"/>
+        </w:trPr>
+        <w:tc>
+          <w:tcPr>
+            <w:tcW w:w="1152" w:type="dxa"/>
+          </w:tcPr>
+          <w:p>
+            <w:pPr>
+              <w:pStyle w:val="NoSpacing"/>
+              <w:jc w:val="center"/>
+              <w:rPr>
+                <w:noProof/>
+              </w:rPr>
+            </w:pPr>
+            <w:r>
+              <w:rPr>
+                <w:noProof/>
+              </w:rPr>
+              <w:t>10</w:t>
+            </w:r>
+          </w:p>
+        </w:tc>
+        <w:tc>
+          <w:tcPr>
+            <w:tcW w:w="1152" w:type="dxa"/>
+          </w:tcPr>
+          <w:p>
+            <w:pPr>
+              <w:pStyle w:val="NoSpacing"/>
+              <w:jc w:val="right"/>
+              <w:rPr>
+                <w:noProof/>
+              </w:rPr>
+            </w:pPr>
+            <w:r>
+              <w:rPr>
+                <w:noProof/>
+              </w:rPr>
+              <w:t>368.89811</w:t>
+            </w:r>
+          </w:p>
+        </w:tc>
+      </w:tr>
+    </w:tbl>
+    <w:p>
+      <w:pPr>
+        <w:pStyle w:val="NoSpacing"/>
+        <w:rPr>
+          <w:noProof/>
+        </w:rPr>
+      </w:pPr>
+    </w:p>
+    <w:p>
+      <w:pPr>
+        <w:pStyle w:val="NoSpacing"/>
+        <w:rPr>
+          <w:noProof/>
+        </w:rPr>
+      </w:pPr>
+      <w:r>
+        <w:rPr>
+          <w:noProof/>
+        </w:rPr>
+        <w:t>The rabbit population will reach 150 thousand rabbits after 8.12 years.</w:t>
+      </w:r>
+    </w:p>
+    <w:p>
+      <w:pPr>
+        <w:pStyle w:val="NoSpacing"/>
+        <w:rPr>
+          <w:noProof/>
+        </w:rPr>
+      </w:pPr>
+      <w:r>
+        <w:rPr>
+          <w:noProof/>
+        </w:rPr>
+        <w:drawing>
+          <wp:inline distT="0" distB="0" distL="0" distR="0" wp14:anchorId="55A50A61" wp14:editId="360848CE">
+            <wp:extent cx="3200400" cy="1722120"/>
+            <wp:effectExtent l="0" t="0" r="0" b="0"/>
+            <wp:docPr id="1465270242" name="Picture 1"/>
+            <wp:cNvGraphicFramePr>
+              <a:graphicFrameLocks xmlns:a="http://schemas.openxmlformats.org/drawingml/2006/main" noChangeAspect="1"/>
+            </wp:cNvGraphicFramePr>
+            <a:graphic xmlns:a="http://schemas.openxmlformats.org/drawingml/2006/main">
+              <a:graphicData uri="http://schemas.openxmlformats.org/drawingml/2006/picture">
+                <pic:pic xmlns:pic="http://schemas.openxmlformats.org/drawingml/2006/picture">
+                  <pic:nvPicPr>
+                    <pic:cNvPr id="0" name="Picture 1"/>
+                    <pic:cNvPicPr>
+                      <a:picLocks noChangeAspect="1" noChangeArrowheads="1"/>
+                    </pic:cNvPicPr>
+                  </pic:nvPicPr>
+                  <pic:blipFill>
+                    <a:blip r:embed="rId20" cstate="print">
+                      <a:extLst>
+                        <a:ext uri="{28A0092B-C50C-407E-A947-70E740481C1C}">
+                          <a14:useLocalDpi xmlns:a14="http://schemas.microsoft.com/office/drawing/2010/main" val="0"/>
+                        </a:ext>
+                      </a:extLst>
+                    </a:blip>
+                    <a:srcRect/>
+                    <a:stretch>
+                      <a:fillRect/>
+                    </a:stretch>
+                  </pic:blipFill>
+                  <pic:spPr bwMode="auto">
+                    <a:xfrm>
+                      <a:off x="0" y="0"/>
+                      <a:ext cx="3200400" cy="1722120"/>
+                    </a:xfrm>
+                    <a:prstGeom prst="rect">
+                      <a:avLst/>
+                    </a:prstGeom>
+                    <a:noFill/>
+                    <a:ln>
+                      <a:noFill/>
+                    </a:ln>
+                  </pic:spPr>
+                </pic:pic>
+              </a:graphicData>
+            </a:graphic>
+          </wp:inline>
+        </w:drawing>
+      </w:r>
+    </w:p>
+    <w:p>
+      <w:pPr>
+        <w:pStyle w:val="NoSpacing"/>
+        <w:rPr>
+          <w:b/>
+          <w:bCs/>
+          <w:noProof/>
+        </w:rPr>
+      </w:pPr>
+      <w:r>
+        <w:rPr>
+          <w:noProof/>
+        </w:rPr>
+        <w:br w:type="column"/>
+      </w:r>
+      <w:r>
+        <w:rPr>
+          <w:b/>
+          <w:bCs/>
+          <w:noProof/>
+        </w:rPr>
+        <w:t>Example</w:t>
+      </w:r>
+    </w:p>
+    <w:p>
+      <w:pPr>
+        <w:pStyle w:val="NoSpacing"/>
+        <w:rPr>
+          <w:rFonts w:eastAsiaTheme="minorEastAsia"/>
+          <w:noProof/>
+        </w:rPr>
+      </w:pPr>
+      <w:r>
+        <w:rPr>
+          <w:noProof/>
+        </w:rPr>
+        <w:t xml:space="preserve">The temperature of a slice of pizza that just came out of the oven can be modeled by the equation </w:t>
+      </w:r>
+      <w:r>
+        <w:rPr>
+          <w:noProof/>
+        </w:rPr>
+        <w:br/>
+      </w:r>
+      <m:oMath>
+        <m:r>
+          <w:rPr>
+            <w:rFonts w:ascii="Cambria Math" w:hAnsi="Cambria Math"/>
+            <w:noProof/>
+          </w:rPr>
+          <m:t>y=280∙</m:t>
+        </m:r>
+        <m:sSup>
+          <m:sSupPr>
+            <m:ctrlPr>
+              <w:rPr>
+                <w:rFonts w:ascii="Cambria Math" w:hAnsi="Cambria Math"/>
+                <w:i/>
+                <w:noProof/>
+              </w:rPr>
+            </m:ctrlPr>
+          </m:sSupPr>
+          <m:e>
+            <m:r>
+              <w:rPr>
+                <w:rFonts w:ascii="Cambria Math" w:hAnsi="Cambria Math"/>
+                <w:noProof/>
+              </w:rPr>
+              <m:t>0.73</m:t>
+            </m:r>
+          </m:e>
+          <m:sup>
+            <m:r>
+              <w:rPr>
+                <w:rFonts w:ascii="Cambria Math" w:hAnsi="Cambria Math"/>
+                <w:noProof/>
+              </w:rPr>
+              <m:t>x</m:t>
+            </m:r>
+          </m:sup>
+        </m:sSup>
+        <m:r>
+          <w:rPr>
+            <w:rFonts w:ascii="Cambria Math" w:hAnsi="Cambria Math"/>
+            <w:noProof/>
+          </w:rPr>
+          <m:t>+7</m:t>
+        </m:r>
+        <m:r>
+          <w:rPr>
+            <w:rFonts w:ascii="Cambria Math" w:hAnsi="Cambria Math"/>
+            <w:noProof/>
+          </w:rPr>
+          <m:t>0</m:t>
+        </m:r>
+      </m:oMath>
+      <w:r>
+        <w:rPr>
+          <w:rFonts w:eastAsiaTheme="minorEastAsia"/>
+          <w:noProof/>
+        </w:rPr>
+        <w:t>, where y is the temperature in degrees and x is the number of minutes since the pizza was removed from the oven.</w:t>
+      </w:r>
+      <w:r>
+        <w:rPr>
+          <w:rFonts w:eastAsiaTheme="minorEastAsia"/>
+          <w:noProof/>
+        </w:rPr>
+        <w:t xml:space="preserve"> What will the temperature be after 10 minutes?</w:t>
+      </w:r>
+    </w:p>
+    <w:p>
+      <w:pPr>
+        <w:pStyle w:val="NoSpacing"/>
+        <w:rPr>
+          <w:rFonts w:eastAsiaTheme="minorEastAsia"/>
+          <w:noProof/>
+        </w:rPr>
+      </w:pPr>
+      <w:r>
+        <w:rPr>
+          <w:noProof/>
+        </w:rPr>
+        <w:br/>
+      </w:r>
+      <m:oMathPara>
+        <m:oMath>
+          <m:r>
+            <w:rPr>
+              <w:rFonts w:ascii="Cambria Math" w:hAnsi="Cambria Math"/>
+              <w:noProof/>
+            </w:rPr>
+            <m:t>y=280∙</m:t>
+          </m:r>
+          <m:sSup>
+            <m:sSupPr>
+              <m:ctrlPr>
+                <w:rPr>
+                  <w:rFonts w:ascii="Cambria Math" w:hAnsi="Cambria Math"/>
+                  <w:i/>
+                  <w:noProof/>
+                </w:rPr>
+              </m:ctrlPr>
+            </m:sSupPr>
+            <m:e>
+              <m:r>
+                <w:rPr>
+                  <w:rFonts w:ascii="Cambria Math" w:hAnsi="Cambria Math"/>
+                  <w:noProof/>
+                </w:rPr>
+                <m:t>0.73</m:t>
+              </m:r>
+            </m:e>
+            <m:sup>
+              <m:r>
+                <w:rPr>
+                  <w:rFonts w:ascii="Cambria Math" w:hAnsi="Cambria Math"/>
+                  <w:noProof/>
+                </w:rPr>
+                <m:t>10</m:t>
+              </m:r>
+            </m:sup>
+          </m:sSup>
+          <m:r>
+            <w:rPr>
+              <w:rFonts w:ascii="Cambria Math" w:hAnsi="Cambria Math"/>
+              <w:noProof/>
+            </w:rPr>
+            <m:t>+7</m:t>
+          </m:r>
+          <m:r>
+            <w:rPr>
+              <w:rFonts w:ascii="Cambria Math" w:hAnsi="Cambria Math"/>
+              <w:noProof/>
+            </w:rPr>
+            <m:t>0</m:t>
+          </m:r>
+          <m:r>
+            <w:rPr>
+              <w:rFonts w:ascii="Cambria Math" w:hAnsi="Cambria Math"/>
+              <w:noProof/>
+            </w:rPr>
+            <w:br/>
+          </m:r>
+        </m:oMath>
+        <m:oMath>
+          <m:r>
+            <w:rPr>
+              <w:rFonts w:ascii="Cambria Math" w:eastAsiaTheme="minorEastAsia" w:hAnsi="Cambria Math"/>
+              <w:noProof/>
+            </w:rPr>
+            <m:t>y=280∙0.042976+70</m:t>
+          </m:r>
+          <m:r>
+            <w:rPr>
+              <w:rFonts w:ascii="Cambria Math" w:eastAsiaTheme="minorEastAsia" w:hAnsi="Cambria Math"/>
+              <w:noProof/>
+            </w:rPr>
+            <w:br/>
+          </m:r>
+        </m:oMath>
+        <m:oMath>
+          <m:r>
+            <w:rPr>
+              <w:rFonts w:ascii="Cambria Math" w:eastAsiaTheme="minorEastAsia" w:hAnsi="Cambria Math"/>
+              <w:noProof/>
+            </w:rPr>
+            <m:t>y=12.03+70=82.03 ℉</m:t>
+          </m:r>
+        </m:oMath>
+      </m:oMathPara>
+    </w:p>
+    <w:p>
+      <w:pPr>
+        <w:pStyle w:val="Heading3"/>
+        <w:rPr>
+          <w:rFonts w:eastAsiaTheme="minorEastAsia"/>
+          <w:noProof/>
+        </w:rPr>
+      </w:pPr>
+      <w:r>
+        <w:rPr>
+          <w:rFonts w:eastAsiaTheme="minorEastAsia"/>
+          <w:noProof/>
+        </w:rPr>
+        <w:t>Check Your Understanding of Section 8.4</w:t>
+      </w:r>
+    </w:p>
+    <w:p>
+      <w:pPr>
+        <w:pStyle w:val="NoSpacing"/>
+        <w:numPr>
+          <w:ilvl w:val="0"/>
+          <w:numId w:val="51"/>
+        </w:numPr>
+        <w:rPr>
+          <w:noProof/>
+        </w:rPr>
+      </w:pPr>
+      <w:r>
+        <w:rPr>
+          <w:rFonts w:eastAsiaTheme="minorEastAsia"/>
+          <w:noProof/>
+        </w:rPr>
+        <w:t>Multiple-Choice</w:t>
+      </w:r>
+    </w:p>
+    <w:p>
+      <w:pPr>
+        <w:pStyle w:val="NoSpacing"/>
+        <w:numPr>
+          <w:ilvl w:val="0"/>
+          <w:numId w:val="52"/>
+        </w:numPr>
+        <w:rPr>
+          <w:b/>
+          <w:bCs/>
+          <w:noProof/>
+        </w:rPr>
+      </w:pPr>
+      <w:r>
+        <w:rPr>
+          <w:rFonts w:eastAsiaTheme="minorEastAsia"/>
+          <w:noProof/>
+        </w:rPr>
+        <w:t xml:space="preserve">The population of a country can be modeled with the equation </w:t>
+      </w:r>
+      <m:oMath>
+        <m:r>
+          <w:rPr>
+            <w:rFonts w:ascii="Cambria Math" w:eastAsiaTheme="minorEastAsia" w:hAnsi="Cambria Math"/>
+            <w:noProof/>
+          </w:rPr>
+          <m:t>P=250∙</m:t>
+        </m:r>
+        <m:sSup>
+          <m:sSupPr>
+            <m:ctrlPr>
+              <w:rPr>
+                <w:rFonts w:ascii="Cambria Math" w:eastAsiaTheme="minorEastAsia" w:hAnsi="Cambria Math"/>
+                <w:i/>
+                <w:noProof/>
+              </w:rPr>
+            </m:ctrlPr>
+          </m:sSupPr>
+          <m:e>
+            <m:r>
+              <w:rPr>
+                <w:rFonts w:ascii="Cambria Math" w:eastAsiaTheme="minorEastAsia" w:hAnsi="Cambria Math"/>
+                <w:noProof/>
+              </w:rPr>
+              <m:t>1.07</m:t>
+            </m:r>
+          </m:e>
+          <m:sup>
+            <m:r>
+              <w:rPr>
+                <w:rFonts w:ascii="Cambria Math" w:eastAsiaTheme="minorEastAsia" w:hAnsi="Cambria Math"/>
+                <w:noProof/>
+              </w:rPr>
+              <m:t>t</m:t>
+            </m:r>
+          </m:sup>
+        </m:sSup>
+      </m:oMath>
+      <w:r>
+        <w:rPr>
+          <w:rFonts w:eastAsiaTheme="minorEastAsia"/>
+          <w:noProof/>
+        </w:rPr>
+        <w:t>, where P is the population in millions and t is the number of years since 2010. According to this model, rounded to the nearest 10 million, what will the population of this country be in 2019.</w:t>
+      </w:r>
+      <w:r>
+        <w:rPr>
+          <w:rFonts w:eastAsiaTheme="minorEastAsia"/>
+          <w:noProof/>
+        </w:rPr>
+        <w:br/>
+      </w:r>
+      <w:r>
+        <w:rPr>
+          <w:rFonts w:eastAsiaTheme="minorEastAsia"/>
+          <w:b/>
+          <w:bCs/>
+          <w:noProof/>
+        </w:rPr>
+        <w:t>(2) 460,000,000</w:t>
+      </w:r>
+    </w:p>
+    <w:p>
+      <w:pPr>
+        <w:pStyle w:val="NoSpacing"/>
+        <w:numPr>
+          <w:ilvl w:val="0"/>
+          <w:numId w:val="52"/>
+        </w:numPr>
+        <w:rPr>
+          <w:b/>
+          <w:bCs/>
+          <w:noProof/>
+        </w:rPr>
+      </w:pPr>
+      <w:r>
+        <w:rPr>
+          <w:rFonts w:eastAsiaTheme="minorEastAsia"/>
+          <w:noProof/>
+        </w:rPr>
+        <w:t xml:space="preserve">The amount of carbon-14 remaining in a substance can be calculated with the formula </w:t>
+      </w:r>
+      <m:oMath>
+        <m:r>
+          <w:rPr>
+            <w:rFonts w:ascii="Cambria Math" w:eastAsiaTheme="minorEastAsia" w:hAnsi="Cambria Math"/>
+            <w:noProof/>
+          </w:rPr>
+          <m:t>Q=P∙</m:t>
+        </m:r>
+        <m:sSup>
+          <m:sSupPr>
+            <m:ctrlPr>
+              <w:rPr>
+                <w:rFonts w:ascii="Cambria Math" w:eastAsiaTheme="minorEastAsia" w:hAnsi="Cambria Math"/>
+                <w:i/>
+                <w:noProof/>
+              </w:rPr>
+            </m:ctrlPr>
+          </m:sSupPr>
+          <m:e>
+            <m:r>
+              <w:rPr>
+                <w:rFonts w:ascii="Cambria Math" w:eastAsiaTheme="minorEastAsia" w:hAnsi="Cambria Math"/>
+                <w:noProof/>
+              </w:rPr>
+              <m:t>0.5</m:t>
+            </m:r>
+          </m:e>
+          <m:sup>
+            <m:f>
+              <m:fPr>
+                <m:ctrlPr>
+                  <w:rPr>
+                    <w:rFonts w:ascii="Cambria Math" w:eastAsiaTheme="minorEastAsia" w:hAnsi="Cambria Math"/>
+                    <w:i/>
+                    <w:noProof/>
+                  </w:rPr>
+                </m:ctrlPr>
+              </m:fPr>
+              <m:num>
+                <m:r>
+                  <w:rPr>
+                    <w:rFonts w:ascii="Cambria Math" w:eastAsiaTheme="minorEastAsia" w:hAnsi="Cambria Math"/>
+                    <w:noProof/>
+                  </w:rPr>
+                  <m:t>t</m:t>
+                </m:r>
+              </m:num>
+              <m:den>
+                <m:r>
+                  <w:rPr>
+                    <w:rFonts w:ascii="Cambria Math" w:eastAsiaTheme="minorEastAsia" w:hAnsi="Cambria Math"/>
+                    <w:noProof/>
+                  </w:rPr>
+                  <m:t>5730</m:t>
+                </m:r>
+              </m:den>
+            </m:f>
+          </m:sup>
+        </m:sSup>
+      </m:oMath>
+      <w:r>
+        <w:rPr>
+          <w:rFonts w:eastAsiaTheme="minorEastAsia"/>
+          <w:noProof/>
+        </w:rPr>
+        <w:t>, where t is the time in years, P is the original amount of carbon-14 remaining. If the bone in a living animal has 200 grams of carbon-14, how many grams of carbon-14 will remain 20,000 years after it dies rounded to the nearest tenth of a gram?</w:t>
+      </w:r>
+      <w:r>
+        <w:rPr>
+          <w:rFonts w:eastAsiaTheme="minorEastAsia"/>
+          <w:noProof/>
+        </w:rPr>
+        <w:br/>
+      </w:r>
+      <w:r>
+        <w:rPr>
+          <w:rFonts w:eastAsiaTheme="minorEastAsia"/>
+          <w:b/>
+          <w:bCs/>
+          <w:noProof/>
+        </w:rPr>
+        <w:t>(3) 17.8 grams</w:t>
+      </w:r>
+    </w:p>
+    <w:p>
+      <w:pPr>
+        <w:pStyle w:val="NoSpacing"/>
+        <w:numPr>
+          <w:ilvl w:val="0"/>
+          <w:numId w:val="52"/>
+        </w:numPr>
+        <w:rPr>
+          <w:b/>
+          <w:bCs/>
+          <w:noProof/>
+        </w:rPr>
+      </w:pPr>
+      <w:r>
+        <w:rPr>
+          <w:rFonts w:eastAsiaTheme="minorEastAsia"/>
+          <w:noProof/>
+        </w:rPr>
+        <w:t xml:space="preserve">Kyle puts $300 into a savings account. The amount of money in the account after t years can be calculated with the formula </w:t>
+      </w:r>
+      <w:r>
+        <w:rPr>
+          <w:rFonts w:eastAsiaTheme="minorEastAsia"/>
+          <w:noProof/>
+        </w:rPr>
+        <w:br/>
+      </w:r>
+      <m:oMath>
+        <m:r>
+          <w:rPr>
+            <w:rFonts w:ascii="Cambria Math" w:eastAsiaTheme="minorEastAsia" w:hAnsi="Cambria Math"/>
+            <w:noProof/>
+          </w:rPr>
+          <m:t>A=P∙</m:t>
+        </m:r>
+        <m:sSup>
+          <m:sSupPr>
+            <m:ctrlPr>
+              <w:rPr>
+                <w:rFonts w:ascii="Cambria Math" w:eastAsiaTheme="minorEastAsia" w:hAnsi="Cambria Math"/>
+                <w:i/>
+                <w:noProof/>
+              </w:rPr>
+            </m:ctrlPr>
+          </m:sSupPr>
+          <m:e>
+            <m:r>
+              <w:rPr>
+                <w:rFonts w:ascii="Cambria Math" w:eastAsiaTheme="minorEastAsia" w:hAnsi="Cambria Math"/>
+                <w:noProof/>
+              </w:rPr>
+              <m:t>1.03</m:t>
+            </m:r>
+          </m:e>
+          <m:sup>
+            <m:r>
+              <w:rPr>
+                <w:rFonts w:ascii="Cambria Math" w:eastAsiaTheme="minorEastAsia" w:hAnsi="Cambria Math"/>
+                <w:noProof/>
+              </w:rPr>
+              <m:t>t</m:t>
+            </m:r>
+          </m:sup>
+        </m:sSup>
+      </m:oMath>
+      <w:r>
+        <w:rPr>
+          <w:rFonts w:eastAsiaTheme="minorEastAsia"/>
+          <w:noProof/>
+        </w:rPr>
+        <w:t>, where P is the original amount of money and A is the amount of money after t years. How much money will Kyle have after 10 years?</w:t>
+      </w:r>
+      <w:r>
+        <w:rPr>
+          <w:rFonts w:eastAsiaTheme="minorEastAsia"/>
+          <w:noProof/>
+        </w:rPr>
+        <w:br/>
+      </w:r>
+      <w:r>
+        <w:rPr>
+          <w:rFonts w:eastAsiaTheme="minorEastAsia"/>
+          <w:b/>
+          <w:bCs/>
+          <w:noProof/>
+        </w:rPr>
+        <w:t>(4) $403.17</w:t>
+      </w:r>
+    </w:p>
+    <w:p>
+      <w:pPr>
+        <w:pStyle w:val="NoSpacing"/>
+        <w:numPr>
+          <w:ilvl w:val="0"/>
+          <w:numId w:val="52"/>
+        </w:numPr>
+        <w:rPr>
+          <w:b/>
+          <w:bCs/>
+          <w:noProof/>
+        </w:rPr>
+      </w:pPr>
+      <w:r>
+        <w:rPr>
+          <w:rFonts w:eastAsiaTheme="minorEastAsia"/>
+          <w:noProof/>
+        </w:rPr>
+        <w:t xml:space="preserve">A ball is dropped from a window 30 feet above the ground. The height of the nth bounce can be calculated with the formula </w:t>
+      </w:r>
+      <w:r>
+        <w:rPr>
+          <w:rFonts w:eastAsiaTheme="minorEastAsia"/>
+          <w:noProof/>
+        </w:rPr>
+        <w:br/>
+      </w:r>
+      <m:oMath>
+        <m:r>
+          <w:rPr>
+            <w:rFonts w:ascii="Cambria Math" w:eastAsiaTheme="minorEastAsia" w:hAnsi="Cambria Math"/>
+            <w:noProof/>
+          </w:rPr>
+          <m:t>h=30∙</m:t>
+        </m:r>
+        <m:sSup>
+          <m:sSupPr>
+            <m:ctrlPr>
+              <w:rPr>
+                <w:rFonts w:ascii="Cambria Math" w:eastAsiaTheme="minorEastAsia" w:hAnsi="Cambria Math"/>
+                <w:i/>
+                <w:noProof/>
+              </w:rPr>
+            </m:ctrlPr>
+          </m:sSupPr>
+          <m:e>
+            <m:r>
+              <w:rPr>
+                <w:rFonts w:ascii="Cambria Math" w:eastAsiaTheme="minorEastAsia" w:hAnsi="Cambria Math"/>
+                <w:noProof/>
+              </w:rPr>
+              <m:t>0.7</m:t>
+            </m:r>
+          </m:e>
+          <m:sup>
+            <m:r>
+              <w:rPr>
+                <w:rFonts w:ascii="Cambria Math" w:eastAsiaTheme="minorEastAsia" w:hAnsi="Cambria Math"/>
+                <w:noProof/>
+              </w:rPr>
+              <m:t>n</m:t>
+            </m:r>
+          </m:sup>
+        </m:sSup>
+      </m:oMath>
+      <w:r>
+        <w:rPr>
+          <w:rFonts w:eastAsiaTheme="minorEastAsia"/>
+          <w:noProof/>
+        </w:rPr>
+        <w:t>, where h is the height at the top of the nth bounce. How high will the ball go after the sixth bounce?</w:t>
+      </w:r>
+      <w:r>
+        <w:rPr>
+          <w:rFonts w:eastAsiaTheme="minorEastAsia"/>
+          <w:noProof/>
+        </w:rPr>
+        <w:br/>
+      </w:r>
+      <w:r>
+        <w:rPr>
+          <w:rFonts w:eastAsiaTheme="minorEastAsia"/>
+          <w:b/>
+          <w:bCs/>
+          <w:noProof/>
+        </w:rPr>
+        <w:t>(1) 3.5 feet</w:t>
+      </w:r>
+    </w:p>
+    <w:p>
+      <w:pPr>
+        <w:pStyle w:val="NoSpacing"/>
+        <w:numPr>
+          <w:ilvl w:val="0"/>
+          <w:numId w:val="52"/>
+        </w:numPr>
+        <w:rPr>
+          <w:b/>
+          <w:bCs/>
+          <w:noProof/>
+        </w:rPr>
+      </w:pPr>
+      <w:r>
+        <w:rPr>
+          <w:rFonts w:eastAsiaTheme="minorEastAsia"/>
+          <w:noProof/>
+        </w:rPr>
+        <w:t xml:space="preserve">A cake put into a 400-degree oven from an 80 degree kitchen heats up according to the equation </w:t>
+      </w:r>
+      <m:oMath>
+        <m:r>
+          <w:rPr>
+            <w:rFonts w:ascii="Cambria Math" w:eastAsiaTheme="minorEastAsia" w:hAnsi="Cambria Math"/>
+            <w:noProof/>
+          </w:rPr>
+          <m:t>t=-320∙</m:t>
+        </m:r>
+        <m:sSup>
+          <m:sSupPr>
+            <m:ctrlPr>
+              <w:rPr>
+                <w:rFonts w:ascii="Cambria Math" w:eastAsiaTheme="minorEastAsia" w:hAnsi="Cambria Math"/>
+                <w:i/>
+                <w:noProof/>
+              </w:rPr>
+            </m:ctrlPr>
+          </m:sSupPr>
+          <m:e>
+            <m:r>
+              <w:rPr>
+                <w:rFonts w:ascii="Cambria Math" w:eastAsiaTheme="minorEastAsia" w:hAnsi="Cambria Math"/>
+                <w:noProof/>
+              </w:rPr>
+              <m:t>0.8</m:t>
+            </m:r>
+          </m:e>
+          <m:sup>
+            <m:r>
+              <w:rPr>
+                <w:rFonts w:ascii="Cambria Math" w:eastAsiaTheme="minorEastAsia" w:hAnsi="Cambria Math"/>
+                <w:noProof/>
+              </w:rPr>
+              <m:t>m</m:t>
+            </m:r>
+          </m:sup>
+        </m:sSup>
+        <m:r>
+          <w:rPr>
+            <w:rFonts w:ascii="Cambria Math" w:eastAsiaTheme="minorEastAsia" w:hAnsi="Cambria Math"/>
+            <w:noProof/>
+          </w:rPr>
+          <m:t>+400</m:t>
+        </m:r>
+      </m:oMath>
+      <w:r>
+        <w:rPr>
+          <w:rFonts w:eastAsiaTheme="minorEastAsia"/>
+          <w:noProof/>
+        </w:rPr>
+        <w:t xml:space="preserve"> where t is the temperature of the food and m is the number of minutes since it was put into the oven. How hot will the food be after 5 minutes </w:t>
+      </w:r>
+      <w:r>
+        <w:rPr>
+          <w:rFonts w:eastAsiaTheme="minorEastAsia"/>
+          <w:noProof/>
+        </w:rPr>
+        <w:lastRenderedPageBreak/>
+        <w:t>in the oven?</w:t>
+      </w:r>
+      <w:r>
+        <w:rPr>
+          <w:rFonts w:eastAsiaTheme="minorEastAsia"/>
+          <w:noProof/>
+        </w:rPr>
+        <w:br/>
+      </w:r>
+      <w:r>
+        <w:rPr>
+          <w:rFonts w:eastAsiaTheme="minorEastAsia"/>
+          <w:b/>
+          <w:bCs/>
+          <w:noProof/>
+        </w:rPr>
+        <w:t>(2) 295 degrees</w:t>
+      </w:r>
+    </w:p>
+    <w:p>
+      <w:pPr>
+        <w:pStyle w:val="NoSpacing"/>
+        <w:numPr>
+          <w:ilvl w:val="0"/>
+          <w:numId w:val="52"/>
+        </w:numPr>
+        <w:rPr>
+          <w:b/>
+          <w:bCs/>
+          <w:noProof/>
+        </w:rPr>
+      </w:pPr>
+      <w:r>
+        <w:rPr>
+          <w:rFonts w:eastAsiaTheme="minorEastAsia"/>
+          <w:noProof/>
+        </w:rPr>
+        <w:t xml:space="preserve">A cup of tea that is 200 degrees is put into a room that is 80 degrees. The temperature of the tea can be calculated with the formula </w:t>
+      </w:r>
+      <m:oMath>
+        <m:r>
+          <w:rPr>
+            <w:rFonts w:ascii="Cambria Math" w:eastAsiaTheme="minorEastAsia" w:hAnsi="Cambria Math"/>
+            <w:noProof/>
+          </w:rPr>
+          <m:t>t=120∙</m:t>
+        </m:r>
+        <m:sSup>
+          <m:sSupPr>
+            <m:ctrlPr>
+              <w:rPr>
+                <w:rFonts w:ascii="Cambria Math" w:eastAsiaTheme="minorEastAsia" w:hAnsi="Cambria Math"/>
+                <w:i/>
+                <w:noProof/>
+              </w:rPr>
+            </m:ctrlPr>
+          </m:sSupPr>
+          <m:e>
+            <m:r>
+              <w:rPr>
+                <w:rFonts w:ascii="Cambria Math" w:eastAsiaTheme="minorEastAsia" w:hAnsi="Cambria Math"/>
+                <w:noProof/>
+              </w:rPr>
+              <m:t>0.9</m:t>
+            </m:r>
+          </m:e>
+          <m:sup>
+            <m:r>
+              <w:rPr>
+                <w:rFonts w:ascii="Cambria Math" w:eastAsiaTheme="minorEastAsia" w:hAnsi="Cambria Math"/>
+                <w:noProof/>
+              </w:rPr>
+              <m:t>m</m:t>
+            </m:r>
+          </m:sup>
+        </m:sSup>
+        <m:r>
+          <w:rPr>
+            <w:rFonts w:ascii="Cambria Math" w:eastAsiaTheme="minorEastAsia" w:hAnsi="Cambria Math"/>
+            <w:noProof/>
+          </w:rPr>
+          <m:t>+80</m:t>
+        </m:r>
+      </m:oMath>
+      <w:r>
+        <w:rPr>
+          <w:rFonts w:eastAsiaTheme="minorEastAsia"/>
+          <w:noProof/>
+        </w:rPr>
+        <w:t xml:space="preserve"> where m is the number of minutes since the tea was put into the room. What will the temperature of the tea be after 10 minutes?</w:t>
+      </w:r>
+      <w:r>
+        <w:rPr>
+          <w:rFonts w:eastAsiaTheme="minorEastAsia"/>
+          <w:noProof/>
+        </w:rPr>
+        <w:br/>
+      </w:r>
+      <w:r>
+        <w:rPr>
+          <w:rFonts w:eastAsiaTheme="minorEastAsia"/>
+          <w:b/>
+          <w:bCs/>
+          <w:noProof/>
+        </w:rPr>
+        <w:t>(4) 122 degrees</w:t>
+      </w:r>
+    </w:p>
+    <w:p>
+      <w:pPr>
+        <w:pStyle w:val="NoSpacing"/>
+        <w:numPr>
+          <w:ilvl w:val="0"/>
+          <w:numId w:val="52"/>
+        </w:numPr>
+        <w:rPr>
+          <w:b/>
+          <w:bCs/>
+          <w:noProof/>
+        </w:rPr>
+      </w:pPr>
+      <w:r>
+        <w:rPr>
+          <w:rFonts w:eastAsiaTheme="minorEastAsia"/>
+          <w:noProof/>
+        </w:rPr>
+        <w:t>The grade jerry gets on a test is related to the number of hours he studies by the equation</w:t>
+      </w:r>
+      <w:r>
+        <w:rPr>
+          <w:rFonts w:eastAsiaTheme="minorEastAsia"/>
+          <w:noProof/>
+        </w:rPr>
+        <w:br/>
+      </w:r>
+      <m:oMath>
+        <m:r>
+          <w:rPr>
+            <w:rFonts w:ascii="Cambria Math" w:eastAsiaTheme="minorEastAsia" w:hAnsi="Cambria Math"/>
+            <w:noProof/>
+          </w:rPr>
+          <m:t>g=-60∙</m:t>
+        </m:r>
+        <m:sSup>
+          <m:sSupPr>
+            <m:ctrlPr>
+              <w:rPr>
+                <w:rFonts w:ascii="Cambria Math" w:eastAsiaTheme="minorEastAsia" w:hAnsi="Cambria Math"/>
+                <w:i/>
+                <w:noProof/>
+              </w:rPr>
+            </m:ctrlPr>
+          </m:sSupPr>
+          <m:e>
+            <m:r>
+              <w:rPr>
+                <w:rFonts w:ascii="Cambria Math" w:eastAsiaTheme="minorEastAsia" w:hAnsi="Cambria Math"/>
+                <w:noProof/>
+              </w:rPr>
+              <m:t>0.7</m:t>
+            </m:r>
+          </m:e>
+          <m:sup>
+            <m:r>
+              <w:rPr>
+                <w:rFonts w:ascii="Cambria Math" w:eastAsiaTheme="minorEastAsia" w:hAnsi="Cambria Math"/>
+                <w:noProof/>
+              </w:rPr>
+              <m:t>h</m:t>
+            </m:r>
+          </m:sup>
+        </m:sSup>
+        <m:r>
+          <w:rPr>
+            <w:rFonts w:ascii="Cambria Math" w:eastAsiaTheme="minorEastAsia" w:hAnsi="Cambria Math"/>
+            <w:noProof/>
+          </w:rPr>
+          <m:t>+100</m:t>
+        </m:r>
+      </m:oMath>
+      <w:r>
+        <w:rPr>
+          <w:rFonts w:eastAsiaTheme="minorEastAsia"/>
+          <w:noProof/>
+        </w:rPr>
+        <w:t xml:space="preserve"> where h is the number of hours studied and g is the grade the student gts. According to this equation, what grade will Jerry get if he studies for 6 hours?</w:t>
+      </w:r>
+      <w:r>
+        <w:rPr>
+          <w:rFonts w:eastAsiaTheme="minorEastAsia"/>
+          <w:noProof/>
+        </w:rPr>
+        <w:br/>
+      </w:r>
+      <w:r>
+        <w:rPr>
+          <w:rFonts w:eastAsiaTheme="minorEastAsia"/>
+          <w:b/>
+          <w:bCs/>
+          <w:noProof/>
+        </w:rPr>
+        <w:t>(3) 93</w:t>
+      </w:r>
+    </w:p>
+    <w:p>
+      <w:pPr>
+        <w:pStyle w:val="NoSpacing"/>
+        <w:numPr>
+          <w:ilvl w:val="0"/>
+          <w:numId w:val="52"/>
+        </w:numPr>
+        <w:rPr>
+          <w:b/>
+          <w:bCs/>
+          <w:noProof/>
+        </w:rPr>
+      </w:pPr>
+      <w:r>
+        <w:rPr>
+          <w:rFonts w:eastAsiaTheme="minorEastAsia"/>
+          <w:noProof/>
+        </w:rPr>
+        <w:t>Jude weighs 250 pounds and goes on a diet. His weight is etermined by the equation</w:t>
+      </w:r>
+      <w:r>
+        <w:rPr>
+          <w:rFonts w:eastAsiaTheme="minorEastAsia"/>
+          <w:noProof/>
+        </w:rPr>
+        <w:br/>
+      </w:r>
+      <m:oMath>
+        <m:r>
+          <w:rPr>
+            <w:rFonts w:ascii="Cambria Math" w:eastAsiaTheme="minorEastAsia" w:hAnsi="Cambria Math"/>
+            <w:noProof/>
+          </w:rPr>
+          <m:t>p=80∙</m:t>
+        </m:r>
+        <m:sSup>
+          <m:sSupPr>
+            <m:ctrlPr>
+              <w:rPr>
+                <w:rFonts w:ascii="Cambria Math" w:eastAsiaTheme="minorEastAsia" w:hAnsi="Cambria Math"/>
+                <w:i/>
+                <w:noProof/>
+              </w:rPr>
+            </m:ctrlPr>
+          </m:sSupPr>
+          <m:e>
+            <m:r>
+              <w:rPr>
+                <w:rFonts w:ascii="Cambria Math" w:eastAsiaTheme="minorEastAsia" w:hAnsi="Cambria Math"/>
+                <w:noProof/>
+              </w:rPr>
+              <m:t>0.95</m:t>
+            </m:r>
+          </m:e>
+          <m:sup>
+            <m:r>
+              <w:rPr>
+                <w:rFonts w:ascii="Cambria Math" w:eastAsiaTheme="minorEastAsia" w:hAnsi="Cambria Math"/>
+                <w:noProof/>
+              </w:rPr>
+              <m:t>t</m:t>
+            </m:r>
+          </m:sup>
+        </m:sSup>
+        <m:r>
+          <w:rPr>
+            <w:rFonts w:ascii="Cambria Math" w:eastAsiaTheme="minorEastAsia" w:hAnsi="Cambria Math"/>
+            <w:noProof/>
+          </w:rPr>
+          <m:t>+170</m:t>
+        </m:r>
+      </m:oMath>
+      <w:r>
+        <w:rPr>
+          <w:rFonts w:eastAsiaTheme="minorEastAsia"/>
+          <w:noProof/>
+        </w:rPr>
+        <w:t xml:space="preserve"> where t is the number of weeks since he started the diet and p is his weight in pounds. How much will Jude weigh after 12 weeks?</w:t>
+      </w:r>
+      <w:r>
+        <w:rPr>
+          <w:rFonts w:eastAsiaTheme="minorEastAsia"/>
+          <w:noProof/>
+        </w:rPr>
+        <w:br/>
+      </w:r>
+      <w:r>
+        <w:rPr>
+          <w:rFonts w:eastAsiaTheme="minorEastAsia"/>
+          <w:b/>
+          <w:bCs/>
+          <w:noProof/>
+        </w:rPr>
+        <w:t>(3) 213 pounds</w:t>
+      </w:r>
+    </w:p>
+    <w:p>
+      <w:pPr>
+        <w:pStyle w:val="NoSpacing"/>
+        <w:numPr>
+          <w:ilvl w:val="0"/>
+          <w:numId w:val="52"/>
+        </w:numPr>
+        <w:rPr>
+          <w:b/>
+          <w:bCs/>
+          <w:noProof/>
+        </w:rPr>
+      </w:pPr>
+      <w:r>
+        <w:rPr>
+          <w:rFonts w:eastAsiaTheme="minorEastAsia"/>
+          <w:noProof/>
+        </w:rPr>
+        <w:t xml:space="preserve">A YouTube video of a cat wearing rain boots goes viral. The number of views d days after the video was posted can be calculated with the equation </w:t>
+      </w:r>
+      <m:oMath>
+        <m:r>
+          <w:rPr>
+            <w:rFonts w:ascii="Cambria Math" w:eastAsiaTheme="minorEastAsia" w:hAnsi="Cambria Math"/>
+            <w:noProof/>
+          </w:rPr>
+          <m:t>V=50∙</m:t>
+        </m:r>
+        <m:sSup>
+          <m:sSupPr>
+            <m:ctrlPr>
+              <w:rPr>
+                <w:rFonts w:ascii="Cambria Math" w:eastAsiaTheme="minorEastAsia" w:hAnsi="Cambria Math"/>
+                <w:i/>
+                <w:noProof/>
+              </w:rPr>
+            </m:ctrlPr>
+          </m:sSupPr>
+          <m:e>
+            <m:r>
+              <w:rPr>
+                <w:rFonts w:ascii="Cambria Math" w:eastAsiaTheme="minorEastAsia" w:hAnsi="Cambria Math"/>
+                <w:noProof/>
+              </w:rPr>
+              <m:t>1.7</m:t>
+            </m:r>
+          </m:e>
+          <m:sup>
+            <m:r>
+              <w:rPr>
+                <w:rFonts w:ascii="Cambria Math" w:eastAsiaTheme="minorEastAsia" w:hAnsi="Cambria Math"/>
+                <w:noProof/>
+              </w:rPr>
+              <m:t>d</m:t>
+            </m:r>
+          </m:sup>
+        </m:sSup>
+      </m:oMath>
+      <w:r>
+        <w:rPr>
+          <w:rFonts w:eastAsiaTheme="minorEastAsia"/>
+          <w:noProof/>
+        </w:rPr>
+        <w:t>. How many times will the video be viewed 20 days after it was posted, rounded to the nearest million?</w:t>
+      </w:r>
+      <w:r>
+        <w:rPr>
+          <w:rFonts w:eastAsiaTheme="minorEastAsia"/>
+          <w:noProof/>
+        </w:rPr>
+        <w:br/>
+      </w:r>
+      <w:r>
+        <w:rPr>
+          <w:rFonts w:eastAsiaTheme="minorEastAsia"/>
+          <w:b/>
+          <w:bCs/>
+          <w:noProof/>
+        </w:rPr>
+        <w:t>(1) 2,000,000</w:t>
+      </w:r>
+    </w:p>
+    <w:p>
+      <w:pPr>
+        <w:pStyle w:val="NoSpacing"/>
+        <w:numPr>
+          <w:ilvl w:val="0"/>
+          <w:numId w:val="52"/>
+        </w:numPr>
+        <w:rPr>
+          <w:noProof/>
+        </w:rPr>
+      </w:pPr>
+      <w:r>
+        <w:rPr>
+          <w:rFonts w:eastAsiaTheme="minorEastAsia"/>
+          <w:noProof/>
+        </w:rPr>
+        <w:t>The number of shaded rectangles in the first picture is 3. The number of shaded rectangles in the second picture is 9. If this pattern continues, the number of shaded triangles</w:t>
+      </w:r>
+      <w:r>
+        <w:rPr>
+          <w:rFonts w:eastAsiaTheme="minorEastAsia"/>
+          <w:noProof/>
+        </w:rPr>
+        <w:t xml:space="preserve"> can be calculated with the formula </w:t>
+      </w:r>
+      <m:oMath>
+        <m:r>
+          <w:rPr>
+            <w:rFonts w:ascii="Cambria Math" w:eastAsiaTheme="minorEastAsia" w:hAnsi="Cambria Math"/>
+            <w:noProof/>
+          </w:rPr>
+          <m:t>T=</m:t>
+        </m:r>
+        <m:sSup>
+          <m:sSupPr>
+            <m:ctrlPr>
+              <w:rPr>
+                <w:rFonts w:ascii="Cambria Math" w:eastAsiaTheme="minorEastAsia" w:hAnsi="Cambria Math"/>
+                <w:i/>
+                <w:noProof/>
+              </w:rPr>
+            </m:ctrlPr>
+          </m:sSupPr>
+          <m:e>
+            <m:r>
+              <w:rPr>
+                <w:rFonts w:ascii="Cambria Math" w:eastAsiaTheme="minorEastAsia" w:hAnsi="Cambria Math"/>
+                <w:noProof/>
+              </w:rPr>
+              <m:t>3</m:t>
+            </m:r>
+          </m:e>
+          <m:sup>
+            <m:r>
+              <w:rPr>
+                <w:rFonts w:ascii="Cambria Math" w:eastAsiaTheme="minorEastAsia" w:hAnsi="Cambria Math"/>
+                <w:noProof/>
+              </w:rPr>
+              <m:t>n</m:t>
+            </m:r>
+          </m:sup>
+        </m:sSup>
+      </m:oMath>
+      <w:r>
+        <w:rPr>
+          <w:rFonts w:eastAsiaTheme="minorEastAsia"/>
+          <w:noProof/>
+        </w:rPr>
+        <w:t>. How many shaded rectangles would be in the fifth picture?</w:t>
+      </w:r>
+      <w:r>
+        <w:rPr>
+          <w:rFonts w:eastAsiaTheme="minorEastAsia"/>
+          <w:noProof/>
+        </w:rPr>
+        <w:br/>
+      </w:r>
+      <w:r>
+        <w:rPr>
+          <w:rFonts w:eastAsiaTheme="minorEastAsia"/>
+          <w:b/>
+          <w:bCs/>
+          <w:noProof/>
+        </w:rPr>
+        <w:t>(</w:t>
+      </w:r>
+      <w:r>
+        <w:rPr>
+          <w:rFonts w:eastAsiaTheme="minorEastAsia"/>
+          <w:b/>
+          <w:bCs/>
+          <w:noProof/>
+        </w:rPr>
+        <w:t>3</w:t>
+      </w:r>
+      <w:r>
+        <w:rPr>
+          <w:rFonts w:eastAsiaTheme="minorEastAsia"/>
+          <w:b/>
+          <w:bCs/>
+          <w:noProof/>
+        </w:rPr>
+        <w:t>) 243</w:t>
+      </w:r>
+    </w:p>
+    <w:p>
+      <w:pPr>
+        <w:pStyle w:val="NoSpacing"/>
+        <w:numPr>
+          <w:ilvl w:val="0"/>
+          <w:numId w:val="51"/>
+        </w:numPr>
+        <w:rPr>
+          <w:noProof/>
+        </w:rPr>
+      </w:pPr>
+      <w:r>
+        <w:rPr>
+          <w:rFonts w:eastAsiaTheme="minorEastAsia"/>
+          <w:i/>
+          <w:iCs/>
+          <w:noProof/>
+        </w:rPr>
+        <w:t>Show how you arrived at your answers</w:t>
+      </w:r>
+      <w:r>
+        <w:rPr>
+          <w:rFonts w:eastAsiaTheme="minorEastAsia"/>
+          <w:noProof/>
+        </w:rPr>
+        <w:t>.</w:t>
+      </w:r>
+    </w:p>
+    <w:p>
+      <w:pPr>
+        <w:pStyle w:val="NoSpacing"/>
+        <w:numPr>
+          <w:ilvl w:val="0"/>
+          <w:numId w:val="53"/>
+        </w:numPr>
+        <w:rPr>
+          <w:noProof/>
+        </w:rPr>
+      </w:pPr>
+      <w:r>
+        <w:rPr>
+          <w:noProof/>
+        </w:rPr>
+        <w:t>The population of a country can be determined by the equation</w:t>
+      </w:r>
+      <w:r>
+        <w:rPr>
+          <w:noProof/>
+        </w:rPr>
+        <w:br/>
+      </w:r>
+      <m:oMath>
+        <m:r>
+          <w:rPr>
+            <w:rFonts w:ascii="Cambria Math" w:hAnsi="Cambria Math"/>
+            <w:noProof/>
+          </w:rPr>
+          <m:t>P=300∙</m:t>
+        </m:r>
+        <m:sSup>
+          <m:sSupPr>
+            <m:ctrlPr>
+              <w:rPr>
+                <w:rFonts w:ascii="Cambria Math" w:hAnsi="Cambria Math"/>
+                <w:i/>
+                <w:noProof/>
+              </w:rPr>
+            </m:ctrlPr>
+          </m:sSupPr>
+          <m:e>
+            <m:r>
+              <w:rPr>
+                <w:rFonts w:ascii="Cambria Math" w:hAnsi="Cambria Math"/>
+                <w:noProof/>
+              </w:rPr>
+              <m:t>1.13</m:t>
+            </m:r>
+          </m:e>
+          <m:sup>
+            <m:r>
+              <w:rPr>
+                <w:rFonts w:ascii="Cambria Math" w:hAnsi="Cambria Math"/>
+                <w:noProof/>
+              </w:rPr>
+              <m:t>t</m:t>
+            </m:r>
+          </m:sup>
+        </m:sSup>
+      </m:oMath>
+      <w:r>
+        <w:rPr>
+          <w:rFonts w:eastAsiaTheme="minorEastAsia"/>
+          <w:noProof/>
+        </w:rPr>
+        <w:t xml:space="preserve"> where P is the population in millions and t is the number of years since 2010. (a) Use this formula to determine the population of the country in 2019. (b) Use this formula to determine when the population of the country will be 800 million.</w:t>
+      </w:r>
+      <w:r>
+        <w:rPr>
+          <w:rFonts w:eastAsiaTheme="minorEastAsia"/>
+          <w:noProof/>
+        </w:rPr>
+        <w:br/>
+        <w:t xml:space="preserve">(a) </w:t>
+      </w:r>
+      <m:oMath>
+        <m:r>
+          <w:rPr>
+            <w:rFonts w:ascii="Cambria Math" w:hAnsi="Cambria Math"/>
+            <w:noProof/>
+          </w:rPr>
+          <m:t>P=300∙</m:t>
+        </m:r>
+        <m:sSup>
+          <m:sSupPr>
+            <m:ctrlPr>
+              <w:rPr>
+                <w:rFonts w:ascii="Cambria Math" w:hAnsi="Cambria Math"/>
+                <w:i/>
+                <w:noProof/>
+              </w:rPr>
+            </m:ctrlPr>
+          </m:sSupPr>
+          <m:e>
+            <m:r>
+              <w:rPr>
+                <w:rFonts w:ascii="Cambria Math" w:hAnsi="Cambria Math"/>
+                <w:noProof/>
+              </w:rPr>
+              <m:t>1.13</m:t>
+            </m:r>
+          </m:e>
+          <m:sup>
+            <m:r>
+              <w:rPr>
+                <w:rFonts w:ascii="Cambria Math" w:hAnsi="Cambria Math"/>
+                <w:noProof/>
+              </w:rPr>
+              <m:t>9</m:t>
+            </m:r>
+          </m:sup>
+        </m:sSup>
+        <m:r>
+          <w:rPr>
+            <w:rFonts w:ascii="Cambria Math" w:hAnsi="Cambria Math"/>
+            <w:noProof/>
+          </w:rPr>
+          <m:t>=300∙3.004</m:t>
+        </m:r>
+      </m:oMath>
+      <w:r>
+        <w:rPr>
+          <w:rFonts w:eastAsiaTheme="minorEastAsia"/>
+          <w:noProof/>
+        </w:rPr>
+        <w:t xml:space="preserve"> = </w:t>
+      </w:r>
+      <w:r>
+        <w:rPr>
+          <w:rFonts w:eastAsiaTheme="minorEastAsia"/>
+          <w:b/>
+          <w:bCs/>
+          <w:noProof/>
+        </w:rPr>
+        <w:t>901 million</w:t>
+      </w:r>
+      <w:r>
+        <w:rPr>
+          <w:rFonts w:eastAsiaTheme="minorEastAsia"/>
+          <w:noProof/>
+        </w:rPr>
+        <w:br/>
+        <w:t xml:space="preserve">(b) </w:t>
+      </w:r>
+      <m:oMath>
+        <m:r>
+          <w:rPr>
+            <w:rFonts w:ascii="Cambria Math" w:hAnsi="Cambria Math"/>
+            <w:noProof/>
+          </w:rPr>
+          <m:t>P=300∙</m:t>
+        </m:r>
+        <m:sSup>
+          <m:sSupPr>
+            <m:ctrlPr>
+              <w:rPr>
+                <w:rFonts w:ascii="Cambria Math" w:hAnsi="Cambria Math"/>
+                <w:i/>
+                <w:noProof/>
+              </w:rPr>
+            </m:ctrlPr>
+          </m:sSupPr>
+          <m:e>
+            <m:r>
+              <w:rPr>
+                <w:rFonts w:ascii="Cambria Math" w:hAnsi="Cambria Math"/>
+                <w:noProof/>
+              </w:rPr>
+              <m:t>1.13</m:t>
+            </m:r>
+          </m:e>
+          <m:sup>
+            <m:r>
+              <w:rPr>
+                <w:rFonts w:ascii="Cambria Math" w:hAnsi="Cambria Math"/>
+                <w:noProof/>
+              </w:rPr>
+              <m:t>8</m:t>
+            </m:r>
+          </m:sup>
+        </m:sSup>
+        <m:r>
+          <w:rPr>
+            <w:rFonts w:ascii="Cambria Math" w:hAnsi="Cambria Math"/>
+            <w:noProof/>
+          </w:rPr>
+          <m:t>=</m:t>
+        </m:r>
+        <m:r>
+          <w:rPr>
+            <w:rFonts w:ascii="Cambria Math" w:hAnsi="Cambria Math"/>
+            <w:noProof/>
+          </w:rPr>
+          <m:t>300∙2.6584=</m:t>
+        </m:r>
+        <m:r>
+          <m:rPr>
+            <m:sty m:val="bi"/>
+          </m:rPr>
+          <w:rPr>
+            <w:rFonts w:ascii="Cambria Math" w:hAnsi="Cambria Math"/>
+            <w:noProof/>
+          </w:rPr>
+          <m:t>798</m:t>
+        </m:r>
+      </m:oMath>
+      <w:r>
+        <w:rPr>
+          <w:rFonts w:eastAsiaTheme="minorEastAsia"/>
+          <w:b/>
+          <w:bCs/>
+          <w:noProof/>
+        </w:rPr>
+        <w:t xml:space="preserve"> million (shortly after year 8</w:t>
+      </w:r>
+      <w:r>
+        <w:rPr>
+          <w:rFonts w:eastAsiaTheme="minorEastAsia"/>
+          <w:b/>
+          <w:bCs/>
+          <w:noProof/>
+        </w:rPr>
+        <w:t xml:space="preserve"> – 2018</w:t>
+      </w:r>
+      <w:r>
+        <w:rPr>
+          <w:rFonts w:eastAsiaTheme="minorEastAsia"/>
+          <w:b/>
+          <w:bCs/>
+          <w:noProof/>
+        </w:rPr>
+        <w:t>)</w:t>
+      </w:r>
+    </w:p>
+    <w:p>
+      <w:pPr>
+        <w:pStyle w:val="NoSpacing"/>
+        <w:numPr>
+          <w:ilvl w:val="0"/>
+          <w:numId w:val="53"/>
+        </w:numPr>
+        <w:rPr>
+          <w:noProof/>
+        </w:rPr>
+      </w:pPr>
+      <w:r>
+        <w:rPr>
+          <w:rFonts w:eastAsiaTheme="minorEastAsia"/>
+          <w:noProof/>
+        </w:rPr>
+        <w:br w:type="column"/>
+        <w:t xml:space="preserve">Ice cream is removed from a freezer and put into an 80 degree room. The formula that can be used to determine the temperature of the ice cream m minutes after being removed from the freezer is </w:t>
+      </w:r>
+      <m:oMath>
+        <m:r>
+          <w:rPr>
+            <w:rFonts w:ascii="Cambria Math" w:eastAsiaTheme="minorEastAsia" w:hAnsi="Cambria Math"/>
+            <w:noProof/>
+          </w:rPr>
+          <m:t>t=-48∙</m:t>
+        </m:r>
+        <m:sSup>
+          <m:sSupPr>
+            <m:ctrlPr>
+              <w:rPr>
+                <w:rFonts w:ascii="Cambria Math" w:eastAsiaTheme="minorEastAsia" w:hAnsi="Cambria Math"/>
+                <w:i/>
+                <w:noProof/>
+              </w:rPr>
+            </m:ctrlPr>
+          </m:sSupPr>
+          <m:e>
+            <m:r>
+              <w:rPr>
+                <w:rFonts w:ascii="Cambria Math" w:eastAsiaTheme="minorEastAsia" w:hAnsi="Cambria Math"/>
+                <w:noProof/>
+              </w:rPr>
+              <m:t>0.9</m:t>
+            </m:r>
+          </m:e>
+          <m:sup>
+            <m:r>
+              <w:rPr>
+                <w:rFonts w:ascii="Cambria Math" w:eastAsiaTheme="minorEastAsia" w:hAnsi="Cambria Math"/>
+                <w:noProof/>
+              </w:rPr>
+              <m:t>m</m:t>
+            </m:r>
+          </m:sup>
+        </m:sSup>
+        <m:r>
+          <w:rPr>
+            <w:rFonts w:ascii="Cambria Math" w:eastAsiaTheme="minorEastAsia" w:hAnsi="Cambria Math"/>
+            <w:noProof/>
+          </w:rPr>
+          <m:t>+80</m:t>
+        </m:r>
+      </m:oMath>
+      <w:r>
+        <w:rPr>
+          <w:rFonts w:eastAsiaTheme="minorEastAsia"/>
+          <w:noProof/>
+        </w:rPr>
+        <w:t>. (a) Use this formula to determin what the temperature of the ice cream will be after 5 minutes. (b) After how many minutes will the ice cream be 72 degrees?</w:t>
+      </w:r>
+      <w:r>
+        <w:rPr>
+          <w:rFonts w:eastAsiaTheme="minorEastAsia"/>
+          <w:noProof/>
+        </w:rPr>
+        <w:br/>
+      </w:r>
+      <w:r>
+        <w:rPr>
+          <w:rFonts w:eastAsiaTheme="minorEastAsia"/>
+          <w:noProof/>
+        </w:rPr>
+        <w:br/>
+      </w:r>
+      <w:r>
+        <w:rPr>
+          <w:noProof/>
+        </w:rPr>
+        <w:t xml:space="preserve">(a) </w:t>
+      </w:r>
+      <m:oMath>
+        <m:r>
+          <w:rPr>
+            <w:rFonts w:ascii="Cambria Math" w:eastAsiaTheme="minorEastAsia" w:hAnsi="Cambria Math"/>
+            <w:noProof/>
+          </w:rPr>
+          <m:t>t=-48∙</m:t>
+        </m:r>
+        <m:sSup>
+          <m:sSupPr>
+            <m:ctrlPr>
+              <w:rPr>
+                <w:rFonts w:ascii="Cambria Math" w:eastAsiaTheme="minorEastAsia" w:hAnsi="Cambria Math"/>
+                <w:i/>
+                <w:noProof/>
+              </w:rPr>
+            </m:ctrlPr>
+          </m:sSupPr>
+          <m:e>
+            <m:r>
+              <w:rPr>
+                <w:rFonts w:ascii="Cambria Math" w:eastAsiaTheme="minorEastAsia" w:hAnsi="Cambria Math"/>
+                <w:noProof/>
+              </w:rPr>
+              <m:t>0.9</m:t>
+            </m:r>
+          </m:e>
+          <m:sup>
+            <m:r>
+              <w:rPr>
+                <w:rFonts w:ascii="Cambria Math" w:eastAsiaTheme="minorEastAsia" w:hAnsi="Cambria Math"/>
+                <w:noProof/>
+              </w:rPr>
+              <m:t>5</m:t>
+            </m:r>
+          </m:sup>
+        </m:sSup>
+        <m:r>
+          <w:rPr>
+            <w:rFonts w:ascii="Cambria Math" w:eastAsiaTheme="minorEastAsia" w:hAnsi="Cambria Math"/>
+            <w:noProof/>
+          </w:rPr>
+          <m:t>+80</m:t>
+        </m:r>
+        <m:r>
+          <w:rPr>
+            <w:rFonts w:ascii="Cambria Math" w:eastAsiaTheme="minorEastAsia" w:hAnsi="Cambria Math"/>
+            <w:noProof/>
+          </w:rPr>
+          <m:t>= -48∙</m:t>
+        </m:r>
+        <m:r>
+          <w:rPr>
+            <w:rFonts w:ascii="Cambria Math" w:eastAsiaTheme="minorEastAsia" w:hAnsi="Cambria Math"/>
+            <w:noProof/>
+          </w:rPr>
+          <m:t>0.59049</m:t>
+        </m:r>
+        <m:r>
+          <w:rPr>
+            <w:rFonts w:ascii="Cambria Math" w:eastAsiaTheme="minorEastAsia" w:hAnsi="Cambria Math"/>
+            <w:noProof/>
+          </w:rPr>
+          <m:t>+80</m:t>
+        </m:r>
+        <m:r>
+          <w:rPr>
+            <w:rFonts w:ascii="Cambria Math" w:eastAsiaTheme="minorEastAsia" w:hAnsi="Cambria Math"/>
+            <w:noProof/>
+          </w:rPr>
+          <w:br/>
+        </m:r>
+      </m:oMath>
+      <m:oMathPara>
+        <m:oMath>
+          <m:r>
+            <w:rPr>
+              <w:rFonts w:ascii="Cambria Math" w:hAnsi="Cambria Math"/>
+              <w:noProof/>
+            </w:rPr>
+            <m:t>t=</m:t>
+          </m:r>
+          <m:r>
+            <w:rPr>
+              <w:rFonts w:ascii="Cambria Math" w:hAnsi="Cambria Math"/>
+              <w:noProof/>
+            </w:rPr>
+            <m:t>-28.34352</m:t>
+          </m:r>
+          <m:r>
+            <w:rPr>
+              <w:rFonts w:ascii="Cambria Math" w:hAnsi="Cambria Math"/>
+              <w:noProof/>
+            </w:rPr>
+            <m:t>+80=</m:t>
+          </m:r>
+          <m:r>
+            <m:rPr>
+              <m:sty m:val="bi"/>
+            </m:rPr>
+            <w:rPr>
+              <w:rFonts w:ascii="Cambria Math" w:hAnsi="Cambria Math"/>
+              <w:noProof/>
+            </w:rPr>
+            <m:t>51.7</m:t>
+          </m:r>
+          <m:r>
+            <w:rPr>
+              <w:rFonts w:eastAsiaTheme="minorEastAsia"/>
+              <w:noProof/>
+            </w:rPr>
+            <w:br/>
+          </m:r>
+        </m:oMath>
+      </m:oMathPara>
+      <w:r>
+        <w:rPr>
+          <w:rFonts w:eastAsiaTheme="minorEastAsia"/>
+          <w:noProof/>
+        </w:rPr>
+        <w:t xml:space="preserve">(b) </w:t>
+      </w:r>
+      <w:r>
+        <w:rPr>
+          <w:rFonts w:eastAsiaTheme="minorEastAsia"/>
+          <w:b/>
+          <w:bCs/>
+          <w:noProof/>
+        </w:rPr>
+        <w:t>17</w:t>
+      </w:r>
+      <w:r>
+        <w:rPr>
+          <w:rFonts w:eastAsiaTheme="minorEastAsia"/>
+          <w:b/>
+          <w:bCs/>
+          <w:noProof/>
+        </w:rPr>
+        <w:t xml:space="preserve"> minutes</w:t>
+      </w:r>
+      <w:r>
+        <w:rPr>
+          <w:rFonts w:eastAsiaTheme="minorEastAsia"/>
+          <w:noProof/>
+        </w:rPr>
+        <w:br/>
+      </w:r>
+    </w:p>
+    <w:tbl>
+      <w:tblPr>
+        <w:tblStyle w:val="TableGrid"/>
+        <w:tblW w:w="0" w:type="auto"/>
+        <w:jc w:val="center"/>
+        <w:tblLook w:val="04A0" w:firstRow="1" w:lastRow="0" w:firstColumn="1" w:lastColumn="0" w:noHBand="0" w:noVBand="1"/>
+      </w:tblPr>
+      <w:tblGrid>
+        <w:gridCol w:w="1025"/>
+        <w:gridCol w:w="1509"/>
+      </w:tblGrid>
+      <w:tr>
+        <w:trPr>
+          <w:jc w:val="center"/>
+        </w:trPr>
+        <w:tc>
+          <w:tcPr>
+            <w:tcW w:w="864" w:type="dxa"/>
+          </w:tcPr>
+          <w:p>
+            <w:pPr>
+              <w:jc w:val="center"/>
+              <w:rPr>
+                <w:b/>
+                <w:bCs/>
+                <w:noProof/>
+              </w:rPr>
+            </w:pPr>
+            <w:r>
+              <w:rPr>
+                <w:b/>
+                <w:bCs/>
+                <w:noProof/>
+              </w:rPr>
+              <w:t>Minutes</w:t>
+            </w:r>
+          </w:p>
+        </w:tc>
+        <w:tc>
+          <w:tcPr>
+            <w:tcW w:w="1440" w:type="dxa"/>
+          </w:tcPr>
+          <w:p>
+            <w:pPr>
+              <w:jc w:val="right"/>
+              <w:rPr>
+                <w:b/>
+                <w:bCs/>
+                <w:noProof/>
+              </w:rPr>
+            </w:pPr>
+            <w:r>
+              <w:rPr>
+                <w:b/>
+                <w:bCs/>
+                <w:noProof/>
+              </w:rPr>
+              <w:t>Temperature</w:t>
+            </w:r>
+          </w:p>
+        </w:tc>
+      </w:tr>
+      <w:tr>
+        <w:trPr>
+          <w:jc w:val="center"/>
+        </w:trPr>
+        <w:tc>
+          <w:tcPr>
+            <w:tcW w:w="864" w:type="dxa"/>
+          </w:tcPr>
+          <w:p>
+            <w:pPr>
+              <w:jc w:val="center"/>
+              <w:rPr>
+                <w:noProof/>
+              </w:rPr>
+            </w:pPr>
+            <w:r>
+              <w:rPr>
+                <w:noProof/>
+              </w:rPr>
+              <w:t>10</w:t>
+            </w:r>
+          </w:p>
+        </w:tc>
+        <w:tc>
+          <w:tcPr>
+            <w:tcW w:w="1440" w:type="dxa"/>
+          </w:tcPr>
+          <w:p>
+            <w:pPr>
+              <w:jc w:val="right"/>
+              <w:rPr>
+                <w:noProof/>
+              </w:rPr>
+            </w:pPr>
+            <w:r>
+              <w:rPr>
+                <w:noProof/>
+              </w:rPr>
+              <w:t>63.26343</w:t>
+            </w:r>
+          </w:p>
+        </w:tc>
+      </w:tr>
+      <w:tr>
+        <w:trPr>
+          <w:jc w:val="center"/>
+        </w:trPr>
+        <w:tc>
+          <w:tcPr>
+            <w:tcW w:w="864" w:type="dxa"/>
+          </w:tcPr>
+          <w:p>
+            <w:pPr>
+              <w:jc w:val="center"/>
+              <w:rPr>
+                <w:noProof/>
+              </w:rPr>
+            </w:pPr>
+            <w:r>
+              <w:rPr>
+                <w:noProof/>
+              </w:rPr>
+              <w:t>11</w:t>
+            </w:r>
+          </w:p>
+        </w:tc>
+        <w:tc>
+          <w:tcPr>
+            <w:tcW w:w="1440" w:type="dxa"/>
+          </w:tcPr>
+          <w:p>
+            <w:pPr>
+              <w:jc w:val="right"/>
+              <w:rPr>
+                <w:noProof/>
+              </w:rPr>
+            </w:pPr>
+            <w:r>
+              <w:rPr>
+                <w:noProof/>
+              </w:rPr>
+              <w:t>64.93709</w:t>
+            </w:r>
+          </w:p>
+        </w:tc>
+      </w:tr>
+      <w:tr>
+        <w:trPr>
+          <w:jc w:val="center"/>
+        </w:trPr>
+        <w:tc>
+          <w:tcPr>
+            <w:tcW w:w="864" w:type="dxa"/>
+          </w:tcPr>
+          <w:p>
+            <w:pPr>
+              <w:jc w:val="center"/>
+              <w:rPr>
+                <w:noProof/>
+              </w:rPr>
+            </w:pPr>
+            <w:r>
+              <w:rPr>
+                <w:noProof/>
+              </w:rPr>
+              <w:t>12</w:t>
+            </w:r>
+          </w:p>
+        </w:tc>
+        <w:tc>
+          <w:tcPr>
+            <w:tcW w:w="1440" w:type="dxa"/>
+          </w:tcPr>
+          <w:p>
+            <w:pPr>
+              <w:jc w:val="right"/>
+              <w:rPr>
+                <w:noProof/>
+              </w:rPr>
+            </w:pPr>
+            <w:r>
+              <w:rPr>
+                <w:noProof/>
+              </w:rPr>
+              <w:t>66.44338</w:t>
+            </w:r>
+          </w:p>
+        </w:tc>
+      </w:tr>
+      <w:tr>
+        <w:trPr>
+          <w:jc w:val="center"/>
+        </w:trPr>
+        <w:tc>
+          <w:tcPr>
+            <w:tcW w:w="864" w:type="dxa"/>
+          </w:tcPr>
+          <w:p>
+            <w:pPr>
+              <w:jc w:val="center"/>
+              <w:rPr>
+                <w:noProof/>
+              </w:rPr>
+            </w:pPr>
+            <w:r>
+              <w:rPr>
+                <w:noProof/>
+              </w:rPr>
+              <w:t>13</w:t>
+            </w:r>
+          </w:p>
+        </w:tc>
+        <w:tc>
+          <w:tcPr>
+            <w:tcW w:w="1440" w:type="dxa"/>
+          </w:tcPr>
+          <w:p>
+            <w:pPr>
+              <w:jc w:val="right"/>
+              <w:rPr>
+                <w:noProof/>
+              </w:rPr>
+            </w:pPr>
+            <w:r>
+              <w:rPr>
+                <w:noProof/>
+              </w:rPr>
+              <w:t>67.79904</w:t>
+            </w:r>
+          </w:p>
+        </w:tc>
+      </w:tr>
+      <w:tr>
+        <w:trPr>
+          <w:jc w:val="center"/>
+        </w:trPr>
+        <w:tc>
+          <w:tcPr>
+            <w:tcW w:w="864" w:type="dxa"/>
+          </w:tcPr>
+          <w:p>
+            <w:pPr>
+              <w:jc w:val="center"/>
+              <w:rPr>
+                <w:noProof/>
+              </w:rPr>
+            </w:pPr>
+            <w:r>
+              <w:rPr>
+                <w:noProof/>
+              </w:rPr>
+              <w:t>14</w:t>
+            </w:r>
+          </w:p>
+        </w:tc>
+        <w:tc>
+          <w:tcPr>
+            <w:tcW w:w="1440" w:type="dxa"/>
+          </w:tcPr>
+          <w:p>
+            <w:pPr>
+              <w:jc w:val="right"/>
+              <w:rPr>
+                <w:noProof/>
+              </w:rPr>
+            </w:pPr>
+            <w:r>
+              <w:rPr>
+                <w:noProof/>
+              </w:rPr>
+              <w:t>69.01914</w:t>
+            </w:r>
+          </w:p>
+        </w:tc>
+      </w:tr>
+      <w:tr>
+        <w:trPr>
+          <w:jc w:val="center"/>
+        </w:trPr>
+        <w:tc>
+          <w:tcPr>
+            <w:tcW w:w="864" w:type="dxa"/>
+          </w:tcPr>
+          <w:p>
+            <w:pPr>
+              <w:jc w:val="center"/>
+              <w:rPr>
+                <w:noProof/>
+              </w:rPr>
+            </w:pPr>
+            <w:r>
+              <w:rPr>
+                <w:noProof/>
+              </w:rPr>
+              <w:t>15</w:t>
+            </w:r>
+          </w:p>
+        </w:tc>
+        <w:tc>
+          <w:tcPr>
+            <w:tcW w:w="1440" w:type="dxa"/>
+          </w:tcPr>
+          <w:p>
+            <w:pPr>
+              <w:jc w:val="right"/>
+              <w:rPr>
+                <w:noProof/>
+              </w:rPr>
+            </w:pPr>
+            <w:r>
+              <w:rPr>
+                <w:noProof/>
+              </w:rPr>
+              <w:t>70.11723</w:t>
+            </w:r>
+          </w:p>
+        </w:tc>
+      </w:tr>
+      <w:tr>
+        <w:trPr>
+          <w:jc w:val="center"/>
+        </w:trPr>
+        <w:tc>
+          <w:tcPr>
+            <w:tcW w:w="864" w:type="dxa"/>
+          </w:tcPr>
+          <w:p>
+            <w:pPr>
+              <w:jc w:val="center"/>
+              <w:rPr>
+                <w:noProof/>
+              </w:rPr>
+            </w:pPr>
+            <w:r>
+              <w:rPr>
+                <w:noProof/>
+              </w:rPr>
+              <w:t>16</w:t>
+            </w:r>
+          </w:p>
+        </w:tc>
+        <w:tc>
+          <w:tcPr>
+            <w:tcW w:w="1440" w:type="dxa"/>
+          </w:tcPr>
+          <w:p>
+            <w:pPr>
+              <w:jc w:val="right"/>
+              <w:rPr>
+                <w:noProof/>
+              </w:rPr>
+            </w:pPr>
+            <w:r>
+              <w:rPr>
+                <w:noProof/>
+              </w:rPr>
+              <w:t>71.10550</w:t>
+            </w:r>
+          </w:p>
+        </w:tc>
+      </w:tr>
+      <w:tr>
+        <w:trPr>
+          <w:jc w:val="center"/>
+        </w:trPr>
+        <w:tc>
+          <w:tcPr>
+            <w:tcW w:w="864" w:type="dxa"/>
+          </w:tcPr>
+          <w:p>
+            <w:pPr>
+              <w:jc w:val="center"/>
+              <w:rPr>
+                <w:noProof/>
+              </w:rPr>
+            </w:pPr>
+            <w:r>
+              <w:rPr>
+                <w:noProof/>
+              </w:rPr>
+              <w:t>17</w:t>
+            </w:r>
+          </w:p>
+        </w:tc>
+        <w:tc>
+          <w:tcPr>
+            <w:tcW w:w="1440" w:type="dxa"/>
+          </w:tcPr>
+          <w:p>
+            <w:pPr>
+              <w:jc w:val="right"/>
+              <w:rPr>
+                <w:noProof/>
+              </w:rPr>
+            </w:pPr>
+            <w:r>
+              <w:rPr>
+                <w:noProof/>
+              </w:rPr>
+              <w:t>71.99495</w:t>
+            </w:r>
+          </w:p>
+        </w:tc>
+      </w:tr>
+      <w:tr>
+        <w:trPr>
+          <w:jc w:val="center"/>
+        </w:trPr>
+        <w:tc>
+          <w:tcPr>
+            <w:tcW w:w="864" w:type="dxa"/>
+          </w:tcPr>
+          <w:p>
+            <w:pPr>
+              <w:jc w:val="center"/>
+              <w:rPr>
+                <w:noProof/>
+              </w:rPr>
+            </w:pPr>
+            <w:r>
+              <w:rPr>
+                <w:noProof/>
+              </w:rPr>
+              <w:t>18</w:t>
+            </w:r>
+          </w:p>
+        </w:tc>
+        <w:tc>
+          <w:tcPr>
+            <w:tcW w:w="1440" w:type="dxa"/>
+          </w:tcPr>
+          <w:p>
+            <w:pPr>
+              <w:jc w:val="right"/>
+              <w:rPr>
+                <w:noProof/>
+              </w:rPr>
+            </w:pPr>
+            <w:r>
+              <w:rPr>
+                <w:noProof/>
+              </w:rPr>
+              <w:t>72.79546</w:t>
+            </w:r>
+          </w:p>
+        </w:tc>
+      </w:tr>
+      <w:tr>
+        <w:trPr>
+          <w:jc w:val="center"/>
+        </w:trPr>
+        <w:tc>
+          <w:tcPr>
+            <w:tcW w:w="864" w:type="dxa"/>
+          </w:tcPr>
+          <w:p>
+            <w:pPr>
+              <w:jc w:val="center"/>
+              <w:rPr>
+                <w:noProof/>
+              </w:rPr>
+            </w:pPr>
+            <w:r>
+              <w:rPr>
+                <w:noProof/>
+              </w:rPr>
+              <w:t>19</w:t>
+            </w:r>
+          </w:p>
+        </w:tc>
+        <w:tc>
+          <w:tcPr>
+            <w:tcW w:w="1440" w:type="dxa"/>
+          </w:tcPr>
+          <w:p>
+            <w:pPr>
+              <w:jc w:val="right"/>
+              <w:rPr>
+                <w:noProof/>
+              </w:rPr>
+            </w:pPr>
+            <w:r>
+              <w:rPr>
+                <w:noProof/>
+              </w:rPr>
+              <w:t>73.51591</w:t>
+            </w:r>
+          </w:p>
+        </w:tc>
+      </w:tr>
+      <w:tr>
+        <w:trPr>
+          <w:jc w:val="center"/>
+        </w:trPr>
+        <w:tc>
+          <w:tcPr>
+            <w:tcW w:w="864" w:type="dxa"/>
+          </w:tcPr>
+          <w:p>
+            <w:pPr>
+              <w:jc w:val="center"/>
+              <w:rPr>
+                <w:noProof/>
+              </w:rPr>
+            </w:pPr>
+            <w:r>
+              <w:rPr>
+                <w:noProof/>
+              </w:rPr>
+              <w:t>20</w:t>
+            </w:r>
+          </w:p>
+        </w:tc>
+        <w:tc>
+          <w:tcPr>
+            <w:tcW w:w="1440" w:type="dxa"/>
+          </w:tcPr>
+          <w:p>
+            <w:pPr>
+              <w:jc w:val="right"/>
+              <w:rPr>
+                <w:noProof/>
+              </w:rPr>
+            </w:pPr>
+            <w:r>
+              <w:rPr>
+                <w:noProof/>
+              </w:rPr>
+              <w:t>74.16432</w:t>
+            </w:r>
+          </w:p>
+        </w:tc>
+      </w:tr>
+    </w:tbl>
+    <w:p>
+      <w:pPr>
+        <w:pStyle w:val="NoSpacing"/>
+        <w:numPr>
+          <w:ilvl w:val="0"/>
+          <w:numId w:val="53"/>
+        </w:numPr>
+        <w:rPr>
+          <w:noProof/>
+        </w:rPr>
+      </w:pPr>
+      <w:r>
+        <w:rPr>
+          <w:noProof/>
+        </w:rPr>
+        <w:t xml:space="preserve">Lucas wants to put $100 into a bank. For the first bank, the formula for how much money he will have after t years is </w:t>
+      </w:r>
+      <m:oMath>
+        <m:r>
+          <w:rPr>
+            <w:rFonts w:ascii="Cambria Math" w:hAnsi="Cambria Math"/>
+            <w:noProof/>
+          </w:rPr>
+          <m:t>A=P+t∙0.4P</m:t>
+        </m:r>
+      </m:oMath>
+      <w:r>
+        <w:rPr>
+          <w:rFonts w:eastAsiaTheme="minorEastAsia"/>
+          <w:noProof/>
+        </w:rPr>
+        <w:t xml:space="preserve"> where P is the amount of money originally deposited. For the second bank, the formula for how much money he will have after t years is </w:t>
+      </w:r>
+      <m:oMath>
+        <m:r>
+          <w:rPr>
+            <w:rFonts w:ascii="Cambria Math" w:eastAsiaTheme="minorEastAsia" w:hAnsi="Cambria Math"/>
+            <w:noProof/>
+          </w:rPr>
+          <m:t>A=P∙</m:t>
+        </m:r>
+        <m:sSup>
+          <m:sSupPr>
+            <m:ctrlPr>
+              <w:rPr>
+                <w:rFonts w:ascii="Cambria Math" w:eastAsiaTheme="minorEastAsia" w:hAnsi="Cambria Math"/>
+                <w:i/>
+                <w:noProof/>
+              </w:rPr>
+            </m:ctrlPr>
+          </m:sSupPr>
+          <m:e>
+            <m:r>
+              <w:rPr>
+                <w:rFonts w:ascii="Cambria Math" w:eastAsiaTheme="minorEastAsia" w:hAnsi="Cambria Math"/>
+                <w:noProof/>
+              </w:rPr>
+              <m:t>1.06</m:t>
+            </m:r>
+          </m:e>
+          <m:sup>
+            <m:r>
+              <w:rPr>
+                <w:rFonts w:ascii="Cambria Math" w:eastAsiaTheme="minorEastAsia" w:hAnsi="Cambria Math"/>
+                <w:noProof/>
+              </w:rPr>
+              <m:t>t</m:t>
+            </m:r>
+          </m:sup>
+        </m:sSup>
+      </m:oMath>
+      <w:r>
+        <w:rPr>
+          <w:rFonts w:eastAsiaTheme="minorEastAsia"/>
+          <w:noProof/>
+        </w:rPr>
+        <w:t>. (a) If he is going to withdraw the money after 10 years, which bank is the better choice? (b) If he is going to withdraw his money after 54 years, which bank is the better choice?</w:t>
+      </w:r>
+      <w:r>
+        <w:rPr>
+          <w:rFonts w:eastAsiaTheme="minorEastAsia"/>
+          <w:noProof/>
+        </w:rPr>
+        <w:br/>
+        <w:t xml:space="preserve">(a) </w:t>
+      </w:r>
+      <m:oMath>
+        <m:r>
+          <w:rPr>
+            <w:rFonts w:ascii="Cambria Math" w:hAnsi="Cambria Math"/>
+            <w:noProof/>
+          </w:rPr>
+          <m:t>A=P+t∙0.4P</m:t>
+        </m:r>
+        <m:r>
+          <w:rPr>
+            <w:rFonts w:ascii="Cambria Math" w:hAnsi="Cambria Math"/>
+            <w:noProof/>
+          </w:rPr>
+          <m:t>=100+10∙0.4∙100</m:t>
+        </m:r>
+        <m:r>
+          <w:rPr>
+            <w:rFonts w:ascii="Cambria Math" w:hAnsi="Cambria Math"/>
+            <w:noProof/>
+          </w:rPr>
+          <w:br/>
+        </m:r>
+      </m:oMath>
+      <m:oMathPara>
+        <m:oMath>
+          <m:r>
+            <w:rPr>
+              <w:rFonts w:ascii="Cambria Math" w:hAnsi="Cambria Math"/>
+              <w:noProof/>
+            </w:rPr>
+            <m:t>A=100+400=</m:t>
+          </m:r>
+          <m:r>
+            <w:rPr>
+              <w:rFonts w:ascii="Cambria Math" w:hAnsi="Cambria Math"/>
+              <w:noProof/>
+            </w:rPr>
+            <m:t>$</m:t>
+          </m:r>
+          <m:r>
+            <w:rPr>
+              <w:rFonts w:ascii="Cambria Math" w:hAnsi="Cambria Math"/>
+              <w:noProof/>
+            </w:rPr>
+            <m:t>50</m:t>
+          </m:r>
+          <m:r>
+            <w:rPr>
+              <w:rFonts w:ascii="Cambria Math" w:hAnsi="Cambria Math"/>
+              <w:noProof/>
+            </w:rPr>
+            <m:t>0</m:t>
+          </m:r>
+          <m:r>
+            <w:rPr>
+              <w:rFonts w:eastAsiaTheme="minorEastAsia"/>
+              <w:noProof/>
+            </w:rPr>
+            <w:br/>
+          </m:r>
+        </m:oMath>
+        <m:oMath>
+          <m:r>
+            <w:rPr>
+              <w:rFonts w:ascii="Cambria Math" w:eastAsiaTheme="minorEastAsia" w:hAnsi="Cambria Math"/>
+              <w:noProof/>
+            </w:rPr>
+            <m:t>A=P∙</m:t>
+          </m:r>
+          <m:sSup>
+            <m:sSupPr>
+              <m:ctrlPr>
+                <w:rPr>
+                  <w:rFonts w:ascii="Cambria Math" w:eastAsiaTheme="minorEastAsia" w:hAnsi="Cambria Math"/>
+                  <w:i/>
+                  <w:noProof/>
+                </w:rPr>
+              </m:ctrlPr>
+            </m:sSupPr>
+            <m:e>
+              <m:r>
+                <w:rPr>
+                  <w:rFonts w:ascii="Cambria Math" w:eastAsiaTheme="minorEastAsia" w:hAnsi="Cambria Math"/>
+                  <w:noProof/>
+                </w:rPr>
+                <m:t>1.06</m:t>
+              </m:r>
+            </m:e>
+            <m:sup>
+              <m:r>
+                <w:rPr>
+                  <w:rFonts w:ascii="Cambria Math" w:eastAsiaTheme="minorEastAsia" w:hAnsi="Cambria Math"/>
+                  <w:noProof/>
+                </w:rPr>
+                <m:t>t</m:t>
+              </m:r>
+            </m:sup>
+          </m:sSup>
+          <m:r>
+            <w:rPr>
+              <w:rFonts w:ascii="Cambria Math" w:eastAsiaTheme="minorEastAsia" w:hAnsi="Cambria Math"/>
+              <w:noProof/>
+            </w:rPr>
+            <m:t>=100∙</m:t>
+          </m:r>
+          <m:sSup>
+            <m:sSupPr>
+              <m:ctrlPr>
+                <w:rPr>
+                  <w:rFonts w:ascii="Cambria Math" w:eastAsiaTheme="minorEastAsia" w:hAnsi="Cambria Math"/>
+                  <w:i/>
+                  <w:noProof/>
+                </w:rPr>
+              </m:ctrlPr>
+            </m:sSupPr>
+            <m:e>
+              <m:r>
+                <w:rPr>
+                  <w:rFonts w:ascii="Cambria Math" w:eastAsiaTheme="minorEastAsia" w:hAnsi="Cambria Math"/>
+                  <w:noProof/>
+                </w:rPr>
+                <m:t>1.06</m:t>
+              </m:r>
+            </m:e>
+            <m:sup>
+              <m:r>
+                <w:rPr>
+                  <w:rFonts w:ascii="Cambria Math" w:eastAsiaTheme="minorEastAsia" w:hAnsi="Cambria Math"/>
+                  <w:noProof/>
+                </w:rPr>
+                <m:t>t</m:t>
+              </m:r>
+            </m:sup>
+          </m:sSup>
+          <m:r>
+            <w:rPr>
+              <w:rFonts w:ascii="Cambria Math" w:eastAsiaTheme="minorEastAsia" w:hAnsi="Cambria Math"/>
+              <w:noProof/>
+            </w:rPr>
+            <m:t>=</m:t>
+          </m:r>
+          <m:r>
+            <w:rPr>
+              <w:rFonts w:ascii="Cambria Math" w:eastAsiaTheme="minorEastAsia" w:hAnsi="Cambria Math"/>
+              <w:noProof/>
+            </w:rPr>
+            <m:t>100∙1.790</m:t>
+          </m:r>
+          <m:r>
+            <w:rPr>
+              <w:rFonts w:ascii="Cambria Math" w:eastAsiaTheme="minorEastAsia" w:hAnsi="Cambria Math"/>
+              <w:noProof/>
+            </w:rPr>
+            <w:br/>
+          </m:r>
+        </m:oMath>
+        <m:oMath>
+          <m:r>
+            <w:rPr>
+              <w:rFonts w:ascii="Cambria Math" w:eastAsiaTheme="minorEastAsia" w:hAnsi="Cambria Math"/>
+              <w:noProof/>
+            </w:rPr>
+            <m:t>A=</m:t>
+          </m:r>
+          <m:r>
+            <w:rPr>
+              <w:rFonts w:ascii="Cambria Math" w:eastAsiaTheme="minorEastAsia" w:hAnsi="Cambria Math"/>
+              <w:noProof/>
+            </w:rPr>
+            <m:t>$</m:t>
+          </m:r>
+          <m:r>
+            <w:rPr>
+              <w:rFonts w:ascii="Cambria Math" w:eastAsiaTheme="minorEastAsia" w:hAnsi="Cambria Math"/>
+              <w:noProof/>
+            </w:rPr>
+            <m:t>179.08</m:t>
+          </m:r>
+          <m:r>
+            <w:rPr>
+              <w:rFonts w:eastAsiaTheme="minorEastAsia"/>
+              <w:noProof/>
+            </w:rPr>
+            <w:br/>
+          </m:r>
+        </m:oMath>
+      </m:oMathPara>
+      <w:r>
+        <w:rPr>
+          <w:rFonts w:eastAsiaTheme="minorEastAsia"/>
+          <w:noProof/>
+        </w:rPr>
+        <w:t>(b)</w:t>
+      </w:r>
+      <w:r>
+        <w:rPr>
+          <w:rFonts w:eastAsiaTheme="minorEastAsia"/>
+          <w:noProof/>
+        </w:rPr>
+        <w:br/>
+      </w:r>
+      <m:oMathPara>
+        <m:oMathParaPr>
+          <m:jc m:val="left"/>
+        </m:oMathParaPr>
+        <m:oMath>
+          <m:r>
+            <w:rPr>
+              <w:rFonts w:ascii="Cambria Math" w:eastAsiaTheme="minorEastAsia" w:hAnsi="Cambria Math"/>
+              <w:noProof/>
+            </w:rPr>
+            <m:t>A=100+54∙0.4∙100=100+2160</m:t>
+          </m:r>
+          <m:r>
+            <w:rPr>
+              <w:rFonts w:ascii="Cambria Math" w:eastAsiaTheme="minorEastAsia" w:hAnsi="Cambria Math"/>
+              <w:noProof/>
+            </w:rPr>
+            <w:br/>
+          </m:r>
+        </m:oMath>
+        <m:oMath>
+          <m:r>
+            <w:rPr>
+              <w:rFonts w:ascii="Cambria Math" w:eastAsiaTheme="minorEastAsia" w:hAnsi="Cambria Math"/>
+              <w:noProof/>
+            </w:rPr>
+            <m:t>A</m:t>
+          </m:r>
+          <m:r>
+            <w:rPr>
+              <w:rFonts w:ascii="Cambria Math" w:eastAsiaTheme="minorEastAsia" w:hAnsi="Cambria Math"/>
+              <w:noProof/>
+            </w:rPr>
+            <m:t>=</m:t>
+          </m:r>
+          <m:r>
+            <w:rPr>
+              <w:rFonts w:ascii="Cambria Math" w:eastAsiaTheme="minorEastAsia" w:hAnsi="Cambria Math"/>
+              <w:noProof/>
+            </w:rPr>
+            <m:t>$</m:t>
+          </m:r>
+          <m:r>
+            <w:rPr>
+              <w:rFonts w:ascii="Cambria Math" w:eastAsiaTheme="minorEastAsia" w:hAnsi="Cambria Math"/>
+              <w:noProof/>
+            </w:rPr>
+            <m:t>2</m:t>
+          </m:r>
+          <m:r>
+            <w:rPr>
+              <w:rFonts w:ascii="Cambria Math" w:eastAsiaTheme="minorEastAsia" w:hAnsi="Cambria Math"/>
+              <w:noProof/>
+            </w:rPr>
+            <m:t>,</m:t>
+          </m:r>
+          <m:r>
+            <w:rPr>
+              <w:rFonts w:ascii="Cambria Math" w:eastAsiaTheme="minorEastAsia" w:hAnsi="Cambria Math"/>
+              <w:noProof/>
+            </w:rPr>
+            <m:t>260</m:t>
+          </m:r>
+          <m:r>
+            <w:rPr>
+              <w:rFonts w:eastAsiaTheme="minorEastAsia"/>
+              <w:noProof/>
+            </w:rPr>
+            <w:br/>
+          </m:r>
+        </m:oMath>
+        <m:oMath>
+          <m:r>
+            <w:rPr>
+              <w:rFonts w:ascii="Cambria Math" w:eastAsiaTheme="minorEastAsia" w:hAnsi="Cambria Math"/>
+              <w:noProof/>
+            </w:rPr>
+            <m:t>A=100∙</m:t>
+          </m:r>
+          <m:sSup>
+            <m:sSupPr>
+              <m:ctrlPr>
+                <w:rPr>
+                  <w:rFonts w:ascii="Cambria Math" w:eastAsiaTheme="minorEastAsia" w:hAnsi="Cambria Math"/>
+                  <w:i/>
+                  <w:noProof/>
+                </w:rPr>
+              </m:ctrlPr>
+            </m:sSupPr>
+            <m:e>
+              <m:r>
+                <w:rPr>
+                  <w:rFonts w:ascii="Cambria Math" w:eastAsiaTheme="minorEastAsia" w:hAnsi="Cambria Math"/>
+                  <w:noProof/>
+                </w:rPr>
+                <m:t>1.06</m:t>
+              </m:r>
+            </m:e>
+            <m:sup>
+              <m:r>
+                <w:rPr>
+                  <w:rFonts w:ascii="Cambria Math" w:eastAsiaTheme="minorEastAsia" w:hAnsi="Cambria Math"/>
+                  <w:noProof/>
+                </w:rPr>
+                <m:t>54</m:t>
+              </m:r>
+            </m:sup>
+          </m:sSup>
+          <m:r>
+            <w:rPr>
+              <w:rFonts w:ascii="Cambria Math" w:eastAsiaTheme="minorEastAsia" w:hAnsi="Cambria Math"/>
+              <w:noProof/>
+            </w:rPr>
+            <m:t>=100∙23.255=$2,325.50</m:t>
+          </m:r>
+        </m:oMath>
+      </m:oMathPara>
+    </w:p>
+    <w:p>
+      <w:pPr>
+        <w:pStyle w:val="NoSpacing"/>
+        <w:numPr>
+          <w:ilvl w:val="0"/>
+          <w:numId w:val="53"/>
+        </w:numPr>
+        <w:rPr>
+          <w:noProof/>
+        </w:rPr>
+      </w:pPr>
+      <w:r>
+        <w:rPr>
+          <w:rFonts w:eastAsiaTheme="minorEastAsia"/>
+          <w:noProof/>
+        </w:rPr>
+        <w:t xml:space="preserve">The first picture has 4 line segments. The second picture has 16 line segments. If the equation for the number of line segments of the nth picture is </w:t>
+      </w:r>
+      <m:oMath>
+        <m:r>
+          <w:rPr>
+            <w:rFonts w:ascii="Cambria Math" w:eastAsiaTheme="minorEastAsia" w:hAnsi="Cambria Math"/>
+            <w:noProof/>
+          </w:rPr>
+          <m:t>s=</m:t>
+        </m:r>
+        <m:sSup>
+          <m:sSupPr>
+            <m:ctrlPr>
+              <w:rPr>
+                <w:rFonts w:ascii="Cambria Math" w:eastAsiaTheme="minorEastAsia" w:hAnsi="Cambria Math"/>
+                <w:i/>
+                <w:noProof/>
+              </w:rPr>
+            </m:ctrlPr>
+          </m:sSupPr>
+          <m:e>
+            <m:r>
+              <w:rPr>
+                <w:rFonts w:ascii="Cambria Math" w:eastAsiaTheme="minorEastAsia" w:hAnsi="Cambria Math"/>
+                <w:noProof/>
+              </w:rPr>
+              <m:t>4</m:t>
+            </m:r>
+          </m:e>
+          <m:sup>
+            <m:r>
+              <w:rPr>
+                <w:rFonts w:ascii="Cambria Math" w:eastAsiaTheme="minorEastAsia" w:hAnsi="Cambria Math"/>
+                <w:noProof/>
+              </w:rPr>
+              <m:t>n</m:t>
+            </m:r>
+          </m:sup>
+        </m:sSup>
+      </m:oMath>
+      <w:r>
+        <w:rPr>
+          <w:rFonts w:eastAsiaTheme="minorEastAsia"/>
+          <w:noProof/>
+        </w:rPr>
+        <w:t>, how many line segments will be in the fifth picture?</w:t>
+      </w:r>
+      <w:r>
+        <w:rPr>
+          <w:rFonts w:eastAsiaTheme="minorEastAsia"/>
+          <w:noProof/>
+        </w:rPr>
+        <w:br/>
+      </w:r>
+      <m:oMathPara>
+        <m:oMath>
+          <m:r>
+            <w:rPr>
+              <w:rFonts w:ascii="Cambria Math" w:eastAsiaTheme="minorEastAsia" w:hAnsi="Cambria Math"/>
+              <w:noProof/>
+            </w:rPr>
+            <m:t>s=</m:t>
+          </m:r>
+          <m:sSup>
+            <m:sSupPr>
+              <m:ctrlPr>
+                <w:rPr>
+                  <w:rFonts w:ascii="Cambria Math" w:eastAsiaTheme="minorEastAsia" w:hAnsi="Cambria Math"/>
+                  <w:i/>
+                  <w:noProof/>
+                </w:rPr>
+              </m:ctrlPr>
+            </m:sSupPr>
+            <m:e>
+              <m:r>
+                <w:rPr>
+                  <w:rFonts w:ascii="Cambria Math" w:eastAsiaTheme="minorEastAsia" w:hAnsi="Cambria Math"/>
+                  <w:noProof/>
+                </w:rPr>
+                <m:t>4</m:t>
+              </m:r>
+            </m:e>
+            <m:sup>
+              <m:r>
+                <w:rPr>
+                  <w:rFonts w:ascii="Cambria Math" w:eastAsiaTheme="minorEastAsia" w:hAnsi="Cambria Math"/>
+                  <w:noProof/>
+                </w:rPr>
+                <m:t>n</m:t>
+              </m:r>
+            </m:sup>
+          </m:sSup>
+          <m:r>
+            <w:rPr>
+              <w:rFonts w:ascii="Cambria Math" w:eastAsiaTheme="minorEastAsia" w:hAnsi="Cambria Math"/>
+              <w:noProof/>
+            </w:rPr>
+            <m:t>=</m:t>
+          </m:r>
+          <m:sSup>
+            <m:sSupPr>
+              <m:ctrlPr>
+                <w:rPr>
+                  <w:rFonts w:ascii="Cambria Math" w:eastAsiaTheme="minorEastAsia" w:hAnsi="Cambria Math"/>
+                  <w:i/>
+                  <w:noProof/>
+                </w:rPr>
+              </m:ctrlPr>
+            </m:sSupPr>
+            <m:e>
+              <m:r>
+                <w:rPr>
+                  <w:rFonts w:ascii="Cambria Math" w:eastAsiaTheme="minorEastAsia" w:hAnsi="Cambria Math"/>
+                  <w:noProof/>
+                </w:rPr>
+                <m:t>4</m:t>
+              </m:r>
+            </m:e>
+            <m:sup>
+              <m:r>
+                <w:rPr>
+                  <w:rFonts w:ascii="Cambria Math" w:eastAsiaTheme="minorEastAsia" w:hAnsi="Cambria Math"/>
+                  <w:noProof/>
+                </w:rPr>
+                <m:t>5</m:t>
+              </m:r>
+            </m:sup>
+          </m:sSup>
+          <m:r>
+            <w:rPr>
+              <w:rFonts w:ascii="Cambria Math" w:eastAsiaTheme="minorEastAsia" w:hAnsi="Cambria Math"/>
+              <w:noProof/>
+            </w:rPr>
+            <m:t>=</m:t>
+          </m:r>
+          <m:r>
+            <m:rPr>
+              <m:sty m:val="bi"/>
+            </m:rPr>
+            <w:rPr>
+              <w:rFonts w:ascii="Cambria Math" w:eastAsiaTheme="minorEastAsia" w:hAnsi="Cambria Math"/>
+              <w:noProof/>
+            </w:rPr>
+            <m:t>1,024</m:t>
+          </m:r>
+        </m:oMath>
+      </m:oMathPara>
+    </w:p>
+    <w:p>
+      <w:pPr>
+        <w:pStyle w:val="NoSpacing"/>
+        <w:numPr>
+          <w:ilvl w:val="0"/>
+          <w:numId w:val="53"/>
+        </w:numPr>
+        <w:rPr>
+          <w:rFonts w:eastAsiaTheme="minorEastAsia"/>
+          <w:noProof/>
+        </w:rPr>
+      </w:pPr>
+      <w:r>
+        <w:rPr>
+          <w:rFonts w:eastAsiaTheme="minorEastAsia"/>
+          <w:noProof/>
+        </w:rPr>
+        <w:br w:type="column"/>
+      </w:r>
+      <w:r>
+        <w:rPr>
+          <w:rFonts w:eastAsiaTheme="minorEastAsia"/>
+          <w:noProof/>
+        </w:rPr>
+        <w:lastRenderedPageBreak/>
+        <w:t xml:space="preserve">Zion has a goal to bench press 250 pounds. The equation that can be used to determine the amount he can bench press after t weeks of exercise is </w:t>
+      </w:r>
+      <m:oMath>
+        <m:r>
+          <w:rPr>
+            <w:rFonts w:ascii="Cambria Math" w:eastAsiaTheme="minorEastAsia" w:hAnsi="Cambria Math"/>
+            <w:noProof/>
+          </w:rPr>
+          <m:t>P=-220∙</m:t>
+        </m:r>
+        <m:sSup>
+          <m:sSupPr>
+            <m:ctrlPr>
+              <w:rPr>
+                <w:rFonts w:ascii="Cambria Math" w:eastAsiaTheme="minorEastAsia" w:hAnsi="Cambria Math"/>
+                <w:i/>
+                <w:noProof/>
+              </w:rPr>
+            </m:ctrlPr>
+          </m:sSupPr>
+          <m:e>
+            <m:r>
+              <w:rPr>
+                <w:rFonts w:ascii="Cambria Math" w:eastAsiaTheme="minorEastAsia" w:hAnsi="Cambria Math"/>
+                <w:noProof/>
+              </w:rPr>
+              <m:t>0.93</m:t>
+            </m:r>
+          </m:e>
+          <m:sup>
+            <m:r>
+              <w:rPr>
+                <w:rFonts w:ascii="Cambria Math" w:eastAsiaTheme="minorEastAsia" w:hAnsi="Cambria Math"/>
+                <w:noProof/>
+              </w:rPr>
+              <m:t>t</m:t>
+            </m:r>
+          </m:sup>
+        </m:sSup>
+        <m:r>
+          <w:rPr>
+            <w:rFonts w:ascii="Cambria Math" w:eastAsiaTheme="minorEastAsia" w:hAnsi="Cambria Math"/>
+            <w:noProof/>
+          </w:rPr>
+          <m:t>+300</m:t>
+        </m:r>
+      </m:oMath>
+      <w:r>
+        <w:rPr>
+          <w:rFonts w:eastAsiaTheme="minorEastAsia"/>
+          <w:noProof/>
+        </w:rPr>
+        <w:t>. (a) How much will he be able to bench press after 5 weeks? (b) When will he be able to bench press 250 pounds?</w:t>
+      </w:r>
+      <w:r>
+        <w:rPr>
+          <w:rFonts w:eastAsiaTheme="minorEastAsia"/>
+          <w:noProof/>
+        </w:rPr>
+        <w:br/>
+        <w:t xml:space="preserve">(a) </w:t>
+      </w:r>
+      <m:oMath>
+        <m:r>
+          <w:rPr>
+            <w:rFonts w:ascii="Cambria Math" w:eastAsiaTheme="minorEastAsia" w:hAnsi="Cambria Math"/>
+            <w:noProof/>
+          </w:rPr>
+          <m:t>P=-220∙</m:t>
+        </m:r>
+        <m:sSup>
+          <m:sSupPr>
+            <m:ctrlPr>
+              <w:rPr>
+                <w:rFonts w:ascii="Cambria Math" w:eastAsiaTheme="minorEastAsia" w:hAnsi="Cambria Math"/>
+                <w:i/>
+                <w:noProof/>
+              </w:rPr>
+            </m:ctrlPr>
+          </m:sSupPr>
+          <m:e>
+            <m:r>
+              <w:rPr>
+                <w:rFonts w:ascii="Cambria Math" w:eastAsiaTheme="minorEastAsia" w:hAnsi="Cambria Math"/>
+                <w:noProof/>
+              </w:rPr>
+              <m:t>0.93</m:t>
+            </m:r>
+          </m:e>
+          <m:sup>
+            <m:r>
+              <w:rPr>
+                <w:rFonts w:ascii="Cambria Math" w:eastAsiaTheme="minorEastAsia" w:hAnsi="Cambria Math"/>
+                <w:noProof/>
+              </w:rPr>
+              <m:t>5</m:t>
+            </m:r>
+          </m:sup>
+        </m:sSup>
+        <m:r>
+          <w:rPr>
+            <w:rFonts w:ascii="Cambria Math" w:eastAsiaTheme="minorEastAsia" w:hAnsi="Cambria Math"/>
+            <w:noProof/>
+          </w:rPr>
+          <m:t>+300</m:t>
+        </m:r>
+        <m:r>
+          <w:rPr>
+            <w:rFonts w:ascii="Cambria Math" w:eastAsiaTheme="minorEastAsia" w:hAnsi="Cambria Math"/>
+            <w:noProof/>
+          </w:rPr>
+          <w:br/>
+        </m:r>
+      </m:oMath>
+      <m:oMathPara>
+        <m:oMathParaPr>
+          <m:jc m:val="left"/>
+        </m:oMathParaPr>
+        <m:oMath>
+          <m:r>
+            <w:rPr>
+              <w:rFonts w:ascii="Cambria Math" w:eastAsiaTheme="minorEastAsia" w:hAnsi="Cambria Math"/>
+              <w:noProof/>
+            </w:rPr>
+            <m:t>P</m:t>
+          </m:r>
+          <m:r>
+            <w:rPr>
+              <w:rFonts w:ascii="Cambria Math" w:eastAsiaTheme="minorEastAsia" w:hAnsi="Cambria Math"/>
+              <w:noProof/>
+            </w:rPr>
+            <m:t>=-220∙0.6957+300</m:t>
+          </m:r>
+          <m:r>
+            <w:rPr>
+              <w:rFonts w:ascii="Cambria Math" w:eastAsiaTheme="minorEastAsia" w:hAnsi="Cambria Math"/>
+              <w:noProof/>
+            </w:rPr>
+            <m:t>=-153+300</m:t>
+          </m:r>
+          <m:r>
+            <w:rPr>
+              <w:rFonts w:ascii="Cambria Math" w:eastAsiaTheme="minorEastAsia" w:hAnsi="Cambria Math"/>
+              <w:noProof/>
+            </w:rPr>
+            <w:br/>
+          </m:r>
+        </m:oMath>
+      </m:oMathPara>
+      <m:oMath>
+        <m:r>
+          <m:rPr>
+            <m:sty m:val="bi"/>
+          </m:rPr>
+          <w:rPr>
+            <w:rFonts w:ascii="Cambria Math" w:eastAsiaTheme="minorEastAsia" w:hAnsi="Cambria Math"/>
+            <w:noProof/>
+          </w:rPr>
+          <m:t>P=147</m:t>
+        </m:r>
+      </m:oMath>
+      <w:r>
+        <w:rPr>
+          <w:rFonts w:eastAsiaTheme="minorEastAsia"/>
+          <w:b/>
+          <w:bCs/>
+          <w:noProof/>
+        </w:rPr>
+        <w:t xml:space="preserve"> pounds</w:t>
+      </w:r>
+      <w:r>
+        <w:rPr>
+          <w:rFonts w:eastAsiaTheme="minorEastAsia"/>
+          <w:b/>
+          <w:bCs/>
+          <w:noProof/>
+        </w:rPr>
+        <w:br/>
+        <w:t>(b) Week 21</w:t>
+      </w:r>
+      <w:r>
+        <w:rPr>
+          <w:rFonts w:eastAsiaTheme="minorEastAsia"/>
+          <w:b/>
+          <w:bCs/>
+          <w:noProof/>
+        </w:rPr>
+        <w:br/>
+      </w:r>
+    </w:p>
+    <w:tbl>
+      <w:tblPr>
+        <w:tblStyle w:val="TableGrid"/>
+        <w:tblW w:w="0" w:type="auto"/>
+        <w:tblInd w:w="720" w:type="dxa"/>
+        <w:tblLook w:val="04A0" w:firstRow="1" w:lastRow="0" w:firstColumn="1" w:lastColumn="0" w:noHBand="0" w:noVBand="1"/>
+      </w:tblPr>
+      <w:tblGrid>
+        <w:gridCol w:w="899"/>
+        <w:gridCol w:w="1526"/>
+      </w:tblGrid>
+      <w:tr>
+        <w:tc>
+          <w:tcPr>
+            <w:tcW w:w="899" w:type="dxa"/>
+          </w:tcPr>
+          <w:p>
+            <w:pPr>
+              <w:pStyle w:val="NoSpacing"/>
+              <w:jc w:val="center"/>
+              <w:rPr>
+                <w:b/>
+                <w:bCs/>
+              </w:rPr>
+            </w:pPr>
+            <w:r>
+              <w:rPr>
+                <w:b/>
+                <w:bCs/>
+              </w:rPr>
+              <w:t>Weeks</w:t>
+            </w:r>
+          </w:p>
+        </w:tc>
+        <w:tc>
+          <w:tcPr>
+            <w:tcW w:w="1526" w:type="dxa"/>
+          </w:tcPr>
+          <w:p>
+            <w:pPr>
+              <w:pStyle w:val="NoSpacing"/>
+              <w:jc w:val="right"/>
+              <w:rPr>
+                <w:b/>
+                <w:bCs/>
+              </w:rPr>
+            </w:pPr>
+            <w:r>
+              <w:rPr>
+                <w:b/>
+                <w:bCs/>
+              </w:rPr>
+              <w:t>Bench Press</w:t>
+            </w:r>
+          </w:p>
+        </w:tc>
+      </w:tr>
+      <w:tr>
+        <w:tc>
+          <w:tcPr>
+            <w:tcW w:w="899" w:type="dxa"/>
+          </w:tcPr>
+          <w:p>
+            <w:pPr>
+              <w:pStyle w:val="NoSpacing"/>
+              <w:jc w:val="center"/>
+            </w:pPr>
+            <w:r>
+              <w:t>15</w:t>
+            </w:r>
+          </w:p>
+        </w:tc>
+        <w:tc>
+          <w:tcPr>
+            <w:tcW w:w="1526" w:type="dxa"/>
+          </w:tcPr>
+          <w:p>
+            <w:pPr>
+              <w:pStyle w:val="NoSpacing"/>
+              <w:jc w:val="right"/>
+            </w:pPr>
+            <w:r>
+              <w:t>225.9</w:t>
+            </w:r>
+          </w:p>
+        </w:tc>
+      </w:tr>
+      <w:tr>
+        <w:tc>
+          <w:tcPr>
+            <w:tcW w:w="899" w:type="dxa"/>
+          </w:tcPr>
+          <w:p>
+            <w:pPr>
+              <w:pStyle w:val="NoSpacing"/>
+              <w:jc w:val="center"/>
+            </w:pPr>
+            <w:r>
+              <w:t>16</w:t>
+            </w:r>
+          </w:p>
+        </w:tc>
+        <w:tc>
+          <w:tcPr>
+            <w:tcW w:w="1526" w:type="dxa"/>
+          </w:tcPr>
+          <w:p>
+            <w:pPr>
+              <w:pStyle w:val="NoSpacing"/>
+              <w:jc w:val="right"/>
+            </w:pPr>
+            <w:r>
+              <w:t>231.1</w:t>
+            </w:r>
+          </w:p>
+        </w:tc>
+      </w:tr>
+      <w:tr>
+        <w:tc>
+          <w:tcPr>
+            <w:tcW w:w="899" w:type="dxa"/>
+          </w:tcPr>
+          <w:p>
+            <w:pPr>
+              <w:pStyle w:val="NoSpacing"/>
+              <w:jc w:val="center"/>
+            </w:pPr>
+            <w:r>
+              <w:t>17</w:t>
+            </w:r>
+          </w:p>
+        </w:tc>
+        <w:tc>
+          <w:tcPr>
+            <w:tcW w:w="1526" w:type="dxa"/>
+          </w:tcPr>
+          <w:p>
+            <w:pPr>
+              <w:pStyle w:val="NoSpacing"/>
+              <w:jc w:val="right"/>
+            </w:pPr>
+            <w:r>
+              <w:t>235.9</w:t>
+            </w:r>
+          </w:p>
+        </w:tc>
+      </w:tr>
+      <w:tr>
+        <w:tc>
+          <w:tcPr>
+            <w:tcW w:w="899" w:type="dxa"/>
+          </w:tcPr>
+          <w:p>
+            <w:pPr>
+              <w:pStyle w:val="NoSpacing"/>
+              <w:jc w:val="center"/>
+            </w:pPr>
+            <w:r>
+              <w:t>18</w:t>
+            </w:r>
+          </w:p>
+        </w:tc>
+        <w:tc>
+          <w:tcPr>
+            <w:tcW w:w="1526" w:type="dxa"/>
+          </w:tcPr>
+          <w:p>
+            <w:pPr>
+              <w:pStyle w:val="NoSpacing"/>
+              <w:jc w:val="right"/>
+            </w:pPr>
+            <w:r>
+              <w:t>240.4</w:t>
+            </w:r>
+          </w:p>
+        </w:tc>
+      </w:tr>
+      <w:tr>
+        <w:tc>
+          <w:tcPr>
+            <w:tcW w:w="899" w:type="dxa"/>
+          </w:tcPr>
+          <w:p>
+            <w:pPr>
+              <w:pStyle w:val="NoSpacing"/>
+              <w:jc w:val="center"/>
+            </w:pPr>
+            <w:r>
+              <w:t>19</w:t>
+            </w:r>
+          </w:p>
+        </w:tc>
+        <w:tc>
+          <w:tcPr>
+            <w:tcW w:w="1526" w:type="dxa"/>
+          </w:tcPr>
+          <w:p>
+            <w:pPr>
+              <w:pStyle w:val="NoSpacing"/>
+              <w:jc w:val="right"/>
+            </w:pPr>
+            <w:r>
+              <w:t>244.6</w:t>
+            </w:r>
+          </w:p>
+        </w:tc>
+      </w:tr>
+      <w:tr>
+        <w:tc>
+          <w:tcPr>
+            <w:tcW w:w="899" w:type="dxa"/>
+          </w:tcPr>
+          <w:p>
+            <w:pPr>
+              <w:pStyle w:val="NoSpacing"/>
+              <w:jc w:val="center"/>
+            </w:pPr>
+            <w:r>
+              <w:t>20</w:t>
+            </w:r>
+          </w:p>
+        </w:tc>
+        <w:tc>
+          <w:tcPr>
+            <w:tcW w:w="1526" w:type="dxa"/>
+          </w:tcPr>
+          <w:p>
+            <w:pPr>
+              <w:pStyle w:val="NoSpacing"/>
+              <w:jc w:val="right"/>
+            </w:pPr>
+            <w:r>
+              <w:t>248.5</w:t>
+            </w:r>
+          </w:p>
+        </w:tc>
+      </w:tr>
+      <w:tr>
+        <w:tc>
+          <w:tcPr>
+            <w:tcW w:w="899" w:type="dxa"/>
+          </w:tcPr>
+          <w:p>
+            <w:pPr>
+              <w:pStyle w:val="NoSpacing"/>
+              <w:jc w:val="center"/>
+            </w:pPr>
+            <w:r>
+              <w:t>21</w:t>
+            </w:r>
+          </w:p>
+        </w:tc>
+        <w:tc>
+          <w:tcPr>
+            <w:tcW w:w="1526" w:type="dxa"/>
+          </w:tcPr>
+          <w:p>
+            <w:pPr>
+              <w:pStyle w:val="NoSpacing"/>
+              <w:jc w:val="right"/>
+            </w:pPr>
+            <w:r>
+              <w:t>252.1</w:t>
+            </w:r>
+          </w:p>
+        </w:tc>
+      </w:tr>
+    </w:tbl>
+    <w:p>
+      <w:pPr>
+        <w:pStyle w:val="NoSpacing"/>
+        <w:rPr>
+          <w:noProof/>
+        </w:rPr>
+      </w:pPr>
+      <w:r>
+        <w:rPr>
+          <w:rFonts w:eastAsiaTheme="minorEastAsia"/>
+          <w:noProof/>
+        </w:rPr>
+        <w:br/>
+      </w:r>
+    </w:p>
     <w:sectPr>
       <w:type w:val="continuous"/>
       <w:pgSz w:w="12240" w:h="15840"/>
@@ -8503,6 +12446,95 @@
     </w:lvl>
   </w:abstractNum>
   <w:abstractNum w:abstractNumId="12" w15:restartNumberingAfterBreak="0">
+    <w:nsid w:val="161312A3"/>
+    <w:multiLevelType w:val="hybridMultilevel"/>
+    <w:tmpl w:val="926495B6"/>
+    <w:lvl w:ilvl="0" w:tplc="04C69F3E">
+      <w:start w:val="1"/>
+      <w:numFmt w:val="upperLetter"/>
+      <w:lvlText w:val="%1."/>
+      <w:lvlJc w:val="left"/>
+      <w:pPr>
+        <w:ind w:left="360" w:hanging="360"/>
+      </w:pPr>
+      <w:rPr>
+        <w:rFonts w:eastAsiaTheme="minorEastAsia" w:hint="default"/>
+      </w:rPr>
+    </w:lvl>
+    <w:lvl w:ilvl="1" w:tplc="04090019" w:tentative="1">
+      <w:start w:val="1"/>
+      <w:numFmt w:val="lowerLetter"/>
+      <w:lvlText w:val="%2."/>
+      <w:lvlJc w:val="left"/>
+      <w:pPr>
+        <w:ind w:left="1080" w:hanging="360"/>
+      </w:pPr>
+    </w:lvl>
+    <w:lvl w:ilvl="2" w:tplc="0409001B" w:tentative="1">
+      <w:start w:val="1"/>
+      <w:numFmt w:val="lowerRoman"/>
+      <w:lvlText w:val="%3."/>
+      <w:lvlJc w:val="right"/>
+      <w:pPr>
+        <w:ind w:left="1800" w:hanging="180"/>
+      </w:pPr>
+    </w:lvl>
+    <w:lvl w:ilvl="3" w:tplc="0409000F" w:tentative="1">
+      <w:start w:val="1"/>
+      <w:numFmt w:val="decimal"/>
+      <w:lvlText w:val="%4."/>
+      <w:lvlJc w:val="left"/>
+      <w:pPr>
+        <w:ind w:left="2520" w:hanging="360"/>
+      </w:pPr>
+    </w:lvl>
+    <w:lvl w:ilvl="4" w:tplc="04090019" w:tentative="1">
+      <w:start w:val="1"/>
+      <w:numFmt w:val="lowerLetter"/>
+      <w:lvlText w:val="%5."/>
+      <w:lvlJc w:val="left"/>
+      <w:pPr>
+        <w:ind w:left="3240" w:hanging="360"/>
+      </w:pPr>
+    </w:lvl>
+    <w:lvl w:ilvl="5" w:tplc="0409001B" w:tentative="1">
+      <w:start w:val="1"/>
+      <w:numFmt w:val="lowerRoman"/>
+      <w:lvlText w:val="%6."/>
+      <w:lvlJc w:val="right"/>
+      <w:pPr>
+        <w:ind w:left="3960" w:hanging="180"/>
+      </w:pPr>
+    </w:lvl>
+    <w:lvl w:ilvl="6" w:tplc="0409000F" w:tentative="1">
+      <w:start w:val="1"/>
+      <w:numFmt w:val="decimal"/>
+      <w:lvlText w:val="%7."/>
+      <w:lvlJc w:val="left"/>
+      <w:pPr>
+        <w:ind w:left="4680" w:hanging="360"/>
+      </w:pPr>
+    </w:lvl>
+    <w:lvl w:ilvl="7" w:tplc="04090019" w:tentative="1">
+      <w:start w:val="1"/>
+      <w:numFmt w:val="lowerLetter"/>
+      <w:lvlText w:val="%8."/>
+      <w:lvlJc w:val="left"/>
+      <w:pPr>
+        <w:ind w:left="5400" w:hanging="360"/>
+      </w:pPr>
+    </w:lvl>
+    <w:lvl w:ilvl="8" w:tplc="0409001B" w:tentative="1">
+      <w:start w:val="1"/>
+      <w:numFmt w:val="lowerRoman"/>
+      <w:lvlText w:val="%9."/>
+      <w:lvlJc w:val="right"/>
+      <w:pPr>
+        <w:ind w:left="6120" w:hanging="180"/>
+      </w:pPr>
+    </w:lvl>
+  </w:abstractNum>
+  <w:abstractNum w:abstractNumId="13" w15:restartNumberingAfterBreak="0">
     <w:nsid w:val="1691759B"/>
     <w:multiLevelType w:val="hybridMultilevel"/>
     <w:tmpl w:val="167E3802"/>
@@ -8591,7 +12623,7 @@
       </w:pPr>
     </w:lvl>
   </w:abstractNum>
-  <w:abstractNum w:abstractNumId="13" w15:restartNumberingAfterBreak="0">
+  <w:abstractNum w:abstractNumId="14" w15:restartNumberingAfterBreak="0">
     <w:nsid w:val="18436641"/>
     <w:multiLevelType w:val="hybridMultilevel"/>
     <w:tmpl w:val="6A3CF6E8"/>
@@ -8680,7 +12712,7 @@
       </w:pPr>
     </w:lvl>
   </w:abstractNum>
-  <w:abstractNum w:abstractNumId="14" w15:restartNumberingAfterBreak="0">
+  <w:abstractNum w:abstractNumId="15" w15:restartNumberingAfterBreak="0">
     <w:nsid w:val="197250EE"/>
     <w:multiLevelType w:val="hybridMultilevel"/>
     <w:tmpl w:val="D8E20C04"/>
@@ -8769,7 +12801,7 @@
       </w:pPr>
     </w:lvl>
   </w:abstractNum>
-  <w:abstractNum w:abstractNumId="15" w15:restartNumberingAfterBreak="0">
+  <w:abstractNum w:abstractNumId="16" w15:restartNumberingAfterBreak="0">
     <w:nsid w:val="1D1F694E"/>
     <w:multiLevelType w:val="hybridMultilevel"/>
     <w:tmpl w:val="AD702FD4"/>
@@ -8858,7 +12890,7 @@
       </w:pPr>
     </w:lvl>
   </w:abstractNum>
-  <w:abstractNum w:abstractNumId="16" w15:restartNumberingAfterBreak="0">
+  <w:abstractNum w:abstractNumId="17" w15:restartNumberingAfterBreak="0">
     <w:nsid w:val="26C104E4"/>
     <w:multiLevelType w:val="hybridMultilevel"/>
     <w:tmpl w:val="B798CCC8"/>
@@ -8947,7 +12979,187 @@
       </w:pPr>
     </w:lvl>
   </w:abstractNum>
-  <w:abstractNum w:abstractNumId="17" w15:restartNumberingAfterBreak="0">
+  <w:abstractNum w:abstractNumId="18" w15:restartNumberingAfterBreak="0">
+    <w:nsid w:val="28285323"/>
+    <w:multiLevelType w:val="hybridMultilevel"/>
+    <w:tmpl w:val="07E63E92"/>
+    <w:lvl w:ilvl="0" w:tplc="B922E0FE">
+      <w:start w:val="1"/>
+      <w:numFmt w:val="decimal"/>
+      <w:lvlText w:val="%1."/>
+      <w:lvlJc w:val="left"/>
+      <w:pPr>
+        <w:ind w:left="720" w:hanging="360"/>
+      </w:pPr>
+      <w:rPr>
+        <w:rFonts w:eastAsiaTheme="minorEastAsia" w:hint="default"/>
+      </w:rPr>
+    </w:lvl>
+    <w:lvl w:ilvl="1" w:tplc="04090019" w:tentative="1">
+      <w:start w:val="1"/>
+      <w:numFmt w:val="lowerLetter"/>
+      <w:lvlText w:val="%2."/>
+      <w:lvlJc w:val="left"/>
+      <w:pPr>
+        <w:ind w:left="1440" w:hanging="360"/>
+      </w:pPr>
+    </w:lvl>
+    <w:lvl w:ilvl="2" w:tplc="0409001B" w:tentative="1">
+      <w:start w:val="1"/>
+      <w:numFmt w:val="lowerRoman"/>
+      <w:lvlText w:val="%3."/>
+      <w:lvlJc w:val="right"/>
+      <w:pPr>
+        <w:ind w:left="2160" w:hanging="180"/>
+      </w:pPr>
+    </w:lvl>
+    <w:lvl w:ilvl="3" w:tplc="0409000F" w:tentative="1">
+      <w:start w:val="1"/>
+      <w:numFmt w:val="decimal"/>
+      <w:lvlText w:val="%4."/>
+      <w:lvlJc w:val="left"/>
+      <w:pPr>
+        <w:ind w:left="2880" w:hanging="360"/>
+      </w:pPr>
+    </w:lvl>
+    <w:lvl w:ilvl="4" w:tplc="04090019" w:tentative="1">
+      <w:start w:val="1"/>
+      <w:numFmt w:val="lowerLetter"/>
+      <w:lvlText w:val="%5."/>
+      <w:lvlJc w:val="left"/>
+      <w:pPr>
+        <w:ind w:left="3600" w:hanging="360"/>
+      </w:pPr>
+    </w:lvl>
+    <w:lvl w:ilvl="5" w:tplc="0409001B" w:tentative="1">
+      <w:start w:val="1"/>
+      <w:numFmt w:val="lowerRoman"/>
+      <w:lvlText w:val="%6."/>
+      <w:lvlJc w:val="right"/>
+      <w:pPr>
+        <w:ind w:left="4320" w:hanging="180"/>
+      </w:pPr>
+    </w:lvl>
+    <w:lvl w:ilvl="6" w:tplc="0409000F" w:tentative="1">
+      <w:start w:val="1"/>
+      <w:numFmt w:val="decimal"/>
+      <w:lvlText w:val="%7."/>
+      <w:lvlJc w:val="left"/>
+      <w:pPr>
+        <w:ind w:left="5040" w:hanging="360"/>
+      </w:pPr>
+    </w:lvl>
+    <w:lvl w:ilvl="7" w:tplc="04090019" w:tentative="1">
+      <w:start w:val="1"/>
+      <w:numFmt w:val="lowerLetter"/>
+      <w:lvlText w:val="%8."/>
+      <w:lvlJc w:val="left"/>
+      <w:pPr>
+        <w:ind w:left="5760" w:hanging="360"/>
+      </w:pPr>
+    </w:lvl>
+    <w:lvl w:ilvl="8" w:tplc="0409001B" w:tentative="1">
+      <w:start w:val="1"/>
+      <w:numFmt w:val="lowerRoman"/>
+      <w:lvlText w:val="%9."/>
+      <w:lvlJc w:val="right"/>
+      <w:pPr>
+        <w:ind w:left="6480" w:hanging="180"/>
+      </w:pPr>
+    </w:lvl>
+  </w:abstractNum>
+  <w:abstractNum w:abstractNumId="19" w15:restartNumberingAfterBreak="0">
+    <w:nsid w:val="2AE66F55"/>
+    <w:multiLevelType w:val="hybridMultilevel"/>
+    <w:tmpl w:val="DD7EBB24"/>
+    <w:lvl w:ilvl="0" w:tplc="F4785820">
+      <w:start w:val="1"/>
+      <w:numFmt w:val="decimal"/>
+      <w:lvlText w:val="%1."/>
+      <w:lvlJc w:val="left"/>
+      <w:pPr>
+        <w:ind w:left="720" w:hanging="360"/>
+      </w:pPr>
+      <w:rPr>
+        <w:rFonts w:eastAsiaTheme="minorEastAsia" w:hint="default"/>
+        <w:b w:val="0"/>
+        <w:bCs/>
+      </w:rPr>
+    </w:lvl>
+    <w:lvl w:ilvl="1" w:tplc="04090019" w:tentative="1">
+      <w:start w:val="1"/>
+      <w:numFmt w:val="lowerLetter"/>
+      <w:lvlText w:val="%2."/>
+      <w:lvlJc w:val="left"/>
+      <w:pPr>
+        <w:ind w:left="1440" w:hanging="360"/>
+      </w:pPr>
+    </w:lvl>
+    <w:lvl w:ilvl="2" w:tplc="0409001B" w:tentative="1">
+      <w:start w:val="1"/>
+      <w:numFmt w:val="lowerRoman"/>
+      <w:lvlText w:val="%3."/>
+      <w:lvlJc w:val="right"/>
+      <w:pPr>
+        <w:ind w:left="2160" w:hanging="180"/>
+      </w:pPr>
+    </w:lvl>
+    <w:lvl w:ilvl="3" w:tplc="0409000F" w:tentative="1">
+      <w:start w:val="1"/>
+      <w:numFmt w:val="decimal"/>
+      <w:lvlText w:val="%4."/>
+      <w:lvlJc w:val="left"/>
+      <w:pPr>
+        <w:ind w:left="2880" w:hanging="360"/>
+      </w:pPr>
+    </w:lvl>
+    <w:lvl w:ilvl="4" w:tplc="04090019" w:tentative="1">
+      <w:start w:val="1"/>
+      <w:numFmt w:val="lowerLetter"/>
+      <w:lvlText w:val="%5."/>
+      <w:lvlJc w:val="left"/>
+      <w:pPr>
+        <w:ind w:left="3600" w:hanging="360"/>
+      </w:pPr>
+    </w:lvl>
+    <w:lvl w:ilvl="5" w:tplc="0409001B" w:tentative="1">
+      <w:start w:val="1"/>
+      <w:numFmt w:val="lowerRoman"/>
+      <w:lvlText w:val="%6."/>
+      <w:lvlJc w:val="right"/>
+      <w:pPr>
+        <w:ind w:left="4320" w:hanging="180"/>
+      </w:pPr>
+    </w:lvl>
+    <w:lvl w:ilvl="6" w:tplc="0409000F" w:tentative="1">
+      <w:start w:val="1"/>
+      <w:numFmt w:val="decimal"/>
+      <w:lvlText w:val="%7."/>
+      <w:lvlJc w:val="left"/>
+      <w:pPr>
+        <w:ind w:left="5040" w:hanging="360"/>
+      </w:pPr>
+    </w:lvl>
+    <w:lvl w:ilvl="7" w:tplc="04090019" w:tentative="1">
+      <w:start w:val="1"/>
+      <w:numFmt w:val="lowerLetter"/>
+      <w:lvlText w:val="%8."/>
+      <w:lvlJc w:val="left"/>
+      <w:pPr>
+        <w:ind w:left="5760" w:hanging="360"/>
+      </w:pPr>
+    </w:lvl>
+    <w:lvl w:ilvl="8" w:tplc="0409001B" w:tentative="1">
+      <w:start w:val="1"/>
+      <w:numFmt w:val="lowerRoman"/>
+      <w:lvlText w:val="%9."/>
+      <w:lvlJc w:val="right"/>
+      <w:pPr>
+        <w:ind w:left="6480" w:hanging="180"/>
+      </w:pPr>
+    </w:lvl>
+  </w:abstractNum>
+  <w:abstractNum w:abstractNumId="20" w15:restartNumberingAfterBreak="0">
     <w:nsid w:val="2BD1247C"/>
     <w:multiLevelType w:val="hybridMultilevel"/>
     <w:tmpl w:val="80B40B74"/>
@@ -9036,7 +13248,7 @@
       </w:pPr>
     </w:lvl>
   </w:abstractNum>
-  <w:abstractNum w:abstractNumId="18" w15:restartNumberingAfterBreak="0">
+  <w:abstractNum w:abstractNumId="21" w15:restartNumberingAfterBreak="0">
     <w:nsid w:val="2C090F97"/>
     <w:multiLevelType w:val="hybridMultilevel"/>
     <w:tmpl w:val="83FA82EE"/>
@@ -9125,7 +13337,7 @@
       </w:pPr>
     </w:lvl>
   </w:abstractNum>
-  <w:abstractNum w:abstractNumId="19" w15:restartNumberingAfterBreak="0">
+  <w:abstractNum w:abstractNumId="22" w15:restartNumberingAfterBreak="0">
     <w:nsid w:val="2E536DA6"/>
     <w:multiLevelType w:val="hybridMultilevel"/>
     <w:tmpl w:val="7D386948"/>
@@ -9214,7 +13426,7 @@
       </w:pPr>
     </w:lvl>
   </w:abstractNum>
-  <w:abstractNum w:abstractNumId="20" w15:restartNumberingAfterBreak="0">
+  <w:abstractNum w:abstractNumId="23" w15:restartNumberingAfterBreak="0">
     <w:nsid w:val="32052917"/>
     <w:multiLevelType w:val="hybridMultilevel"/>
     <w:tmpl w:val="7322407C"/>
@@ -9303,7 +13515,7 @@
       </w:pPr>
     </w:lvl>
   </w:abstractNum>
-  <w:abstractNum w:abstractNumId="21" w15:restartNumberingAfterBreak="0">
+  <w:abstractNum w:abstractNumId="24" w15:restartNumberingAfterBreak="0">
     <w:nsid w:val="3A411680"/>
     <w:multiLevelType w:val="hybridMultilevel"/>
     <w:tmpl w:val="2C6699C6"/>
@@ -9394,7 +13606,7 @@
       </w:pPr>
     </w:lvl>
   </w:abstractNum>
-  <w:abstractNum w:abstractNumId="22" w15:restartNumberingAfterBreak="0">
+  <w:abstractNum w:abstractNumId="25" w15:restartNumberingAfterBreak="0">
     <w:nsid w:val="3CC75517"/>
     <w:multiLevelType w:val="hybridMultilevel"/>
     <w:tmpl w:val="ABBE29D8"/>
@@ -9483,7 +13695,7 @@
       </w:pPr>
     </w:lvl>
   </w:abstractNum>
-  <w:abstractNum w:abstractNumId="23" w15:restartNumberingAfterBreak="0">
+  <w:abstractNum w:abstractNumId="26" w15:restartNumberingAfterBreak="0">
     <w:nsid w:val="40415072"/>
     <w:multiLevelType w:val="hybridMultilevel"/>
     <w:tmpl w:val="CC2C3296"/>
@@ -9572,7 +13784,7 @@
       </w:pPr>
     </w:lvl>
   </w:abstractNum>
-  <w:abstractNum w:abstractNumId="24" w15:restartNumberingAfterBreak="0">
+  <w:abstractNum w:abstractNumId="27" w15:restartNumberingAfterBreak="0">
     <w:nsid w:val="44DF63BA"/>
     <w:multiLevelType w:val="hybridMultilevel"/>
     <w:tmpl w:val="1B864EDC"/>
@@ -9661,7 +13873,7 @@
       </w:pPr>
     </w:lvl>
   </w:abstractNum>
-  <w:abstractNum w:abstractNumId="25" w15:restartNumberingAfterBreak="0">
+  <w:abstractNum w:abstractNumId="28" w15:restartNumberingAfterBreak="0">
     <w:nsid w:val="46863DEC"/>
     <w:multiLevelType w:val="hybridMultilevel"/>
     <w:tmpl w:val="FF9C9F36"/>
@@ -9750,7 +13962,7 @@
       </w:pPr>
     </w:lvl>
   </w:abstractNum>
-  <w:abstractNum w:abstractNumId="26" w15:restartNumberingAfterBreak="0">
+  <w:abstractNum w:abstractNumId="29" w15:restartNumberingAfterBreak="0">
     <w:nsid w:val="478C0B0F"/>
     <w:multiLevelType w:val="hybridMultilevel"/>
     <w:tmpl w:val="3D3698E6"/>
@@ -9839,7 +14051,7 @@
       </w:pPr>
     </w:lvl>
   </w:abstractNum>
-  <w:abstractNum w:abstractNumId="27" w15:restartNumberingAfterBreak="0">
+  <w:abstractNum w:abstractNumId="30" w15:restartNumberingAfterBreak="0">
     <w:nsid w:val="4DDC2A89"/>
     <w:multiLevelType w:val="hybridMultilevel"/>
     <w:tmpl w:val="0DE6782E"/>
@@ -9928,7 +14140,7 @@
       </w:pPr>
     </w:lvl>
   </w:abstractNum>
-  <w:abstractNum w:abstractNumId="28" w15:restartNumberingAfterBreak="0">
+  <w:abstractNum w:abstractNumId="31" w15:restartNumberingAfterBreak="0">
     <w:nsid w:val="50603D11"/>
     <w:multiLevelType w:val="hybridMultilevel"/>
     <w:tmpl w:val="5C908BA8"/>
@@ -10017,7 +14229,7 @@
       </w:pPr>
     </w:lvl>
   </w:abstractNum>
-  <w:abstractNum w:abstractNumId="29" w15:restartNumberingAfterBreak="0">
+  <w:abstractNum w:abstractNumId="32" w15:restartNumberingAfterBreak="0">
     <w:nsid w:val="523B67BA"/>
     <w:multiLevelType w:val="hybridMultilevel"/>
     <w:tmpl w:val="E1041966"/>
@@ -10106,7 +14318,7 @@
       </w:pPr>
     </w:lvl>
   </w:abstractNum>
-  <w:abstractNum w:abstractNumId="30" w15:restartNumberingAfterBreak="0">
+  <w:abstractNum w:abstractNumId="33" w15:restartNumberingAfterBreak="0">
     <w:nsid w:val="536A5950"/>
     <w:multiLevelType w:val="hybridMultilevel"/>
     <w:tmpl w:val="C17AFC0A"/>
@@ -10195,7 +14407,7 @@
       </w:pPr>
     </w:lvl>
   </w:abstractNum>
-  <w:abstractNum w:abstractNumId="31" w15:restartNumberingAfterBreak="0">
+  <w:abstractNum w:abstractNumId="34" w15:restartNumberingAfterBreak="0">
     <w:nsid w:val="55393753"/>
     <w:multiLevelType w:val="hybridMultilevel"/>
     <w:tmpl w:val="6C1A97E0"/>
@@ -10284,7 +14496,7 @@
       </w:pPr>
     </w:lvl>
   </w:abstractNum>
-  <w:abstractNum w:abstractNumId="32" w15:restartNumberingAfterBreak="0">
+  <w:abstractNum w:abstractNumId="35" w15:restartNumberingAfterBreak="0">
     <w:nsid w:val="55A6798B"/>
     <w:multiLevelType w:val="multilevel"/>
     <w:tmpl w:val="D35268B0"/>
@@ -10405,7 +14617,7 @@
       </w:rPr>
     </w:lvl>
   </w:abstractNum>
-  <w:abstractNum w:abstractNumId="33" w15:restartNumberingAfterBreak="0">
+  <w:abstractNum w:abstractNumId="36" w15:restartNumberingAfterBreak="0">
     <w:nsid w:val="55E2772E"/>
     <w:multiLevelType w:val="hybridMultilevel"/>
     <w:tmpl w:val="FE9AF276"/>
@@ -10494,7 +14706,7 @@
       </w:pPr>
     </w:lvl>
   </w:abstractNum>
-  <w:abstractNum w:abstractNumId="34" w15:restartNumberingAfterBreak="0">
+  <w:abstractNum w:abstractNumId="37" w15:restartNumberingAfterBreak="0">
     <w:nsid w:val="564567B2"/>
     <w:multiLevelType w:val="hybridMultilevel"/>
     <w:tmpl w:val="B270EE0A"/>
@@ -10583,7 +14795,98 @@
       </w:pPr>
     </w:lvl>
   </w:abstractNum>
-  <w:abstractNum w:abstractNumId="35" w15:restartNumberingAfterBreak="0">
+  <w:abstractNum w:abstractNumId="38" w15:restartNumberingAfterBreak="0">
+    <w:nsid w:val="56733D65"/>
+    <w:multiLevelType w:val="hybridMultilevel"/>
+    <w:tmpl w:val="6526CBA6"/>
+    <w:lvl w:ilvl="0" w:tplc="E0DE33EC">
+      <w:start w:val="1"/>
+      <w:numFmt w:val="decimal"/>
+      <w:lvlText w:val="%1."/>
+      <w:lvlJc w:val="left"/>
+      <w:pPr>
+        <w:ind w:left="720" w:hanging="360"/>
+      </w:pPr>
+      <w:rPr>
+        <w:rFonts w:eastAsiaTheme="minorEastAsia" w:hint="default"/>
+        <w:b w:val="0"/>
+        <w:bCs/>
+      </w:rPr>
+    </w:lvl>
+    <w:lvl w:ilvl="1" w:tplc="04090019" w:tentative="1">
+      <w:start w:val="1"/>
+      <w:numFmt w:val="lowerLetter"/>
+      <w:lvlText w:val="%2."/>
+      <w:lvlJc w:val="left"/>
+      <w:pPr>
+        <w:ind w:left="1440" w:hanging="360"/>
+      </w:pPr>
+    </w:lvl>
+    <w:lvl w:ilvl="2" w:tplc="0409001B" w:tentative="1">
+      <w:start w:val="1"/>
+      <w:numFmt w:val="lowerRoman"/>
+      <w:lvlText w:val="%3."/>
+      <w:lvlJc w:val="right"/>
+      <w:pPr>
+        <w:ind w:left="2160" w:hanging="180"/>
+      </w:pPr>
+    </w:lvl>
+    <w:lvl w:ilvl="3" w:tplc="0409000F" w:tentative="1">
+      <w:start w:val="1"/>
+      <w:numFmt w:val="decimal"/>
+      <w:lvlText w:val="%4."/>
+      <w:lvlJc w:val="left"/>
+      <w:pPr>
+        <w:ind w:left="2880" w:hanging="360"/>
+      </w:pPr>
+    </w:lvl>
+    <w:lvl w:ilvl="4" w:tplc="04090019" w:tentative="1">
+      <w:start w:val="1"/>
+      <w:numFmt w:val="lowerLetter"/>
+      <w:lvlText w:val="%5."/>
+      <w:lvlJc w:val="left"/>
+      <w:pPr>
+        <w:ind w:left="3600" w:hanging="360"/>
+      </w:pPr>
+    </w:lvl>
+    <w:lvl w:ilvl="5" w:tplc="0409001B" w:tentative="1">
+      <w:start w:val="1"/>
+      <w:numFmt w:val="lowerRoman"/>
+      <w:lvlText w:val="%6."/>
+      <w:lvlJc w:val="right"/>
+      <w:pPr>
+        <w:ind w:left="4320" w:hanging="180"/>
+      </w:pPr>
+    </w:lvl>
+    <w:lvl w:ilvl="6" w:tplc="0409000F" w:tentative="1">
+      <w:start w:val="1"/>
+      <w:numFmt w:val="decimal"/>
+      <w:lvlText w:val="%7."/>
+      <w:lvlJc w:val="left"/>
+      <w:pPr>
+        <w:ind w:left="5040" w:hanging="360"/>
+      </w:pPr>
+    </w:lvl>
+    <w:lvl w:ilvl="7" w:tplc="04090019" w:tentative="1">
+      <w:start w:val="1"/>
+      <w:numFmt w:val="lowerLetter"/>
+      <w:lvlText w:val="%8."/>
+      <w:lvlJc w:val="left"/>
+      <w:pPr>
+        <w:ind w:left="5760" w:hanging="360"/>
+      </w:pPr>
+    </w:lvl>
+    <w:lvl w:ilvl="8" w:tplc="0409001B" w:tentative="1">
+      <w:start w:val="1"/>
+      <w:numFmt w:val="lowerRoman"/>
+      <w:lvlText w:val="%9."/>
+      <w:lvlJc w:val="right"/>
+      <w:pPr>
+        <w:ind w:left="6480" w:hanging="180"/>
+      </w:pPr>
+    </w:lvl>
+  </w:abstractNum>
+  <w:abstractNum w:abstractNumId="39" w15:restartNumberingAfterBreak="0">
     <w:nsid w:val="5C092144"/>
     <w:multiLevelType w:val="hybridMultilevel"/>
     <w:tmpl w:val="DBC4ADF2"/>
@@ -10669,7 +14972,7 @@
       </w:pPr>
     </w:lvl>
   </w:abstractNum>
-  <w:abstractNum w:abstractNumId="36" w15:restartNumberingAfterBreak="0">
+  <w:abstractNum w:abstractNumId="40" w15:restartNumberingAfterBreak="0">
     <w:nsid w:val="61FE06D2"/>
     <w:multiLevelType w:val="hybridMultilevel"/>
     <w:tmpl w:val="DABA9182"/>
@@ -10758,7 +15061,7 @@
       </w:pPr>
     </w:lvl>
   </w:abstractNum>
-  <w:abstractNum w:abstractNumId="37" w15:restartNumberingAfterBreak="0">
+  <w:abstractNum w:abstractNumId="41" w15:restartNumberingAfterBreak="0">
     <w:nsid w:val="691228FC"/>
     <w:multiLevelType w:val="hybridMultilevel"/>
     <w:tmpl w:val="6BE24058"/>
@@ -10847,7 +15150,7 @@
       </w:pPr>
     </w:lvl>
   </w:abstractNum>
-  <w:abstractNum w:abstractNumId="38" w15:restartNumberingAfterBreak="0">
+  <w:abstractNum w:abstractNumId="42" w15:restartNumberingAfterBreak="0">
     <w:nsid w:val="6DE8237C"/>
     <w:multiLevelType w:val="hybridMultilevel"/>
     <w:tmpl w:val="60285DD8"/>
@@ -10936,7 +15239,7 @@
       </w:pPr>
     </w:lvl>
   </w:abstractNum>
-  <w:abstractNum w:abstractNumId="39" w15:restartNumberingAfterBreak="0">
+  <w:abstractNum w:abstractNumId="43" w15:restartNumberingAfterBreak="0">
     <w:nsid w:val="6F501202"/>
     <w:multiLevelType w:val="hybridMultilevel"/>
     <w:tmpl w:val="BFE682C2"/>
@@ -11025,7 +15328,7 @@
       </w:pPr>
     </w:lvl>
   </w:abstractNum>
-  <w:abstractNum w:abstractNumId="40" w15:restartNumberingAfterBreak="0">
+  <w:abstractNum w:abstractNumId="44" w15:restartNumberingAfterBreak="0">
     <w:nsid w:val="6FAE2998"/>
     <w:multiLevelType w:val="hybridMultilevel"/>
     <w:tmpl w:val="B2920DE6"/>
@@ -11114,7 +15417,7 @@
       </w:pPr>
     </w:lvl>
   </w:abstractNum>
-  <w:abstractNum w:abstractNumId="41" w15:restartNumberingAfterBreak="0">
+  <w:abstractNum w:abstractNumId="45" w15:restartNumberingAfterBreak="0">
     <w:nsid w:val="6FCC4394"/>
     <w:multiLevelType w:val="hybridMultilevel"/>
     <w:tmpl w:val="A4EA3158"/>
@@ -11203,7 +15506,7 @@
       </w:pPr>
     </w:lvl>
   </w:abstractNum>
-  <w:abstractNum w:abstractNumId="42" w15:restartNumberingAfterBreak="0">
+  <w:abstractNum w:abstractNumId="46" w15:restartNumberingAfterBreak="0">
     <w:nsid w:val="71313208"/>
     <w:multiLevelType w:val="hybridMultilevel"/>
     <w:tmpl w:val="2C5C4264"/>
@@ -11292,7 +15595,7 @@
       </w:pPr>
     </w:lvl>
   </w:abstractNum>
-  <w:abstractNum w:abstractNumId="43" w15:restartNumberingAfterBreak="0">
+  <w:abstractNum w:abstractNumId="47" w15:restartNumberingAfterBreak="0">
     <w:nsid w:val="731C57E5"/>
     <w:multiLevelType w:val="multilevel"/>
     <w:tmpl w:val="7B447906"/>
@@ -11413,7 +15716,7 @@
       </w:rPr>
     </w:lvl>
   </w:abstractNum>
-  <w:abstractNum w:abstractNumId="44" w15:restartNumberingAfterBreak="0">
+  <w:abstractNum w:abstractNumId="48" w15:restartNumberingAfterBreak="0">
     <w:nsid w:val="73CA633D"/>
     <w:multiLevelType w:val="hybridMultilevel"/>
     <w:tmpl w:val="B2C6DA1E"/>
@@ -11502,7 +15805,7 @@
       </w:pPr>
     </w:lvl>
   </w:abstractNum>
-  <w:abstractNum w:abstractNumId="45" w15:restartNumberingAfterBreak="0">
+  <w:abstractNum w:abstractNumId="49" w15:restartNumberingAfterBreak="0">
     <w:nsid w:val="77C46980"/>
     <w:multiLevelType w:val="hybridMultilevel"/>
     <w:tmpl w:val="0DE6782E"/>
@@ -11591,7 +15894,7 @@
       </w:pPr>
     </w:lvl>
   </w:abstractNum>
-  <w:abstractNum w:abstractNumId="46" w15:restartNumberingAfterBreak="0">
+  <w:abstractNum w:abstractNumId="50" w15:restartNumberingAfterBreak="0">
     <w:nsid w:val="7A58647C"/>
     <w:multiLevelType w:val="hybridMultilevel"/>
     <w:tmpl w:val="56325508"/>
@@ -11680,7 +15983,7 @@
       </w:pPr>
     </w:lvl>
   </w:abstractNum>
-  <w:abstractNum w:abstractNumId="47" w15:restartNumberingAfterBreak="0">
+  <w:abstractNum w:abstractNumId="51" w15:restartNumberingAfterBreak="0">
     <w:nsid w:val="7A5A1E66"/>
     <w:multiLevelType w:val="hybridMultilevel"/>
     <w:tmpl w:val="7B7842EC"/>
@@ -11769,7 +16072,7 @@
       </w:pPr>
     </w:lvl>
   </w:abstractNum>
-  <w:abstractNum w:abstractNumId="48" w15:restartNumberingAfterBreak="0">
+  <w:abstractNum w:abstractNumId="52" w15:restartNumberingAfterBreak="0">
     <w:nsid w:val="7BE25AC5"/>
     <w:multiLevelType w:val="hybridMultilevel"/>
     <w:tmpl w:val="E1449AE8"/>
@@ -11860,7 +16163,7 @@
       </w:pPr>
     </w:lvl>
   </w:abstractNum>
-  <w:abstractNum w:abstractNumId="49" w15:restartNumberingAfterBreak="0">
+  <w:abstractNum w:abstractNumId="53" w15:restartNumberingAfterBreak="0">
     <w:nsid w:val="7FA05FD2"/>
     <w:multiLevelType w:val="hybridMultilevel"/>
     <w:tmpl w:val="80C81604"/>
@@ -11956,7 +16259,7 @@
     <w:abstractNumId w:val="4"/>
   </w:num>
   <w:num w:numId="3" w16cid:durableId="1030951891">
-    <w:abstractNumId w:val="28"/>
+    <w:abstractNumId w:val="31"/>
   </w:num>
   <w:num w:numId="4" w16cid:durableId="281231831">
     <w:abstractNumId w:val="11"/>
@@ -11968,28 +16271,28 @@
     <w:abstractNumId w:val="2"/>
   </w:num>
   <w:num w:numId="7" w16cid:durableId="619413073">
-    <w:abstractNumId w:val="20"/>
+    <w:abstractNumId w:val="23"/>
   </w:num>
   <w:num w:numId="8" w16cid:durableId="1757020580">
-    <w:abstractNumId w:val="44"/>
+    <w:abstractNumId w:val="48"/>
   </w:num>
   <w:num w:numId="9" w16cid:durableId="207375291">
-    <w:abstractNumId w:val="45"/>
+    <w:abstractNumId w:val="49"/>
   </w:num>
   <w:num w:numId="10" w16cid:durableId="362873295">
-    <w:abstractNumId w:val="32"/>
+    <w:abstractNumId w:val="35"/>
   </w:num>
   <w:num w:numId="11" w16cid:durableId="11492151">
-    <w:abstractNumId w:val="27"/>
+    <w:abstractNumId w:val="30"/>
   </w:num>
   <w:num w:numId="12" w16cid:durableId="238053451">
-    <w:abstractNumId w:val="30"/>
+    <w:abstractNumId w:val="33"/>
   </w:num>
   <w:num w:numId="13" w16cid:durableId="1262566017">
-    <w:abstractNumId w:val="42"/>
+    <w:abstractNumId w:val="46"/>
   </w:num>
   <w:num w:numId="14" w16cid:durableId="1429232206">
-    <w:abstractNumId w:val="43"/>
+    <w:abstractNumId w:val="47"/>
   </w:num>
   <w:num w:numId="15" w16cid:durableId="267351934">
     <w:abstractNumId w:val="1"/>
@@ -11998,106 +16301,118 @@
     <w:abstractNumId w:val="10"/>
   </w:num>
   <w:num w:numId="17" w16cid:durableId="412161570">
-    <w:abstractNumId w:val="26"/>
+    <w:abstractNumId w:val="29"/>
   </w:num>
   <w:num w:numId="18" w16cid:durableId="307174898">
     <w:abstractNumId w:val="5"/>
   </w:num>
   <w:num w:numId="19" w16cid:durableId="443154894">
-    <w:abstractNumId w:val="29"/>
+    <w:abstractNumId w:val="32"/>
   </w:num>
   <w:num w:numId="20" w16cid:durableId="908228912">
-    <w:abstractNumId w:val="25"/>
+    <w:abstractNumId w:val="28"/>
   </w:num>
   <w:num w:numId="21" w16cid:durableId="973944934">
-    <w:abstractNumId w:val="40"/>
+    <w:abstractNumId w:val="44"/>
   </w:num>
   <w:num w:numId="22" w16cid:durableId="1843469038">
+    <w:abstractNumId w:val="16"/>
+  </w:num>
+  <w:num w:numId="23" w16cid:durableId="986399584">
+    <w:abstractNumId w:val="13"/>
+  </w:num>
+  <w:num w:numId="24" w16cid:durableId="1663506107">
+    <w:abstractNumId w:val="21"/>
+  </w:num>
+  <w:num w:numId="25" w16cid:durableId="1541551869">
+    <w:abstractNumId w:val="24"/>
+  </w:num>
+  <w:num w:numId="26" w16cid:durableId="1944528243">
     <w:abstractNumId w:val="15"/>
   </w:num>
-  <w:num w:numId="23" w16cid:durableId="986399584">
-    <w:abstractNumId w:val="12"/>
+  <w:num w:numId="27" w16cid:durableId="1561329678">
+    <w:abstractNumId w:val="34"/>
   </w:num>
-  <w:num w:numId="24" w16cid:durableId="1663506107">
-    <w:abstractNumId w:val="18"/>
+  <w:num w:numId="28" w16cid:durableId="754666643">
+    <w:abstractNumId w:val="36"/>
   </w:num>
-  <w:num w:numId="25" w16cid:durableId="1541551869">
-    <w:abstractNumId w:val="21"/>
-  </w:num>
-  <w:num w:numId="26" w16cid:durableId="1944528243">
+  <w:num w:numId="29" w16cid:durableId="2012100127">
     <w:abstractNumId w:val="14"/>
   </w:num>
-  <w:num w:numId="27" w16cid:durableId="1561329678">
-    <w:abstractNumId w:val="31"/>
-  </w:num>
-  <w:num w:numId="28" w16cid:durableId="754666643">
-    <w:abstractNumId w:val="33"/>
-  </w:num>
-  <w:num w:numId="29" w16cid:durableId="2012100127">
-    <w:abstractNumId w:val="13"/>
-  </w:num>
   <w:num w:numId="30" w16cid:durableId="548348388">
-    <w:abstractNumId w:val="23"/>
+    <w:abstractNumId w:val="26"/>
   </w:num>
   <w:num w:numId="31" w16cid:durableId="610865096">
-    <w:abstractNumId w:val="38"/>
+    <w:abstractNumId w:val="42"/>
   </w:num>
   <w:num w:numId="32" w16cid:durableId="388038687">
-    <w:abstractNumId w:val="48"/>
+    <w:abstractNumId w:val="52"/>
   </w:num>
   <w:num w:numId="33" w16cid:durableId="1377196231">
     <w:abstractNumId w:val="0"/>
   </w:num>
   <w:num w:numId="34" w16cid:durableId="1660965074">
-    <w:abstractNumId w:val="22"/>
+    <w:abstractNumId w:val="25"/>
   </w:num>
   <w:num w:numId="35" w16cid:durableId="722605231">
-    <w:abstractNumId w:val="34"/>
+    <w:abstractNumId w:val="37"/>
   </w:num>
   <w:num w:numId="36" w16cid:durableId="2019193403">
     <w:abstractNumId w:val="6"/>
   </w:num>
   <w:num w:numId="37" w16cid:durableId="1984771427">
-    <w:abstractNumId w:val="16"/>
+    <w:abstractNumId w:val="17"/>
   </w:num>
   <w:num w:numId="38" w16cid:durableId="287131812">
-    <w:abstractNumId w:val="37"/>
+    <w:abstractNumId w:val="41"/>
   </w:num>
   <w:num w:numId="39" w16cid:durableId="486675214">
-    <w:abstractNumId w:val="17"/>
+    <w:abstractNumId w:val="20"/>
   </w:num>
   <w:num w:numId="40" w16cid:durableId="758983635">
-    <w:abstractNumId w:val="24"/>
+    <w:abstractNumId w:val="27"/>
   </w:num>
   <w:num w:numId="41" w16cid:durableId="2047174361">
     <w:abstractNumId w:val="3"/>
   </w:num>
   <w:num w:numId="42" w16cid:durableId="1817334301">
-    <w:abstractNumId w:val="39"/>
+    <w:abstractNumId w:val="43"/>
   </w:num>
   <w:num w:numId="43" w16cid:durableId="1668090424">
-    <w:abstractNumId w:val="46"/>
+    <w:abstractNumId w:val="50"/>
   </w:num>
   <w:num w:numId="44" w16cid:durableId="709187225">
-    <w:abstractNumId w:val="47"/>
+    <w:abstractNumId w:val="51"/>
   </w:num>
   <w:num w:numId="45" w16cid:durableId="989359468">
     <w:abstractNumId w:val="7"/>
   </w:num>
   <w:num w:numId="46" w16cid:durableId="1607345044">
-    <w:abstractNumId w:val="19"/>
+    <w:abstractNumId w:val="22"/>
   </w:num>
   <w:num w:numId="47" w16cid:durableId="1318144960">
-    <w:abstractNumId w:val="35"/>
+    <w:abstractNumId w:val="39"/>
   </w:num>
   <w:num w:numId="48" w16cid:durableId="1772429788">
-    <w:abstractNumId w:val="49"/>
+    <w:abstractNumId w:val="53"/>
   </w:num>
   <w:num w:numId="49" w16cid:durableId="1065032300">
-    <w:abstractNumId w:val="41"/>
+    <w:abstractNumId w:val="45"/>
   </w:num>
   <w:num w:numId="50" w16cid:durableId="2073040766">
-    <w:abstractNumId w:val="36"/>
+    <w:abstractNumId w:val="40"/>
+  </w:num>
+  <w:num w:numId="51" w16cid:durableId="107629475">
+    <w:abstractNumId w:val="12"/>
+  </w:num>
+  <w:num w:numId="52" w16cid:durableId="920023039">
+    <w:abstractNumId w:val="18"/>
+  </w:num>
+  <w:num w:numId="53" w16cid:durableId="366107234">
+    <w:abstractNumId w:val="38"/>
+  </w:num>
+  <w:num w:numId="54" w16cid:durableId="2008557514">
+    <w:abstractNumId w:val="19"/>
   </w:num>
   <w:numIdMacAtCleanup w:val="6"/>
 </w:numbering>

</xml_diff>